<commit_message>
Book chapter updated: plotting with keyword strings
</commit_message>
<xml_diff>
--- a/matplotlib/matplotlib.docx
+++ b/matplotlib/matplotlib.docx
@@ -59,6 +59,266 @@
         <w:pStyle w:val="a3"/>
         <w:ind w:firstLine="480"/>
         <w:rPr>
+          <w:sz w:val="24"/>
+          <w:szCs w:val="24"/>
+        </w:rPr>
+      </w:pPr>
+      <w:r>
+        <w:rPr>
+          <w:rFonts w:hint="eastAsia"/>
+          <w:sz w:val="24"/>
+          <w:szCs w:val="24"/>
+        </w:rPr>
+        <w:t>在气象、基因、政治经济趋势分析等科研领域，</w:t>
+      </w:r>
+      <w:r>
+        <w:rPr>
+          <w:rFonts w:hint="eastAsia"/>
+          <w:sz w:val="24"/>
+          <w:szCs w:val="24"/>
+        </w:rPr>
+        <w:t>Python</w:t>
+      </w:r>
+      <w:r>
+        <w:rPr>
+          <w:rFonts w:hint="eastAsia"/>
+          <w:sz w:val="24"/>
+          <w:szCs w:val="24"/>
+        </w:rPr>
+        <w:t>常常被数据科学家用于数据密集型研究。基于</w:t>
+      </w:r>
+      <w:r>
+        <w:rPr>
+          <w:rFonts w:hint="eastAsia"/>
+          <w:sz w:val="24"/>
+          <w:szCs w:val="24"/>
+        </w:rPr>
+        <w:t>Python</w:t>
+      </w:r>
+      <w:r>
+        <w:rPr>
+          <w:rFonts w:hint="eastAsia"/>
+          <w:sz w:val="24"/>
+          <w:szCs w:val="24"/>
+        </w:rPr>
+        <w:t>的可视化和分析工具有很多，最流行的之一是</w:t>
+      </w:r>
+      <w:r>
+        <w:rPr>
+          <w:rFonts w:hint="eastAsia"/>
+          <w:sz w:val="24"/>
+          <w:szCs w:val="24"/>
+        </w:rPr>
+        <w:t>m</w:t>
+      </w:r>
+      <w:r>
+        <w:rPr>
+          <w:sz w:val="24"/>
+          <w:szCs w:val="24"/>
+        </w:rPr>
+        <w:t>atplotlib</w:t>
+      </w:r>
+      <w:r>
+        <w:rPr>
+          <w:rFonts w:hint="eastAsia"/>
+          <w:sz w:val="24"/>
+          <w:szCs w:val="24"/>
+        </w:rPr>
+        <w:t>，这是一个功能性和扩展性很强的代码库。其中，最常用的模组是</w:t>
+      </w:r>
+      <w:proofErr w:type="spellStart"/>
+      <w:r>
+        <w:rPr>
+          <w:rFonts w:hint="eastAsia"/>
+          <w:sz w:val="24"/>
+          <w:szCs w:val="24"/>
+        </w:rPr>
+        <w:t>m</w:t>
+      </w:r>
+      <w:r>
+        <w:rPr>
+          <w:sz w:val="24"/>
+          <w:szCs w:val="24"/>
+        </w:rPr>
+        <w:t>atplotlib</w:t>
+      </w:r>
+      <w:r>
+        <w:rPr>
+          <w:rFonts w:hint="eastAsia"/>
+          <w:sz w:val="24"/>
+          <w:szCs w:val="24"/>
+        </w:rPr>
+        <w:t>.</w:t>
+      </w:r>
+      <w:r>
+        <w:rPr>
+          <w:sz w:val="24"/>
+          <w:szCs w:val="24"/>
+        </w:rPr>
+        <w:t>pyplot</w:t>
+      </w:r>
+      <w:proofErr w:type="spellEnd"/>
+      <w:r>
+        <w:rPr>
+          <w:rFonts w:hint="eastAsia"/>
+          <w:sz w:val="24"/>
+          <w:szCs w:val="24"/>
+        </w:rPr>
+        <w:t>，</w:t>
+      </w:r>
+      <w:r>
+        <w:rPr>
+          <w:rFonts w:hint="eastAsia"/>
+          <w:sz w:val="24"/>
+          <w:szCs w:val="24"/>
+        </w:rPr>
+        <w:t>它</w:t>
+      </w:r>
+      <w:r>
+        <w:rPr>
+          <w:rFonts w:hint="eastAsia"/>
+          <w:sz w:val="24"/>
+          <w:szCs w:val="24"/>
+        </w:rPr>
+        <w:t>能让</w:t>
+      </w:r>
+      <w:r>
+        <w:rPr>
+          <w:rFonts w:hint="eastAsia"/>
+          <w:sz w:val="24"/>
+          <w:szCs w:val="24"/>
+        </w:rPr>
+        <w:t>matplotlib</w:t>
+      </w:r>
+      <w:r>
+        <w:rPr>
+          <w:rFonts w:hint="eastAsia"/>
+          <w:sz w:val="24"/>
+          <w:szCs w:val="24"/>
+        </w:rPr>
+        <w:t>以类似</w:t>
+      </w:r>
+      <w:r>
+        <w:rPr>
+          <w:rFonts w:hint="eastAsia"/>
+          <w:sz w:val="24"/>
+          <w:szCs w:val="24"/>
+        </w:rPr>
+        <w:t>M</w:t>
+      </w:r>
+      <w:r>
+        <w:rPr>
+          <w:sz w:val="24"/>
+          <w:szCs w:val="24"/>
+        </w:rPr>
+        <w:t>ATLAB</w:t>
+      </w:r>
+      <w:r>
+        <w:rPr>
+          <w:rFonts w:hint="eastAsia"/>
+          <w:sz w:val="24"/>
+          <w:szCs w:val="24"/>
+        </w:rPr>
+        <w:t>方式运行的命令式函数集合。使用</w:t>
+      </w:r>
+      <w:proofErr w:type="spellStart"/>
+      <w:r>
+        <w:rPr>
+          <w:rFonts w:hint="eastAsia"/>
+          <w:sz w:val="24"/>
+          <w:szCs w:val="24"/>
+        </w:rPr>
+        <w:t>pyplot</w:t>
+      </w:r>
+      <w:proofErr w:type="spellEnd"/>
+      <w:r>
+        <w:rPr>
+          <w:rFonts w:hint="eastAsia"/>
+          <w:sz w:val="24"/>
+          <w:szCs w:val="24"/>
+        </w:rPr>
+        <w:t>函数可以进行图表的创建、指定绘图区域、线条绘制、标注图表等功能。</w:t>
+      </w:r>
+      <w:r>
+        <w:rPr>
+          <w:rFonts w:hint="eastAsia"/>
+          <w:sz w:val="24"/>
+          <w:szCs w:val="24"/>
+        </w:rPr>
+        <w:t>在</w:t>
+      </w:r>
+      <w:proofErr w:type="spellStart"/>
+      <w:r>
+        <w:rPr>
+          <w:rFonts w:hint="eastAsia"/>
+          <w:sz w:val="24"/>
+          <w:szCs w:val="24"/>
+        </w:rPr>
+        <w:t>matplo</w:t>
+      </w:r>
+      <w:r>
+        <w:rPr>
+          <w:rFonts w:hint="eastAsia"/>
+          <w:sz w:val="24"/>
+          <w:szCs w:val="24"/>
+        </w:rPr>
+        <w:t>tlib</w:t>
+      </w:r>
+      <w:r>
+        <w:rPr>
+          <w:sz w:val="24"/>
+          <w:szCs w:val="24"/>
+        </w:rPr>
+        <w:t>.pyplot</w:t>
+      </w:r>
+      <w:proofErr w:type="spellEnd"/>
+      <w:r>
+        <w:rPr>
+          <w:rFonts w:hint="eastAsia"/>
+          <w:sz w:val="24"/>
+          <w:szCs w:val="24"/>
+        </w:rPr>
+        <w:t>中，不同的状态信息通过函数调用来保存，</w:t>
+      </w:r>
+      <w:r>
+        <w:rPr>
+          <w:rFonts w:hint="eastAsia"/>
+          <w:sz w:val="24"/>
+          <w:szCs w:val="24"/>
+        </w:rPr>
+        <w:t>以便记录诸如当前图表</w:t>
+      </w:r>
+      <w:r>
+        <w:rPr>
+          <w:rFonts w:hint="eastAsia"/>
+          <w:sz w:val="24"/>
+          <w:szCs w:val="24"/>
+        </w:rPr>
+        <w:t>和</w:t>
+      </w:r>
+      <w:r>
+        <w:rPr>
+          <w:rFonts w:hint="eastAsia"/>
+          <w:sz w:val="24"/>
+          <w:szCs w:val="24"/>
+        </w:rPr>
+        <w:t>绘图区域</w:t>
+      </w:r>
+      <w:r>
+        <w:rPr>
+          <w:rFonts w:hint="eastAsia"/>
+          <w:sz w:val="24"/>
+          <w:szCs w:val="24"/>
+        </w:rPr>
+        <w:t>等信息。</w:t>
+      </w:r>
+    </w:p>
+    <w:p>
+      <w:pPr>
+        <w:pStyle w:val="a3"/>
+        <w:ind w:firstLine="480"/>
+        <w:rPr>
+          <w:rFonts w:hint="eastAsia"/>
           <w:sz w:val="32"/>
           <w:szCs w:val="32"/>
         </w:rPr>
@@ -69,62 +329,47 @@
           <w:sz w:val="24"/>
           <w:szCs w:val="24"/>
         </w:rPr>
-        <w:t>在气象、基因、政治经济趋势分析等科研领域，</w:t>
-      </w:r>
-      <w:r>
-        <w:rPr>
-          <w:rFonts w:hint="eastAsia"/>
-          <w:sz w:val="24"/>
-          <w:szCs w:val="24"/>
-        </w:rPr>
-        <w:t>Python</w:t>
-      </w:r>
-      <w:r>
-        <w:rPr>
-          <w:rFonts w:hint="eastAsia"/>
-          <w:sz w:val="24"/>
-          <w:szCs w:val="24"/>
-        </w:rPr>
-        <w:t>常常被数据科学家用于数据密集型研究。基于</w:t>
-      </w:r>
-      <w:r>
-        <w:rPr>
-          <w:rFonts w:hint="eastAsia"/>
-          <w:sz w:val="24"/>
-          <w:szCs w:val="24"/>
-        </w:rPr>
-        <w:t>Python</w:t>
-      </w:r>
-      <w:r>
-        <w:rPr>
-          <w:rFonts w:hint="eastAsia"/>
-          <w:sz w:val="24"/>
-          <w:szCs w:val="24"/>
-        </w:rPr>
-        <w:t>的可视化和分析工具有很多，最流行的之一是</w:t>
-      </w:r>
-      <w:r>
-        <w:rPr>
-          <w:rFonts w:hint="eastAsia"/>
-          <w:sz w:val="24"/>
-          <w:szCs w:val="24"/>
-        </w:rPr>
-        <w:t>m</w:t>
-      </w:r>
-      <w:r>
-        <w:rPr>
-          <w:sz w:val="24"/>
-          <w:szCs w:val="24"/>
-        </w:rPr>
-        <w:t>atplotlib</w:t>
-      </w:r>
-      <w:r>
-        <w:rPr>
-          <w:rFonts w:hint="eastAsia"/>
-          <w:sz w:val="24"/>
-          <w:szCs w:val="24"/>
-        </w:rPr>
-        <w:t>，这是一个功能性和扩展性很强的代码库。其中，最常用的模组是</w:t>
+        <w:t>接下来，我们将介绍</w:t>
+      </w:r>
+      <w:r>
+        <w:rPr>
+          <w:rFonts w:hint="eastAsia"/>
+          <w:sz w:val="24"/>
+          <w:szCs w:val="24"/>
+        </w:rPr>
+        <w:t>matplotlib</w:t>
+      </w:r>
+      <w:r>
+        <w:rPr>
+          <w:rFonts w:hint="eastAsia"/>
+          <w:sz w:val="24"/>
+          <w:szCs w:val="24"/>
+        </w:rPr>
+        <w:t>的一些常用功能。由于</w:t>
+      </w:r>
+      <w:r>
+        <w:rPr>
+          <w:rFonts w:hint="eastAsia"/>
+          <w:sz w:val="24"/>
+          <w:szCs w:val="24"/>
+        </w:rPr>
+        <w:t>本章侧重于介绍</w:t>
+      </w:r>
+      <w:r>
+        <w:rPr>
+          <w:rFonts w:hint="eastAsia"/>
+          <w:sz w:val="24"/>
+          <w:szCs w:val="24"/>
+        </w:rPr>
+        <w:t>matplotlib</w:t>
+      </w:r>
+      <w:r>
+        <w:rPr>
+          <w:rFonts w:hint="eastAsia"/>
+          <w:sz w:val="24"/>
+          <w:szCs w:val="24"/>
+        </w:rPr>
+        <w:t>，而它又常常与</w:t>
       </w:r>
       <w:proofErr w:type="spellStart"/>
       <w:r>
@@ -133,29 +378,7 @@
           <w:sz w:val="24"/>
           <w:szCs w:val="24"/>
         </w:rPr>
-        <w:t>m</w:t>
-      </w:r>
-      <w:r>
-        <w:rPr>
-          <w:sz w:val="24"/>
-          <w:szCs w:val="24"/>
-        </w:rPr>
-        <w:t>atplotlib</w:t>
-      </w:r>
-      <w:r>
-        <w:rPr>
-          <w:rFonts w:hint="eastAsia"/>
-          <w:sz w:val="24"/>
-          <w:szCs w:val="24"/>
-        </w:rPr>
-        <w:t>.</w:t>
-      </w:r>
-      <w:r>
-        <w:rPr>
-          <w:sz w:val="24"/>
-          <w:szCs w:val="24"/>
-        </w:rPr>
-        <w:t>pyplot</w:t>
+        <w:t>numpy</w:t>
       </w:r>
       <w:proofErr w:type="spellEnd"/>
       <w:r>
@@ -164,62 +387,25 @@
           <w:sz w:val="24"/>
           <w:szCs w:val="24"/>
         </w:rPr>
-        <w:t>，</w:t>
-      </w:r>
-      <w:r>
-        <w:rPr>
-          <w:rFonts w:hint="eastAsia"/>
-          <w:sz w:val="24"/>
-          <w:szCs w:val="24"/>
-        </w:rPr>
-        <w:t>它</w:t>
-      </w:r>
-      <w:r>
-        <w:rPr>
-          <w:rFonts w:hint="eastAsia"/>
-          <w:sz w:val="24"/>
-          <w:szCs w:val="24"/>
-        </w:rPr>
-        <w:t>能让</w:t>
-      </w:r>
-      <w:r>
-        <w:rPr>
-          <w:rFonts w:hint="eastAsia"/>
-          <w:sz w:val="24"/>
-          <w:szCs w:val="24"/>
-        </w:rPr>
-        <w:t>matplotlib</w:t>
-      </w:r>
-      <w:r>
-        <w:rPr>
-          <w:rFonts w:hint="eastAsia"/>
-          <w:sz w:val="24"/>
-          <w:szCs w:val="24"/>
-        </w:rPr>
-        <w:t>以类似</w:t>
-      </w:r>
-      <w:r>
-        <w:rPr>
-          <w:rFonts w:hint="eastAsia"/>
-          <w:sz w:val="24"/>
-          <w:szCs w:val="24"/>
-        </w:rPr>
-        <w:t>M</w:t>
-      </w:r>
-      <w:r>
-        <w:rPr>
-          <w:sz w:val="24"/>
-          <w:szCs w:val="24"/>
-        </w:rPr>
-        <w:t>ATLAB</w:t>
-      </w:r>
-      <w:r>
-        <w:rPr>
-          <w:rFonts w:hint="eastAsia"/>
-          <w:sz w:val="24"/>
-          <w:szCs w:val="24"/>
-        </w:rPr>
-        <w:t>方式运行的命令式函数集合。使用</w:t>
+        <w:t>等数学扩展</w:t>
+      </w:r>
+      <w:proofErr w:type="gramStart"/>
+      <w:r>
+        <w:rPr>
+          <w:rFonts w:hint="eastAsia"/>
+          <w:sz w:val="24"/>
+          <w:szCs w:val="24"/>
+        </w:rPr>
+        <w:t>包结合</w:t>
+      </w:r>
+      <w:proofErr w:type="gramEnd"/>
+      <w:r>
+        <w:rPr>
+          <w:rFonts w:hint="eastAsia"/>
+          <w:sz w:val="24"/>
+          <w:szCs w:val="24"/>
+        </w:rPr>
+        <w:t>使用，对于</w:t>
       </w:r>
       <w:proofErr w:type="spellStart"/>
       <w:r>
@@ -228,7 +414,7 @@
           <w:sz w:val="24"/>
           <w:szCs w:val="24"/>
         </w:rPr>
-        <w:t>pyplot</w:t>
+        <w:t>numpy</w:t>
       </w:r>
       <w:proofErr w:type="spellEnd"/>
       <w:r>
@@ -237,80 +423,42 @@
           <w:sz w:val="24"/>
           <w:szCs w:val="24"/>
         </w:rPr>
-        <w:t>函数可以进行图表的创建、指定绘图区域、线条绘制、标注图表等功能。</w:t>
-      </w:r>
-      <w:r>
-        <w:rPr>
-          <w:rFonts w:hint="eastAsia"/>
-          <w:sz w:val="24"/>
-          <w:szCs w:val="24"/>
-        </w:rPr>
-        <w:t>在</w:t>
-      </w:r>
-      <w:proofErr w:type="spellStart"/>
-      <w:r>
-        <w:rPr>
-          <w:rFonts w:hint="eastAsia"/>
-          <w:sz w:val="24"/>
-          <w:szCs w:val="24"/>
-        </w:rPr>
-        <w:t>matplo</w:t>
-      </w:r>
-      <w:r>
-        <w:rPr>
-          <w:rFonts w:hint="eastAsia"/>
-          <w:sz w:val="24"/>
-          <w:szCs w:val="24"/>
-        </w:rPr>
-        <w:t>tlib</w:t>
-      </w:r>
-      <w:r>
-        <w:rPr>
-          <w:sz w:val="24"/>
-          <w:szCs w:val="24"/>
-        </w:rPr>
-        <w:t>.pyplot</w:t>
-      </w:r>
-      <w:proofErr w:type="spellEnd"/>
-      <w:r>
-        <w:rPr>
-          <w:rFonts w:hint="eastAsia"/>
-          <w:sz w:val="24"/>
-          <w:szCs w:val="24"/>
-        </w:rPr>
-        <w:t>中，不同的状态信息通过函数调用来保存，</w:t>
-      </w:r>
-      <w:r>
-        <w:rPr>
-          <w:rFonts w:hint="eastAsia"/>
-          <w:sz w:val="24"/>
-          <w:szCs w:val="24"/>
-        </w:rPr>
-        <w:t>以便记录诸如当前图表</w:t>
-      </w:r>
-      <w:r>
-        <w:rPr>
-          <w:rFonts w:hint="eastAsia"/>
-          <w:sz w:val="24"/>
-          <w:szCs w:val="24"/>
-        </w:rPr>
-        <w:t>和</w:t>
-      </w:r>
-      <w:r>
-        <w:rPr>
-          <w:rFonts w:hint="eastAsia"/>
-          <w:sz w:val="24"/>
-          <w:szCs w:val="24"/>
-        </w:rPr>
-        <w:t>绘图区域</w:t>
-      </w:r>
-      <w:r>
-        <w:rPr>
-          <w:rFonts w:hint="eastAsia"/>
-          <w:sz w:val="24"/>
-          <w:szCs w:val="24"/>
-        </w:rPr>
-        <w:t>等信息。</w:t>
+        <w:t>等扩展</w:t>
+      </w:r>
+      <w:proofErr w:type="gramStart"/>
+      <w:r>
+        <w:rPr>
+          <w:rFonts w:hint="eastAsia"/>
+          <w:sz w:val="24"/>
+          <w:szCs w:val="24"/>
+        </w:rPr>
+        <w:t>包相关</w:t>
+      </w:r>
+      <w:proofErr w:type="gramEnd"/>
+      <w:r>
+        <w:rPr>
+          <w:rFonts w:hint="eastAsia"/>
+          <w:sz w:val="24"/>
+          <w:szCs w:val="24"/>
+        </w:rPr>
+        <w:t>内容，本章将只作简要介绍，感兴趣的读者</w:t>
+      </w:r>
+      <w:r>
+        <w:rPr>
+          <w:rFonts w:hint="eastAsia"/>
+          <w:sz w:val="24"/>
+          <w:szCs w:val="24"/>
+          <w:highlight w:val="yellow"/>
+        </w:rPr>
+        <w:t>可查阅相关资料进一步拓展学习</w:t>
+      </w:r>
+      <w:r>
+        <w:rPr>
+          <w:rFonts w:hint="eastAsia"/>
+          <w:sz w:val="24"/>
+          <w:szCs w:val="24"/>
+        </w:rPr>
+        <w:t>。</w:t>
       </w:r>
     </w:p>
     <w:p>
@@ -1365,6 +1513,7 @@
         <w:rPr>
           <w:noProof/>
         </w:rPr>
+        <w:lastRenderedPageBreak/>
         <w:drawing>
           <wp:inline distT="0" distB="0" distL="0" distR="0" wp14:anchorId="1EAFD5AC" wp14:editId="11D8B320">
             <wp:extent cx="4127500" cy="2528929"/>
@@ -1466,16 +1615,7 @@
           <w:sz w:val="24"/>
           <w:szCs w:val="24"/>
         </w:rPr>
-        <w:t>的列表，又将其作为参数，传</w:t>
-      </w:r>
-      <w:r>
-        <w:rPr>
-          <w:rFonts w:hint="eastAsia"/>
-          <w:sz w:val="24"/>
-          <w:szCs w:val="24"/>
-        </w:rPr>
-        <w:lastRenderedPageBreak/>
-        <w:t>递给了函数</w:t>
+        <w:t>的列表，又将其作为参数，传递给了函数</w:t>
       </w:r>
       <w:r>
         <w:rPr>
@@ -2429,7 +2569,16 @@
           <w:sz w:val="24"/>
           <w:szCs w:val="24"/>
         </w:rPr>
-        <w:t>，以根据不同的需求和数据，针对性地</w:t>
+        <w:t>，以根据不同的需求和数据，</w:t>
+      </w:r>
+      <w:r>
+        <w:rPr>
+          <w:rFonts w:hint="eastAsia"/>
+          <w:sz w:val="24"/>
+          <w:szCs w:val="24"/>
+        </w:rPr>
+        <w:lastRenderedPageBreak/>
+        <w:t>针对性地</w:t>
       </w:r>
       <w:r>
         <w:rPr>
@@ -3299,7 +3448,6 @@
           <w:sz w:val="24"/>
           <w:szCs w:val="24"/>
         </w:rPr>
-        <w:lastRenderedPageBreak/>
         <w:t>在代码的第二行，我们调用了另一个函数</w:t>
       </w:r>
       <w:r>
@@ -4039,6 +4187,7 @@
                 <w:sz w:val="22"/>
                 <w:szCs w:val="25"/>
               </w:rPr>
+              <w:lastRenderedPageBreak/>
               <w:t xml:space="preserve"># </w:t>
             </w:r>
             <w:r>
@@ -4266,6 +4415,7 @@
           <w:sz w:val="24"/>
           <w:szCs w:val="24"/>
         </w:rPr>
+        <w:lastRenderedPageBreak/>
         <w:t>首先，通过</w:t>
       </w:r>
       <w:r>
@@ -4729,23 +4879,7 @@
           <w:sz w:val="24"/>
           <w:szCs w:val="24"/>
         </w:rPr>
-        <w:t xml:space="preserve">, t**2, </w:t>
-      </w:r>
-      <w:proofErr w:type="gramStart"/>
-      <w:r>
-        <w:rPr>
-          <w:sz w:val="24"/>
-          <w:szCs w:val="24"/>
-        </w:rPr>
-        <w:t>‘</w:t>
-      </w:r>
-      <w:proofErr w:type="gramEnd"/>
-      <w:r>
-        <w:rPr>
-          <w:sz w:val="24"/>
-          <w:szCs w:val="24"/>
-        </w:rPr>
-        <w:t>bs’</w:t>
+        <w:t>, t**2, ‘bs’</w:t>
       </w:r>
       <w:r>
         <w:rPr>
@@ -4892,7 +5026,6 @@
         <w:pStyle w:val="a3"/>
         <w:ind w:firstLine="480"/>
         <w:rPr>
-          <w:rFonts w:hint="eastAsia"/>
           <w:sz w:val="24"/>
           <w:szCs w:val="24"/>
         </w:rPr>
@@ -4903,7 +5036,2182 @@
           <w:sz w:val="24"/>
           <w:szCs w:val="24"/>
         </w:rPr>
-        <w:t>有些时候，你可能会让</w:t>
+        <w:t>有些时候，</w:t>
+      </w:r>
+      <w:r>
+        <w:rPr>
+          <w:rFonts w:hint="eastAsia"/>
+          <w:sz w:val="24"/>
+          <w:szCs w:val="24"/>
+        </w:rPr>
+        <w:t>你的数据存储格式允许让你用字符串访问特定变量，</w:t>
+      </w:r>
+      <w:r>
+        <w:rPr>
+          <w:rFonts w:hint="eastAsia"/>
+          <w:sz w:val="24"/>
+          <w:szCs w:val="24"/>
+        </w:rPr>
+        <w:t>例如</w:t>
+      </w:r>
+      <w:proofErr w:type="spellStart"/>
+      <w:r>
+        <w:rPr>
+          <w:rFonts w:hint="eastAsia"/>
+          <w:sz w:val="24"/>
+          <w:szCs w:val="24"/>
+        </w:rPr>
+        <w:t>n</w:t>
+      </w:r>
+      <w:r>
+        <w:rPr>
+          <w:sz w:val="24"/>
+          <w:szCs w:val="24"/>
+        </w:rPr>
+        <w:t>umpy.recarray</w:t>
+      </w:r>
+      <w:proofErr w:type="spellEnd"/>
+      <w:r>
+        <w:rPr>
+          <w:rFonts w:hint="eastAsia"/>
+          <w:sz w:val="24"/>
+          <w:szCs w:val="24"/>
+        </w:rPr>
+        <w:t>或</w:t>
+      </w:r>
+      <w:proofErr w:type="spellStart"/>
+      <w:r>
+        <w:rPr>
+          <w:rFonts w:hint="eastAsia"/>
+          <w:sz w:val="24"/>
+          <w:szCs w:val="24"/>
+        </w:rPr>
+        <w:t>p</w:t>
+      </w:r>
+      <w:r>
+        <w:rPr>
+          <w:sz w:val="24"/>
+          <w:szCs w:val="24"/>
+        </w:rPr>
+        <w:t>andas.DataFrame</w:t>
+      </w:r>
+      <w:proofErr w:type="spellEnd"/>
+      <w:r>
+        <w:rPr>
+          <w:rFonts w:hint="eastAsia"/>
+          <w:sz w:val="24"/>
+          <w:szCs w:val="24"/>
+        </w:rPr>
+        <w:t>类型。</w:t>
+      </w:r>
+      <w:r>
+        <w:rPr>
+          <w:rFonts w:hint="eastAsia"/>
+          <w:sz w:val="24"/>
+          <w:szCs w:val="24"/>
+        </w:rPr>
+        <w:t>Matplotlib</w:t>
+      </w:r>
+      <w:r>
+        <w:rPr>
+          <w:rFonts w:hint="eastAsia"/>
+          <w:sz w:val="24"/>
+          <w:szCs w:val="24"/>
+        </w:rPr>
+        <w:t>允许</w:t>
+      </w:r>
+      <w:r>
+        <w:rPr>
+          <w:rFonts w:hint="eastAsia"/>
+          <w:sz w:val="24"/>
+          <w:szCs w:val="24"/>
+        </w:rPr>
+        <w:t>你使用带</w:t>
+      </w:r>
+      <w:r>
+        <w:rPr>
+          <w:rFonts w:hint="eastAsia"/>
+          <w:sz w:val="24"/>
+          <w:szCs w:val="24"/>
+        </w:rPr>
+        <w:t>data</w:t>
+      </w:r>
+      <w:r>
+        <w:rPr>
+          <w:rFonts w:hint="eastAsia"/>
+          <w:sz w:val="24"/>
+          <w:szCs w:val="24"/>
+        </w:rPr>
+        <w:t>关键词参数的对象，此时你可以根据这些字符串对应的变量进行描点。</w:t>
+      </w:r>
+    </w:p>
+    <w:tbl>
+      <w:tblPr>
+        <w:tblStyle w:val="a4"/>
+        <w:tblW w:w="0" w:type="auto"/>
+        <w:tblLook w:val="04A0" w:firstRow="1" w:lastRow="0" w:firstColumn="1" w:lastColumn="0" w:noHBand="0" w:noVBand="1"/>
+      </w:tblPr>
+      <w:tblGrid>
+        <w:gridCol w:w="8522"/>
+      </w:tblGrid>
+      <w:tr>
+        <w:tc>
+          <w:tcPr>
+            <w:tcW w:w="8522" w:type="dxa"/>
+          </w:tcPr>
+          <w:p>
+            <w:pPr>
+              <w:widowControl/>
+              <w:shd w:val="clear" w:color="auto" w:fill="FFFFFF"/>
+              <w:tabs>
+                <w:tab w:val="left" w:pos="916"/>
+                <w:tab w:val="left" w:pos="1832"/>
+                <w:tab w:val="left" w:pos="2748"/>
+                <w:tab w:val="left" w:pos="3664"/>
+                <w:tab w:val="left" w:pos="4580"/>
+                <w:tab w:val="left" w:pos="5496"/>
+                <w:tab w:val="left" w:pos="6412"/>
+                <w:tab w:val="left" w:pos="7328"/>
+                <w:tab w:val="left" w:pos="8244"/>
+                <w:tab w:val="left" w:pos="9160"/>
+                <w:tab w:val="left" w:pos="10076"/>
+                <w:tab w:val="left" w:pos="10992"/>
+                <w:tab w:val="left" w:pos="11908"/>
+                <w:tab w:val="left" w:pos="12824"/>
+                <w:tab w:val="left" w:pos="13740"/>
+                <w:tab w:val="left" w:pos="14656"/>
+              </w:tabs>
+              <w:jc w:val="left"/>
+              <w:rPr>
+                <w:rFonts w:ascii="Courier New" w:eastAsia="宋体" w:hAnsi="Courier New" w:cs="Courier New"/>
+                <w:color w:val="000000"/>
+                <w:kern w:val="0"/>
+                <w:sz w:val="22"/>
+                <w:szCs w:val="25"/>
+              </w:rPr>
+            </w:pPr>
+            <w:r>
+              <w:rPr>
+                <w:rFonts w:ascii="Courier New" w:eastAsia="宋体" w:hAnsi="Courier New" w:cs="Courier New"/>
+                <w:b/>
+                <w:bCs/>
+                <w:color w:val="000080"/>
+                <w:kern w:val="0"/>
+                <w:sz w:val="22"/>
+                <w:szCs w:val="25"/>
+              </w:rPr>
+              <w:t xml:space="preserve">import </w:t>
+            </w:r>
+            <w:proofErr w:type="spellStart"/>
+            <w:r>
+              <w:rPr>
+                <w:rFonts w:ascii="Courier New" w:eastAsia="宋体" w:hAnsi="Courier New" w:cs="Courier New"/>
+                <w:color w:val="000000"/>
+                <w:kern w:val="0"/>
+                <w:sz w:val="22"/>
+                <w:szCs w:val="25"/>
+              </w:rPr>
+              <w:t>numpy</w:t>
+            </w:r>
+            <w:proofErr w:type="spellEnd"/>
+            <w:r>
+              <w:rPr>
+                <w:rFonts w:ascii="Courier New" w:eastAsia="宋体" w:hAnsi="Courier New" w:cs="Courier New"/>
+                <w:color w:val="000000"/>
+                <w:kern w:val="0"/>
+                <w:sz w:val="22"/>
+                <w:szCs w:val="25"/>
+              </w:rPr>
+              <w:t xml:space="preserve"> </w:t>
+            </w:r>
+            <w:r>
+              <w:rPr>
+                <w:rFonts w:ascii="Courier New" w:eastAsia="宋体" w:hAnsi="Courier New" w:cs="Courier New"/>
+                <w:b/>
+                <w:bCs/>
+                <w:color w:val="000080"/>
+                <w:kern w:val="0"/>
+                <w:sz w:val="22"/>
+                <w:szCs w:val="25"/>
+              </w:rPr>
+              <w:t xml:space="preserve">as </w:t>
+            </w:r>
+            <w:r>
+              <w:rPr>
+                <w:rFonts w:ascii="Courier New" w:eastAsia="宋体" w:hAnsi="Courier New" w:cs="Courier New"/>
+                <w:color w:val="000000"/>
+                <w:kern w:val="0"/>
+                <w:sz w:val="22"/>
+                <w:szCs w:val="25"/>
+              </w:rPr>
+              <w:t>np</w:t>
+            </w:r>
+            <w:r>
+              <w:rPr>
+                <w:rFonts w:ascii="Courier New" w:eastAsia="宋体" w:hAnsi="Courier New" w:cs="Courier New"/>
+                <w:color w:val="000000"/>
+                <w:kern w:val="0"/>
+                <w:sz w:val="22"/>
+                <w:szCs w:val="25"/>
+              </w:rPr>
+              <w:br/>
+            </w:r>
+            <w:r>
+              <w:rPr>
+                <w:rFonts w:ascii="Courier New" w:eastAsia="宋体" w:hAnsi="Courier New" w:cs="Courier New"/>
+                <w:b/>
+                <w:bCs/>
+                <w:color w:val="000080"/>
+                <w:kern w:val="0"/>
+                <w:sz w:val="22"/>
+                <w:szCs w:val="25"/>
+              </w:rPr>
+              <w:t xml:space="preserve">import </w:t>
+            </w:r>
+            <w:proofErr w:type="spellStart"/>
+            <w:r>
+              <w:rPr>
+                <w:rFonts w:ascii="Courier New" w:eastAsia="宋体" w:hAnsi="Courier New" w:cs="Courier New"/>
+                <w:color w:val="000000"/>
+                <w:kern w:val="0"/>
+                <w:sz w:val="22"/>
+                <w:szCs w:val="25"/>
+              </w:rPr>
+              <w:t>matplotlib.pyplot</w:t>
+            </w:r>
+            <w:proofErr w:type="spellEnd"/>
+            <w:r>
+              <w:rPr>
+                <w:rFonts w:ascii="Courier New" w:eastAsia="宋体" w:hAnsi="Courier New" w:cs="Courier New"/>
+                <w:color w:val="000000"/>
+                <w:kern w:val="0"/>
+                <w:sz w:val="22"/>
+                <w:szCs w:val="25"/>
+              </w:rPr>
+              <w:t xml:space="preserve"> </w:t>
+            </w:r>
+            <w:r>
+              <w:rPr>
+                <w:rFonts w:ascii="Courier New" w:eastAsia="宋体" w:hAnsi="Courier New" w:cs="Courier New"/>
+                <w:b/>
+                <w:bCs/>
+                <w:color w:val="000080"/>
+                <w:kern w:val="0"/>
+                <w:sz w:val="22"/>
+                <w:szCs w:val="25"/>
+              </w:rPr>
+              <w:t xml:space="preserve">as </w:t>
+            </w:r>
+            <w:proofErr w:type="spellStart"/>
+            <w:r>
+              <w:rPr>
+                <w:rFonts w:ascii="Courier New" w:eastAsia="宋体" w:hAnsi="Courier New" w:cs="Courier New"/>
+                <w:color w:val="000000"/>
+                <w:kern w:val="0"/>
+                <w:sz w:val="22"/>
+                <w:szCs w:val="25"/>
+              </w:rPr>
+              <w:t>plt</w:t>
+            </w:r>
+            <w:proofErr w:type="spellEnd"/>
+            <w:r>
+              <w:rPr>
+                <w:rFonts w:ascii="Courier New" w:eastAsia="宋体" w:hAnsi="Courier New" w:cs="Courier New"/>
+                <w:color w:val="000000"/>
+                <w:kern w:val="0"/>
+                <w:sz w:val="22"/>
+                <w:szCs w:val="25"/>
+              </w:rPr>
+              <w:br/>
+            </w:r>
+            <w:r>
+              <w:rPr>
+                <w:rFonts w:ascii="Courier New" w:eastAsia="宋体" w:hAnsi="Courier New" w:cs="Courier New"/>
+                <w:color w:val="000000"/>
+                <w:kern w:val="0"/>
+                <w:sz w:val="22"/>
+                <w:szCs w:val="25"/>
+              </w:rPr>
+              <w:br/>
+              <w:t>data = {</w:t>
+            </w:r>
+            <w:r>
+              <w:rPr>
+                <w:rFonts w:ascii="Courier New" w:eastAsia="宋体" w:hAnsi="Courier New" w:cs="Courier New"/>
+                <w:b/>
+                <w:bCs/>
+                <w:color w:val="008080"/>
+                <w:kern w:val="0"/>
+                <w:sz w:val="22"/>
+                <w:szCs w:val="25"/>
+              </w:rPr>
+              <w:t>'a'</w:t>
+            </w:r>
+            <w:r>
+              <w:rPr>
+                <w:rFonts w:ascii="Courier New" w:eastAsia="宋体" w:hAnsi="Courier New" w:cs="Courier New"/>
+                <w:color w:val="000000"/>
+                <w:kern w:val="0"/>
+                <w:sz w:val="22"/>
+                <w:szCs w:val="25"/>
+              </w:rPr>
+              <w:t xml:space="preserve">: </w:t>
+            </w:r>
+            <w:proofErr w:type="spellStart"/>
+            <w:r>
+              <w:rPr>
+                <w:rFonts w:ascii="Courier New" w:eastAsia="宋体" w:hAnsi="Courier New" w:cs="Courier New"/>
+                <w:color w:val="000000"/>
+                <w:kern w:val="0"/>
+                <w:sz w:val="22"/>
+                <w:szCs w:val="25"/>
+              </w:rPr>
+              <w:t>np.arange</w:t>
+            </w:r>
+            <w:proofErr w:type="spellEnd"/>
+            <w:r>
+              <w:rPr>
+                <w:rFonts w:ascii="Courier New" w:eastAsia="宋体" w:hAnsi="Courier New" w:cs="Courier New"/>
+                <w:color w:val="000000"/>
+                <w:kern w:val="0"/>
+                <w:sz w:val="22"/>
+                <w:szCs w:val="25"/>
+              </w:rPr>
+              <w:t>(</w:t>
+            </w:r>
+            <w:r>
+              <w:rPr>
+                <w:rFonts w:ascii="Courier New" w:eastAsia="宋体" w:hAnsi="Courier New" w:cs="Courier New"/>
+                <w:color w:val="0000FF"/>
+                <w:kern w:val="0"/>
+                <w:sz w:val="22"/>
+                <w:szCs w:val="25"/>
+              </w:rPr>
+              <w:t>50</w:t>
+            </w:r>
+            <w:r>
+              <w:rPr>
+                <w:rFonts w:ascii="Courier New" w:eastAsia="宋体" w:hAnsi="Courier New" w:cs="Courier New"/>
+                <w:color w:val="000000"/>
+                <w:kern w:val="0"/>
+                <w:sz w:val="22"/>
+                <w:szCs w:val="25"/>
+              </w:rPr>
+              <w:t>),</w:t>
+            </w:r>
+            <w:r>
+              <w:rPr>
+                <w:rFonts w:ascii="Courier New" w:eastAsia="宋体" w:hAnsi="Courier New" w:cs="Courier New"/>
+                <w:color w:val="000000"/>
+                <w:kern w:val="0"/>
+                <w:sz w:val="22"/>
+                <w:szCs w:val="25"/>
+              </w:rPr>
+              <w:br/>
+              <w:t xml:space="preserve">        </w:t>
+            </w:r>
+            <w:r>
+              <w:rPr>
+                <w:rFonts w:ascii="Courier New" w:eastAsia="宋体" w:hAnsi="Courier New" w:cs="Courier New"/>
+                <w:b/>
+                <w:bCs/>
+                <w:color w:val="008080"/>
+                <w:kern w:val="0"/>
+                <w:sz w:val="22"/>
+                <w:szCs w:val="25"/>
+              </w:rPr>
+              <w:t>'c'</w:t>
+            </w:r>
+            <w:r>
+              <w:rPr>
+                <w:rFonts w:ascii="Courier New" w:eastAsia="宋体" w:hAnsi="Courier New" w:cs="Courier New"/>
+                <w:color w:val="000000"/>
+                <w:kern w:val="0"/>
+                <w:sz w:val="22"/>
+                <w:szCs w:val="25"/>
+              </w:rPr>
+              <w:t xml:space="preserve">: </w:t>
+            </w:r>
+            <w:proofErr w:type="spellStart"/>
+            <w:r>
+              <w:rPr>
+                <w:rFonts w:ascii="Courier New" w:eastAsia="宋体" w:hAnsi="Courier New" w:cs="Courier New"/>
+                <w:color w:val="000000"/>
+                <w:kern w:val="0"/>
+                <w:sz w:val="22"/>
+                <w:szCs w:val="25"/>
+              </w:rPr>
+              <w:t>np.random.randint</w:t>
+            </w:r>
+            <w:proofErr w:type="spellEnd"/>
+            <w:r>
+              <w:rPr>
+                <w:rFonts w:ascii="Courier New" w:eastAsia="宋体" w:hAnsi="Courier New" w:cs="Courier New"/>
+                <w:color w:val="000000"/>
+                <w:kern w:val="0"/>
+                <w:sz w:val="22"/>
+                <w:szCs w:val="25"/>
+              </w:rPr>
+              <w:t>(</w:t>
+            </w:r>
+            <w:r>
+              <w:rPr>
+                <w:rFonts w:ascii="Courier New" w:eastAsia="宋体" w:hAnsi="Courier New" w:cs="Courier New"/>
+                <w:color w:val="0000FF"/>
+                <w:kern w:val="0"/>
+                <w:sz w:val="22"/>
+                <w:szCs w:val="25"/>
+              </w:rPr>
+              <w:t>0</w:t>
+            </w:r>
+            <w:r>
+              <w:rPr>
+                <w:rFonts w:ascii="Courier New" w:eastAsia="宋体" w:hAnsi="Courier New" w:cs="Courier New"/>
+                <w:color w:val="000000"/>
+                <w:kern w:val="0"/>
+                <w:sz w:val="22"/>
+                <w:szCs w:val="25"/>
+              </w:rPr>
+              <w:t xml:space="preserve">, </w:t>
+            </w:r>
+            <w:r>
+              <w:rPr>
+                <w:rFonts w:ascii="Courier New" w:eastAsia="宋体" w:hAnsi="Courier New" w:cs="Courier New"/>
+                <w:color w:val="0000FF"/>
+                <w:kern w:val="0"/>
+                <w:sz w:val="22"/>
+                <w:szCs w:val="25"/>
+              </w:rPr>
+              <w:t>50</w:t>
+            </w:r>
+            <w:r>
+              <w:rPr>
+                <w:rFonts w:ascii="Courier New" w:eastAsia="宋体" w:hAnsi="Courier New" w:cs="Courier New"/>
+                <w:color w:val="000000"/>
+                <w:kern w:val="0"/>
+                <w:sz w:val="22"/>
+                <w:szCs w:val="25"/>
+              </w:rPr>
+              <w:t xml:space="preserve">, </w:t>
+            </w:r>
+            <w:r>
+              <w:rPr>
+                <w:rFonts w:ascii="Courier New" w:eastAsia="宋体" w:hAnsi="Courier New" w:cs="Courier New"/>
+                <w:color w:val="0000FF"/>
+                <w:kern w:val="0"/>
+                <w:sz w:val="22"/>
+                <w:szCs w:val="25"/>
+              </w:rPr>
+              <w:t>50</w:t>
+            </w:r>
+            <w:r>
+              <w:rPr>
+                <w:rFonts w:ascii="Courier New" w:eastAsia="宋体" w:hAnsi="Courier New" w:cs="Courier New"/>
+                <w:color w:val="000000"/>
+                <w:kern w:val="0"/>
+                <w:sz w:val="22"/>
+                <w:szCs w:val="25"/>
+              </w:rPr>
+              <w:t>),</w:t>
+            </w:r>
+            <w:r>
+              <w:rPr>
+                <w:rFonts w:ascii="Courier New" w:eastAsia="宋体" w:hAnsi="Courier New" w:cs="Courier New"/>
+                <w:color w:val="000000"/>
+                <w:kern w:val="0"/>
+                <w:sz w:val="22"/>
+                <w:szCs w:val="25"/>
+              </w:rPr>
+              <w:br/>
+              <w:t xml:space="preserve">        </w:t>
+            </w:r>
+            <w:r>
+              <w:rPr>
+                <w:rFonts w:ascii="Courier New" w:eastAsia="宋体" w:hAnsi="Courier New" w:cs="Courier New"/>
+                <w:b/>
+                <w:bCs/>
+                <w:color w:val="008080"/>
+                <w:kern w:val="0"/>
+                <w:sz w:val="22"/>
+                <w:szCs w:val="25"/>
+              </w:rPr>
+              <w:t>'d'</w:t>
+            </w:r>
+            <w:r>
+              <w:rPr>
+                <w:rFonts w:ascii="Courier New" w:eastAsia="宋体" w:hAnsi="Courier New" w:cs="Courier New"/>
+                <w:color w:val="000000"/>
+                <w:kern w:val="0"/>
+                <w:sz w:val="22"/>
+                <w:szCs w:val="25"/>
+              </w:rPr>
+              <w:t xml:space="preserve">: </w:t>
+            </w:r>
+            <w:proofErr w:type="spellStart"/>
+            <w:r>
+              <w:rPr>
+                <w:rFonts w:ascii="Courier New" w:eastAsia="宋体" w:hAnsi="Courier New" w:cs="Courier New"/>
+                <w:color w:val="000000"/>
+                <w:kern w:val="0"/>
+                <w:sz w:val="22"/>
+                <w:szCs w:val="25"/>
+              </w:rPr>
+              <w:t>np.random.randn</w:t>
+            </w:r>
+            <w:proofErr w:type="spellEnd"/>
+            <w:r>
+              <w:rPr>
+                <w:rFonts w:ascii="Courier New" w:eastAsia="宋体" w:hAnsi="Courier New" w:cs="Courier New"/>
+                <w:color w:val="000000"/>
+                <w:kern w:val="0"/>
+                <w:sz w:val="22"/>
+                <w:szCs w:val="25"/>
+              </w:rPr>
+              <w:t>(</w:t>
+            </w:r>
+            <w:r>
+              <w:rPr>
+                <w:rFonts w:ascii="Courier New" w:eastAsia="宋体" w:hAnsi="Courier New" w:cs="Courier New"/>
+                <w:color w:val="0000FF"/>
+                <w:kern w:val="0"/>
+                <w:sz w:val="22"/>
+                <w:szCs w:val="25"/>
+              </w:rPr>
+              <w:t>50</w:t>
+            </w:r>
+            <w:r>
+              <w:rPr>
+                <w:rFonts w:ascii="Courier New" w:eastAsia="宋体" w:hAnsi="Courier New" w:cs="Courier New"/>
+                <w:color w:val="000000"/>
+                <w:kern w:val="0"/>
+                <w:sz w:val="22"/>
+                <w:szCs w:val="25"/>
+              </w:rPr>
+              <w:t>)}</w:t>
+            </w:r>
+            <w:r>
+              <w:rPr>
+                <w:rFonts w:ascii="Courier New" w:eastAsia="宋体" w:hAnsi="Courier New" w:cs="Courier New"/>
+                <w:color w:val="000000"/>
+                <w:kern w:val="0"/>
+                <w:sz w:val="22"/>
+                <w:szCs w:val="25"/>
+              </w:rPr>
+              <w:br/>
+              <w:t>data[</w:t>
+            </w:r>
+            <w:r>
+              <w:rPr>
+                <w:rFonts w:ascii="Courier New" w:eastAsia="宋体" w:hAnsi="Courier New" w:cs="Courier New"/>
+                <w:b/>
+                <w:bCs/>
+                <w:color w:val="008080"/>
+                <w:kern w:val="0"/>
+                <w:sz w:val="22"/>
+                <w:szCs w:val="25"/>
+              </w:rPr>
+              <w:t>'b'</w:t>
+            </w:r>
+            <w:r>
+              <w:rPr>
+                <w:rFonts w:ascii="Courier New" w:eastAsia="宋体" w:hAnsi="Courier New" w:cs="Courier New"/>
+                <w:color w:val="000000"/>
+                <w:kern w:val="0"/>
+                <w:sz w:val="22"/>
+                <w:szCs w:val="25"/>
+              </w:rPr>
+              <w:t>] = data[</w:t>
+            </w:r>
+            <w:r>
+              <w:rPr>
+                <w:rFonts w:ascii="Courier New" w:eastAsia="宋体" w:hAnsi="Courier New" w:cs="Courier New"/>
+                <w:b/>
+                <w:bCs/>
+                <w:color w:val="008080"/>
+                <w:kern w:val="0"/>
+                <w:sz w:val="22"/>
+                <w:szCs w:val="25"/>
+              </w:rPr>
+              <w:t>'a'</w:t>
+            </w:r>
+            <w:r>
+              <w:rPr>
+                <w:rFonts w:ascii="Courier New" w:eastAsia="宋体" w:hAnsi="Courier New" w:cs="Courier New"/>
+                <w:color w:val="000000"/>
+                <w:kern w:val="0"/>
+                <w:sz w:val="22"/>
+                <w:szCs w:val="25"/>
+              </w:rPr>
+              <w:t xml:space="preserve">] + </w:t>
+            </w:r>
+            <w:r>
+              <w:rPr>
+                <w:rFonts w:ascii="Courier New" w:eastAsia="宋体" w:hAnsi="Courier New" w:cs="Courier New"/>
+                <w:color w:val="0000FF"/>
+                <w:kern w:val="0"/>
+                <w:sz w:val="22"/>
+                <w:szCs w:val="25"/>
+              </w:rPr>
+              <w:t xml:space="preserve">10 </w:t>
+            </w:r>
+            <w:r>
+              <w:rPr>
+                <w:rFonts w:ascii="Courier New" w:eastAsia="宋体" w:hAnsi="Courier New" w:cs="Courier New"/>
+                <w:color w:val="000000"/>
+                <w:kern w:val="0"/>
+                <w:sz w:val="22"/>
+                <w:szCs w:val="25"/>
+              </w:rPr>
+              <w:t xml:space="preserve">* </w:t>
+            </w:r>
+            <w:proofErr w:type="spellStart"/>
+            <w:r>
+              <w:rPr>
+                <w:rFonts w:ascii="Courier New" w:eastAsia="宋体" w:hAnsi="Courier New" w:cs="Courier New"/>
+                <w:color w:val="000000"/>
+                <w:kern w:val="0"/>
+                <w:sz w:val="22"/>
+                <w:szCs w:val="25"/>
+              </w:rPr>
+              <w:t>np.random.randn</w:t>
+            </w:r>
+            <w:proofErr w:type="spellEnd"/>
+            <w:r>
+              <w:rPr>
+                <w:rFonts w:ascii="Courier New" w:eastAsia="宋体" w:hAnsi="Courier New" w:cs="Courier New"/>
+                <w:color w:val="000000"/>
+                <w:kern w:val="0"/>
+                <w:sz w:val="22"/>
+                <w:szCs w:val="25"/>
+              </w:rPr>
+              <w:t>(</w:t>
+            </w:r>
+            <w:r>
+              <w:rPr>
+                <w:rFonts w:ascii="Courier New" w:eastAsia="宋体" w:hAnsi="Courier New" w:cs="Courier New"/>
+                <w:color w:val="0000FF"/>
+                <w:kern w:val="0"/>
+                <w:sz w:val="22"/>
+                <w:szCs w:val="25"/>
+              </w:rPr>
+              <w:t>50</w:t>
+            </w:r>
+            <w:r>
+              <w:rPr>
+                <w:rFonts w:ascii="Courier New" w:eastAsia="宋体" w:hAnsi="Courier New" w:cs="Courier New"/>
+                <w:color w:val="000000"/>
+                <w:kern w:val="0"/>
+                <w:sz w:val="22"/>
+                <w:szCs w:val="25"/>
+              </w:rPr>
+              <w:t>)</w:t>
+            </w:r>
+            <w:r>
+              <w:rPr>
+                <w:rFonts w:ascii="Courier New" w:eastAsia="宋体" w:hAnsi="Courier New" w:cs="Courier New"/>
+                <w:color w:val="000000"/>
+                <w:kern w:val="0"/>
+                <w:sz w:val="22"/>
+                <w:szCs w:val="25"/>
+              </w:rPr>
+              <w:br/>
+              <w:t>data[</w:t>
+            </w:r>
+            <w:r>
+              <w:rPr>
+                <w:rFonts w:ascii="Courier New" w:eastAsia="宋体" w:hAnsi="Courier New" w:cs="Courier New"/>
+                <w:b/>
+                <w:bCs/>
+                <w:color w:val="008080"/>
+                <w:kern w:val="0"/>
+                <w:sz w:val="22"/>
+                <w:szCs w:val="25"/>
+              </w:rPr>
+              <w:t>'d'</w:t>
+            </w:r>
+            <w:r>
+              <w:rPr>
+                <w:rFonts w:ascii="Courier New" w:eastAsia="宋体" w:hAnsi="Courier New" w:cs="Courier New"/>
+                <w:color w:val="000000"/>
+                <w:kern w:val="0"/>
+                <w:sz w:val="22"/>
+                <w:szCs w:val="25"/>
+              </w:rPr>
+              <w:t xml:space="preserve">] = </w:t>
+            </w:r>
+            <w:proofErr w:type="spellStart"/>
+            <w:r>
+              <w:rPr>
+                <w:rFonts w:ascii="Courier New" w:eastAsia="宋体" w:hAnsi="Courier New" w:cs="Courier New"/>
+                <w:color w:val="000000"/>
+                <w:kern w:val="0"/>
+                <w:sz w:val="22"/>
+                <w:szCs w:val="25"/>
+              </w:rPr>
+              <w:t>np.abs</w:t>
+            </w:r>
+            <w:proofErr w:type="spellEnd"/>
+            <w:r>
+              <w:rPr>
+                <w:rFonts w:ascii="Courier New" w:eastAsia="宋体" w:hAnsi="Courier New" w:cs="Courier New"/>
+                <w:color w:val="000000"/>
+                <w:kern w:val="0"/>
+                <w:sz w:val="22"/>
+                <w:szCs w:val="25"/>
+              </w:rPr>
+              <w:t>(data[</w:t>
+            </w:r>
+            <w:r>
+              <w:rPr>
+                <w:rFonts w:ascii="Courier New" w:eastAsia="宋体" w:hAnsi="Courier New" w:cs="Courier New"/>
+                <w:b/>
+                <w:bCs/>
+                <w:color w:val="008080"/>
+                <w:kern w:val="0"/>
+                <w:sz w:val="22"/>
+                <w:szCs w:val="25"/>
+              </w:rPr>
+              <w:t>'d'</w:t>
+            </w:r>
+            <w:r>
+              <w:rPr>
+                <w:rFonts w:ascii="Courier New" w:eastAsia="宋体" w:hAnsi="Courier New" w:cs="Courier New"/>
+                <w:color w:val="000000"/>
+                <w:kern w:val="0"/>
+                <w:sz w:val="22"/>
+                <w:szCs w:val="25"/>
+              </w:rPr>
+              <w:t xml:space="preserve">]) * </w:t>
+            </w:r>
+            <w:r>
+              <w:rPr>
+                <w:rFonts w:ascii="Courier New" w:eastAsia="宋体" w:hAnsi="Courier New" w:cs="Courier New"/>
+                <w:color w:val="0000FF"/>
+                <w:kern w:val="0"/>
+                <w:sz w:val="22"/>
+                <w:szCs w:val="25"/>
+              </w:rPr>
+              <w:t>100</w:t>
+            </w:r>
+            <w:r>
+              <w:rPr>
+                <w:rFonts w:ascii="Courier New" w:eastAsia="宋体" w:hAnsi="Courier New" w:cs="Courier New"/>
+                <w:color w:val="0000FF"/>
+                <w:kern w:val="0"/>
+                <w:sz w:val="22"/>
+                <w:szCs w:val="25"/>
+              </w:rPr>
+              <w:br/>
+            </w:r>
+            <w:r>
+              <w:rPr>
+                <w:rFonts w:ascii="Courier New" w:eastAsia="宋体" w:hAnsi="Courier New" w:cs="Courier New"/>
+                <w:color w:val="0000FF"/>
+                <w:kern w:val="0"/>
+                <w:sz w:val="22"/>
+                <w:szCs w:val="25"/>
+              </w:rPr>
+              <w:br/>
+            </w:r>
+            <w:proofErr w:type="spellStart"/>
+            <w:r>
+              <w:rPr>
+                <w:rFonts w:ascii="Courier New" w:eastAsia="宋体" w:hAnsi="Courier New" w:cs="Courier New"/>
+                <w:color w:val="000000"/>
+                <w:kern w:val="0"/>
+                <w:sz w:val="22"/>
+                <w:szCs w:val="25"/>
+              </w:rPr>
+              <w:t>plt.scatter</w:t>
+            </w:r>
+            <w:proofErr w:type="spellEnd"/>
+            <w:r>
+              <w:rPr>
+                <w:rFonts w:ascii="Courier New" w:eastAsia="宋体" w:hAnsi="Courier New" w:cs="Courier New"/>
+                <w:color w:val="000000"/>
+                <w:kern w:val="0"/>
+                <w:sz w:val="22"/>
+                <w:szCs w:val="25"/>
+              </w:rPr>
+              <w:t>(</w:t>
+            </w:r>
+            <w:r>
+              <w:rPr>
+                <w:rFonts w:ascii="Courier New" w:eastAsia="宋体" w:hAnsi="Courier New" w:cs="Courier New"/>
+                <w:b/>
+                <w:bCs/>
+                <w:color w:val="008080"/>
+                <w:kern w:val="0"/>
+                <w:sz w:val="22"/>
+                <w:szCs w:val="25"/>
+              </w:rPr>
+              <w:t>'a'</w:t>
+            </w:r>
+            <w:r>
+              <w:rPr>
+                <w:rFonts w:ascii="Courier New" w:eastAsia="宋体" w:hAnsi="Courier New" w:cs="Courier New"/>
+                <w:color w:val="000000"/>
+                <w:kern w:val="0"/>
+                <w:sz w:val="22"/>
+                <w:szCs w:val="25"/>
+              </w:rPr>
+              <w:t xml:space="preserve">, </w:t>
+            </w:r>
+            <w:r>
+              <w:rPr>
+                <w:rFonts w:ascii="Courier New" w:eastAsia="宋体" w:hAnsi="Courier New" w:cs="Courier New"/>
+                <w:b/>
+                <w:bCs/>
+                <w:color w:val="008080"/>
+                <w:kern w:val="0"/>
+                <w:sz w:val="22"/>
+                <w:szCs w:val="25"/>
+              </w:rPr>
+              <w:t>'b'</w:t>
+            </w:r>
+            <w:r>
+              <w:rPr>
+                <w:rFonts w:ascii="Courier New" w:eastAsia="宋体" w:hAnsi="Courier New" w:cs="Courier New"/>
+                <w:color w:val="000000"/>
+                <w:kern w:val="0"/>
+                <w:sz w:val="22"/>
+                <w:szCs w:val="25"/>
+              </w:rPr>
+              <w:t xml:space="preserve">, </w:t>
+            </w:r>
+            <w:r>
+              <w:rPr>
+                <w:rFonts w:ascii="Courier New" w:eastAsia="宋体" w:hAnsi="Courier New" w:cs="Courier New"/>
+                <w:color w:val="660099"/>
+                <w:kern w:val="0"/>
+                <w:sz w:val="22"/>
+                <w:szCs w:val="25"/>
+              </w:rPr>
+              <w:t>c</w:t>
+            </w:r>
+            <w:r>
+              <w:rPr>
+                <w:rFonts w:ascii="Courier New" w:eastAsia="宋体" w:hAnsi="Courier New" w:cs="Courier New"/>
+                <w:color w:val="000000"/>
+                <w:kern w:val="0"/>
+                <w:sz w:val="22"/>
+                <w:szCs w:val="25"/>
+              </w:rPr>
+              <w:t>=</w:t>
+            </w:r>
+            <w:r>
+              <w:rPr>
+                <w:rFonts w:ascii="Courier New" w:eastAsia="宋体" w:hAnsi="Courier New" w:cs="Courier New"/>
+                <w:b/>
+                <w:bCs/>
+                <w:color w:val="008080"/>
+                <w:kern w:val="0"/>
+                <w:sz w:val="22"/>
+                <w:szCs w:val="25"/>
+              </w:rPr>
+              <w:t>'c'</w:t>
+            </w:r>
+            <w:r>
+              <w:rPr>
+                <w:rFonts w:ascii="Courier New" w:eastAsia="宋体" w:hAnsi="Courier New" w:cs="Courier New"/>
+                <w:color w:val="000000"/>
+                <w:kern w:val="0"/>
+                <w:sz w:val="22"/>
+                <w:szCs w:val="25"/>
+              </w:rPr>
+              <w:t xml:space="preserve">, </w:t>
+            </w:r>
+            <w:r>
+              <w:rPr>
+                <w:rFonts w:ascii="Courier New" w:eastAsia="宋体" w:hAnsi="Courier New" w:cs="Courier New"/>
+                <w:color w:val="660099"/>
+                <w:kern w:val="0"/>
+                <w:sz w:val="22"/>
+                <w:szCs w:val="25"/>
+              </w:rPr>
+              <w:t>s</w:t>
+            </w:r>
+            <w:r>
+              <w:rPr>
+                <w:rFonts w:ascii="Courier New" w:eastAsia="宋体" w:hAnsi="Courier New" w:cs="Courier New"/>
+                <w:color w:val="000000"/>
+                <w:kern w:val="0"/>
+                <w:sz w:val="22"/>
+                <w:szCs w:val="25"/>
+              </w:rPr>
+              <w:t>=</w:t>
+            </w:r>
+            <w:r>
+              <w:rPr>
+                <w:rFonts w:ascii="Courier New" w:eastAsia="宋体" w:hAnsi="Courier New" w:cs="Courier New"/>
+                <w:b/>
+                <w:bCs/>
+                <w:color w:val="008080"/>
+                <w:kern w:val="0"/>
+                <w:sz w:val="22"/>
+                <w:szCs w:val="25"/>
+              </w:rPr>
+              <w:t>'d'</w:t>
+            </w:r>
+            <w:r>
+              <w:rPr>
+                <w:rFonts w:ascii="Courier New" w:eastAsia="宋体" w:hAnsi="Courier New" w:cs="Courier New"/>
+                <w:color w:val="000000"/>
+                <w:kern w:val="0"/>
+                <w:sz w:val="22"/>
+                <w:szCs w:val="25"/>
+              </w:rPr>
+              <w:t xml:space="preserve">, </w:t>
+            </w:r>
+            <w:r>
+              <w:rPr>
+                <w:rFonts w:ascii="Courier New" w:eastAsia="宋体" w:hAnsi="Courier New" w:cs="Courier New"/>
+                <w:color w:val="660099"/>
+                <w:kern w:val="0"/>
+                <w:sz w:val="22"/>
+                <w:szCs w:val="25"/>
+              </w:rPr>
+              <w:t>data</w:t>
+            </w:r>
+            <w:r>
+              <w:rPr>
+                <w:rFonts w:ascii="Courier New" w:eastAsia="宋体" w:hAnsi="Courier New" w:cs="Courier New"/>
+                <w:color w:val="000000"/>
+                <w:kern w:val="0"/>
+                <w:sz w:val="22"/>
+                <w:szCs w:val="25"/>
+              </w:rPr>
+              <w:t>=data)</w:t>
+            </w:r>
+            <w:r>
+              <w:rPr>
+                <w:rFonts w:ascii="Courier New" w:eastAsia="宋体" w:hAnsi="Courier New" w:cs="Courier New"/>
+                <w:color w:val="000000"/>
+                <w:kern w:val="0"/>
+                <w:sz w:val="22"/>
+                <w:szCs w:val="25"/>
+              </w:rPr>
+              <w:br/>
+            </w:r>
+            <w:proofErr w:type="spellStart"/>
+            <w:r>
+              <w:rPr>
+                <w:rFonts w:ascii="Courier New" w:eastAsia="宋体" w:hAnsi="Courier New" w:cs="Courier New"/>
+                <w:color w:val="000000"/>
+                <w:kern w:val="0"/>
+                <w:sz w:val="22"/>
+                <w:szCs w:val="25"/>
+              </w:rPr>
+              <w:t>plt.xlabel</w:t>
+            </w:r>
+            <w:proofErr w:type="spellEnd"/>
+            <w:r>
+              <w:rPr>
+                <w:rFonts w:ascii="Courier New" w:eastAsia="宋体" w:hAnsi="Courier New" w:cs="Courier New"/>
+                <w:color w:val="000000"/>
+                <w:kern w:val="0"/>
+                <w:sz w:val="22"/>
+                <w:szCs w:val="25"/>
+              </w:rPr>
+              <w:t>(</w:t>
+            </w:r>
+            <w:r>
+              <w:rPr>
+                <w:rFonts w:ascii="Courier New" w:eastAsia="宋体" w:hAnsi="Courier New" w:cs="Courier New"/>
+                <w:b/>
+                <w:bCs/>
+                <w:color w:val="008080"/>
+                <w:kern w:val="0"/>
+                <w:sz w:val="22"/>
+                <w:szCs w:val="25"/>
+              </w:rPr>
+              <w:t>'entry a'</w:t>
+            </w:r>
+            <w:r>
+              <w:rPr>
+                <w:rFonts w:ascii="Courier New" w:eastAsia="宋体" w:hAnsi="Courier New" w:cs="Courier New"/>
+                <w:color w:val="000000"/>
+                <w:kern w:val="0"/>
+                <w:sz w:val="22"/>
+                <w:szCs w:val="25"/>
+              </w:rPr>
+              <w:t>)</w:t>
+            </w:r>
+            <w:r>
+              <w:rPr>
+                <w:rFonts w:ascii="Courier New" w:eastAsia="宋体" w:hAnsi="Courier New" w:cs="Courier New"/>
+                <w:color w:val="000000"/>
+                <w:kern w:val="0"/>
+                <w:sz w:val="22"/>
+                <w:szCs w:val="25"/>
+              </w:rPr>
+              <w:br/>
+            </w:r>
+            <w:proofErr w:type="spellStart"/>
+            <w:r>
+              <w:rPr>
+                <w:rFonts w:ascii="Courier New" w:eastAsia="宋体" w:hAnsi="Courier New" w:cs="Courier New"/>
+                <w:color w:val="000000"/>
+                <w:kern w:val="0"/>
+                <w:sz w:val="22"/>
+                <w:szCs w:val="25"/>
+              </w:rPr>
+              <w:t>plt.ylabel</w:t>
+            </w:r>
+            <w:proofErr w:type="spellEnd"/>
+            <w:r>
+              <w:rPr>
+                <w:rFonts w:ascii="Courier New" w:eastAsia="宋体" w:hAnsi="Courier New" w:cs="Courier New"/>
+                <w:color w:val="000000"/>
+                <w:kern w:val="0"/>
+                <w:sz w:val="22"/>
+                <w:szCs w:val="25"/>
+              </w:rPr>
+              <w:t>(</w:t>
+            </w:r>
+            <w:r>
+              <w:rPr>
+                <w:rFonts w:ascii="Courier New" w:eastAsia="宋体" w:hAnsi="Courier New" w:cs="Courier New"/>
+                <w:b/>
+                <w:bCs/>
+                <w:color w:val="008080"/>
+                <w:kern w:val="0"/>
+                <w:sz w:val="22"/>
+                <w:szCs w:val="25"/>
+              </w:rPr>
+              <w:t>'entry b'</w:t>
+            </w:r>
+            <w:r>
+              <w:rPr>
+                <w:rFonts w:ascii="Courier New" w:eastAsia="宋体" w:hAnsi="Courier New" w:cs="Courier New"/>
+                <w:color w:val="000000"/>
+                <w:kern w:val="0"/>
+                <w:sz w:val="22"/>
+                <w:szCs w:val="25"/>
+              </w:rPr>
+              <w:t>)</w:t>
+            </w:r>
+            <w:r>
+              <w:rPr>
+                <w:rFonts w:ascii="Courier New" w:eastAsia="宋体" w:hAnsi="Courier New" w:cs="Courier New"/>
+                <w:color w:val="000000"/>
+                <w:kern w:val="0"/>
+                <w:sz w:val="22"/>
+                <w:szCs w:val="25"/>
+              </w:rPr>
+              <w:br/>
+            </w:r>
+            <w:proofErr w:type="spellStart"/>
+            <w:r>
+              <w:rPr>
+                <w:rFonts w:ascii="Courier New" w:eastAsia="宋体" w:hAnsi="Courier New" w:cs="Courier New"/>
+                <w:color w:val="000000"/>
+                <w:kern w:val="0"/>
+                <w:sz w:val="22"/>
+                <w:szCs w:val="25"/>
+              </w:rPr>
+              <w:t>plt.show</w:t>
+            </w:r>
+            <w:proofErr w:type="spellEnd"/>
+            <w:r>
+              <w:rPr>
+                <w:rFonts w:ascii="Courier New" w:eastAsia="宋体" w:hAnsi="Courier New" w:cs="Courier New"/>
+                <w:color w:val="000000"/>
+                <w:kern w:val="0"/>
+                <w:sz w:val="22"/>
+                <w:szCs w:val="25"/>
+              </w:rPr>
+              <w:t>()</w:t>
+            </w:r>
+          </w:p>
+          <w:p>
+            <w:pPr>
+              <w:pStyle w:val="a3"/>
+              <w:ind w:firstLineChars="0" w:firstLine="0"/>
+              <w:rPr>
+                <w:rFonts w:hint="eastAsia"/>
+                <w:sz w:val="24"/>
+                <w:szCs w:val="24"/>
+              </w:rPr>
+            </w:pPr>
+          </w:p>
+        </w:tc>
+      </w:tr>
+    </w:tbl>
+    <w:p>
+      <w:pPr>
+        <w:pStyle w:val="a3"/>
+        <w:ind w:firstLine="480"/>
+        <w:rPr>
+          <w:rFonts w:hint="eastAsia"/>
+          <w:sz w:val="24"/>
+          <w:szCs w:val="24"/>
+        </w:rPr>
+      </w:pPr>
+      <w:r>
+        <w:rPr>
+          <w:rFonts w:hint="eastAsia"/>
+          <w:sz w:val="24"/>
+          <w:szCs w:val="24"/>
+        </w:rPr>
+        <w:t>在上面这段代码中，我们创建了这样</w:t>
+      </w:r>
+      <w:proofErr w:type="gramStart"/>
+      <w:r>
+        <w:rPr>
+          <w:rFonts w:hint="eastAsia"/>
+          <w:sz w:val="24"/>
+          <w:szCs w:val="24"/>
+        </w:rPr>
+        <w:t>一幅散</w:t>
+      </w:r>
+      <w:proofErr w:type="gramEnd"/>
+      <w:r>
+        <w:rPr>
+          <w:rFonts w:hint="eastAsia"/>
+          <w:sz w:val="24"/>
+          <w:szCs w:val="24"/>
+        </w:rPr>
+        <w:t>点图：各点的位置</w:t>
+      </w:r>
+      <w:r>
+        <w:rPr>
+          <w:rFonts w:hint="eastAsia"/>
+          <w:sz w:val="24"/>
+          <w:szCs w:val="24"/>
+        </w:rPr>
+        <w:t>随机选取，而</w:t>
+      </w:r>
+      <w:r>
+        <w:rPr>
+          <w:rFonts w:hint="eastAsia"/>
+          <w:sz w:val="24"/>
+          <w:szCs w:val="24"/>
+        </w:rPr>
+        <w:t>大小</w:t>
+      </w:r>
+      <w:r>
+        <w:rPr>
+          <w:rFonts w:hint="eastAsia"/>
+          <w:sz w:val="24"/>
+          <w:szCs w:val="24"/>
+        </w:rPr>
+        <w:t>、颜色代码也随机选取，且服从正态分布。那么，如何实现这样</w:t>
+      </w:r>
+      <w:proofErr w:type="gramStart"/>
+      <w:r>
+        <w:rPr>
+          <w:rFonts w:hint="eastAsia"/>
+          <w:sz w:val="24"/>
+          <w:szCs w:val="24"/>
+        </w:rPr>
+        <w:t>在描点时</w:t>
+      </w:r>
+      <w:proofErr w:type="gramEnd"/>
+      <w:r>
+        <w:rPr>
+          <w:rFonts w:hint="eastAsia"/>
+          <w:sz w:val="24"/>
+          <w:szCs w:val="24"/>
+        </w:rPr>
+        <w:t>各种属性均按一定规律服从随机分布的效果？</w:t>
+      </w:r>
+    </w:p>
+    <w:p>
+      <w:pPr>
+        <w:pStyle w:val="a3"/>
+        <w:ind w:firstLine="480"/>
+        <w:rPr>
+          <w:sz w:val="24"/>
+          <w:szCs w:val="24"/>
+        </w:rPr>
+      </w:pPr>
+      <w:r>
+        <w:rPr>
+          <w:rFonts w:hint="eastAsia"/>
+          <w:sz w:val="24"/>
+          <w:szCs w:val="24"/>
+        </w:rPr>
+        <w:t>首先我们创建了一个字典</w:t>
+      </w:r>
+      <w:r>
+        <w:rPr>
+          <w:rFonts w:hint="eastAsia"/>
+          <w:sz w:val="24"/>
+          <w:szCs w:val="24"/>
+        </w:rPr>
+        <w:t>data</w:t>
+      </w:r>
+      <w:r>
+        <w:rPr>
+          <w:rFonts w:hint="eastAsia"/>
+          <w:sz w:val="24"/>
+          <w:szCs w:val="24"/>
+        </w:rPr>
+        <w:t>。</w:t>
+      </w:r>
+      <w:r>
+        <w:rPr>
+          <w:rFonts w:hint="eastAsia"/>
+          <w:sz w:val="24"/>
+          <w:szCs w:val="24"/>
+        </w:rPr>
+        <w:t>data</w:t>
+      </w:r>
+      <w:r>
+        <w:rPr>
+          <w:rFonts w:hint="eastAsia"/>
+          <w:sz w:val="24"/>
+          <w:szCs w:val="24"/>
+        </w:rPr>
+        <w:t>在初始化时</w:t>
+      </w:r>
+      <w:r>
+        <w:rPr>
+          <w:rFonts w:hint="eastAsia"/>
+          <w:sz w:val="24"/>
+          <w:szCs w:val="24"/>
+        </w:rPr>
+        <w:t>有三个键值对：</w:t>
+      </w:r>
+    </w:p>
+    <w:p>
+      <w:pPr>
+        <w:pStyle w:val="a3"/>
+        <w:ind w:firstLine="480"/>
+        <w:rPr>
+          <w:sz w:val="24"/>
+          <w:szCs w:val="24"/>
+        </w:rPr>
+      </w:pPr>
+      <w:r>
+        <w:rPr>
+          <w:rFonts w:hint="eastAsia"/>
+          <w:sz w:val="24"/>
+          <w:szCs w:val="24"/>
+        </w:rPr>
+        <w:t>键‘</w:t>
+      </w:r>
+      <w:r>
+        <w:rPr>
+          <w:rFonts w:hint="eastAsia"/>
+          <w:sz w:val="24"/>
+          <w:szCs w:val="24"/>
+        </w:rPr>
+        <w:t>a</w:t>
+      </w:r>
+      <w:r>
+        <w:rPr>
+          <w:rFonts w:hint="eastAsia"/>
+          <w:sz w:val="24"/>
+          <w:szCs w:val="24"/>
+        </w:rPr>
+        <w:t>’对应的值为一个包含从</w:t>
+      </w:r>
+      <w:r>
+        <w:rPr>
+          <w:rFonts w:hint="eastAsia"/>
+          <w:sz w:val="24"/>
+          <w:szCs w:val="24"/>
+        </w:rPr>
+        <w:t>0</w:t>
+      </w:r>
+      <w:r>
+        <w:rPr>
+          <w:rFonts w:hint="eastAsia"/>
+          <w:sz w:val="24"/>
+          <w:szCs w:val="24"/>
+        </w:rPr>
+        <w:t>到</w:t>
+      </w:r>
+      <w:r>
+        <w:rPr>
+          <w:rFonts w:hint="eastAsia"/>
+          <w:sz w:val="24"/>
+          <w:szCs w:val="24"/>
+        </w:rPr>
+        <w:t>4</w:t>
+      </w:r>
+      <w:r>
+        <w:rPr>
+          <w:sz w:val="24"/>
+          <w:szCs w:val="24"/>
+        </w:rPr>
+        <w:t>9</w:t>
+      </w:r>
+      <w:r>
+        <w:rPr>
+          <w:rFonts w:hint="eastAsia"/>
+          <w:sz w:val="24"/>
+          <w:szCs w:val="24"/>
+        </w:rPr>
+        <w:t>整数的数组（函数</w:t>
+      </w:r>
+      <w:proofErr w:type="spellStart"/>
+      <w:r>
+        <w:rPr>
+          <w:rFonts w:hint="eastAsia"/>
+          <w:sz w:val="24"/>
+          <w:szCs w:val="24"/>
+        </w:rPr>
+        <w:t>n</w:t>
+      </w:r>
+      <w:r>
+        <w:rPr>
+          <w:sz w:val="24"/>
+          <w:szCs w:val="24"/>
+        </w:rPr>
+        <w:t>p.arange</w:t>
+      </w:r>
+      <w:proofErr w:type="spellEnd"/>
+      <w:r>
+        <w:rPr>
+          <w:sz w:val="24"/>
+          <w:szCs w:val="24"/>
+        </w:rPr>
+        <w:t>()</w:t>
+      </w:r>
+      <w:r>
+        <w:rPr>
+          <w:rFonts w:hint="eastAsia"/>
+          <w:sz w:val="24"/>
+          <w:szCs w:val="24"/>
+        </w:rPr>
+        <w:t>在接收一个参数</w:t>
+      </w:r>
+      <w:r>
+        <w:rPr>
+          <w:rFonts w:hint="eastAsia"/>
+          <w:sz w:val="24"/>
+          <w:szCs w:val="24"/>
+        </w:rPr>
+        <w:t>x</w:t>
+      </w:r>
+      <w:r>
+        <w:rPr>
+          <w:rFonts w:hint="eastAsia"/>
+          <w:sz w:val="24"/>
+          <w:szCs w:val="24"/>
+        </w:rPr>
+        <w:t>时，</w:t>
+      </w:r>
+      <w:r>
+        <w:rPr>
+          <w:rFonts w:hint="eastAsia"/>
+          <w:sz w:val="24"/>
+          <w:szCs w:val="24"/>
+        </w:rPr>
+        <w:t>将创建一个从</w:t>
+      </w:r>
+      <w:r>
+        <w:rPr>
+          <w:rFonts w:hint="eastAsia"/>
+          <w:sz w:val="24"/>
+          <w:szCs w:val="24"/>
+        </w:rPr>
+        <w:t>0</w:t>
+      </w:r>
+      <w:r>
+        <w:rPr>
+          <w:rFonts w:hint="eastAsia"/>
+          <w:sz w:val="24"/>
+          <w:szCs w:val="24"/>
+        </w:rPr>
+        <w:t>开始，步长为</w:t>
+      </w:r>
+      <w:r>
+        <w:rPr>
+          <w:rFonts w:hint="eastAsia"/>
+          <w:sz w:val="24"/>
+          <w:szCs w:val="24"/>
+        </w:rPr>
+        <w:t>1</w:t>
+      </w:r>
+      <w:r>
+        <w:rPr>
+          <w:rFonts w:hint="eastAsia"/>
+          <w:sz w:val="24"/>
+          <w:szCs w:val="24"/>
+        </w:rPr>
+        <w:t>，元素个数为</w:t>
+      </w:r>
+      <w:r>
+        <w:rPr>
+          <w:rFonts w:hint="eastAsia"/>
+          <w:sz w:val="24"/>
+          <w:szCs w:val="24"/>
+        </w:rPr>
+        <w:t>x</w:t>
+      </w:r>
+      <w:proofErr w:type="gramStart"/>
+      <w:r>
+        <w:rPr>
+          <w:rFonts w:hint="eastAsia"/>
+          <w:sz w:val="24"/>
+          <w:szCs w:val="24"/>
+        </w:rPr>
+        <w:t>个</w:t>
+      </w:r>
+      <w:proofErr w:type="gramEnd"/>
+      <w:r>
+        <w:rPr>
+          <w:rFonts w:hint="eastAsia"/>
+          <w:sz w:val="24"/>
+          <w:szCs w:val="24"/>
+        </w:rPr>
+        <w:t>的数组</w:t>
+      </w:r>
+      <w:r>
+        <w:rPr>
+          <w:rFonts w:hint="eastAsia"/>
+          <w:sz w:val="24"/>
+          <w:szCs w:val="24"/>
+        </w:rPr>
+        <w:t>）；</w:t>
+      </w:r>
+    </w:p>
+    <w:p>
+      <w:pPr>
+        <w:pStyle w:val="a3"/>
+        <w:ind w:firstLine="480"/>
+        <w:rPr>
+          <w:sz w:val="24"/>
+          <w:szCs w:val="24"/>
+        </w:rPr>
+      </w:pPr>
+      <w:r>
+        <w:rPr>
+          <w:rFonts w:hint="eastAsia"/>
+          <w:sz w:val="24"/>
+          <w:szCs w:val="24"/>
+        </w:rPr>
+        <w:t>键‘</w:t>
+      </w:r>
+      <w:r>
+        <w:rPr>
+          <w:rFonts w:hint="eastAsia"/>
+          <w:sz w:val="24"/>
+          <w:szCs w:val="24"/>
+        </w:rPr>
+        <w:t>c</w:t>
+      </w:r>
+      <w:r>
+        <w:rPr>
+          <w:rFonts w:hint="eastAsia"/>
+          <w:sz w:val="24"/>
+          <w:szCs w:val="24"/>
+        </w:rPr>
+        <w:t>’对应的值为</w:t>
+      </w:r>
+      <w:r>
+        <w:rPr>
+          <w:rFonts w:hint="eastAsia"/>
+          <w:sz w:val="24"/>
+          <w:szCs w:val="24"/>
+        </w:rPr>
+        <w:t>一个</w:t>
+      </w:r>
+      <w:r>
+        <w:rPr>
+          <w:rFonts w:hint="eastAsia"/>
+          <w:sz w:val="24"/>
+          <w:szCs w:val="24"/>
+        </w:rPr>
+        <w:t>长度</w:t>
+      </w:r>
+      <w:r>
+        <w:rPr>
+          <w:rFonts w:hint="eastAsia"/>
+          <w:sz w:val="24"/>
+          <w:szCs w:val="24"/>
+        </w:rPr>
+        <w:t>为</w:t>
+      </w:r>
+      <w:r>
+        <w:rPr>
+          <w:rFonts w:hint="eastAsia"/>
+          <w:sz w:val="24"/>
+          <w:szCs w:val="24"/>
+        </w:rPr>
+        <w:t>5</w:t>
+      </w:r>
+      <w:r>
+        <w:rPr>
+          <w:sz w:val="24"/>
+          <w:szCs w:val="24"/>
+        </w:rPr>
+        <w:t>0</w:t>
+      </w:r>
+      <w:r>
+        <w:rPr>
+          <w:rFonts w:hint="eastAsia"/>
+          <w:sz w:val="24"/>
+          <w:szCs w:val="24"/>
+        </w:rPr>
+        <w:t>的随机数组，随机数在</w:t>
+      </w:r>
+      <w:r>
+        <w:rPr>
+          <w:rFonts w:hint="eastAsia"/>
+          <w:sz w:val="24"/>
+          <w:szCs w:val="24"/>
+        </w:rPr>
+        <w:t>0</w:t>
+      </w:r>
+      <w:r>
+        <w:rPr>
+          <w:rFonts w:hint="eastAsia"/>
+          <w:sz w:val="24"/>
+          <w:szCs w:val="24"/>
+        </w:rPr>
+        <w:t>到</w:t>
+      </w:r>
+      <w:r>
+        <w:rPr>
+          <w:rFonts w:hint="eastAsia"/>
+          <w:sz w:val="24"/>
+          <w:szCs w:val="24"/>
+        </w:rPr>
+        <w:t>5</w:t>
+      </w:r>
+      <w:r>
+        <w:rPr>
+          <w:sz w:val="24"/>
+          <w:szCs w:val="24"/>
+        </w:rPr>
+        <w:t>0</w:t>
+      </w:r>
+      <w:r>
+        <w:rPr>
+          <w:rFonts w:hint="eastAsia"/>
+          <w:sz w:val="24"/>
+          <w:szCs w:val="24"/>
+        </w:rPr>
+        <w:t>内随机取得（函数</w:t>
+      </w:r>
+      <w:proofErr w:type="spellStart"/>
+      <w:r>
+        <w:rPr>
+          <w:rFonts w:hint="eastAsia"/>
+          <w:sz w:val="24"/>
+          <w:szCs w:val="24"/>
+        </w:rPr>
+        <w:t>np</w:t>
+      </w:r>
+      <w:r>
+        <w:rPr>
+          <w:sz w:val="24"/>
+          <w:szCs w:val="24"/>
+        </w:rPr>
+        <w:t>.random.randint</w:t>
+      </w:r>
+      <w:proofErr w:type="spellEnd"/>
+      <w:r>
+        <w:rPr>
+          <w:sz w:val="24"/>
+          <w:szCs w:val="24"/>
+        </w:rPr>
+        <w:t>()</w:t>
+      </w:r>
+      <w:r>
+        <w:rPr>
+          <w:rFonts w:hint="eastAsia"/>
+          <w:sz w:val="24"/>
+          <w:szCs w:val="24"/>
+        </w:rPr>
+        <w:t>可接收三个参数，分别为</w:t>
+      </w:r>
+      <w:r>
+        <w:rPr>
+          <w:sz w:val="24"/>
+          <w:szCs w:val="24"/>
+        </w:rPr>
+        <w:t>low</w:t>
+      </w:r>
+      <w:r>
+        <w:rPr>
+          <w:rFonts w:hint="eastAsia"/>
+          <w:sz w:val="24"/>
+          <w:szCs w:val="24"/>
+        </w:rPr>
+        <w:t>、</w:t>
+      </w:r>
+      <w:r>
+        <w:rPr>
+          <w:rFonts w:hint="eastAsia"/>
+          <w:sz w:val="24"/>
+          <w:szCs w:val="24"/>
+        </w:rPr>
+        <w:t>h</w:t>
+      </w:r>
+      <w:r>
+        <w:rPr>
+          <w:sz w:val="24"/>
+          <w:szCs w:val="24"/>
+        </w:rPr>
+        <w:t>igh</w:t>
+      </w:r>
+      <w:r>
+        <w:rPr>
+          <w:rFonts w:hint="eastAsia"/>
+          <w:sz w:val="24"/>
+          <w:szCs w:val="24"/>
+        </w:rPr>
+        <w:t>、</w:t>
+      </w:r>
+      <w:r>
+        <w:rPr>
+          <w:rFonts w:hint="eastAsia"/>
+          <w:sz w:val="24"/>
+          <w:szCs w:val="24"/>
+        </w:rPr>
+        <w:t>s</w:t>
+      </w:r>
+      <w:r>
+        <w:rPr>
+          <w:sz w:val="24"/>
+          <w:szCs w:val="24"/>
+        </w:rPr>
+        <w:t>ize</w:t>
+      </w:r>
+      <w:r>
+        <w:rPr>
+          <w:rFonts w:hint="eastAsia"/>
+          <w:sz w:val="24"/>
+          <w:szCs w:val="24"/>
+        </w:rPr>
+        <w:t>，即随机数组的取值下限、取值上限、数组大小）</w:t>
+      </w:r>
+      <w:r>
+        <w:rPr>
+          <w:rFonts w:hint="eastAsia"/>
+          <w:sz w:val="24"/>
+          <w:szCs w:val="24"/>
+        </w:rPr>
+        <w:t>；</w:t>
+      </w:r>
+    </w:p>
+    <w:p>
+      <w:pPr>
+        <w:pStyle w:val="a3"/>
+        <w:ind w:firstLine="480"/>
+        <w:rPr>
+          <w:sz w:val="24"/>
+          <w:szCs w:val="24"/>
+        </w:rPr>
+      </w:pPr>
+      <w:r>
+        <w:rPr>
+          <w:rFonts w:hint="eastAsia"/>
+          <w:sz w:val="24"/>
+          <w:szCs w:val="24"/>
+        </w:rPr>
+        <w:t>键‘</w:t>
+      </w:r>
+      <w:r>
+        <w:rPr>
+          <w:rFonts w:hint="eastAsia"/>
+          <w:sz w:val="24"/>
+          <w:szCs w:val="24"/>
+        </w:rPr>
+        <w:t>d</w:t>
+      </w:r>
+      <w:r>
+        <w:rPr>
+          <w:rFonts w:hint="eastAsia"/>
+          <w:sz w:val="24"/>
+          <w:szCs w:val="24"/>
+        </w:rPr>
+        <w:t>’对应的值为一个长度为</w:t>
+      </w:r>
+      <w:r>
+        <w:rPr>
+          <w:rFonts w:hint="eastAsia"/>
+          <w:sz w:val="24"/>
+          <w:szCs w:val="24"/>
+        </w:rPr>
+        <w:t>5</w:t>
+      </w:r>
+      <w:r>
+        <w:rPr>
+          <w:sz w:val="24"/>
+          <w:szCs w:val="24"/>
+        </w:rPr>
+        <w:t>0</w:t>
+      </w:r>
+      <w:r>
+        <w:rPr>
+          <w:rFonts w:hint="eastAsia"/>
+          <w:sz w:val="24"/>
+          <w:szCs w:val="24"/>
+        </w:rPr>
+        <w:t>的随机数组，其中数组元素满足标准正态分布。</w:t>
+      </w:r>
+    </w:p>
+    <w:p>
+      <w:pPr>
+        <w:pStyle w:val="a3"/>
+        <w:ind w:firstLine="480"/>
+        <w:rPr>
+          <w:sz w:val="24"/>
+          <w:szCs w:val="24"/>
+        </w:rPr>
+      </w:pPr>
+      <w:r>
+        <w:rPr>
+          <w:rFonts w:hint="eastAsia"/>
+          <w:sz w:val="24"/>
+          <w:szCs w:val="24"/>
+        </w:rPr>
+        <w:t>在初始化</w:t>
+      </w:r>
+      <w:r>
+        <w:rPr>
+          <w:rFonts w:hint="eastAsia"/>
+          <w:sz w:val="24"/>
+          <w:szCs w:val="24"/>
+        </w:rPr>
+        <w:t>data</w:t>
+      </w:r>
+      <w:r>
+        <w:rPr>
+          <w:rFonts w:hint="eastAsia"/>
+          <w:sz w:val="24"/>
+          <w:szCs w:val="24"/>
+        </w:rPr>
+        <w:t>之后，</w:t>
+      </w:r>
+      <w:r>
+        <w:rPr>
+          <w:rFonts w:hint="eastAsia"/>
+          <w:sz w:val="24"/>
+          <w:szCs w:val="24"/>
+        </w:rPr>
+        <w:t>我们</w:t>
+      </w:r>
+      <w:r>
+        <w:rPr>
+          <w:rFonts w:hint="eastAsia"/>
+          <w:sz w:val="24"/>
+          <w:szCs w:val="24"/>
+        </w:rPr>
+        <w:t>添加了一个新的键值对，键为‘</w:t>
+      </w:r>
+      <w:r>
+        <w:rPr>
+          <w:rFonts w:hint="eastAsia"/>
+          <w:sz w:val="24"/>
+          <w:szCs w:val="24"/>
+        </w:rPr>
+        <w:t>b</w:t>
+      </w:r>
+      <w:r>
+        <w:rPr>
+          <w:rFonts w:hint="eastAsia"/>
+          <w:sz w:val="24"/>
+          <w:szCs w:val="24"/>
+        </w:rPr>
+        <w:t>’。‘</w:t>
+      </w:r>
+      <w:r>
+        <w:rPr>
+          <w:rFonts w:hint="eastAsia"/>
+          <w:sz w:val="24"/>
+          <w:szCs w:val="24"/>
+        </w:rPr>
+        <w:t>b</w:t>
+      </w:r>
+      <w:r>
+        <w:rPr>
+          <w:rFonts w:hint="eastAsia"/>
+          <w:sz w:val="24"/>
+          <w:szCs w:val="24"/>
+        </w:rPr>
+        <w:t>’</w:t>
+      </w:r>
+      <w:r>
+        <w:rPr>
+          <w:rFonts w:hint="eastAsia"/>
+          <w:sz w:val="24"/>
+          <w:szCs w:val="24"/>
+        </w:rPr>
+        <w:t>对应的</w:t>
+      </w:r>
+      <w:proofErr w:type="gramStart"/>
+      <w:r>
+        <w:rPr>
+          <w:rFonts w:hint="eastAsia"/>
+          <w:sz w:val="24"/>
+          <w:szCs w:val="24"/>
+        </w:rPr>
+        <w:t>值为</w:t>
+      </w:r>
+      <w:r>
+        <w:rPr>
+          <w:rFonts w:hint="eastAsia"/>
+          <w:sz w:val="24"/>
+          <w:szCs w:val="24"/>
+        </w:rPr>
+        <w:t>键‘</w:t>
+      </w:r>
+      <w:r>
+        <w:rPr>
+          <w:rFonts w:hint="eastAsia"/>
+          <w:sz w:val="24"/>
+          <w:szCs w:val="24"/>
+        </w:rPr>
+        <w:t>a</w:t>
+      </w:r>
+      <w:r>
+        <w:rPr>
+          <w:rFonts w:hint="eastAsia"/>
+          <w:sz w:val="24"/>
+          <w:szCs w:val="24"/>
+        </w:rPr>
+        <w:t>’</w:t>
+      </w:r>
+      <w:proofErr w:type="gramEnd"/>
+      <w:r>
+        <w:rPr>
+          <w:rFonts w:hint="eastAsia"/>
+          <w:sz w:val="24"/>
+          <w:szCs w:val="24"/>
+        </w:rPr>
+        <w:t>对应的数组加上一个</w:t>
+      </w:r>
+      <w:r>
+        <w:rPr>
+          <w:rFonts w:hint="eastAsia"/>
+          <w:sz w:val="24"/>
+          <w:szCs w:val="24"/>
+        </w:rPr>
+        <w:t>1</w:t>
+      </w:r>
+      <w:r>
+        <w:rPr>
+          <w:sz w:val="24"/>
+          <w:szCs w:val="24"/>
+        </w:rPr>
+        <w:t>0</w:t>
+      </w:r>
+      <w:r>
+        <w:rPr>
+          <w:rFonts w:hint="eastAsia"/>
+          <w:sz w:val="24"/>
+          <w:szCs w:val="24"/>
+        </w:rPr>
+        <w:t>倍大小的标准正态分布数组。</w:t>
+      </w:r>
+    </w:p>
+    <w:p>
+      <w:pPr>
+        <w:pStyle w:val="a3"/>
+        <w:ind w:firstLine="480"/>
+        <w:rPr>
+          <w:sz w:val="24"/>
+          <w:szCs w:val="24"/>
+        </w:rPr>
+      </w:pPr>
+      <w:r>
+        <w:rPr>
+          <w:rFonts w:hint="eastAsia"/>
+          <w:sz w:val="24"/>
+          <w:szCs w:val="24"/>
+        </w:rPr>
+        <w:t>最后，我们再更新键‘</w:t>
+      </w:r>
+      <w:r>
+        <w:rPr>
+          <w:rFonts w:hint="eastAsia"/>
+          <w:sz w:val="24"/>
+          <w:szCs w:val="24"/>
+        </w:rPr>
+        <w:t>d</w:t>
+      </w:r>
+      <w:r>
+        <w:rPr>
+          <w:rFonts w:hint="eastAsia"/>
+          <w:sz w:val="24"/>
+          <w:szCs w:val="24"/>
+        </w:rPr>
+        <w:t>’对应的值，</w:t>
+      </w:r>
+      <w:r>
+        <w:rPr>
+          <w:rFonts w:hint="eastAsia"/>
+          <w:sz w:val="24"/>
+          <w:szCs w:val="24"/>
+        </w:rPr>
+        <w:t>将初始化值取绝对值后乘以</w:t>
+      </w:r>
+      <w:r>
+        <w:rPr>
+          <w:rFonts w:hint="eastAsia"/>
+          <w:sz w:val="24"/>
+          <w:szCs w:val="24"/>
+        </w:rPr>
+        <w:t>1</w:t>
+      </w:r>
+      <w:r>
+        <w:rPr>
+          <w:sz w:val="24"/>
+          <w:szCs w:val="24"/>
+        </w:rPr>
+        <w:t>00</w:t>
+      </w:r>
+      <w:r>
+        <w:rPr>
+          <w:rFonts w:hint="eastAsia"/>
+          <w:sz w:val="24"/>
+          <w:szCs w:val="24"/>
+        </w:rPr>
+        <w:t>.</w:t>
+      </w:r>
+    </w:p>
+    <w:p>
+      <w:pPr>
+        <w:pStyle w:val="a3"/>
+        <w:ind w:firstLine="480"/>
+        <w:rPr>
+          <w:rFonts w:hint="eastAsia"/>
+          <w:sz w:val="24"/>
+          <w:szCs w:val="24"/>
+        </w:rPr>
+      </w:pPr>
+      <w:r>
+        <w:rPr>
+          <w:rFonts w:hint="eastAsia"/>
+          <w:sz w:val="24"/>
+          <w:szCs w:val="24"/>
+        </w:rPr>
+        <w:lastRenderedPageBreak/>
+        <w:t>在调用</w:t>
+      </w:r>
+      <w:proofErr w:type="spellStart"/>
+      <w:r>
+        <w:rPr>
+          <w:rFonts w:hint="eastAsia"/>
+          <w:sz w:val="24"/>
+          <w:szCs w:val="24"/>
+        </w:rPr>
+        <w:t>p</w:t>
+      </w:r>
+      <w:r>
+        <w:rPr>
+          <w:sz w:val="24"/>
+          <w:szCs w:val="24"/>
+        </w:rPr>
+        <w:t>lt.scatter</w:t>
+      </w:r>
+      <w:proofErr w:type="spellEnd"/>
+      <w:r>
+        <w:rPr>
+          <w:sz w:val="24"/>
+          <w:szCs w:val="24"/>
+        </w:rPr>
+        <w:t>()</w:t>
+      </w:r>
+      <w:proofErr w:type="gramStart"/>
+      <w:r>
+        <w:rPr>
+          <w:rFonts w:hint="eastAsia"/>
+          <w:sz w:val="24"/>
+          <w:szCs w:val="24"/>
+        </w:rPr>
+        <w:t>进行描点时</w:t>
+      </w:r>
+      <w:proofErr w:type="gramEnd"/>
+      <w:r>
+        <w:rPr>
+          <w:rFonts w:hint="eastAsia"/>
+          <w:sz w:val="24"/>
+          <w:szCs w:val="24"/>
+        </w:rPr>
+        <w:t>，我们输入了五个参数：首先注意到最后一个参数</w:t>
+      </w:r>
+      <w:r>
+        <w:rPr>
+          <w:rFonts w:hint="eastAsia"/>
+          <w:sz w:val="24"/>
+          <w:szCs w:val="24"/>
+        </w:rPr>
+        <w:t>data</w:t>
+      </w:r>
+      <w:r>
+        <w:rPr>
+          <w:rFonts w:hint="eastAsia"/>
+          <w:sz w:val="24"/>
+          <w:szCs w:val="24"/>
+        </w:rPr>
+        <w:t>，它指定了前四个参数所提及的字符串应该在字典</w:t>
+      </w:r>
+      <w:r>
+        <w:rPr>
+          <w:rFonts w:hint="eastAsia"/>
+          <w:sz w:val="24"/>
+          <w:szCs w:val="24"/>
+        </w:rPr>
+        <w:t>data</w:t>
+      </w:r>
+      <w:r>
+        <w:rPr>
+          <w:rFonts w:hint="eastAsia"/>
+          <w:sz w:val="24"/>
+          <w:szCs w:val="24"/>
+        </w:rPr>
+        <w:t>中找到其对应值；第一、二个参数通过字符串‘</w:t>
+      </w:r>
+      <w:r>
+        <w:rPr>
+          <w:rFonts w:hint="eastAsia"/>
+          <w:sz w:val="24"/>
+          <w:szCs w:val="24"/>
+        </w:rPr>
+        <w:t>a</w:t>
+      </w:r>
+      <w:r>
+        <w:rPr>
+          <w:rFonts w:hint="eastAsia"/>
+          <w:sz w:val="24"/>
+          <w:szCs w:val="24"/>
+        </w:rPr>
+        <w:t>’‘</w:t>
+      </w:r>
+      <w:r>
+        <w:rPr>
+          <w:rFonts w:hint="eastAsia"/>
+          <w:sz w:val="24"/>
+          <w:szCs w:val="24"/>
+        </w:rPr>
+        <w:t>b</w:t>
+      </w:r>
+      <w:r>
+        <w:rPr>
+          <w:rFonts w:hint="eastAsia"/>
+          <w:sz w:val="24"/>
+          <w:szCs w:val="24"/>
+        </w:rPr>
+        <w:t>’指定了点的横纵坐标；第三、四个参数通过字符串‘</w:t>
+      </w:r>
+      <w:r>
+        <w:rPr>
+          <w:rFonts w:hint="eastAsia"/>
+          <w:sz w:val="24"/>
+          <w:szCs w:val="24"/>
+        </w:rPr>
+        <w:t>c</w:t>
+      </w:r>
+      <w:r>
+        <w:rPr>
+          <w:rFonts w:hint="eastAsia"/>
+          <w:sz w:val="24"/>
+          <w:szCs w:val="24"/>
+        </w:rPr>
+        <w:t>’‘</w:t>
+      </w:r>
+      <w:r>
+        <w:rPr>
+          <w:rFonts w:hint="eastAsia"/>
+          <w:sz w:val="24"/>
+          <w:szCs w:val="24"/>
+        </w:rPr>
+        <w:t>d</w:t>
+      </w:r>
+      <w:r>
+        <w:rPr>
+          <w:rFonts w:hint="eastAsia"/>
+          <w:sz w:val="24"/>
+          <w:szCs w:val="24"/>
+        </w:rPr>
+        <w:t>’指定了各点的颜色和大小。最终，调用</w:t>
+      </w:r>
+      <w:proofErr w:type="spellStart"/>
+      <w:r>
+        <w:rPr>
+          <w:rFonts w:hint="eastAsia"/>
+          <w:sz w:val="24"/>
+          <w:szCs w:val="24"/>
+        </w:rPr>
+        <w:t>p</w:t>
+      </w:r>
+      <w:r>
+        <w:rPr>
+          <w:sz w:val="24"/>
+          <w:szCs w:val="24"/>
+        </w:rPr>
+        <w:t>lt.show</w:t>
+      </w:r>
+      <w:proofErr w:type="spellEnd"/>
+      <w:r>
+        <w:rPr>
+          <w:sz w:val="24"/>
+          <w:szCs w:val="24"/>
+        </w:rPr>
+        <w:t>()</w:t>
+      </w:r>
+      <w:r>
+        <w:rPr>
+          <w:rFonts w:hint="eastAsia"/>
+          <w:sz w:val="24"/>
+          <w:szCs w:val="24"/>
+        </w:rPr>
+        <w:t>，我们就得到了这样一幅点的位置、颜色和大小按一定规律服从随机分布的散点图，而这里的“一定规律”则由我们事先设定的字典</w:t>
+      </w:r>
+      <w:r>
+        <w:rPr>
+          <w:rFonts w:hint="eastAsia"/>
+          <w:sz w:val="24"/>
+          <w:szCs w:val="24"/>
+        </w:rPr>
+        <w:t>data</w:t>
+      </w:r>
+      <w:r>
+        <w:rPr>
+          <w:rFonts w:hint="eastAsia"/>
+          <w:sz w:val="24"/>
+          <w:szCs w:val="24"/>
+        </w:rPr>
+        <w:t>所确定。我们在</w:t>
+      </w:r>
+      <w:proofErr w:type="spellStart"/>
+      <w:r>
+        <w:rPr>
+          <w:sz w:val="24"/>
+          <w:szCs w:val="24"/>
+        </w:rPr>
+        <w:t>plt.scatter</w:t>
+      </w:r>
+      <w:proofErr w:type="spellEnd"/>
+      <w:r>
+        <w:rPr>
+          <w:sz w:val="24"/>
+          <w:szCs w:val="24"/>
+        </w:rPr>
+        <w:t>()</w:t>
+      </w:r>
+      <w:r>
+        <w:rPr>
+          <w:rFonts w:hint="eastAsia"/>
+          <w:sz w:val="24"/>
+          <w:szCs w:val="24"/>
+        </w:rPr>
+        <w:t>中所做的，就是调用字典</w:t>
+      </w:r>
+      <w:r>
+        <w:rPr>
+          <w:rFonts w:hint="eastAsia"/>
+          <w:sz w:val="24"/>
+          <w:szCs w:val="24"/>
+        </w:rPr>
+        <w:t>data</w:t>
+      </w:r>
+      <w:r>
+        <w:rPr>
+          <w:rFonts w:hint="eastAsia"/>
+          <w:sz w:val="24"/>
+          <w:szCs w:val="24"/>
+        </w:rPr>
+        <w:t>中的键字符串作为参数，指定描点时的各项属性。</w:t>
       </w:r>
       <w:bookmarkStart w:id="0" w:name="_GoBack"/>
       <w:bookmarkEnd w:id="0"/>
@@ -4923,7 +7231,6 @@
           <w:sz w:val="24"/>
           <w:szCs w:val="24"/>
         </w:rPr>
-        <w:lastRenderedPageBreak/>
         <w:t>#</w:t>
       </w:r>
       <w:r>
@@ -6098,7 +8405,7 @@
 </file>
 
 <file path=customXml/itemProps1.xml><?xml version="1.0" encoding="utf-8"?>
-<ds:datastoreItem xmlns:ds="http://schemas.openxmlformats.org/officeDocument/2006/customXml" ds:itemID="{0BC0DE13-5FD8-43B1-9836-683CC4DD800A}">
+<ds:datastoreItem xmlns:ds="http://schemas.openxmlformats.org/officeDocument/2006/customXml" ds:itemID="{4AD0CD40-B47F-4655-83CF-818C3599325F}">
   <ds:schemaRefs>
     <ds:schemaRef ds:uri="http://schemas.openxmlformats.org/officeDocument/2006/bibliography"/>
   </ds:schemaRefs>

</xml_diff>

<commit_message>
Updating book chapter: plotting with categorical variables
</commit_message>
<xml_diff>
--- a/matplotlib/matplotlib.docx
+++ b/matplotlib/matplotlib.docx
@@ -318,7 +318,6 @@
         <w:pStyle w:val="a3"/>
         <w:ind w:firstLine="480"/>
         <w:rPr>
-          <w:rFonts w:hint="eastAsia"/>
           <w:sz w:val="32"/>
           <w:szCs w:val="32"/>
         </w:rPr>
@@ -345,15 +344,7 @@
           <w:sz w:val="24"/>
           <w:szCs w:val="24"/>
         </w:rPr>
-        <w:t>的一些常用功能。由于</w:t>
-      </w:r>
-      <w:r>
-        <w:rPr>
-          <w:rFonts w:hint="eastAsia"/>
-          <w:sz w:val="24"/>
-          <w:szCs w:val="24"/>
-        </w:rPr>
-        <w:t>本章侧重于介绍</w:t>
+        <w:t>的一些常用功能。由于本章侧重于介绍</w:t>
       </w:r>
       <w:r>
         <w:rPr>
@@ -432,7 +423,7 @@
           <w:sz w:val="24"/>
           <w:szCs w:val="24"/>
         </w:rPr>
-        <w:t>包相关</w:t>
+        <w:t>包相</w:t>
       </w:r>
       <w:proofErr w:type="gramEnd"/>
       <w:r>
@@ -441,7 +432,7 @@
           <w:sz w:val="24"/>
           <w:szCs w:val="24"/>
         </w:rPr>
-        <w:t>内容，本章将只作简要介绍，感兴趣的读者</w:t>
+        <w:t>关内容，本章将只作简要介绍，感兴趣的读者</w:t>
       </w:r>
       <w:r>
         <w:rPr>
@@ -5044,7 +5035,7 @@
           <w:sz w:val="24"/>
           <w:szCs w:val="24"/>
         </w:rPr>
-        <w:t>你的数据存储格式允许让你用字符串访问特定变量，</w:t>
+        <w:t>你的数据存储格式用字符串访问特定变量，</w:t>
       </w:r>
       <w:r>
         <w:rPr>
@@ -5054,6 +5045,14 @@
         </w:rPr>
         <w:t>例如</w:t>
       </w:r>
+      <w:r>
+        <w:rPr>
+          <w:rFonts w:hint="eastAsia"/>
+          <w:sz w:val="24"/>
+          <w:szCs w:val="24"/>
+        </w:rPr>
+        <w:t>字典、</w:t>
+      </w:r>
       <w:proofErr w:type="spellStart"/>
       <w:r>
         <w:rPr>
@@ -5106,11 +5105,18 @@
       </w:r>
       <w:r>
         <w:rPr>
-          <w:rFonts w:hint="eastAsia"/>
-          <w:sz w:val="24"/>
-          <w:szCs w:val="24"/>
-        </w:rPr>
-        <w:t>Matplotlib</w:t>
+          <w:sz w:val="24"/>
+          <w:szCs w:val="24"/>
+        </w:rPr>
+        <w:t>m</w:t>
+      </w:r>
+      <w:r>
+        <w:rPr>
+          <w:rFonts w:hint="eastAsia"/>
+          <w:sz w:val="24"/>
+          <w:szCs w:val="24"/>
+        </w:rPr>
+        <w:t>atplotlib</w:t>
       </w:r>
       <w:r>
         <w:rPr>
@@ -5126,23 +5132,65 @@
           <w:sz w:val="24"/>
           <w:szCs w:val="24"/>
         </w:rPr>
-        <w:t>你使用带</w:t>
-      </w:r>
-      <w:r>
-        <w:rPr>
-          <w:rFonts w:hint="eastAsia"/>
-          <w:sz w:val="24"/>
-          <w:szCs w:val="24"/>
-        </w:rPr>
-        <w:t>data</w:t>
-      </w:r>
-      <w:r>
-        <w:rPr>
-          <w:rFonts w:hint="eastAsia"/>
-          <w:sz w:val="24"/>
-          <w:szCs w:val="24"/>
-        </w:rPr>
-        <w:t>关键词参数的对象，此时你可以根据这些字符串对应的变量进行描点。</w:t>
+        <w:t>用户使用这些对象中的关键字</w:t>
+      </w:r>
+      <w:proofErr w:type="gramStart"/>
+      <w:r>
+        <w:rPr>
+          <w:rFonts w:hint="eastAsia"/>
+          <w:sz w:val="24"/>
+          <w:szCs w:val="24"/>
+        </w:rPr>
+        <w:t>作为描点参数</w:t>
+      </w:r>
+      <w:proofErr w:type="gramEnd"/>
+      <w:r>
+        <w:rPr>
+          <w:rFonts w:hint="eastAsia"/>
+          <w:sz w:val="24"/>
+          <w:szCs w:val="24"/>
+        </w:rPr>
+        <w:t>，</w:t>
+      </w:r>
+      <w:r>
+        <w:rPr>
+          <w:rFonts w:hint="eastAsia"/>
+          <w:sz w:val="24"/>
+          <w:szCs w:val="24"/>
+        </w:rPr>
+        <w:t>此时</w:t>
+      </w:r>
+      <w:r>
+        <w:rPr>
+          <w:rFonts w:hint="eastAsia"/>
+          <w:sz w:val="24"/>
+          <w:szCs w:val="24"/>
+        </w:rPr>
+        <w:t>，</w:t>
+      </w:r>
+      <w:r>
+        <w:rPr>
+          <w:rFonts w:hint="eastAsia"/>
+          <w:sz w:val="24"/>
+          <w:szCs w:val="24"/>
+        </w:rPr>
+        <w:t>matplotlib</w:t>
+      </w:r>
+      <w:r>
+        <w:rPr>
+          <w:rFonts w:hint="eastAsia"/>
+          <w:sz w:val="24"/>
+          <w:szCs w:val="24"/>
+        </w:rPr>
+        <w:t>将</w:t>
+      </w:r>
+      <w:r>
+        <w:rPr>
+          <w:rFonts w:hint="eastAsia"/>
+          <w:sz w:val="24"/>
+          <w:szCs w:val="24"/>
+        </w:rPr>
+        <w:t>根据这些字符串对应的变量进行描点。</w:t>
       </w:r>
     </w:p>
     <w:tbl>
@@ -6129,7 +6177,6 @@
               <w:pStyle w:val="a3"/>
               <w:ind w:firstLineChars="0" w:firstLine="0"/>
               <w:rPr>
-                <w:rFonts w:hint="eastAsia"/>
                 <w:sz w:val="24"/>
                 <w:szCs w:val="24"/>
               </w:rPr>
@@ -6143,7 +6190,6 @@
         <w:pStyle w:val="a3"/>
         <w:ind w:firstLine="480"/>
         <w:rPr>
-          <w:rFonts w:hint="eastAsia"/>
           <w:sz w:val="24"/>
           <w:szCs w:val="24"/>
         </w:rPr>
@@ -6163,7 +6209,7 @@
           <w:sz w:val="24"/>
           <w:szCs w:val="24"/>
         </w:rPr>
-        <w:t>一幅散</w:t>
+        <w:t>一幅</w:t>
       </w:r>
       <w:proofErr w:type="gramEnd"/>
       <w:r>
@@ -6172,7 +6218,7 @@
           <w:sz w:val="24"/>
           <w:szCs w:val="24"/>
         </w:rPr>
-        <w:t>点图：各点的位置</w:t>
+        <w:t>散点图：各点的位置</w:t>
       </w:r>
       <w:r>
         <w:rPr>
@@ -6918,6 +6964,7 @@
           <w:sz w:val="24"/>
           <w:szCs w:val="24"/>
         </w:rPr>
+        <w:lastRenderedPageBreak/>
         <w:t>最后，我们再更新键‘</w:t>
       </w:r>
       <w:r>
@@ -6973,7 +7020,6 @@
         <w:pStyle w:val="a3"/>
         <w:ind w:firstLine="480"/>
         <w:rPr>
-          <w:rFonts w:hint="eastAsia"/>
           <w:sz w:val="24"/>
           <w:szCs w:val="24"/>
         </w:rPr>
@@ -6984,7 +7030,6 @@
           <w:sz w:val="24"/>
           <w:szCs w:val="24"/>
         </w:rPr>
-        <w:lastRenderedPageBreak/>
         <w:t>在调用</w:t>
       </w:r>
       <w:proofErr w:type="spellStart"/>
@@ -7211,8 +7256,135 @@
           <w:sz w:val="24"/>
           <w:szCs w:val="24"/>
         </w:rPr>
-        <w:t>中的键字符串作为参数，指定描点时的各项属性。</w:t>
-      </w:r>
+        <w:t>中的键字符串作为参数，</w:t>
+      </w:r>
+      <w:proofErr w:type="gramStart"/>
+      <w:r>
+        <w:rPr>
+          <w:rFonts w:hint="eastAsia"/>
+          <w:sz w:val="24"/>
+          <w:szCs w:val="24"/>
+        </w:rPr>
+        <w:t>指定描点时</w:t>
+      </w:r>
+      <w:proofErr w:type="gramEnd"/>
+      <w:r>
+        <w:rPr>
+          <w:rFonts w:hint="eastAsia"/>
+          <w:sz w:val="24"/>
+          <w:szCs w:val="24"/>
+        </w:rPr>
+        <w:t>的各项属性。</w:t>
+      </w:r>
+    </w:p>
+    <w:p>
+      <w:pPr>
+        <w:pStyle w:val="a3"/>
+        <w:ind w:firstLine="480"/>
+        <w:rPr>
+          <w:sz w:val="24"/>
+          <w:szCs w:val="24"/>
+        </w:rPr>
+      </w:pPr>
+      <w:r>
+        <w:rPr>
+          <w:rFonts w:hint="eastAsia"/>
+          <w:sz w:val="24"/>
+          <w:szCs w:val="24"/>
+        </w:rPr>
+        <w:t>2.</w:t>
+      </w:r>
+      <w:r>
+        <w:rPr>
+          <w:sz w:val="24"/>
+          <w:szCs w:val="24"/>
+        </w:rPr>
+        <w:t>3</w:t>
+      </w:r>
+      <w:r>
+        <w:rPr>
+          <w:rFonts w:hint="eastAsia"/>
+          <w:sz w:val="24"/>
+          <w:szCs w:val="24"/>
+        </w:rPr>
+        <w:t>.</w:t>
+      </w:r>
+      <w:r>
+        <w:rPr>
+          <w:sz w:val="24"/>
+          <w:szCs w:val="24"/>
+        </w:rPr>
+        <w:t xml:space="preserve">4 </w:t>
+      </w:r>
+      <w:r>
+        <w:rPr>
+          <w:rFonts w:hint="eastAsia"/>
+          <w:sz w:val="24"/>
+          <w:szCs w:val="24"/>
+        </w:rPr>
+        <w:t>使用分类变量进行描点</w:t>
+      </w:r>
+    </w:p>
+    <w:p>
+      <w:pPr>
+        <w:pStyle w:val="a3"/>
+        <w:ind w:firstLine="480"/>
+        <w:rPr>
+          <w:sz w:val="24"/>
+          <w:szCs w:val="24"/>
+        </w:rPr>
+      </w:pPr>
+      <w:r>
+        <w:rPr>
+          <w:rFonts w:hint="eastAsia"/>
+          <w:sz w:val="24"/>
+          <w:szCs w:val="24"/>
+        </w:rPr>
+        <w:t>matplotlib</w:t>
+      </w:r>
+      <w:r>
+        <w:rPr>
+          <w:rFonts w:hint="eastAsia"/>
+          <w:sz w:val="24"/>
+          <w:szCs w:val="24"/>
+        </w:rPr>
+        <w:t>支持用分类变量创建图表。</w:t>
+      </w:r>
+      <w:r>
+        <w:rPr>
+          <w:rFonts w:hint="eastAsia"/>
+          <w:sz w:val="24"/>
+          <w:szCs w:val="24"/>
+        </w:rPr>
+        <w:t>你可以将分类变量直接作为参数传递给许多</w:t>
+      </w:r>
+      <w:r>
+        <w:rPr>
+          <w:rFonts w:hint="eastAsia"/>
+          <w:sz w:val="24"/>
+          <w:szCs w:val="24"/>
+        </w:rPr>
+        <w:t>matplotlib</w:t>
+      </w:r>
+      <w:r>
+        <w:rPr>
+          <w:rFonts w:hint="eastAsia"/>
+          <w:sz w:val="24"/>
+          <w:szCs w:val="24"/>
+        </w:rPr>
+        <w:t>函数。例如下面这段代码：</w:t>
+      </w:r>
+    </w:p>
+    <w:p>
+      <w:pPr>
+        <w:pStyle w:val="a3"/>
+        <w:ind w:firstLine="480"/>
+        <w:rPr>
+          <w:rFonts w:hint="eastAsia"/>
+          <w:sz w:val="24"/>
+          <w:szCs w:val="24"/>
+        </w:rPr>
+      </w:pPr>
       <w:bookmarkStart w:id="0" w:name="_GoBack"/>
       <w:bookmarkEnd w:id="0"/>
     </w:p>
@@ -8405,7 +8577,7 @@
 </file>
 
 <file path=customXml/itemProps1.xml><?xml version="1.0" encoding="utf-8"?>
-<ds:datastoreItem xmlns:ds="http://schemas.openxmlformats.org/officeDocument/2006/customXml" ds:itemID="{4AD0CD40-B47F-4655-83CF-818C3599325F}">
+<ds:datastoreItem xmlns:ds="http://schemas.openxmlformats.org/officeDocument/2006/customXml" ds:itemID="{434D6218-7EBF-493F-8D54-0A9173D0548D}">
   <ds:schemaRefs>
     <ds:schemaRef ds:uri="http://schemas.openxmlformats.org/officeDocument/2006/bibliography"/>
   </ds:schemaRefs>

</xml_diff>

<commit_message>
Book chapter complete: subplots
</commit_message>
<xml_diff>
--- a/matplotlib/matplotlib.docx
+++ b/matplotlib/matplotlib.docx
@@ -2500,7 +2500,6 @@
           <w:szCs w:val="24"/>
         </w:rPr>
       </w:pPr>
-      <w:bookmarkStart w:id="0" w:name="_GoBack"/>
       <w:r>
         <w:rPr>
           <w:rFonts w:hint="eastAsia"/>
@@ -2550,7 +2549,6 @@
           </wp:inline>
         </w:drawing>
       </w:r>
-      <w:bookmarkEnd w:id="0"/>
     </w:p>
     <w:p>
       <w:pPr>
@@ -7597,44 +7595,6 @@
           <w:szCs w:val="24"/>
         </w:rPr>
       </w:pPr>
-      <w:r>
-        <w:rPr>
-          <w:rFonts w:hint="eastAsia"/>
-          <w:sz w:val="24"/>
-          <w:szCs w:val="24"/>
-        </w:rPr>
-        <w:t>2.</w:t>
-      </w:r>
-      <w:r>
-        <w:rPr>
-          <w:sz w:val="24"/>
-          <w:szCs w:val="24"/>
-        </w:rPr>
-        <w:t>3</w:t>
-      </w:r>
-      <w:r>
-        <w:rPr>
-          <w:rFonts w:hint="eastAsia"/>
-          <w:sz w:val="24"/>
-          <w:szCs w:val="24"/>
-        </w:rPr>
-        <w:t>.</w:t>
-      </w:r>
-      <w:r>
-        <w:rPr>
-          <w:sz w:val="24"/>
-          <w:szCs w:val="24"/>
-        </w:rPr>
-        <w:t xml:space="preserve">4 </w:t>
-      </w:r>
-      <w:r>
-        <w:rPr>
-          <w:rFonts w:hint="eastAsia"/>
-          <w:sz w:val="24"/>
-          <w:szCs w:val="24"/>
-        </w:rPr>
-        <w:t>在一个绘图区域上创建多个子图</w:t>
-      </w:r>
     </w:p>
     <w:p>
       <w:pPr>
@@ -7645,6 +7605,71 @@
           <w:szCs w:val="24"/>
         </w:rPr>
       </w:pPr>
+    </w:p>
+    <w:p>
+      <w:pPr>
+        <w:pStyle w:val="a3"/>
+        <w:ind w:firstLine="482"/>
+        <w:rPr>
+          <w:b/>
+          <w:sz w:val="24"/>
+          <w:szCs w:val="24"/>
+        </w:rPr>
+      </w:pPr>
+      <w:r>
+        <w:rPr>
+          <w:rFonts w:hint="eastAsia"/>
+          <w:b/>
+          <w:sz w:val="24"/>
+          <w:szCs w:val="24"/>
+        </w:rPr>
+        <w:lastRenderedPageBreak/>
+        <w:t>2.</w:t>
+      </w:r>
+      <w:r>
+        <w:rPr>
+          <w:b/>
+          <w:sz w:val="24"/>
+          <w:szCs w:val="24"/>
+        </w:rPr>
+        <w:t>3</w:t>
+      </w:r>
+      <w:r>
+        <w:rPr>
+          <w:rFonts w:hint="eastAsia"/>
+          <w:b/>
+          <w:sz w:val="24"/>
+          <w:szCs w:val="24"/>
+        </w:rPr>
+        <w:t>.</w:t>
+      </w:r>
+      <w:r>
+        <w:rPr>
+          <w:b/>
+          <w:sz w:val="24"/>
+          <w:szCs w:val="24"/>
+        </w:rPr>
+        <w:t xml:space="preserve">4 </w:t>
+      </w:r>
+      <w:r>
+        <w:rPr>
+          <w:rFonts w:hint="eastAsia"/>
+          <w:b/>
+          <w:sz w:val="24"/>
+          <w:szCs w:val="24"/>
+        </w:rPr>
+        <w:t>在一个绘图区域上创建多个子图</w:t>
+      </w:r>
+    </w:p>
+    <w:p>
+      <w:pPr>
+        <w:pStyle w:val="a3"/>
+        <w:ind w:firstLine="480"/>
+        <w:rPr>
+          <w:sz w:val="24"/>
+          <w:szCs w:val="24"/>
+        </w:rPr>
+      </w:pPr>
       <w:r>
         <w:rPr>
           <w:rFonts w:hint="eastAsia"/>
@@ -7675,15 +7700,14 @@
           <w:sz w:val="24"/>
           <w:szCs w:val="24"/>
         </w:rPr>
-        <w:t>实现数据之间的对比等效果。在</w:t>
-      </w:r>
-      <w:r>
-        <w:rPr>
-          <w:rFonts w:hint="eastAsia"/>
-          <w:sz w:val="24"/>
-          <w:szCs w:val="24"/>
-        </w:rPr>
-        <w:lastRenderedPageBreak/>
+        <w:t>实现数据之间的对比。在</w:t>
+      </w:r>
+      <w:r>
+        <w:rPr>
+          <w:rFonts w:hint="eastAsia"/>
+          <w:sz w:val="24"/>
+          <w:szCs w:val="24"/>
+        </w:rPr>
         <w:t>matplotlib</w:t>
       </w:r>
       <w:r>
@@ -8028,7 +8052,7 @@
               </w:tabs>
               <w:jc w:val="left"/>
               <w:rPr>
-                <w:rFonts w:ascii="Courier New" w:eastAsia="宋体" w:hAnsi="Courier New" w:cs="Courier New"/>
+                <w:rFonts w:ascii="Courier New" w:eastAsia="宋体" w:hAnsi="Courier New" w:cs="Courier New" w:hint="eastAsia"/>
                 <w:color w:val="000000"/>
                 <w:kern w:val="0"/>
                 <w:sz w:val="22"/>
@@ -8440,27 +8464,6 @@
             <w:r>
               <w:rPr>
                 <w:rFonts w:ascii="Courier New" w:eastAsia="宋体" w:hAnsi="Courier New" w:cs="Courier New"/>
-                <w:color w:val="0000FF"/>
-                <w:kern w:val="0"/>
-                <w:sz w:val="22"/>
-                <w:szCs w:val="25"/>
-              </w:rPr>
-              <w:t>1</w:t>
-            </w:r>
-            <w:r>
-              <w:rPr>
-                <w:rFonts w:ascii="Courier New" w:eastAsia="宋体" w:hAnsi="Courier New" w:cs="Courier New"/>
-                <w:color w:val="000000"/>
-                <w:kern w:val="0"/>
-                <w:sz w:val="22"/>
-                <w:szCs w:val="25"/>
-              </w:rPr>
-              <w:t xml:space="preserve">, </w:t>
-            </w:r>
-            <w:proofErr w:type="spellStart"/>
-            <w:r>
-              <w:rPr>
-                <w:rFonts w:ascii="Courier New" w:eastAsia="宋体" w:hAnsi="Courier New" w:cs="Courier New"/>
                 <w:color w:val="660099"/>
                 <w:kern w:val="0"/>
                 <w:sz w:val="22"/>
@@ -8468,7 +8471,6 @@
               </w:rPr>
               <w:t>figsize</w:t>
             </w:r>
-            <w:proofErr w:type="spellEnd"/>
             <w:r>
               <w:rPr>
                 <w:rFonts w:ascii="Courier New" w:eastAsia="宋体" w:hAnsi="Courier New" w:cs="Courier New"/>
@@ -8987,16 +8989,6 @@
               </w:rPr>
               <w:t>()</w:t>
             </w:r>
-          </w:p>
-          <w:p>
-            <w:pPr>
-              <w:pStyle w:val="a3"/>
-              <w:ind w:firstLineChars="0" w:firstLine="0"/>
-              <w:rPr>
-                <w:sz w:val="24"/>
-                <w:szCs w:val="24"/>
-              </w:rPr>
-            </w:pPr>
           </w:p>
         </w:tc>
       </w:tr>
@@ -9010,11 +9002,1993 @@
           <w:szCs w:val="24"/>
         </w:rPr>
       </w:pPr>
+      <w:r>
+        <w:rPr>
+          <w:rFonts w:hint="eastAsia"/>
+          <w:sz w:val="24"/>
+          <w:szCs w:val="24"/>
+        </w:rPr>
+        <w:t>这段代码创建了一个包含三个</w:t>
+      </w:r>
+      <w:r>
+        <w:rPr>
+          <w:rFonts w:hint="eastAsia"/>
+          <w:sz w:val="24"/>
+          <w:szCs w:val="24"/>
+        </w:rPr>
+        <w:t>不同类型</w:t>
+      </w:r>
+      <w:r>
+        <w:rPr>
+          <w:rFonts w:hint="eastAsia"/>
+          <w:sz w:val="24"/>
+          <w:szCs w:val="24"/>
+        </w:rPr>
+        <w:t>子图的总图。首先，我们定义了两个列表</w:t>
+      </w:r>
+      <w:r>
+        <w:rPr>
+          <w:rFonts w:hint="eastAsia"/>
+          <w:sz w:val="24"/>
+          <w:szCs w:val="24"/>
+        </w:rPr>
+        <w:t>n</w:t>
+      </w:r>
+      <w:r>
+        <w:rPr>
+          <w:sz w:val="24"/>
+          <w:szCs w:val="24"/>
+        </w:rPr>
+        <w:t>ames</w:t>
+      </w:r>
+      <w:r>
+        <w:rPr>
+          <w:rFonts w:hint="eastAsia"/>
+          <w:sz w:val="24"/>
+          <w:szCs w:val="24"/>
+        </w:rPr>
+        <w:t>和</w:t>
+      </w:r>
+      <w:r>
+        <w:rPr>
+          <w:rFonts w:hint="eastAsia"/>
+          <w:sz w:val="24"/>
+          <w:szCs w:val="24"/>
+        </w:rPr>
+        <w:t>values</w:t>
+      </w:r>
+      <w:r>
+        <w:rPr>
+          <w:rFonts w:hint="eastAsia"/>
+          <w:sz w:val="24"/>
+          <w:szCs w:val="24"/>
+        </w:rPr>
+        <w:t>，其中</w:t>
+      </w:r>
+      <w:r>
+        <w:rPr>
+          <w:rFonts w:hint="eastAsia"/>
+          <w:sz w:val="24"/>
+          <w:szCs w:val="24"/>
+        </w:rPr>
+        <w:t>values</w:t>
+      </w:r>
+      <w:r>
+        <w:rPr>
+          <w:rFonts w:hint="eastAsia"/>
+          <w:sz w:val="24"/>
+          <w:szCs w:val="24"/>
+        </w:rPr>
+        <w:t>用于存储具体数据，而</w:t>
+      </w:r>
+      <w:r>
+        <w:rPr>
+          <w:rFonts w:hint="eastAsia"/>
+          <w:sz w:val="24"/>
+          <w:szCs w:val="24"/>
+        </w:rPr>
+        <w:t>names</w:t>
+      </w:r>
+      <w:r>
+        <w:rPr>
+          <w:rFonts w:hint="eastAsia"/>
+          <w:sz w:val="24"/>
+          <w:szCs w:val="24"/>
+        </w:rPr>
+        <w:t>则用于存储</w:t>
+      </w:r>
+      <w:r>
+        <w:rPr>
+          <w:rFonts w:hint="eastAsia"/>
+          <w:sz w:val="24"/>
+          <w:szCs w:val="24"/>
+        </w:rPr>
+        <w:t>标示数据的标签字符串。</w:t>
+      </w:r>
+      <w:r>
+        <w:rPr>
+          <w:rFonts w:hint="eastAsia"/>
+          <w:sz w:val="24"/>
+          <w:szCs w:val="24"/>
+        </w:rPr>
+        <w:t>names</w:t>
+      </w:r>
+      <w:r>
+        <w:rPr>
+          <w:rFonts w:hint="eastAsia"/>
+          <w:sz w:val="24"/>
+          <w:szCs w:val="24"/>
+        </w:rPr>
+        <w:t>和</w:t>
+      </w:r>
+      <w:r>
+        <w:rPr>
+          <w:rFonts w:hint="eastAsia"/>
+          <w:sz w:val="24"/>
+          <w:szCs w:val="24"/>
+        </w:rPr>
+        <w:t>values</w:t>
+      </w:r>
+      <w:r>
+        <w:rPr>
+          <w:rFonts w:hint="eastAsia"/>
+          <w:sz w:val="24"/>
+          <w:szCs w:val="24"/>
+        </w:rPr>
+        <w:t>这一组标签和数据将为三个子图所共同使用。</w:t>
+      </w:r>
     </w:p>
     <w:p>
       <w:pPr>
         <w:pStyle w:val="a3"/>
         <w:ind w:firstLine="480"/>
+        <w:rPr>
+          <w:rFonts w:hint="eastAsia"/>
+          <w:sz w:val="24"/>
+          <w:szCs w:val="24"/>
+        </w:rPr>
+      </w:pPr>
+      <w:r>
+        <w:rPr>
+          <w:rFonts w:hint="eastAsia"/>
+          <w:sz w:val="24"/>
+          <w:szCs w:val="24"/>
+        </w:rPr>
+        <w:t>接下来，</w:t>
+      </w:r>
+      <w:r>
+        <w:rPr>
+          <w:rFonts w:hint="eastAsia"/>
+          <w:sz w:val="24"/>
+          <w:szCs w:val="24"/>
+        </w:rPr>
+        <w:t>我们</w:t>
+      </w:r>
+      <w:r>
+        <w:rPr>
+          <w:rFonts w:hint="eastAsia"/>
+          <w:sz w:val="24"/>
+          <w:szCs w:val="24"/>
+        </w:rPr>
+        <w:t>调用</w:t>
+      </w:r>
+      <w:proofErr w:type="spellStart"/>
+      <w:r>
+        <w:rPr>
+          <w:rFonts w:hint="eastAsia"/>
+          <w:sz w:val="24"/>
+          <w:szCs w:val="24"/>
+        </w:rPr>
+        <w:t>plt</w:t>
+      </w:r>
+      <w:r>
+        <w:rPr>
+          <w:sz w:val="24"/>
+          <w:szCs w:val="24"/>
+        </w:rPr>
+        <w:t>.figure</w:t>
+      </w:r>
+      <w:proofErr w:type="spellEnd"/>
+      <w:r>
+        <w:rPr>
+          <w:sz w:val="24"/>
+          <w:szCs w:val="24"/>
+        </w:rPr>
+        <w:t>()</w:t>
+      </w:r>
+      <w:r>
+        <w:rPr>
+          <w:rFonts w:hint="eastAsia"/>
+          <w:sz w:val="24"/>
+          <w:szCs w:val="24"/>
+        </w:rPr>
+        <w:t>函数</w:t>
+      </w:r>
+      <w:r>
+        <w:rPr>
+          <w:rFonts w:hint="eastAsia"/>
+          <w:sz w:val="24"/>
+          <w:szCs w:val="24"/>
+        </w:rPr>
+        <w:t>设置画布尺寸，虽然在本例中，我们只向</w:t>
+      </w:r>
+      <w:r>
+        <w:rPr>
+          <w:rFonts w:hint="eastAsia"/>
+          <w:sz w:val="24"/>
+          <w:szCs w:val="24"/>
+        </w:rPr>
+        <w:t>figure</w:t>
+      </w:r>
+      <w:r>
+        <w:rPr>
+          <w:sz w:val="24"/>
+          <w:szCs w:val="24"/>
+        </w:rPr>
+        <w:t>()</w:t>
+      </w:r>
+      <w:r>
+        <w:rPr>
+          <w:rFonts w:hint="eastAsia"/>
+          <w:sz w:val="24"/>
+          <w:szCs w:val="24"/>
+        </w:rPr>
+        <w:t>函数传递了参数</w:t>
+      </w:r>
+      <w:proofErr w:type="spellStart"/>
+      <w:r>
+        <w:rPr>
+          <w:rFonts w:hint="eastAsia"/>
+          <w:sz w:val="24"/>
+          <w:szCs w:val="24"/>
+        </w:rPr>
+        <w:t>f</w:t>
+      </w:r>
+      <w:r>
+        <w:rPr>
+          <w:sz w:val="24"/>
+          <w:szCs w:val="24"/>
+        </w:rPr>
+        <w:t>igsize</w:t>
+      </w:r>
+      <w:proofErr w:type="spellEnd"/>
+      <w:r>
+        <w:rPr>
+          <w:rFonts w:hint="eastAsia"/>
+          <w:sz w:val="24"/>
+          <w:szCs w:val="24"/>
+        </w:rPr>
+        <w:t>的取值，但事实上</w:t>
+      </w:r>
+      <w:r>
+        <w:rPr>
+          <w:rFonts w:hint="eastAsia"/>
+          <w:sz w:val="24"/>
+          <w:szCs w:val="24"/>
+        </w:rPr>
+        <w:t>figure</w:t>
+      </w:r>
+      <w:r>
+        <w:rPr>
+          <w:sz w:val="24"/>
+          <w:szCs w:val="24"/>
+        </w:rPr>
+        <w:t>(</w:t>
+      </w:r>
+      <w:r>
+        <w:rPr>
+          <w:rFonts w:hint="eastAsia"/>
+          <w:sz w:val="24"/>
+          <w:szCs w:val="24"/>
+        </w:rPr>
+        <w:t>)</w:t>
+      </w:r>
+      <w:r>
+        <w:rPr>
+          <w:rFonts w:hint="eastAsia"/>
+          <w:sz w:val="24"/>
+          <w:szCs w:val="24"/>
+        </w:rPr>
+        <w:t>的设置选项非常丰富。</w:t>
+      </w:r>
+      <w:r>
+        <w:rPr>
+          <w:rFonts w:hint="eastAsia"/>
+          <w:sz w:val="24"/>
+          <w:szCs w:val="24"/>
+        </w:rPr>
+        <w:t>figure</w:t>
+      </w:r>
+      <w:r>
+        <w:rPr>
+          <w:sz w:val="24"/>
+          <w:szCs w:val="24"/>
+        </w:rPr>
+        <w:t>()</w:t>
+      </w:r>
+      <w:r>
+        <w:rPr>
+          <w:rFonts w:hint="eastAsia"/>
+          <w:sz w:val="24"/>
+          <w:szCs w:val="24"/>
+        </w:rPr>
+        <w:t>函数的调用格式为：</w:t>
+      </w:r>
+    </w:p>
+    <w:p>
+      <w:pPr>
+        <w:pStyle w:val="a3"/>
+        <w:ind w:firstLine="480"/>
+        <w:rPr>
+          <w:sz w:val="24"/>
+          <w:szCs w:val="24"/>
+        </w:rPr>
+      </w:pPr>
+      <w:proofErr w:type="gramStart"/>
+      <w:r>
+        <w:rPr>
+          <w:sz w:val="24"/>
+          <w:szCs w:val="24"/>
+        </w:rPr>
+        <w:t>figure(</w:t>
+      </w:r>
+      <w:proofErr w:type="gramEnd"/>
+      <w:r>
+        <w:rPr>
+          <w:sz w:val="24"/>
+          <w:szCs w:val="24"/>
+        </w:rPr>
+        <w:t xml:space="preserve">num=None, </w:t>
+      </w:r>
+      <w:proofErr w:type="spellStart"/>
+      <w:r>
+        <w:rPr>
+          <w:sz w:val="24"/>
+          <w:szCs w:val="24"/>
+        </w:rPr>
+        <w:t>figsize</w:t>
+      </w:r>
+      <w:proofErr w:type="spellEnd"/>
+      <w:r>
+        <w:rPr>
+          <w:sz w:val="24"/>
+          <w:szCs w:val="24"/>
+        </w:rPr>
+        <w:t xml:space="preserve">=None, dpi=None, </w:t>
+      </w:r>
+      <w:proofErr w:type="spellStart"/>
+      <w:r>
+        <w:rPr>
+          <w:sz w:val="24"/>
+          <w:szCs w:val="24"/>
+        </w:rPr>
+        <w:t>facecolor</w:t>
+      </w:r>
+      <w:proofErr w:type="spellEnd"/>
+      <w:r>
+        <w:rPr>
+          <w:sz w:val="24"/>
+          <w:szCs w:val="24"/>
+        </w:rPr>
+        <w:t xml:space="preserve">=None, </w:t>
+      </w:r>
+      <w:proofErr w:type="spellStart"/>
+      <w:r>
+        <w:rPr>
+          <w:sz w:val="24"/>
+          <w:szCs w:val="24"/>
+        </w:rPr>
+        <w:t>edgecolor</w:t>
+      </w:r>
+      <w:proofErr w:type="spellEnd"/>
+      <w:r>
+        <w:rPr>
+          <w:sz w:val="24"/>
+          <w:szCs w:val="24"/>
+        </w:rPr>
+        <w:t xml:space="preserve">=None, </w:t>
+      </w:r>
+      <w:proofErr w:type="spellStart"/>
+      <w:r>
+        <w:rPr>
+          <w:sz w:val="24"/>
+          <w:szCs w:val="24"/>
+        </w:rPr>
+        <w:t>frameon</w:t>
+      </w:r>
+      <w:proofErr w:type="spellEnd"/>
+      <w:r>
+        <w:rPr>
+          <w:sz w:val="24"/>
+          <w:szCs w:val="24"/>
+        </w:rPr>
+        <w:t>=True)</w:t>
+      </w:r>
+    </w:p>
+    <w:tbl>
+      <w:tblPr>
+        <w:tblStyle w:val="a4"/>
+        <w:tblW w:w="0" w:type="auto"/>
+        <w:tblLook w:val="04A0" w:firstRow="1" w:lastRow="0" w:firstColumn="1" w:lastColumn="0" w:noHBand="0" w:noVBand="1"/>
+      </w:tblPr>
+      <w:tblGrid>
+        <w:gridCol w:w="4261"/>
+        <w:gridCol w:w="4261"/>
+      </w:tblGrid>
+      <w:tr>
+        <w:tc>
+          <w:tcPr>
+            <w:tcW w:w="4261" w:type="dxa"/>
+          </w:tcPr>
+          <w:p>
+            <w:pPr>
+              <w:pStyle w:val="a3"/>
+              <w:ind w:firstLineChars="0" w:firstLine="0"/>
+              <w:rPr>
+                <w:rFonts w:hint="eastAsia"/>
+                <w:sz w:val="22"/>
+                <w:szCs w:val="24"/>
+              </w:rPr>
+            </w:pPr>
+            <w:r>
+              <w:rPr>
+                <w:rFonts w:hint="eastAsia"/>
+                <w:sz w:val="22"/>
+                <w:szCs w:val="24"/>
+              </w:rPr>
+              <w:t>参数</w:t>
+            </w:r>
+          </w:p>
+        </w:tc>
+        <w:tc>
+          <w:tcPr>
+            <w:tcW w:w="4261" w:type="dxa"/>
+          </w:tcPr>
+          <w:p>
+            <w:pPr>
+              <w:pStyle w:val="a3"/>
+              <w:ind w:firstLineChars="0" w:firstLine="0"/>
+              <w:rPr>
+                <w:rFonts w:hint="eastAsia"/>
+                <w:sz w:val="22"/>
+                <w:szCs w:val="24"/>
+              </w:rPr>
+            </w:pPr>
+            <w:r>
+              <w:rPr>
+                <w:rFonts w:hint="eastAsia"/>
+                <w:sz w:val="22"/>
+                <w:szCs w:val="24"/>
+              </w:rPr>
+              <w:t>功能</w:t>
+            </w:r>
+          </w:p>
+        </w:tc>
+      </w:tr>
+      <w:tr>
+        <w:tc>
+          <w:tcPr>
+            <w:tcW w:w="4261" w:type="dxa"/>
+          </w:tcPr>
+          <w:p>
+            <w:pPr>
+              <w:pStyle w:val="a3"/>
+              <w:ind w:firstLineChars="0" w:firstLine="0"/>
+              <w:rPr>
+                <w:rFonts w:hint="eastAsia"/>
+                <w:sz w:val="22"/>
+                <w:szCs w:val="24"/>
+              </w:rPr>
+            </w:pPr>
+            <w:r>
+              <w:rPr>
+                <w:rFonts w:hint="eastAsia"/>
+                <w:sz w:val="22"/>
+                <w:szCs w:val="24"/>
+              </w:rPr>
+              <w:t>num</w:t>
+            </w:r>
+          </w:p>
+        </w:tc>
+        <w:tc>
+          <w:tcPr>
+            <w:tcW w:w="4261" w:type="dxa"/>
+          </w:tcPr>
+          <w:p>
+            <w:pPr>
+              <w:pStyle w:val="a3"/>
+              <w:ind w:firstLineChars="0" w:firstLine="0"/>
+              <w:rPr>
+                <w:sz w:val="22"/>
+                <w:szCs w:val="24"/>
+              </w:rPr>
+            </w:pPr>
+            <w:r>
+              <w:rPr>
+                <w:rFonts w:hint="eastAsia"/>
+                <w:sz w:val="22"/>
+                <w:szCs w:val="24"/>
+              </w:rPr>
+              <w:t>指定图像</w:t>
+            </w:r>
+            <w:r>
+              <w:rPr>
+                <w:rFonts w:hint="eastAsia"/>
+                <w:sz w:val="22"/>
+                <w:szCs w:val="24"/>
+              </w:rPr>
+              <w:t>文件</w:t>
+            </w:r>
+            <w:r>
+              <w:rPr>
+                <w:rFonts w:hint="eastAsia"/>
+                <w:sz w:val="22"/>
+                <w:szCs w:val="24"/>
+              </w:rPr>
+              <w:t>的编号或名称</w:t>
+            </w:r>
+            <w:r>
+              <w:rPr>
+                <w:rFonts w:hint="eastAsia"/>
+                <w:sz w:val="22"/>
+                <w:szCs w:val="24"/>
+              </w:rPr>
+              <w:t>。</w:t>
+            </w:r>
+            <w:r>
+              <w:rPr>
+                <w:rFonts w:hint="eastAsia"/>
+                <w:sz w:val="22"/>
+                <w:szCs w:val="24"/>
+              </w:rPr>
+              <w:t>当传递整数型参数时，图像标题被命名为“</w:t>
+            </w:r>
+            <w:r>
+              <w:rPr>
+                <w:rFonts w:hint="eastAsia"/>
+                <w:sz w:val="22"/>
+                <w:szCs w:val="24"/>
+              </w:rPr>
+              <w:t>F</w:t>
+            </w:r>
+            <w:r>
+              <w:rPr>
+                <w:sz w:val="22"/>
+                <w:szCs w:val="24"/>
+              </w:rPr>
+              <w:t>igure X</w:t>
+            </w:r>
+            <w:r>
+              <w:rPr>
+                <w:rFonts w:hint="eastAsia"/>
+                <w:sz w:val="22"/>
+                <w:szCs w:val="24"/>
+              </w:rPr>
+              <w:t>”</w:t>
+            </w:r>
+            <w:r>
+              <w:rPr>
+                <w:rFonts w:hint="eastAsia"/>
+                <w:sz w:val="22"/>
+                <w:szCs w:val="24"/>
+              </w:rPr>
+              <w:t>；</w:t>
+            </w:r>
+          </w:p>
+          <w:p>
+            <w:pPr>
+              <w:pStyle w:val="a3"/>
+              <w:ind w:firstLineChars="0" w:firstLine="0"/>
+              <w:rPr>
+                <w:sz w:val="22"/>
+                <w:szCs w:val="24"/>
+              </w:rPr>
+            </w:pPr>
+            <w:r>
+              <w:rPr>
+                <w:rFonts w:hint="eastAsia"/>
+                <w:sz w:val="22"/>
+                <w:szCs w:val="24"/>
+              </w:rPr>
+              <w:t>当传递字符串参数时，图像标题被命名为参数字符串</w:t>
+            </w:r>
+          </w:p>
+          <w:p>
+            <w:pPr>
+              <w:pStyle w:val="a3"/>
+              <w:ind w:firstLineChars="0" w:firstLine="0"/>
+              <w:rPr>
+                <w:rFonts w:hint="eastAsia"/>
+                <w:sz w:val="22"/>
+                <w:szCs w:val="24"/>
+              </w:rPr>
+            </w:pPr>
+            <w:r>
+              <w:rPr>
+                <w:rFonts w:hint="eastAsia"/>
+                <w:sz w:val="22"/>
+                <w:szCs w:val="24"/>
+              </w:rPr>
+              <w:t>默认</w:t>
+            </w:r>
+            <w:r>
+              <w:rPr>
+                <w:rFonts w:hint="eastAsia"/>
+                <w:sz w:val="22"/>
+                <w:szCs w:val="24"/>
+              </w:rPr>
+              <w:t>标题：</w:t>
+            </w:r>
+            <w:r>
+              <w:rPr>
+                <w:rFonts w:hint="eastAsia"/>
+                <w:sz w:val="22"/>
+                <w:szCs w:val="24"/>
+              </w:rPr>
+              <w:t>“</w:t>
+            </w:r>
+            <w:r>
+              <w:rPr>
+                <w:rFonts w:hint="eastAsia"/>
+                <w:sz w:val="22"/>
+                <w:szCs w:val="24"/>
+              </w:rPr>
+              <w:t>Figure</w:t>
+            </w:r>
+            <w:r>
+              <w:rPr>
+                <w:sz w:val="22"/>
+                <w:szCs w:val="24"/>
+              </w:rPr>
+              <w:t xml:space="preserve"> 1</w:t>
+            </w:r>
+            <w:r>
+              <w:rPr>
+                <w:rFonts w:hint="eastAsia"/>
+                <w:sz w:val="22"/>
+                <w:szCs w:val="24"/>
+              </w:rPr>
+              <w:t>”</w:t>
+            </w:r>
+          </w:p>
+        </w:tc>
+      </w:tr>
+      <w:tr>
+        <w:tc>
+          <w:tcPr>
+            <w:tcW w:w="4261" w:type="dxa"/>
+          </w:tcPr>
+          <w:p>
+            <w:pPr>
+              <w:pStyle w:val="a3"/>
+              <w:ind w:firstLineChars="0" w:firstLine="0"/>
+              <w:rPr>
+                <w:rFonts w:hint="eastAsia"/>
+                <w:sz w:val="22"/>
+                <w:szCs w:val="24"/>
+              </w:rPr>
+            </w:pPr>
+            <w:proofErr w:type="spellStart"/>
+            <w:r>
+              <w:rPr>
+                <w:rFonts w:hint="eastAsia"/>
+                <w:sz w:val="22"/>
+                <w:szCs w:val="24"/>
+              </w:rPr>
+              <w:t>figsize</w:t>
+            </w:r>
+            <w:proofErr w:type="spellEnd"/>
+          </w:p>
+        </w:tc>
+        <w:tc>
+          <w:tcPr>
+            <w:tcW w:w="4261" w:type="dxa"/>
+          </w:tcPr>
+          <w:p>
+            <w:pPr>
+              <w:pStyle w:val="a3"/>
+              <w:ind w:firstLineChars="0" w:firstLine="0"/>
+              <w:rPr>
+                <w:sz w:val="22"/>
+                <w:szCs w:val="24"/>
+              </w:rPr>
+            </w:pPr>
+            <w:r>
+              <w:rPr>
+                <w:rFonts w:hint="eastAsia"/>
+                <w:sz w:val="22"/>
+                <w:szCs w:val="24"/>
+              </w:rPr>
+              <w:t>指定图像的宽和高</w:t>
+            </w:r>
+          </w:p>
+          <w:p>
+            <w:pPr>
+              <w:pStyle w:val="a3"/>
+              <w:ind w:firstLineChars="0" w:firstLine="0"/>
+              <w:rPr>
+                <w:rFonts w:hint="eastAsia"/>
+                <w:sz w:val="22"/>
+                <w:szCs w:val="24"/>
+              </w:rPr>
+            </w:pPr>
+            <w:r>
+              <w:rPr>
+                <w:rFonts w:hint="eastAsia"/>
+                <w:sz w:val="22"/>
+                <w:szCs w:val="24"/>
+              </w:rPr>
+              <w:t>单位</w:t>
+            </w:r>
+            <w:r>
+              <w:rPr>
+                <w:rFonts w:hint="eastAsia"/>
+                <w:sz w:val="22"/>
+                <w:szCs w:val="24"/>
+              </w:rPr>
+              <w:t>：</w:t>
+            </w:r>
+            <w:r>
+              <w:rPr>
+                <w:rFonts w:hint="eastAsia"/>
+                <w:sz w:val="22"/>
+                <w:szCs w:val="24"/>
+              </w:rPr>
+              <w:t>英寸</w:t>
+            </w:r>
+          </w:p>
+        </w:tc>
+      </w:tr>
+      <w:tr>
+        <w:tc>
+          <w:tcPr>
+            <w:tcW w:w="4261" w:type="dxa"/>
+          </w:tcPr>
+          <w:p>
+            <w:pPr>
+              <w:pStyle w:val="a3"/>
+              <w:ind w:firstLineChars="0" w:firstLine="0"/>
+              <w:rPr>
+                <w:rFonts w:hint="eastAsia"/>
+                <w:sz w:val="22"/>
+                <w:szCs w:val="24"/>
+              </w:rPr>
+            </w:pPr>
+            <w:r>
+              <w:rPr>
+                <w:rFonts w:hint="eastAsia"/>
+                <w:sz w:val="22"/>
+                <w:szCs w:val="24"/>
+              </w:rPr>
+              <w:t>dpi</w:t>
+            </w:r>
+          </w:p>
+        </w:tc>
+        <w:tc>
+          <w:tcPr>
+            <w:tcW w:w="4261" w:type="dxa"/>
+          </w:tcPr>
+          <w:p>
+            <w:pPr>
+              <w:pStyle w:val="a3"/>
+              <w:ind w:firstLineChars="0" w:firstLine="0"/>
+              <w:rPr>
+                <w:sz w:val="22"/>
+                <w:szCs w:val="24"/>
+              </w:rPr>
+            </w:pPr>
+            <w:r>
+              <w:rPr>
+                <w:rFonts w:hint="eastAsia"/>
+                <w:sz w:val="22"/>
+                <w:szCs w:val="24"/>
+              </w:rPr>
+              <w:t>指定图像的分辨率（每英寸包含的像素数量）</w:t>
+            </w:r>
+          </w:p>
+          <w:p>
+            <w:pPr>
+              <w:pStyle w:val="a3"/>
+              <w:ind w:firstLineChars="0" w:firstLine="0"/>
+              <w:rPr>
+                <w:rFonts w:hint="eastAsia"/>
+                <w:sz w:val="22"/>
+                <w:szCs w:val="24"/>
+              </w:rPr>
+            </w:pPr>
+            <w:r>
+              <w:rPr>
+                <w:rFonts w:hint="eastAsia"/>
+                <w:sz w:val="22"/>
+                <w:szCs w:val="24"/>
+              </w:rPr>
+              <w:t>默认值</w:t>
+            </w:r>
+            <w:r>
+              <w:rPr>
+                <w:rFonts w:hint="eastAsia"/>
+                <w:sz w:val="22"/>
+                <w:szCs w:val="24"/>
+              </w:rPr>
+              <w:t>：</w:t>
+            </w:r>
+            <w:r>
+              <w:rPr>
+                <w:rFonts w:hint="eastAsia"/>
+                <w:sz w:val="22"/>
+                <w:szCs w:val="24"/>
+              </w:rPr>
+              <w:t>8</w:t>
+            </w:r>
+            <w:r>
+              <w:rPr>
+                <w:sz w:val="22"/>
+                <w:szCs w:val="24"/>
+              </w:rPr>
+              <w:t>0</w:t>
+            </w:r>
+          </w:p>
+        </w:tc>
+      </w:tr>
+      <w:tr>
+        <w:tc>
+          <w:tcPr>
+            <w:tcW w:w="4261" w:type="dxa"/>
+          </w:tcPr>
+          <w:p>
+            <w:pPr>
+              <w:pStyle w:val="a3"/>
+              <w:ind w:firstLineChars="0" w:firstLine="0"/>
+              <w:rPr>
+                <w:rFonts w:hint="eastAsia"/>
+                <w:sz w:val="22"/>
+                <w:szCs w:val="24"/>
+              </w:rPr>
+            </w:pPr>
+            <w:proofErr w:type="spellStart"/>
+            <w:r>
+              <w:rPr>
+                <w:rFonts w:hint="eastAsia"/>
+                <w:sz w:val="22"/>
+                <w:szCs w:val="24"/>
+              </w:rPr>
+              <w:t>facecolor</w:t>
+            </w:r>
+            <w:proofErr w:type="spellEnd"/>
+          </w:p>
+        </w:tc>
+        <w:tc>
+          <w:tcPr>
+            <w:tcW w:w="4261" w:type="dxa"/>
+          </w:tcPr>
+          <w:p>
+            <w:pPr>
+              <w:pStyle w:val="a3"/>
+              <w:ind w:firstLineChars="0" w:firstLine="0"/>
+              <w:rPr>
+                <w:rFonts w:hint="eastAsia"/>
+                <w:sz w:val="22"/>
+                <w:szCs w:val="24"/>
+              </w:rPr>
+            </w:pPr>
+            <w:r>
+              <w:rPr>
+                <w:rFonts w:hint="eastAsia"/>
+                <w:sz w:val="22"/>
+                <w:szCs w:val="24"/>
+              </w:rPr>
+              <w:t>指定图像的背景色</w:t>
+            </w:r>
+          </w:p>
+        </w:tc>
+      </w:tr>
+      <w:tr>
+        <w:tc>
+          <w:tcPr>
+            <w:tcW w:w="4261" w:type="dxa"/>
+          </w:tcPr>
+          <w:p>
+            <w:pPr>
+              <w:pStyle w:val="a3"/>
+              <w:ind w:firstLineChars="0" w:firstLine="0"/>
+              <w:rPr>
+                <w:rFonts w:hint="eastAsia"/>
+                <w:sz w:val="22"/>
+                <w:szCs w:val="24"/>
+              </w:rPr>
+            </w:pPr>
+            <w:proofErr w:type="spellStart"/>
+            <w:r>
+              <w:rPr>
+                <w:rFonts w:hint="eastAsia"/>
+                <w:sz w:val="22"/>
+                <w:szCs w:val="24"/>
+              </w:rPr>
+              <w:lastRenderedPageBreak/>
+              <w:t>edgecolor</w:t>
+            </w:r>
+            <w:proofErr w:type="spellEnd"/>
+          </w:p>
+        </w:tc>
+        <w:tc>
+          <w:tcPr>
+            <w:tcW w:w="4261" w:type="dxa"/>
+          </w:tcPr>
+          <w:p>
+            <w:pPr>
+              <w:pStyle w:val="a3"/>
+              <w:ind w:firstLineChars="0" w:firstLine="0"/>
+              <w:rPr>
+                <w:rFonts w:hint="eastAsia"/>
+                <w:sz w:val="22"/>
+                <w:szCs w:val="24"/>
+              </w:rPr>
+            </w:pPr>
+            <w:r>
+              <w:rPr>
+                <w:rFonts w:hint="eastAsia"/>
+                <w:sz w:val="22"/>
+                <w:szCs w:val="24"/>
+              </w:rPr>
+              <w:t>指定</w:t>
+            </w:r>
+            <w:r>
+              <w:rPr>
+                <w:rFonts w:hint="eastAsia"/>
+                <w:sz w:val="22"/>
+                <w:szCs w:val="24"/>
+              </w:rPr>
+              <w:t>图像</w:t>
+            </w:r>
+            <w:r>
+              <w:rPr>
+                <w:rFonts w:hint="eastAsia"/>
+                <w:sz w:val="22"/>
+                <w:szCs w:val="24"/>
+              </w:rPr>
+              <w:t>边框颜色</w:t>
+            </w:r>
+          </w:p>
+        </w:tc>
+      </w:tr>
+      <w:tr>
+        <w:tc>
+          <w:tcPr>
+            <w:tcW w:w="4261" w:type="dxa"/>
+          </w:tcPr>
+          <w:p>
+            <w:pPr>
+              <w:pStyle w:val="a3"/>
+              <w:ind w:firstLineChars="0" w:firstLine="0"/>
+              <w:rPr>
+                <w:rFonts w:hint="eastAsia"/>
+                <w:sz w:val="22"/>
+                <w:szCs w:val="24"/>
+              </w:rPr>
+            </w:pPr>
+            <w:proofErr w:type="spellStart"/>
+            <w:r>
+              <w:rPr>
+                <w:rFonts w:hint="eastAsia"/>
+                <w:sz w:val="22"/>
+                <w:szCs w:val="24"/>
+              </w:rPr>
+              <w:t>frameon</w:t>
+            </w:r>
+            <w:proofErr w:type="spellEnd"/>
+            <w:r>
+              <w:rPr>
+                <w:rFonts w:hint="eastAsia"/>
+                <w:sz w:val="22"/>
+                <w:szCs w:val="24"/>
+              </w:rPr>
+              <w:t xml:space="preserve"> </w:t>
+            </w:r>
+          </w:p>
+        </w:tc>
+        <w:tc>
+          <w:tcPr>
+            <w:tcW w:w="4261" w:type="dxa"/>
+          </w:tcPr>
+          <w:p>
+            <w:pPr>
+              <w:pStyle w:val="a3"/>
+              <w:ind w:firstLineChars="0" w:firstLine="0"/>
+              <w:rPr>
+                <w:rFonts w:hint="eastAsia"/>
+                <w:sz w:val="22"/>
+                <w:szCs w:val="24"/>
+              </w:rPr>
+            </w:pPr>
+            <w:r>
+              <w:rPr>
+                <w:rFonts w:hint="eastAsia"/>
+                <w:sz w:val="22"/>
+                <w:szCs w:val="24"/>
+              </w:rPr>
+              <w:t>指定边框是否显示</w:t>
+            </w:r>
+          </w:p>
+        </w:tc>
+      </w:tr>
+    </w:tbl>
+    <w:p>
+      <w:pPr>
+        <w:pStyle w:val="a3"/>
+        <w:ind w:firstLine="480"/>
+        <w:rPr>
+          <w:sz w:val="24"/>
+          <w:szCs w:val="24"/>
+        </w:rPr>
+      </w:pPr>
+      <w:r>
+        <w:rPr>
+          <w:rFonts w:hint="eastAsia"/>
+          <w:sz w:val="24"/>
+          <w:szCs w:val="24"/>
+        </w:rPr>
+        <w:t>其常用参数和功能如上表所示。在本例中，我们只设置了画布的尺寸，传递了</w:t>
+      </w:r>
+      <w:r>
+        <w:rPr>
+          <w:sz w:val="24"/>
+          <w:szCs w:val="24"/>
+        </w:rPr>
+        <w:t>(9, 3)</w:t>
+      </w:r>
+      <w:r>
+        <w:rPr>
+          <w:rFonts w:hint="eastAsia"/>
+          <w:sz w:val="24"/>
+          <w:szCs w:val="24"/>
+        </w:rPr>
+        <w:t>作为参数，表示设置画布尺寸为宽</w:t>
+      </w:r>
+      <w:r>
+        <w:rPr>
+          <w:rFonts w:hint="eastAsia"/>
+          <w:sz w:val="24"/>
+          <w:szCs w:val="24"/>
+        </w:rPr>
+        <w:t>9</w:t>
+      </w:r>
+      <w:r>
+        <w:rPr>
+          <w:rFonts w:hint="eastAsia"/>
+          <w:sz w:val="24"/>
+          <w:szCs w:val="24"/>
+        </w:rPr>
+        <w:t>英寸，高</w:t>
+      </w:r>
+      <w:r>
+        <w:rPr>
+          <w:rFonts w:hint="eastAsia"/>
+          <w:sz w:val="24"/>
+          <w:szCs w:val="24"/>
+        </w:rPr>
+        <w:t>3</w:t>
+      </w:r>
+      <w:r>
+        <w:rPr>
+          <w:rFonts w:hint="eastAsia"/>
+          <w:sz w:val="24"/>
+          <w:szCs w:val="24"/>
+        </w:rPr>
+        <w:t>英寸。</w:t>
+      </w:r>
+    </w:p>
+    <w:p>
+      <w:pPr>
+        <w:pStyle w:val="a3"/>
+        <w:ind w:firstLine="480"/>
+        <w:rPr>
+          <w:sz w:val="24"/>
+          <w:szCs w:val="24"/>
+        </w:rPr>
+      </w:pPr>
+      <w:r>
+        <w:rPr>
+          <w:rFonts w:hint="eastAsia"/>
+          <w:sz w:val="24"/>
+          <w:szCs w:val="24"/>
+        </w:rPr>
+        <w:t>接下来就是通过</w:t>
+      </w:r>
+      <w:proofErr w:type="spellStart"/>
+      <w:r>
+        <w:rPr>
+          <w:rFonts w:hint="eastAsia"/>
+          <w:sz w:val="24"/>
+          <w:szCs w:val="24"/>
+        </w:rPr>
+        <w:t>p</w:t>
+      </w:r>
+      <w:r>
+        <w:rPr>
+          <w:sz w:val="24"/>
+          <w:szCs w:val="24"/>
+        </w:rPr>
+        <w:t>lt.subplot</w:t>
+      </w:r>
+      <w:proofErr w:type="spellEnd"/>
+      <w:r>
+        <w:rPr>
+          <w:sz w:val="24"/>
+          <w:szCs w:val="24"/>
+        </w:rPr>
+        <w:t>()</w:t>
+      </w:r>
+      <w:r>
+        <w:rPr>
+          <w:rFonts w:hint="eastAsia"/>
+          <w:sz w:val="24"/>
+          <w:szCs w:val="24"/>
+        </w:rPr>
+        <w:t>与不同的绘图函数组合，绘制各个子图的过程了。我们每绘制一个子图之前，就需要调用一次</w:t>
+      </w:r>
+      <w:r>
+        <w:rPr>
+          <w:rFonts w:hint="eastAsia"/>
+          <w:sz w:val="24"/>
+          <w:szCs w:val="24"/>
+        </w:rPr>
+        <w:t>subplot</w:t>
+      </w:r>
+      <w:r>
+        <w:rPr>
+          <w:sz w:val="24"/>
+          <w:szCs w:val="24"/>
+        </w:rPr>
+        <w:t>()</w:t>
+      </w:r>
+      <w:r>
+        <w:rPr>
+          <w:rFonts w:hint="eastAsia"/>
+          <w:sz w:val="24"/>
+          <w:szCs w:val="24"/>
+        </w:rPr>
+        <w:t>函数，指定我们要绘制哪个子图</w:t>
+      </w:r>
+      <w:r>
+        <w:rPr>
+          <w:rFonts w:hint="eastAsia"/>
+          <w:sz w:val="24"/>
+          <w:szCs w:val="24"/>
+        </w:rPr>
+        <w:t>。</w:t>
+      </w:r>
+    </w:p>
+    <w:p>
+      <w:pPr>
+        <w:pStyle w:val="a3"/>
+        <w:ind w:firstLine="480"/>
+        <w:rPr>
+          <w:sz w:val="24"/>
+          <w:szCs w:val="24"/>
+        </w:rPr>
+      </w:pPr>
+      <w:r>
+        <w:rPr>
+          <w:rFonts w:hint="eastAsia"/>
+          <w:sz w:val="24"/>
+          <w:szCs w:val="24"/>
+        </w:rPr>
+        <w:t>第一次调用</w:t>
+      </w:r>
+      <w:proofErr w:type="spellStart"/>
+      <w:r>
+        <w:rPr>
+          <w:sz w:val="24"/>
+          <w:szCs w:val="24"/>
+        </w:rPr>
+        <w:t>plt.subplot</w:t>
+      </w:r>
+      <w:proofErr w:type="spellEnd"/>
+      <w:r>
+        <w:rPr>
+          <w:sz w:val="24"/>
+          <w:szCs w:val="24"/>
+        </w:rPr>
+        <w:t>()</w:t>
+      </w:r>
+      <w:r>
+        <w:rPr>
+          <w:rFonts w:hint="eastAsia"/>
+          <w:sz w:val="24"/>
+          <w:szCs w:val="24"/>
+        </w:rPr>
+        <w:t>时，代入参数为</w:t>
+      </w:r>
+      <w:r>
+        <w:rPr>
+          <w:rFonts w:hint="eastAsia"/>
+          <w:sz w:val="24"/>
+          <w:szCs w:val="24"/>
+        </w:rPr>
+        <w:t>1</w:t>
+      </w:r>
+      <w:r>
+        <w:rPr>
+          <w:rFonts w:hint="eastAsia"/>
+          <w:sz w:val="24"/>
+          <w:szCs w:val="24"/>
+        </w:rPr>
+        <w:t>，</w:t>
+      </w:r>
+      <w:r>
+        <w:rPr>
+          <w:rFonts w:hint="eastAsia"/>
+          <w:sz w:val="24"/>
+          <w:szCs w:val="24"/>
+        </w:rPr>
+        <w:t>3</w:t>
+      </w:r>
+      <w:r>
+        <w:rPr>
+          <w:rFonts w:hint="eastAsia"/>
+          <w:sz w:val="24"/>
+          <w:szCs w:val="24"/>
+        </w:rPr>
+        <w:t>，</w:t>
+      </w:r>
+      <w:r>
+        <w:rPr>
+          <w:sz w:val="24"/>
+          <w:szCs w:val="24"/>
+        </w:rPr>
+        <w:t>1</w:t>
+      </w:r>
+      <w:r>
+        <w:rPr>
+          <w:rFonts w:hint="eastAsia"/>
+          <w:sz w:val="24"/>
+          <w:szCs w:val="24"/>
+        </w:rPr>
+        <w:t>。</w:t>
+      </w:r>
+      <w:r>
+        <w:rPr>
+          <w:rFonts w:hint="eastAsia"/>
+          <w:sz w:val="24"/>
+          <w:szCs w:val="24"/>
+        </w:rPr>
+        <w:t>三个参数分别表示接下来要绘制的是</w:t>
+      </w:r>
+      <w:r>
+        <w:rPr>
+          <w:rFonts w:hint="eastAsia"/>
+          <w:sz w:val="24"/>
+          <w:szCs w:val="24"/>
+        </w:rPr>
+        <w:t>一个</w:t>
+      </w:r>
+      <w:r>
+        <w:rPr>
+          <w:rFonts w:hint="eastAsia"/>
+          <w:sz w:val="24"/>
+          <w:szCs w:val="24"/>
+        </w:rPr>
+        <w:t>1</w:t>
+      </w:r>
+      <w:r>
+        <w:rPr>
+          <w:rFonts w:hint="eastAsia"/>
+          <w:sz w:val="24"/>
+          <w:szCs w:val="24"/>
+        </w:rPr>
+        <w:t>行</w:t>
+      </w:r>
+      <w:r>
+        <w:rPr>
+          <w:rFonts w:hint="eastAsia"/>
+          <w:sz w:val="24"/>
+          <w:szCs w:val="24"/>
+        </w:rPr>
+        <w:t>3</w:t>
+      </w:r>
+      <w:r>
+        <w:rPr>
+          <w:rFonts w:hint="eastAsia"/>
+          <w:sz w:val="24"/>
+          <w:szCs w:val="24"/>
+        </w:rPr>
+        <w:t>列的</w:t>
+      </w:r>
+      <w:r>
+        <w:rPr>
+          <w:rFonts w:hint="eastAsia"/>
+          <w:sz w:val="24"/>
+          <w:szCs w:val="24"/>
+        </w:rPr>
+        <w:t>总图中的第</w:t>
+      </w:r>
+      <w:r>
+        <w:rPr>
+          <w:rFonts w:hint="eastAsia"/>
+          <w:sz w:val="24"/>
+          <w:szCs w:val="24"/>
+        </w:rPr>
+        <w:t>1</w:t>
+      </w:r>
+      <w:r>
+        <w:rPr>
+          <w:rFonts w:hint="eastAsia"/>
+          <w:sz w:val="24"/>
+          <w:szCs w:val="24"/>
+        </w:rPr>
+        <w:t>个子图。</w:t>
+      </w:r>
+      <w:r>
+        <w:rPr>
+          <w:rFonts w:hint="eastAsia"/>
+          <w:sz w:val="24"/>
+          <w:szCs w:val="24"/>
+        </w:rPr>
+        <w:t>接下来调用</w:t>
+      </w:r>
+      <w:proofErr w:type="spellStart"/>
+      <w:r>
+        <w:rPr>
+          <w:rFonts w:hint="eastAsia"/>
+          <w:sz w:val="24"/>
+          <w:szCs w:val="24"/>
+        </w:rPr>
+        <w:t>p</w:t>
+      </w:r>
+      <w:r>
+        <w:rPr>
+          <w:sz w:val="24"/>
+          <w:szCs w:val="24"/>
+        </w:rPr>
+        <w:t>lt.bar</w:t>
+      </w:r>
+      <w:proofErr w:type="spellEnd"/>
+      <w:r>
+        <w:rPr>
+          <w:sz w:val="24"/>
+          <w:szCs w:val="24"/>
+        </w:rPr>
+        <w:t>()</w:t>
+      </w:r>
+      <w:r>
+        <w:rPr>
+          <w:rFonts w:hint="eastAsia"/>
+          <w:sz w:val="24"/>
+          <w:szCs w:val="24"/>
+        </w:rPr>
+        <w:t>绘制条形图；</w:t>
+      </w:r>
+    </w:p>
+    <w:p>
+      <w:pPr>
+        <w:pStyle w:val="a3"/>
+        <w:ind w:firstLine="480"/>
+        <w:rPr>
+          <w:rFonts w:hint="eastAsia"/>
+          <w:sz w:val="24"/>
+          <w:szCs w:val="24"/>
+        </w:rPr>
+      </w:pPr>
+      <w:r>
+        <w:rPr>
+          <w:rFonts w:hint="eastAsia"/>
+          <w:sz w:val="24"/>
+          <w:szCs w:val="24"/>
+        </w:rPr>
+        <w:t>第</w:t>
+      </w:r>
+      <w:r>
+        <w:rPr>
+          <w:rFonts w:hint="eastAsia"/>
+          <w:sz w:val="24"/>
+          <w:szCs w:val="24"/>
+        </w:rPr>
+        <w:t>二</w:t>
+      </w:r>
+      <w:r>
+        <w:rPr>
+          <w:rFonts w:hint="eastAsia"/>
+          <w:sz w:val="24"/>
+          <w:szCs w:val="24"/>
+        </w:rPr>
+        <w:t>次调用</w:t>
+      </w:r>
+      <w:proofErr w:type="spellStart"/>
+      <w:r>
+        <w:rPr>
+          <w:sz w:val="24"/>
+          <w:szCs w:val="24"/>
+        </w:rPr>
+        <w:t>plt.subplot</w:t>
+      </w:r>
+      <w:proofErr w:type="spellEnd"/>
+      <w:r>
+        <w:rPr>
+          <w:sz w:val="24"/>
+          <w:szCs w:val="24"/>
+        </w:rPr>
+        <w:t>()</w:t>
+      </w:r>
+      <w:r>
+        <w:rPr>
+          <w:rFonts w:hint="eastAsia"/>
+          <w:sz w:val="24"/>
+          <w:szCs w:val="24"/>
+        </w:rPr>
+        <w:t>时，代入参数为</w:t>
+      </w:r>
+      <w:r>
+        <w:rPr>
+          <w:rFonts w:hint="eastAsia"/>
+          <w:sz w:val="24"/>
+          <w:szCs w:val="24"/>
+        </w:rPr>
+        <w:t>1</w:t>
+      </w:r>
+      <w:r>
+        <w:rPr>
+          <w:rFonts w:hint="eastAsia"/>
+          <w:sz w:val="24"/>
+          <w:szCs w:val="24"/>
+        </w:rPr>
+        <w:t>，</w:t>
+      </w:r>
+      <w:r>
+        <w:rPr>
+          <w:rFonts w:hint="eastAsia"/>
+          <w:sz w:val="24"/>
+          <w:szCs w:val="24"/>
+        </w:rPr>
+        <w:t>3</w:t>
+      </w:r>
+      <w:r>
+        <w:rPr>
+          <w:rFonts w:hint="eastAsia"/>
+          <w:sz w:val="24"/>
+          <w:szCs w:val="24"/>
+        </w:rPr>
+        <w:t>，</w:t>
+      </w:r>
+      <w:r>
+        <w:rPr>
+          <w:sz w:val="24"/>
+          <w:szCs w:val="24"/>
+        </w:rPr>
+        <w:t>2</w:t>
+      </w:r>
+      <w:r>
+        <w:rPr>
+          <w:rFonts w:hint="eastAsia"/>
+          <w:sz w:val="24"/>
+          <w:szCs w:val="24"/>
+        </w:rPr>
+        <w:t>。三个参数分别表示接下来要绘制的是一个</w:t>
+      </w:r>
+      <w:r>
+        <w:rPr>
+          <w:rFonts w:hint="eastAsia"/>
+          <w:sz w:val="24"/>
+          <w:szCs w:val="24"/>
+        </w:rPr>
+        <w:t>1</w:t>
+      </w:r>
+      <w:r>
+        <w:rPr>
+          <w:rFonts w:hint="eastAsia"/>
+          <w:sz w:val="24"/>
+          <w:szCs w:val="24"/>
+        </w:rPr>
+        <w:t>行</w:t>
+      </w:r>
+      <w:r>
+        <w:rPr>
+          <w:rFonts w:hint="eastAsia"/>
+          <w:sz w:val="24"/>
+          <w:szCs w:val="24"/>
+        </w:rPr>
+        <w:t>3</w:t>
+      </w:r>
+      <w:r>
+        <w:rPr>
+          <w:rFonts w:hint="eastAsia"/>
+          <w:sz w:val="24"/>
+          <w:szCs w:val="24"/>
+        </w:rPr>
+        <w:t>列的总图中的第</w:t>
+      </w:r>
+      <w:r>
+        <w:rPr>
+          <w:sz w:val="24"/>
+          <w:szCs w:val="24"/>
+        </w:rPr>
+        <w:t>2</w:t>
+      </w:r>
+      <w:r>
+        <w:rPr>
+          <w:rFonts w:hint="eastAsia"/>
+          <w:sz w:val="24"/>
+          <w:szCs w:val="24"/>
+        </w:rPr>
+        <w:t>个子图。接下来调用</w:t>
+      </w:r>
+      <w:proofErr w:type="spellStart"/>
+      <w:r>
+        <w:rPr>
+          <w:rFonts w:hint="eastAsia"/>
+          <w:sz w:val="24"/>
+          <w:szCs w:val="24"/>
+        </w:rPr>
+        <w:t>p</w:t>
+      </w:r>
+      <w:r>
+        <w:rPr>
+          <w:sz w:val="24"/>
+          <w:szCs w:val="24"/>
+        </w:rPr>
+        <w:t>lt.</w:t>
+      </w:r>
+      <w:r>
+        <w:rPr>
+          <w:sz w:val="24"/>
+          <w:szCs w:val="24"/>
+        </w:rPr>
+        <w:t>scatter</w:t>
+      </w:r>
+      <w:proofErr w:type="spellEnd"/>
+      <w:r>
+        <w:rPr>
+          <w:sz w:val="24"/>
+          <w:szCs w:val="24"/>
+        </w:rPr>
+        <w:t>()</w:t>
+      </w:r>
+      <w:r>
+        <w:rPr>
+          <w:rFonts w:hint="eastAsia"/>
+          <w:sz w:val="24"/>
+          <w:szCs w:val="24"/>
+        </w:rPr>
+        <w:t>绘制</w:t>
+      </w:r>
+      <w:r>
+        <w:rPr>
+          <w:rFonts w:hint="eastAsia"/>
+          <w:sz w:val="24"/>
+          <w:szCs w:val="24"/>
+        </w:rPr>
+        <w:t>散点</w:t>
+      </w:r>
+      <w:r>
+        <w:rPr>
+          <w:rFonts w:hint="eastAsia"/>
+          <w:sz w:val="24"/>
+          <w:szCs w:val="24"/>
+        </w:rPr>
+        <w:t>图；</w:t>
+      </w:r>
+    </w:p>
+    <w:p>
+      <w:pPr>
+        <w:pStyle w:val="a3"/>
+        <w:ind w:firstLine="480"/>
+        <w:rPr>
+          <w:sz w:val="24"/>
+          <w:szCs w:val="24"/>
+        </w:rPr>
+      </w:pPr>
+      <w:r>
+        <w:rPr>
+          <w:rFonts w:hint="eastAsia"/>
+          <w:sz w:val="24"/>
+          <w:szCs w:val="24"/>
+        </w:rPr>
+        <w:t>第</w:t>
+      </w:r>
+      <w:r>
+        <w:rPr>
+          <w:rFonts w:hint="eastAsia"/>
+          <w:sz w:val="24"/>
+          <w:szCs w:val="24"/>
+        </w:rPr>
+        <w:t>三</w:t>
+      </w:r>
+      <w:r>
+        <w:rPr>
+          <w:rFonts w:hint="eastAsia"/>
+          <w:sz w:val="24"/>
+          <w:szCs w:val="24"/>
+        </w:rPr>
+        <w:t>次调用</w:t>
+      </w:r>
+      <w:proofErr w:type="spellStart"/>
+      <w:r>
+        <w:rPr>
+          <w:sz w:val="24"/>
+          <w:szCs w:val="24"/>
+        </w:rPr>
+        <w:t>plt.subplot</w:t>
+      </w:r>
+      <w:proofErr w:type="spellEnd"/>
+      <w:r>
+        <w:rPr>
+          <w:sz w:val="24"/>
+          <w:szCs w:val="24"/>
+        </w:rPr>
+        <w:t>()</w:t>
+      </w:r>
+      <w:r>
+        <w:rPr>
+          <w:rFonts w:hint="eastAsia"/>
+          <w:sz w:val="24"/>
+          <w:szCs w:val="24"/>
+        </w:rPr>
+        <w:t>时，代入参数为</w:t>
+      </w:r>
+      <w:r>
+        <w:rPr>
+          <w:rFonts w:hint="eastAsia"/>
+          <w:sz w:val="24"/>
+          <w:szCs w:val="24"/>
+        </w:rPr>
+        <w:t>1</w:t>
+      </w:r>
+      <w:r>
+        <w:rPr>
+          <w:rFonts w:hint="eastAsia"/>
+          <w:sz w:val="24"/>
+          <w:szCs w:val="24"/>
+        </w:rPr>
+        <w:t>，</w:t>
+      </w:r>
+      <w:r>
+        <w:rPr>
+          <w:rFonts w:hint="eastAsia"/>
+          <w:sz w:val="24"/>
+          <w:szCs w:val="24"/>
+        </w:rPr>
+        <w:t>3</w:t>
+      </w:r>
+      <w:r>
+        <w:rPr>
+          <w:rFonts w:hint="eastAsia"/>
+          <w:sz w:val="24"/>
+          <w:szCs w:val="24"/>
+        </w:rPr>
+        <w:t>，</w:t>
+      </w:r>
+      <w:r>
+        <w:rPr>
+          <w:sz w:val="24"/>
+          <w:szCs w:val="24"/>
+        </w:rPr>
+        <w:t>1</w:t>
+      </w:r>
+      <w:r>
+        <w:rPr>
+          <w:rFonts w:hint="eastAsia"/>
+          <w:sz w:val="24"/>
+          <w:szCs w:val="24"/>
+        </w:rPr>
+        <w:t>。三个参数分别表示接下来要绘制的是一个</w:t>
+      </w:r>
+      <w:r>
+        <w:rPr>
+          <w:rFonts w:hint="eastAsia"/>
+          <w:sz w:val="24"/>
+          <w:szCs w:val="24"/>
+        </w:rPr>
+        <w:t>1</w:t>
+      </w:r>
+      <w:r>
+        <w:rPr>
+          <w:rFonts w:hint="eastAsia"/>
+          <w:sz w:val="24"/>
+          <w:szCs w:val="24"/>
+        </w:rPr>
+        <w:t>行</w:t>
+      </w:r>
+      <w:r>
+        <w:rPr>
+          <w:rFonts w:hint="eastAsia"/>
+          <w:sz w:val="24"/>
+          <w:szCs w:val="24"/>
+        </w:rPr>
+        <w:t>3</w:t>
+      </w:r>
+      <w:r>
+        <w:rPr>
+          <w:rFonts w:hint="eastAsia"/>
+          <w:sz w:val="24"/>
+          <w:szCs w:val="24"/>
+        </w:rPr>
+        <w:t>列的总图中的第</w:t>
+      </w:r>
+      <w:r>
+        <w:rPr>
+          <w:sz w:val="24"/>
+          <w:szCs w:val="24"/>
+        </w:rPr>
+        <w:t>3</w:t>
+      </w:r>
+      <w:r>
+        <w:rPr>
+          <w:rFonts w:hint="eastAsia"/>
+          <w:sz w:val="24"/>
+          <w:szCs w:val="24"/>
+        </w:rPr>
+        <w:t>个子图。接下来调用</w:t>
+      </w:r>
+      <w:proofErr w:type="spellStart"/>
+      <w:r>
+        <w:rPr>
+          <w:rFonts w:hint="eastAsia"/>
+          <w:sz w:val="24"/>
+          <w:szCs w:val="24"/>
+        </w:rPr>
+        <w:t>p</w:t>
+      </w:r>
+      <w:r>
+        <w:rPr>
+          <w:sz w:val="24"/>
+          <w:szCs w:val="24"/>
+        </w:rPr>
+        <w:t>lt.</w:t>
+      </w:r>
+      <w:r>
+        <w:rPr>
+          <w:sz w:val="24"/>
+          <w:szCs w:val="24"/>
+        </w:rPr>
+        <w:t>plot</w:t>
+      </w:r>
+      <w:proofErr w:type="spellEnd"/>
+      <w:r>
+        <w:rPr>
+          <w:sz w:val="24"/>
+          <w:szCs w:val="24"/>
+        </w:rPr>
+        <w:t>()</w:t>
+      </w:r>
+      <w:r>
+        <w:rPr>
+          <w:rFonts w:hint="eastAsia"/>
+          <w:sz w:val="24"/>
+          <w:szCs w:val="24"/>
+        </w:rPr>
+        <w:t>绘制</w:t>
+      </w:r>
+      <w:r>
+        <w:rPr>
+          <w:rFonts w:hint="eastAsia"/>
+          <w:sz w:val="24"/>
+          <w:szCs w:val="24"/>
+        </w:rPr>
+        <w:t>折线</w:t>
+      </w:r>
+      <w:r>
+        <w:rPr>
+          <w:rFonts w:hint="eastAsia"/>
+          <w:sz w:val="24"/>
+          <w:szCs w:val="24"/>
+        </w:rPr>
+        <w:t>图</w:t>
+      </w:r>
+      <w:r>
+        <w:rPr>
+          <w:rFonts w:hint="eastAsia"/>
+          <w:sz w:val="24"/>
+          <w:szCs w:val="24"/>
+        </w:rPr>
+        <w:t>。</w:t>
+      </w:r>
+    </w:p>
+    <w:p>
+      <w:pPr>
+        <w:pStyle w:val="a3"/>
+        <w:ind w:firstLine="480"/>
+        <w:rPr>
+          <w:sz w:val="24"/>
+          <w:szCs w:val="24"/>
+        </w:rPr>
+      </w:pPr>
+      <w:r>
+        <w:rPr>
+          <w:rFonts w:hint="eastAsia"/>
+          <w:sz w:val="24"/>
+          <w:szCs w:val="24"/>
+        </w:rPr>
+        <w:t>以上三组调用，完成了子图的绘制。随后，我们调用</w:t>
+      </w:r>
+      <w:proofErr w:type="spellStart"/>
+      <w:r>
+        <w:rPr>
+          <w:rFonts w:hint="eastAsia"/>
+          <w:sz w:val="24"/>
+          <w:szCs w:val="24"/>
+        </w:rPr>
+        <w:t>p</w:t>
+      </w:r>
+      <w:r>
+        <w:rPr>
+          <w:sz w:val="24"/>
+          <w:szCs w:val="24"/>
+        </w:rPr>
+        <w:t>lt.suptitle</w:t>
+      </w:r>
+      <w:proofErr w:type="spellEnd"/>
+      <w:r>
+        <w:rPr>
+          <w:sz w:val="24"/>
+          <w:szCs w:val="24"/>
+        </w:rPr>
+        <w:t>()</w:t>
+      </w:r>
+      <w:r>
+        <w:rPr>
+          <w:rFonts w:hint="eastAsia"/>
+          <w:sz w:val="24"/>
+          <w:szCs w:val="24"/>
+        </w:rPr>
+        <w:t>，在图中添加一个标题。注意区分该函数与</w:t>
+      </w:r>
+      <w:r>
+        <w:rPr>
+          <w:rFonts w:hint="eastAsia"/>
+          <w:sz w:val="24"/>
+          <w:szCs w:val="24"/>
+        </w:rPr>
+        <w:t>figure</w:t>
+      </w:r>
+      <w:r>
+        <w:rPr>
+          <w:sz w:val="24"/>
+          <w:szCs w:val="24"/>
+        </w:rPr>
+        <w:t>()</w:t>
+      </w:r>
+      <w:r>
+        <w:rPr>
+          <w:rFonts w:hint="eastAsia"/>
+          <w:sz w:val="24"/>
+          <w:szCs w:val="24"/>
+        </w:rPr>
+        <w:t>函数的</w:t>
+      </w:r>
+      <w:r>
+        <w:rPr>
+          <w:rFonts w:hint="eastAsia"/>
+          <w:sz w:val="24"/>
+          <w:szCs w:val="24"/>
+        </w:rPr>
+        <w:t>num</w:t>
+      </w:r>
+      <w:r>
+        <w:rPr>
+          <w:rFonts w:hint="eastAsia"/>
+          <w:sz w:val="24"/>
+          <w:szCs w:val="24"/>
+        </w:rPr>
+        <w:t>参数的不同之处。</w:t>
+      </w:r>
+    </w:p>
+    <w:p>
+      <w:pPr>
+        <w:pStyle w:val="a3"/>
+        <w:ind w:firstLine="480"/>
+        <w:rPr>
+          <w:sz w:val="24"/>
+          <w:szCs w:val="24"/>
+        </w:rPr>
+      </w:pPr>
+      <w:r>
+        <w:rPr>
+          <w:rFonts w:hint="eastAsia"/>
+          <w:noProof/>
+          <w:sz w:val="24"/>
+          <w:szCs w:val="24"/>
+        </w:rPr>
+        <w:drawing>
+          <wp:anchor distT="0" distB="0" distL="114300" distR="114300" simplePos="0" relativeHeight="251658240" behindDoc="0" locked="0" layoutInCell="1" allowOverlap="1" wp14:anchorId="40FCF6A5" wp14:editId="0A05E7E2">
+            <wp:simplePos x="0" y="0"/>
+            <wp:positionH relativeFrom="column">
+              <wp:posOffset>-1905</wp:posOffset>
+            </wp:positionH>
+            <wp:positionV relativeFrom="paragraph">
+              <wp:posOffset>233680</wp:posOffset>
+            </wp:positionV>
+            <wp:extent cx="5274310" cy="1722755"/>
+            <wp:effectExtent l="0" t="0" r="0" b="0"/>
+            <wp:wrapSquare wrapText="bothSides"/>
+            <wp:docPr id="10" name="图片 10" descr="图片包含 屏幕截图&#10;&#10;自动生成的说明"/>
+            <wp:cNvGraphicFramePr>
+              <a:graphicFrameLocks xmlns:a="http://schemas.openxmlformats.org/drawingml/2006/main" noChangeAspect="1"/>
+            </wp:cNvGraphicFramePr>
+            <a:graphic xmlns:a="http://schemas.openxmlformats.org/drawingml/2006/main">
+              <a:graphicData uri="http://schemas.openxmlformats.org/drawingml/2006/picture">
+                <pic:pic xmlns:pic="http://schemas.openxmlformats.org/drawingml/2006/picture">
+                  <pic:nvPicPr>
+                    <pic:cNvPr id="10" name="hello.png"/>
+                    <pic:cNvPicPr/>
+                  </pic:nvPicPr>
+                  <pic:blipFill>
+                    <a:blip r:embed="rId14">
+                      <a:extLst>
+                        <a:ext uri="{28A0092B-C50C-407E-A947-70E740481C1C}">
+                          <a14:useLocalDpi xmlns:a14="http://schemas.microsoft.com/office/drawing/2010/main" val="0"/>
+                        </a:ext>
+                      </a:extLst>
+                    </a:blip>
+                    <a:stretch>
+                      <a:fillRect/>
+                    </a:stretch>
+                  </pic:blipFill>
+                  <pic:spPr>
+                    <a:xfrm>
+                      <a:off x="0" y="0"/>
+                      <a:ext cx="5274310" cy="1722755"/>
+                    </a:xfrm>
+                    <a:prstGeom prst="rect">
+                      <a:avLst/>
+                    </a:prstGeom>
+                  </pic:spPr>
+                </pic:pic>
+              </a:graphicData>
+            </a:graphic>
+            <wp14:sizeRelH relativeFrom="page">
+              <wp14:pctWidth>0</wp14:pctWidth>
+            </wp14:sizeRelH>
+            <wp14:sizeRelV relativeFrom="page">
+              <wp14:pctHeight>0</wp14:pctHeight>
+            </wp14:sizeRelV>
+          </wp:anchor>
+        </w:drawing>
+      </w:r>
+      <w:r>
+        <w:rPr>
+          <w:rFonts w:hint="eastAsia"/>
+          <w:sz w:val="24"/>
+          <w:szCs w:val="24"/>
+        </w:rPr>
+        <w:t>最后，调用</w:t>
+      </w:r>
+      <w:proofErr w:type="spellStart"/>
+      <w:r>
+        <w:rPr>
+          <w:rFonts w:hint="eastAsia"/>
+          <w:sz w:val="24"/>
+          <w:szCs w:val="24"/>
+        </w:rPr>
+        <w:t>p</w:t>
+      </w:r>
+      <w:r>
+        <w:rPr>
+          <w:sz w:val="24"/>
+          <w:szCs w:val="24"/>
+        </w:rPr>
+        <w:t>lt.show</w:t>
+      </w:r>
+      <w:proofErr w:type="spellEnd"/>
+      <w:r>
+        <w:rPr>
+          <w:sz w:val="24"/>
+          <w:szCs w:val="24"/>
+        </w:rPr>
+        <w:t>()</w:t>
+      </w:r>
+      <w:r>
+        <w:rPr>
+          <w:rFonts w:hint="eastAsia"/>
+          <w:sz w:val="24"/>
+          <w:szCs w:val="24"/>
+        </w:rPr>
+        <w:t>，完成绘图并显示结果。</w:t>
+      </w:r>
+    </w:p>
+    <w:p>
+      <w:pPr>
+        <w:pStyle w:val="a3"/>
+        <w:ind w:firstLine="480"/>
+        <w:jc w:val="center"/>
         <w:rPr>
           <w:rFonts w:hint="eastAsia"/>
           <w:sz w:val="24"/>
@@ -9031,46 +11005,8 @@
           <w:szCs w:val="24"/>
         </w:rPr>
       </w:pPr>
-      <w:r>
-        <w:rPr>
-          <w:rFonts w:hint="eastAsia"/>
-          <w:sz w:val="24"/>
-          <w:szCs w:val="24"/>
-        </w:rPr>
-        <w:t>matplotlib</w:t>
-      </w:r>
-      <w:r>
-        <w:rPr>
-          <w:rFonts w:hint="eastAsia"/>
-          <w:sz w:val="24"/>
-          <w:szCs w:val="24"/>
-        </w:rPr>
-        <w:t>支持用分类变量创建图表。</w:t>
-      </w:r>
-      <w:r>
-        <w:rPr>
-          <w:rFonts w:hint="eastAsia"/>
-          <w:sz w:val="24"/>
-          <w:szCs w:val="24"/>
-        </w:rPr>
-        <w:t>你可以将分类变量直接作为参数传递给许多</w:t>
-      </w:r>
-      <w:r>
-        <w:rPr>
-          <w:rFonts w:hint="eastAsia"/>
-          <w:sz w:val="24"/>
-          <w:szCs w:val="24"/>
-        </w:rPr>
-        <w:t>matplotlib</w:t>
-      </w:r>
-      <w:r>
-        <w:rPr>
-          <w:rFonts w:hint="eastAsia"/>
-          <w:sz w:val="24"/>
-          <w:szCs w:val="24"/>
-        </w:rPr>
-        <w:t>函数。</w:t>
-      </w:r>
+      <w:bookmarkStart w:id="0" w:name="_GoBack"/>
+      <w:bookmarkEnd w:id="0"/>
       <w:r>
         <w:rPr>
           <w:rFonts w:hint="eastAsia"/>
@@ -10288,7 +12224,7 @@
 </file>
 
 <file path=customXml/itemProps1.xml><?xml version="1.0" encoding="utf-8"?>
-<ds:datastoreItem xmlns:ds="http://schemas.openxmlformats.org/officeDocument/2006/customXml" ds:itemID="{7B83F6B3-6494-4BE4-B416-34D6F6FD263C}">
+<ds:datastoreItem xmlns:ds="http://schemas.openxmlformats.org/officeDocument/2006/customXml" ds:itemID="{60340A45-8EC5-48A1-9F94-21D6C6B5CC9D}">
   <ds:schemaRefs>
     <ds:schemaRef ds:uri="http://schemas.openxmlformats.org/officeDocument/2006/bibliography"/>
   </ds:schemaRefs>

</xml_diff>

<commit_message>
Book chapter updated: controlling line properties
</commit_message>
<xml_diff>
--- a/matplotlib/matplotlib.docx
+++ b/matplotlib/matplotlib.docx
@@ -2563,19 +2563,70 @@
     </w:p>
     <w:p>
       <w:pPr>
-        <w:pStyle w:val="a3"/>
-        <w:ind w:firstLine="480"/>
-        <w:rPr>
+        <w:ind w:firstLineChars="175" w:firstLine="422"/>
+        <w:rPr>
+          <w:b/>
           <w:sz w:val="24"/>
           <w:szCs w:val="24"/>
         </w:rPr>
       </w:pPr>
+      <w:r>
+        <w:rPr>
+          <w:rFonts w:hint="eastAsia"/>
+          <w:b/>
+          <w:sz w:val="24"/>
+          <w:szCs w:val="24"/>
+        </w:rPr>
+        <w:t>2.</w:t>
+      </w:r>
+      <w:r>
+        <w:rPr>
+          <w:b/>
+          <w:sz w:val="24"/>
+          <w:szCs w:val="24"/>
+        </w:rPr>
+        <w:t>3</w:t>
+      </w:r>
+      <w:r>
+        <w:rPr>
+          <w:rFonts w:hint="eastAsia"/>
+          <w:b/>
+          <w:sz w:val="24"/>
+          <w:szCs w:val="24"/>
+        </w:rPr>
+        <w:t>.</w:t>
+      </w:r>
+      <w:r>
+        <w:rPr>
+          <w:b/>
+          <w:sz w:val="24"/>
+          <w:szCs w:val="24"/>
+        </w:rPr>
+        <w:t xml:space="preserve">2 </w:t>
+      </w:r>
+      <w:r>
+        <w:rPr>
+          <w:rFonts w:hint="eastAsia"/>
+          <w:b/>
+          <w:sz w:val="24"/>
+          <w:szCs w:val="24"/>
+        </w:rPr>
+        <w:t>调整线条</w:t>
+      </w:r>
+      <w:r>
+        <w:rPr>
+          <w:rFonts w:hint="eastAsia"/>
+          <w:b/>
+          <w:sz w:val="24"/>
+          <w:szCs w:val="24"/>
+        </w:rPr>
+        <w:t>属性</w:t>
+      </w:r>
     </w:p>
     <w:p>
       <w:pPr>
-        <w:ind w:firstLineChars="175" w:firstLine="422"/>
-        <w:rPr>
-          <w:b/>
+        <w:ind w:firstLineChars="175" w:firstLine="420"/>
+        <w:rPr>
           <w:sz w:val="24"/>
           <w:szCs w:val="24"/>
         </w:rPr>
@@ -2583,104 +2634,34 @@
       <w:r>
         <w:rPr>
           <w:rFonts w:hint="eastAsia"/>
-          <w:b/>
-          <w:sz w:val="24"/>
-          <w:szCs w:val="24"/>
-        </w:rPr>
-        <w:t>2</w:t>
-      </w:r>
-      <w:r>
-        <w:rPr>
-          <w:b/>
-          <w:sz w:val="24"/>
-          <w:szCs w:val="24"/>
-        </w:rPr>
-        <w:t xml:space="preserve">.3.2 </w:t>
-      </w:r>
-      <w:r>
-        <w:rPr>
-          <w:rFonts w:hint="eastAsia"/>
-          <w:b/>
-          <w:sz w:val="24"/>
-          <w:szCs w:val="24"/>
-        </w:rPr>
-        <w:t>修改图表</w:t>
-      </w:r>
-      <w:r>
-        <w:rPr>
-          <w:rFonts w:hint="eastAsia"/>
-          <w:b/>
-          <w:sz w:val="24"/>
-          <w:szCs w:val="24"/>
-        </w:rPr>
-        <w:t>样</w:t>
-      </w:r>
-      <w:r>
-        <w:rPr>
-          <w:rFonts w:hint="eastAsia"/>
-          <w:b/>
-          <w:sz w:val="24"/>
-          <w:szCs w:val="24"/>
-        </w:rPr>
-        <w:t>式</w:t>
-      </w:r>
-    </w:p>
-    <w:p>
-      <w:pPr>
-        <w:pStyle w:val="a3"/>
-        <w:ind w:firstLine="480"/>
-        <w:rPr>
-          <w:sz w:val="24"/>
-          <w:szCs w:val="24"/>
-        </w:rPr>
-      </w:pPr>
-      <w:r>
-        <w:rPr>
-          <w:rFonts w:hint="eastAsia"/>
-          <w:sz w:val="24"/>
-          <w:szCs w:val="24"/>
-        </w:rPr>
-        <w:t>matplotlib</w:t>
-      </w:r>
-      <w:r>
-        <w:rPr>
-          <w:rFonts w:hint="eastAsia"/>
-          <w:sz w:val="24"/>
-          <w:szCs w:val="24"/>
-        </w:rPr>
-        <w:t>允许用户</w:t>
-      </w:r>
-      <w:r>
-        <w:rPr>
-          <w:rFonts w:hint="eastAsia"/>
-          <w:sz w:val="24"/>
-          <w:szCs w:val="24"/>
-        </w:rPr>
-        <w:t>以多种方式</w:t>
-      </w:r>
-      <w:r>
-        <w:rPr>
-          <w:rFonts w:hint="eastAsia"/>
-          <w:sz w:val="24"/>
-          <w:szCs w:val="24"/>
-        </w:rPr>
-        <w:t>修改图表</w:t>
-      </w:r>
-      <w:r>
-        <w:rPr>
-          <w:rFonts w:hint="eastAsia"/>
-          <w:sz w:val="24"/>
-          <w:szCs w:val="24"/>
-        </w:rPr>
-        <w:t>样式</w:t>
-      </w:r>
-      <w:r>
-        <w:rPr>
-          <w:rFonts w:hint="eastAsia"/>
-          <w:sz w:val="24"/>
-          <w:szCs w:val="24"/>
-        </w:rPr>
-        <w:t>，以根据不同的需求和数据，</w:t>
+          <w:sz w:val="24"/>
+          <w:szCs w:val="24"/>
+        </w:rPr>
+        <w:t>我们可以对图表中的线条进行线宽、线型、开启</w:t>
+      </w:r>
+      <w:r>
+        <w:rPr>
+          <w:rFonts w:hint="eastAsia"/>
+          <w:sz w:val="24"/>
+          <w:szCs w:val="24"/>
+        </w:rPr>
+        <w:t>/</w:t>
+      </w:r>
+      <w:r>
+        <w:rPr>
+          <w:rFonts w:hint="eastAsia"/>
+          <w:sz w:val="24"/>
+          <w:szCs w:val="24"/>
+        </w:rPr>
+        <w:t>关闭抗锯齿效果等多种属性的设置。设置线条属性的常用方法有若干种。</w:t>
+      </w:r>
+      <w:r>
+        <w:rPr>
+          <w:rFonts w:hint="eastAsia"/>
+          <w:sz w:val="24"/>
+          <w:szCs w:val="24"/>
+        </w:rPr>
+        <w:t>这里介绍一种最常用的方法，即</w:t>
       </w:r>
       <w:r>
         <w:rPr>
@@ -2689,192 +2670,38 @@
           <w:szCs w:val="24"/>
         </w:rPr>
         <w:lastRenderedPageBreak/>
-        <w:t>针对性地</w:t>
-      </w:r>
-      <w:r>
-        <w:rPr>
-          <w:rFonts w:hint="eastAsia"/>
-          <w:sz w:val="24"/>
-          <w:szCs w:val="24"/>
-        </w:rPr>
-        <w:t>增强图表</w:t>
-      </w:r>
-      <w:r>
-        <w:rPr>
-          <w:rFonts w:hint="eastAsia"/>
-          <w:sz w:val="24"/>
-          <w:szCs w:val="24"/>
-        </w:rPr>
-        <w:t>可读性</w:t>
-      </w:r>
-      <w:r>
-        <w:rPr>
-          <w:rFonts w:hint="eastAsia"/>
-          <w:sz w:val="24"/>
-          <w:szCs w:val="24"/>
-        </w:rPr>
-        <w:t>。</w:t>
-      </w:r>
-    </w:p>
-    <w:p>
-      <w:pPr>
-        <w:pStyle w:val="a3"/>
-        <w:ind w:firstLine="480"/>
-        <w:rPr>
-          <w:sz w:val="24"/>
-          <w:szCs w:val="24"/>
-        </w:rPr>
-      </w:pPr>
-      <w:r>
-        <w:rPr>
-          <w:rFonts w:hint="eastAsia"/>
-          <w:sz w:val="24"/>
-          <w:szCs w:val="24"/>
-        </w:rPr>
-        <w:t>对于每一对</w:t>
-      </w:r>
-      <w:r>
-        <w:rPr>
-          <w:rFonts w:hint="eastAsia"/>
-          <w:sz w:val="24"/>
-          <w:szCs w:val="24"/>
-        </w:rPr>
-        <w:t>x</w:t>
-      </w:r>
-      <w:r>
-        <w:rPr>
-          <w:rFonts w:hint="eastAsia"/>
-          <w:sz w:val="24"/>
-          <w:szCs w:val="24"/>
-        </w:rPr>
-        <w:t>，</w:t>
-      </w:r>
-      <w:r>
-        <w:rPr>
-          <w:rFonts w:hint="eastAsia"/>
-          <w:sz w:val="24"/>
-          <w:szCs w:val="24"/>
-        </w:rPr>
-        <w:t>y</w:t>
-      </w:r>
-      <w:r>
-        <w:rPr>
-          <w:rFonts w:hint="eastAsia"/>
-          <w:sz w:val="24"/>
-          <w:szCs w:val="24"/>
-        </w:rPr>
-        <w:t>参数而言，都有一个可选的第三参数，用于格式化该对</w:t>
-      </w:r>
-      <w:r>
-        <w:rPr>
-          <w:rFonts w:hint="eastAsia"/>
-          <w:sz w:val="24"/>
-          <w:szCs w:val="24"/>
-        </w:rPr>
-        <w:t>x</w:t>
-      </w:r>
-      <w:r>
-        <w:rPr>
-          <w:rFonts w:hint="eastAsia"/>
-          <w:sz w:val="24"/>
-          <w:szCs w:val="24"/>
-        </w:rPr>
-        <w:t>，</w:t>
-      </w:r>
-      <w:r>
-        <w:rPr>
-          <w:rFonts w:hint="eastAsia"/>
-          <w:sz w:val="24"/>
-          <w:szCs w:val="24"/>
-        </w:rPr>
-        <w:t>y</w:t>
-      </w:r>
-      <w:r>
-        <w:rPr>
-          <w:rFonts w:hint="eastAsia"/>
-          <w:sz w:val="24"/>
-          <w:szCs w:val="24"/>
-        </w:rPr>
-        <w:t>所表示的点的颜色和线条类型。</w:t>
-      </w:r>
-      <w:r>
-        <w:rPr>
-          <w:rFonts w:hint="eastAsia"/>
-          <w:sz w:val="24"/>
-          <w:szCs w:val="24"/>
-        </w:rPr>
-        <w:t>格式化字符串的字母和符号来源于</w:t>
-      </w:r>
-      <w:r>
-        <w:rPr>
-          <w:rFonts w:hint="eastAsia"/>
-          <w:sz w:val="24"/>
-          <w:szCs w:val="24"/>
-        </w:rPr>
-        <w:t>M</w:t>
-      </w:r>
-      <w:r>
-        <w:rPr>
-          <w:sz w:val="24"/>
-          <w:szCs w:val="24"/>
-        </w:rPr>
-        <w:t>ATLAB</w:t>
-      </w:r>
-      <w:r>
-        <w:rPr>
-          <w:rFonts w:hint="eastAsia"/>
-          <w:sz w:val="24"/>
-          <w:szCs w:val="24"/>
-        </w:rPr>
-        <w:t>，你可以将颜色字符串与线条类型字符串联合使用。</w:t>
-      </w:r>
-      <w:r>
-        <w:rPr>
-          <w:rFonts w:hint="eastAsia"/>
-          <w:sz w:val="24"/>
-          <w:szCs w:val="24"/>
-        </w:rPr>
-        <w:t>默认的格式字符串是“</w:t>
-      </w:r>
-      <w:r>
-        <w:rPr>
-          <w:rFonts w:hint="eastAsia"/>
-          <w:sz w:val="24"/>
-          <w:szCs w:val="24"/>
-        </w:rPr>
-        <w:t>b-</w:t>
-      </w:r>
-      <w:r>
-        <w:rPr>
-          <w:rFonts w:hint="eastAsia"/>
-          <w:sz w:val="24"/>
-          <w:szCs w:val="24"/>
-        </w:rPr>
-        <w:t>”，即上图所示的蓝色实线。</w:t>
-      </w:r>
-      <w:r>
-        <w:rPr>
-          <w:rFonts w:hint="eastAsia"/>
-          <w:sz w:val="24"/>
-          <w:szCs w:val="24"/>
-        </w:rPr>
-        <w:t>例如，若想</w:t>
-      </w:r>
-      <w:r>
-        <w:rPr>
-          <w:rFonts w:hint="eastAsia"/>
-          <w:sz w:val="24"/>
-          <w:szCs w:val="24"/>
-        </w:rPr>
-        <w:t>绘制一幅</w:t>
-      </w:r>
-      <w:r>
-        <w:rPr>
-          <w:rFonts w:hint="eastAsia"/>
-          <w:sz w:val="24"/>
-          <w:szCs w:val="24"/>
-        </w:rPr>
-        <w:t>红色散点图，可以采用以下代码定制：</w:t>
+        <w:t>使用关键词参数进行设置</w:t>
+      </w:r>
+      <w:r>
+        <w:rPr>
+          <w:rFonts w:hint="eastAsia"/>
+          <w:sz w:val="24"/>
+          <w:szCs w:val="24"/>
+        </w:rPr>
+        <w:t>。采用如下格式调用</w:t>
+      </w:r>
+      <w:r>
+        <w:rPr>
+          <w:rFonts w:hint="eastAsia"/>
+          <w:sz w:val="24"/>
+          <w:szCs w:val="24"/>
+        </w:rPr>
+        <w:t>plot</w:t>
+      </w:r>
+      <w:r>
+        <w:rPr>
+          <w:sz w:val="24"/>
+          <w:szCs w:val="24"/>
+        </w:rPr>
+        <w:t>()</w:t>
+      </w:r>
+      <w:r>
+        <w:rPr>
+          <w:rFonts w:hint="eastAsia"/>
+          <w:sz w:val="24"/>
+          <w:szCs w:val="24"/>
+        </w:rPr>
+        <w:t>函数：</w:t>
       </w:r>
     </w:p>
     <w:tbl>
@@ -2915,10 +2742,11 @@
               </w:tabs>
               <w:jc w:val="left"/>
               <w:rPr>
-                <w:rFonts w:ascii="Courier New" w:eastAsia="宋体" w:hAnsi="Courier New" w:cs="Courier New"/>
-                <w:color w:val="000000"/>
-                <w:kern w:val="0"/>
-                <w:sz w:val="22"/>
+                <w:rFonts w:ascii="Courier New" w:eastAsia="宋体" w:hAnsi="Courier New" w:cs="Courier New" w:hint="eastAsia"/>
+                <w:color w:val="000000"/>
+                <w:kern w:val="0"/>
+                <w:sz w:val="25"/>
+                <w:szCs w:val="25"/>
               </w:rPr>
             </w:pPr>
             <w:proofErr w:type="spellStart"/>
@@ -2929,7 +2757,2631 @@
                 <w:color w:val="000000"/>
                 <w:kern w:val="0"/>
                 <w:sz w:val="22"/>
-              </w:rPr>
+                <w:szCs w:val="25"/>
+              </w:rPr>
+              <w:t>plt.plot</w:t>
+            </w:r>
+            <w:proofErr w:type="spellEnd"/>
+            <w:proofErr w:type="gramEnd"/>
+            <w:r>
+              <w:rPr>
+                <w:rFonts w:ascii="Courier New" w:eastAsia="宋体" w:hAnsi="Courier New" w:cs="Courier New"/>
+                <w:color w:val="000000"/>
+                <w:kern w:val="0"/>
+                <w:sz w:val="22"/>
+                <w:szCs w:val="25"/>
+              </w:rPr>
+              <w:t xml:space="preserve">(x, y, </w:t>
+            </w:r>
+            <w:r>
+              <w:rPr>
+                <w:rFonts w:ascii="Courier New" w:eastAsia="宋体" w:hAnsi="Courier New" w:cs="Courier New"/>
+                <w:color w:val="660099"/>
+                <w:kern w:val="0"/>
+                <w:sz w:val="22"/>
+                <w:szCs w:val="25"/>
+              </w:rPr>
+              <w:t>linewidth</w:t>
+            </w:r>
+            <w:r>
+              <w:rPr>
+                <w:rFonts w:ascii="Courier New" w:eastAsia="宋体" w:hAnsi="Courier New" w:cs="Courier New"/>
+                <w:color w:val="000000"/>
+                <w:kern w:val="0"/>
+                <w:sz w:val="22"/>
+                <w:szCs w:val="25"/>
+              </w:rPr>
+              <w:t>=</w:t>
+            </w:r>
+            <w:r>
+              <w:rPr>
+                <w:rFonts w:ascii="Courier New" w:eastAsia="宋体" w:hAnsi="Courier New" w:cs="Courier New"/>
+                <w:color w:val="0000FF"/>
+                <w:kern w:val="0"/>
+                <w:sz w:val="22"/>
+                <w:szCs w:val="25"/>
+              </w:rPr>
+              <w:t>1.5</w:t>
+            </w:r>
+            <w:r>
+              <w:rPr>
+                <w:rFonts w:ascii="Courier New" w:eastAsia="宋体" w:hAnsi="Courier New" w:cs="Courier New"/>
+                <w:color w:val="000000"/>
+                <w:kern w:val="0"/>
+                <w:sz w:val="22"/>
+                <w:szCs w:val="25"/>
+              </w:rPr>
+              <w:t>)</w:t>
+            </w:r>
+          </w:p>
+        </w:tc>
+      </w:tr>
+    </w:tbl>
+    <w:p>
+      <w:pPr>
+        <w:ind w:firstLineChars="175" w:firstLine="420"/>
+        <w:rPr>
+          <w:sz w:val="24"/>
+          <w:szCs w:val="24"/>
+        </w:rPr>
+      </w:pPr>
+      <w:r>
+        <w:rPr>
+          <w:rFonts w:hint="eastAsia"/>
+          <w:sz w:val="24"/>
+          <w:szCs w:val="24"/>
+        </w:rPr>
+        <w:t>即在参数中明确地指出要修改的属性名称并传值</w:t>
+      </w:r>
+      <w:r>
+        <w:rPr>
+          <w:rFonts w:hint="eastAsia"/>
+          <w:sz w:val="24"/>
+          <w:szCs w:val="24"/>
+        </w:rPr>
+        <w:t>。在上面这行代码中，我们明确指出，将线宽（</w:t>
+      </w:r>
+      <w:r>
+        <w:rPr>
+          <w:rFonts w:hint="eastAsia"/>
+          <w:sz w:val="24"/>
+          <w:szCs w:val="24"/>
+        </w:rPr>
+        <w:t>linewidth</w:t>
+      </w:r>
+      <w:r>
+        <w:rPr>
+          <w:rFonts w:hint="eastAsia"/>
+          <w:sz w:val="24"/>
+          <w:szCs w:val="24"/>
+        </w:rPr>
+        <w:t>）属性的值设置为</w:t>
+      </w:r>
+      <w:r>
+        <w:rPr>
+          <w:rFonts w:hint="eastAsia"/>
+          <w:sz w:val="24"/>
+          <w:szCs w:val="24"/>
+        </w:rPr>
+        <w:t>1.</w:t>
+      </w:r>
+      <w:r>
+        <w:rPr>
+          <w:sz w:val="24"/>
+          <w:szCs w:val="24"/>
+        </w:rPr>
+        <w:t>5</w:t>
+      </w:r>
+      <w:r>
+        <w:rPr>
+          <w:rFonts w:hint="eastAsia"/>
+          <w:sz w:val="24"/>
+          <w:szCs w:val="24"/>
+        </w:rPr>
+        <w:t>。</w:t>
+      </w:r>
+    </w:p>
+    <w:p>
+      <w:pPr>
+        <w:ind w:firstLineChars="175" w:firstLine="420"/>
+        <w:rPr>
+          <w:sz w:val="24"/>
+          <w:szCs w:val="24"/>
+        </w:rPr>
+      </w:pPr>
+      <w:r>
+        <w:rPr>
+          <w:rFonts w:hint="eastAsia"/>
+          <w:sz w:val="24"/>
+          <w:szCs w:val="24"/>
+        </w:rPr>
+        <w:t>下表给出了</w:t>
+      </w:r>
+      <w:r>
+        <w:rPr>
+          <w:rFonts w:hint="eastAsia"/>
+          <w:sz w:val="24"/>
+          <w:szCs w:val="24"/>
+        </w:rPr>
+        <w:t>常用的</w:t>
+      </w:r>
+      <w:bookmarkStart w:id="0" w:name="_GoBack"/>
+      <w:bookmarkEnd w:id="0"/>
+      <w:r>
+        <w:rPr>
+          <w:rFonts w:hint="eastAsia"/>
+          <w:sz w:val="24"/>
+          <w:szCs w:val="24"/>
+        </w:rPr>
+        <w:t>的线条对象（</w:t>
+      </w:r>
+      <w:r>
+        <w:rPr>
+          <w:rFonts w:hint="eastAsia"/>
+          <w:sz w:val="24"/>
+          <w:szCs w:val="24"/>
+        </w:rPr>
+        <w:t>L</w:t>
+      </w:r>
+      <w:r>
+        <w:rPr>
+          <w:sz w:val="24"/>
+          <w:szCs w:val="24"/>
+        </w:rPr>
+        <w:t>ine2D</w:t>
+      </w:r>
+      <w:r>
+        <w:rPr>
+          <w:rFonts w:hint="eastAsia"/>
+          <w:sz w:val="24"/>
+          <w:szCs w:val="24"/>
+        </w:rPr>
+        <w:t>对象）属性：</w:t>
+      </w:r>
+    </w:p>
+    <w:tbl>
+      <w:tblPr>
+        <w:tblStyle w:val="a4"/>
+        <w:tblW w:w="0" w:type="auto"/>
+        <w:tblLook w:val="04A0" w:firstRow="1" w:lastRow="0" w:firstColumn="1" w:lastColumn="0" w:noHBand="0" w:noVBand="1"/>
+      </w:tblPr>
+      <w:tblGrid>
+        <w:gridCol w:w="2093"/>
+        <w:gridCol w:w="2977"/>
+        <w:gridCol w:w="3452"/>
+      </w:tblGrid>
+      <w:tr>
+        <w:tc>
+          <w:tcPr>
+            <w:tcW w:w="2093" w:type="dxa"/>
+          </w:tcPr>
+          <w:p>
+            <w:pPr>
+              <w:rPr>
+                <w:rFonts w:hint="eastAsia"/>
+                <w:b/>
+                <w:sz w:val="24"/>
+                <w:szCs w:val="24"/>
+              </w:rPr>
+            </w:pPr>
+            <w:r>
+              <w:rPr>
+                <w:rFonts w:hint="eastAsia"/>
+                <w:b/>
+                <w:sz w:val="24"/>
+                <w:szCs w:val="24"/>
+              </w:rPr>
+              <w:t>属性</w:t>
+            </w:r>
+          </w:p>
+        </w:tc>
+        <w:tc>
+          <w:tcPr>
+            <w:tcW w:w="2977" w:type="dxa"/>
+          </w:tcPr>
+          <w:p>
+            <w:pPr>
+              <w:rPr>
+                <w:rFonts w:hint="eastAsia"/>
+                <w:b/>
+                <w:sz w:val="24"/>
+                <w:szCs w:val="24"/>
+              </w:rPr>
+            </w:pPr>
+            <w:r>
+              <w:rPr>
+                <w:rFonts w:hint="eastAsia"/>
+                <w:b/>
+                <w:sz w:val="24"/>
+                <w:szCs w:val="24"/>
+              </w:rPr>
+              <w:t>含义</w:t>
+            </w:r>
+          </w:p>
+        </w:tc>
+        <w:tc>
+          <w:tcPr>
+            <w:tcW w:w="3452" w:type="dxa"/>
+          </w:tcPr>
+          <w:p>
+            <w:pPr>
+              <w:rPr>
+                <w:rFonts w:hint="eastAsia"/>
+                <w:b/>
+                <w:sz w:val="24"/>
+                <w:szCs w:val="24"/>
+              </w:rPr>
+            </w:pPr>
+            <w:r>
+              <w:rPr>
+                <w:rFonts w:hint="eastAsia"/>
+                <w:b/>
+                <w:sz w:val="24"/>
+                <w:szCs w:val="24"/>
+              </w:rPr>
+              <w:t>数据类型</w:t>
+            </w:r>
+          </w:p>
+        </w:tc>
+      </w:tr>
+      <w:tr>
+        <w:tc>
+          <w:tcPr>
+            <w:tcW w:w="2093" w:type="dxa"/>
+          </w:tcPr>
+          <w:p>
+            <w:pPr>
+              <w:rPr>
+                <w:rFonts w:hint="eastAsia"/>
+                <w:sz w:val="24"/>
+                <w:szCs w:val="24"/>
+              </w:rPr>
+            </w:pPr>
+            <w:r>
+              <w:rPr>
+                <w:rFonts w:hint="eastAsia"/>
+                <w:sz w:val="24"/>
+                <w:szCs w:val="24"/>
+              </w:rPr>
+              <w:t>alpha</w:t>
+            </w:r>
+          </w:p>
+        </w:tc>
+        <w:tc>
+          <w:tcPr>
+            <w:tcW w:w="2977" w:type="dxa"/>
+          </w:tcPr>
+          <w:p>
+            <w:pPr>
+              <w:rPr>
+                <w:rFonts w:hint="eastAsia"/>
+                <w:sz w:val="24"/>
+                <w:szCs w:val="24"/>
+              </w:rPr>
+            </w:pPr>
+            <w:r>
+              <w:rPr>
+                <w:rFonts w:hint="eastAsia"/>
+                <w:sz w:val="24"/>
+                <w:szCs w:val="24"/>
+              </w:rPr>
+              <w:t>不透明度（范围</w:t>
+            </w:r>
+            <w:r>
+              <w:rPr>
+                <w:rFonts w:hint="eastAsia"/>
+                <w:sz w:val="24"/>
+                <w:szCs w:val="24"/>
+              </w:rPr>
+              <w:t>[</w:t>
+            </w:r>
+            <w:r>
+              <w:rPr>
+                <w:sz w:val="24"/>
+                <w:szCs w:val="24"/>
+              </w:rPr>
+              <w:t>0, 1]</w:t>
+            </w:r>
+            <w:r>
+              <w:rPr>
+                <w:rFonts w:hint="eastAsia"/>
+                <w:sz w:val="24"/>
+                <w:szCs w:val="24"/>
+              </w:rPr>
+              <w:t>）</w:t>
+            </w:r>
+          </w:p>
+        </w:tc>
+        <w:tc>
+          <w:tcPr>
+            <w:tcW w:w="3452" w:type="dxa"/>
+          </w:tcPr>
+          <w:p>
+            <w:pPr>
+              <w:rPr>
+                <w:rFonts w:hint="eastAsia"/>
+                <w:sz w:val="24"/>
+                <w:szCs w:val="24"/>
+              </w:rPr>
+            </w:pPr>
+            <w:r>
+              <w:rPr>
+                <w:rFonts w:hint="eastAsia"/>
+                <w:sz w:val="24"/>
+                <w:szCs w:val="24"/>
+              </w:rPr>
+              <w:t>float</w:t>
+            </w:r>
+          </w:p>
+        </w:tc>
+      </w:tr>
+      <w:tr>
+        <w:tc>
+          <w:tcPr>
+            <w:tcW w:w="2093" w:type="dxa"/>
+          </w:tcPr>
+          <w:p>
+            <w:pPr>
+              <w:rPr>
+                <w:rFonts w:hint="eastAsia"/>
+                <w:sz w:val="24"/>
+                <w:szCs w:val="24"/>
+              </w:rPr>
+            </w:pPr>
+            <w:r>
+              <w:rPr>
+                <w:rFonts w:hint="eastAsia"/>
+                <w:sz w:val="24"/>
+                <w:szCs w:val="24"/>
+              </w:rPr>
+              <w:t>animated</w:t>
+            </w:r>
+          </w:p>
+        </w:tc>
+        <w:tc>
+          <w:tcPr>
+            <w:tcW w:w="2977" w:type="dxa"/>
+          </w:tcPr>
+          <w:p>
+            <w:pPr>
+              <w:rPr>
+                <w:rFonts w:hint="eastAsia"/>
+                <w:sz w:val="24"/>
+                <w:szCs w:val="24"/>
+              </w:rPr>
+            </w:pPr>
+            <w:r>
+              <w:rPr>
+                <w:rFonts w:hint="eastAsia"/>
+                <w:sz w:val="24"/>
+                <w:szCs w:val="24"/>
+              </w:rPr>
+              <w:t>是否开启动态模式</w:t>
+            </w:r>
+            <w:r>
+              <w:rPr>
+                <w:rFonts w:hint="eastAsia"/>
+                <w:sz w:val="24"/>
+                <w:szCs w:val="24"/>
+              </w:rPr>
+              <w:t>（需要相应函数</w:t>
+            </w:r>
+            <w:r>
+              <w:rPr>
+                <w:rFonts w:hint="eastAsia"/>
+                <w:sz w:val="24"/>
+                <w:szCs w:val="24"/>
+              </w:rPr>
+              <w:t>不断</w:t>
+            </w:r>
+            <w:r>
+              <w:rPr>
+                <w:rFonts w:hint="eastAsia"/>
+                <w:sz w:val="24"/>
+                <w:szCs w:val="24"/>
+              </w:rPr>
+              <w:t>更新数据）</w:t>
+            </w:r>
+          </w:p>
+        </w:tc>
+        <w:tc>
+          <w:tcPr>
+            <w:tcW w:w="3452" w:type="dxa"/>
+          </w:tcPr>
+          <w:p>
+            <w:pPr>
+              <w:rPr>
+                <w:rFonts w:hint="eastAsia"/>
+                <w:sz w:val="24"/>
+                <w:szCs w:val="24"/>
+              </w:rPr>
+            </w:pPr>
+            <w:r>
+              <w:rPr>
+                <w:sz w:val="24"/>
+                <w:szCs w:val="24"/>
+              </w:rPr>
+              <w:t>True/False</w:t>
+            </w:r>
+          </w:p>
+        </w:tc>
+      </w:tr>
+      <w:tr>
+        <w:tc>
+          <w:tcPr>
+            <w:tcW w:w="2093" w:type="dxa"/>
+          </w:tcPr>
+          <w:p>
+            <w:pPr>
+              <w:rPr>
+                <w:rFonts w:hint="eastAsia"/>
+                <w:sz w:val="24"/>
+                <w:szCs w:val="24"/>
+              </w:rPr>
+            </w:pPr>
+            <w:proofErr w:type="spellStart"/>
+            <w:r>
+              <w:rPr>
+                <w:rFonts w:hint="eastAsia"/>
+                <w:sz w:val="24"/>
+                <w:szCs w:val="24"/>
+              </w:rPr>
+              <w:t>a</w:t>
+            </w:r>
+            <w:r>
+              <w:rPr>
+                <w:sz w:val="24"/>
+                <w:szCs w:val="24"/>
+              </w:rPr>
+              <w:t>ntialiased</w:t>
+            </w:r>
+            <w:proofErr w:type="spellEnd"/>
+            <w:r>
+              <w:rPr>
+                <w:rFonts w:hint="eastAsia"/>
+                <w:sz w:val="24"/>
+                <w:szCs w:val="24"/>
+              </w:rPr>
+              <w:t>或</w:t>
+            </w:r>
+            <w:r>
+              <w:rPr>
+                <w:rFonts w:hint="eastAsia"/>
+                <w:sz w:val="24"/>
+                <w:szCs w:val="24"/>
+              </w:rPr>
+              <w:t>aa</w:t>
+            </w:r>
+          </w:p>
+        </w:tc>
+        <w:tc>
+          <w:tcPr>
+            <w:tcW w:w="2977" w:type="dxa"/>
+          </w:tcPr>
+          <w:p>
+            <w:pPr>
+              <w:rPr>
+                <w:rFonts w:hint="eastAsia"/>
+                <w:sz w:val="24"/>
+                <w:szCs w:val="24"/>
+              </w:rPr>
+            </w:pPr>
+            <w:r>
+              <w:rPr>
+                <w:rFonts w:hint="eastAsia"/>
+                <w:sz w:val="24"/>
+                <w:szCs w:val="24"/>
+              </w:rPr>
+              <w:t>是否开启抗锯齿</w:t>
+            </w:r>
+          </w:p>
+        </w:tc>
+        <w:tc>
+          <w:tcPr>
+            <w:tcW w:w="3452" w:type="dxa"/>
+          </w:tcPr>
+          <w:p>
+            <w:pPr>
+              <w:rPr>
+                <w:rFonts w:hint="eastAsia"/>
+                <w:sz w:val="24"/>
+                <w:szCs w:val="24"/>
+              </w:rPr>
+            </w:pPr>
+            <w:r>
+              <w:rPr>
+                <w:rFonts w:hint="eastAsia"/>
+                <w:sz w:val="24"/>
+                <w:szCs w:val="24"/>
+              </w:rPr>
+              <w:t>T</w:t>
+            </w:r>
+            <w:r>
+              <w:rPr>
+                <w:rFonts w:hint="eastAsia"/>
+                <w:sz w:val="24"/>
+                <w:szCs w:val="24"/>
+              </w:rPr>
+              <w:t>rue</w:t>
+            </w:r>
+            <w:r>
+              <w:rPr>
+                <w:sz w:val="24"/>
+                <w:szCs w:val="24"/>
+              </w:rPr>
+              <w:t>/False</w:t>
+            </w:r>
+          </w:p>
+        </w:tc>
+      </w:tr>
+      <w:tr>
+        <w:tc>
+          <w:tcPr>
+            <w:tcW w:w="2093" w:type="dxa"/>
+          </w:tcPr>
+          <w:p>
+            <w:pPr>
+              <w:rPr>
+                <w:rFonts w:hint="eastAsia"/>
+                <w:sz w:val="24"/>
+                <w:szCs w:val="24"/>
+              </w:rPr>
+            </w:pPr>
+            <w:r>
+              <w:rPr>
+                <w:sz w:val="24"/>
+                <w:szCs w:val="24"/>
+              </w:rPr>
+              <w:t>color</w:t>
+            </w:r>
+            <w:r>
+              <w:rPr>
+                <w:rFonts w:hint="eastAsia"/>
+                <w:sz w:val="24"/>
+                <w:szCs w:val="24"/>
+              </w:rPr>
+              <w:t>或</w:t>
+            </w:r>
+            <w:r>
+              <w:rPr>
+                <w:rFonts w:hint="eastAsia"/>
+                <w:sz w:val="24"/>
+                <w:szCs w:val="24"/>
+              </w:rPr>
+              <w:t>c</w:t>
+            </w:r>
+          </w:p>
+        </w:tc>
+        <w:tc>
+          <w:tcPr>
+            <w:tcW w:w="2977" w:type="dxa"/>
+          </w:tcPr>
+          <w:p>
+            <w:pPr>
+              <w:rPr>
+                <w:rFonts w:hint="eastAsia"/>
+                <w:sz w:val="24"/>
+                <w:szCs w:val="24"/>
+              </w:rPr>
+            </w:pPr>
+            <w:r>
+              <w:rPr>
+                <w:rFonts w:hint="eastAsia"/>
+                <w:sz w:val="24"/>
+                <w:szCs w:val="24"/>
+              </w:rPr>
+              <w:t>线条</w:t>
+            </w:r>
+            <w:r>
+              <w:rPr>
+                <w:rFonts w:hint="eastAsia"/>
+                <w:sz w:val="24"/>
+                <w:szCs w:val="24"/>
+              </w:rPr>
+              <w:t>颜色</w:t>
+            </w:r>
+          </w:p>
+        </w:tc>
+        <w:tc>
+          <w:tcPr>
+            <w:tcW w:w="3452" w:type="dxa"/>
+          </w:tcPr>
+          <w:p>
+            <w:pPr>
+              <w:rPr>
+                <w:sz w:val="24"/>
+                <w:szCs w:val="24"/>
+              </w:rPr>
+            </w:pPr>
+            <w:r>
+              <w:rPr>
+                <w:rFonts w:hint="eastAsia"/>
+                <w:sz w:val="24"/>
+                <w:szCs w:val="24"/>
+              </w:rPr>
+              <w:t>（</w:t>
+            </w:r>
+            <w:r>
+              <w:rPr>
+                <w:rFonts w:hint="eastAsia"/>
+                <w:sz w:val="24"/>
+                <w:szCs w:val="24"/>
+              </w:rPr>
+              <w:t>部分</w:t>
+            </w:r>
+            <w:r>
+              <w:rPr>
+                <w:rFonts w:hint="eastAsia"/>
+                <w:sz w:val="24"/>
+                <w:szCs w:val="24"/>
+              </w:rPr>
+              <w:t>常用格式）</w:t>
+            </w:r>
+          </w:p>
+          <w:p>
+            <w:pPr>
+              <w:rPr>
+                <w:sz w:val="24"/>
+                <w:szCs w:val="24"/>
+              </w:rPr>
+            </w:pPr>
+            <w:r>
+              <w:rPr>
+                <w:rFonts w:hint="eastAsia"/>
+                <w:sz w:val="24"/>
+                <w:szCs w:val="24"/>
+              </w:rPr>
+              <w:t>1</w:t>
+            </w:r>
+            <w:r>
+              <w:rPr>
+                <w:rFonts w:hint="eastAsia"/>
+                <w:sz w:val="24"/>
+                <w:szCs w:val="24"/>
+              </w:rPr>
+              <w:t>）</w:t>
+            </w:r>
+            <w:r>
+              <w:rPr>
+                <w:rFonts w:hint="eastAsia"/>
+                <w:sz w:val="24"/>
+                <w:szCs w:val="24"/>
+              </w:rPr>
+              <w:t>表示</w:t>
+            </w:r>
+            <w:r>
+              <w:rPr>
+                <w:sz w:val="24"/>
+                <w:szCs w:val="24"/>
+              </w:rPr>
+              <w:t>RGB</w:t>
+            </w:r>
+            <w:r>
+              <w:rPr>
+                <w:rFonts w:hint="eastAsia"/>
+                <w:sz w:val="24"/>
+                <w:szCs w:val="24"/>
+              </w:rPr>
+              <w:t>（红绿蓝）的三元组或表示</w:t>
+            </w:r>
+            <w:r>
+              <w:rPr>
+                <w:rFonts w:hint="eastAsia"/>
+                <w:sz w:val="24"/>
+                <w:szCs w:val="24"/>
+              </w:rPr>
+              <w:t>R</w:t>
+            </w:r>
+            <w:r>
+              <w:rPr>
+                <w:sz w:val="24"/>
+                <w:szCs w:val="24"/>
+              </w:rPr>
+              <w:t>GBA</w:t>
+            </w:r>
+            <w:r>
+              <w:rPr>
+                <w:rFonts w:hint="eastAsia"/>
+                <w:sz w:val="24"/>
+                <w:szCs w:val="24"/>
+              </w:rPr>
+              <w:t>（红绿蓝透明度）的四元组（每个颜色分量取值范围为</w:t>
+            </w:r>
+            <w:r>
+              <w:rPr>
+                <w:rFonts w:hint="eastAsia"/>
+                <w:sz w:val="24"/>
+                <w:szCs w:val="24"/>
+              </w:rPr>
+              <w:t>[</w:t>
+            </w:r>
+            <w:r>
+              <w:rPr>
+                <w:sz w:val="24"/>
+                <w:szCs w:val="24"/>
+              </w:rPr>
+              <w:t>0, 1]</w:t>
+            </w:r>
+            <w:r>
+              <w:rPr>
+                <w:rFonts w:hint="eastAsia"/>
+                <w:sz w:val="24"/>
+                <w:szCs w:val="24"/>
+              </w:rPr>
+              <w:t>）</w:t>
+            </w:r>
+          </w:p>
+          <w:p>
+            <w:pPr>
+              <w:rPr>
+                <w:sz w:val="24"/>
+                <w:szCs w:val="24"/>
+              </w:rPr>
+            </w:pPr>
+            <w:r>
+              <w:rPr>
+                <w:sz w:val="24"/>
+                <w:szCs w:val="24"/>
+              </w:rPr>
+              <w:t>2</w:t>
+            </w:r>
+            <w:r>
+              <w:rPr>
+                <w:rFonts w:hint="eastAsia"/>
+                <w:sz w:val="24"/>
+                <w:szCs w:val="24"/>
+              </w:rPr>
+              <w:t>）</w:t>
+            </w:r>
+            <w:r>
+              <w:rPr>
+                <w:rFonts w:hint="eastAsia"/>
+                <w:sz w:val="24"/>
+                <w:szCs w:val="24"/>
+              </w:rPr>
+              <w:t>十六进制的</w:t>
+            </w:r>
+            <w:r>
+              <w:rPr>
+                <w:rFonts w:hint="eastAsia"/>
+                <w:sz w:val="24"/>
+                <w:szCs w:val="24"/>
+              </w:rPr>
+              <w:t>R</w:t>
+            </w:r>
+            <w:r>
+              <w:rPr>
+                <w:sz w:val="24"/>
+                <w:szCs w:val="24"/>
+              </w:rPr>
+              <w:t>GB</w:t>
+            </w:r>
+            <w:r>
+              <w:rPr>
+                <w:rFonts w:hint="eastAsia"/>
+                <w:sz w:val="24"/>
+                <w:szCs w:val="24"/>
+              </w:rPr>
+              <w:t>或</w:t>
+            </w:r>
+            <w:r>
+              <w:rPr>
+                <w:rFonts w:hint="eastAsia"/>
+                <w:sz w:val="24"/>
+                <w:szCs w:val="24"/>
+              </w:rPr>
+              <w:t>R</w:t>
+            </w:r>
+            <w:r>
+              <w:rPr>
+                <w:sz w:val="24"/>
+                <w:szCs w:val="24"/>
+              </w:rPr>
+              <w:t>GBA</w:t>
+            </w:r>
+            <w:r>
+              <w:rPr>
+                <w:rFonts w:hint="eastAsia"/>
+                <w:sz w:val="24"/>
+                <w:szCs w:val="24"/>
+              </w:rPr>
+              <w:t>字符串（如</w:t>
+            </w:r>
+            <w:proofErr w:type="gramStart"/>
+            <w:r>
+              <w:rPr>
+                <w:sz w:val="24"/>
+                <w:szCs w:val="24"/>
+              </w:rPr>
+              <w:t>’</w:t>
+            </w:r>
+            <w:proofErr w:type="gramEnd"/>
+            <w:r>
+              <w:rPr>
+                <w:sz w:val="24"/>
+                <w:szCs w:val="24"/>
+              </w:rPr>
+              <w:t>#0F0F0F</w:t>
+            </w:r>
+            <w:proofErr w:type="gramStart"/>
+            <w:r>
+              <w:rPr>
+                <w:sz w:val="24"/>
+                <w:szCs w:val="24"/>
+              </w:rPr>
+              <w:t>’</w:t>
+            </w:r>
+            <w:proofErr w:type="gramEnd"/>
+            <w:r>
+              <w:rPr>
+                <w:rFonts w:hint="eastAsia"/>
+                <w:sz w:val="24"/>
+                <w:szCs w:val="24"/>
+              </w:rPr>
+              <w:t>）</w:t>
+            </w:r>
+          </w:p>
+          <w:p>
+            <w:pPr>
+              <w:rPr>
+                <w:rFonts w:hint="eastAsia"/>
+                <w:sz w:val="24"/>
+                <w:szCs w:val="24"/>
+              </w:rPr>
+            </w:pPr>
+            <w:r>
+              <w:rPr>
+                <w:rFonts w:hint="eastAsia"/>
+                <w:sz w:val="24"/>
+                <w:szCs w:val="24"/>
+              </w:rPr>
+              <w:t>3</w:t>
+            </w:r>
+            <w:r>
+              <w:rPr>
+                <w:rFonts w:hint="eastAsia"/>
+                <w:sz w:val="24"/>
+                <w:szCs w:val="24"/>
+              </w:rPr>
+              <w:t>）颜色关键词缩写之一（</w:t>
+            </w:r>
+            <w:proofErr w:type="spellStart"/>
+            <w:r>
+              <w:rPr>
+                <w:rFonts w:hint="eastAsia"/>
+                <w:sz w:val="24"/>
+                <w:szCs w:val="24"/>
+              </w:rPr>
+              <w:t>b</w:t>
+            </w:r>
+            <w:r>
+              <w:rPr>
+                <w:sz w:val="24"/>
+                <w:szCs w:val="24"/>
+              </w:rPr>
+              <w:t>,g,r,c,m,y,k,w</w:t>
+            </w:r>
+            <w:proofErr w:type="spellEnd"/>
+            <w:r>
+              <w:rPr>
+                <w:rFonts w:hint="eastAsia"/>
+                <w:sz w:val="24"/>
+                <w:szCs w:val="24"/>
+              </w:rPr>
+              <w:t>）</w:t>
+            </w:r>
+          </w:p>
+        </w:tc>
+      </w:tr>
+      <w:tr>
+        <w:tc>
+          <w:tcPr>
+            <w:tcW w:w="2093" w:type="dxa"/>
+          </w:tcPr>
+          <w:p>
+            <w:pPr>
+              <w:rPr>
+                <w:rFonts w:hint="eastAsia"/>
+                <w:sz w:val="24"/>
+                <w:szCs w:val="24"/>
+              </w:rPr>
+            </w:pPr>
+            <w:r>
+              <w:rPr>
+                <w:rFonts w:hint="eastAsia"/>
+                <w:sz w:val="24"/>
+                <w:szCs w:val="24"/>
+              </w:rPr>
+              <w:t>d</w:t>
+            </w:r>
+            <w:r>
+              <w:rPr>
+                <w:sz w:val="24"/>
+                <w:szCs w:val="24"/>
+              </w:rPr>
+              <w:t>ata</w:t>
+            </w:r>
+          </w:p>
+        </w:tc>
+        <w:tc>
+          <w:tcPr>
+            <w:tcW w:w="2977" w:type="dxa"/>
+          </w:tcPr>
+          <w:p>
+            <w:pPr>
+              <w:rPr>
+                <w:rFonts w:hint="eastAsia"/>
+                <w:sz w:val="24"/>
+                <w:szCs w:val="24"/>
+              </w:rPr>
+            </w:pPr>
+            <w:r>
+              <w:rPr>
+                <w:rFonts w:hint="eastAsia"/>
+                <w:sz w:val="24"/>
+                <w:szCs w:val="24"/>
+              </w:rPr>
+              <w:t>线条绘制数据来源</w:t>
+            </w:r>
+          </w:p>
+        </w:tc>
+        <w:tc>
+          <w:tcPr>
+            <w:tcW w:w="3452" w:type="dxa"/>
+          </w:tcPr>
+          <w:p>
+            <w:pPr>
+              <w:rPr>
+                <w:sz w:val="24"/>
+                <w:szCs w:val="24"/>
+              </w:rPr>
+            </w:pPr>
+            <w:proofErr w:type="spellStart"/>
+            <w:r>
+              <w:rPr>
+                <w:rFonts w:hint="eastAsia"/>
+                <w:sz w:val="24"/>
+                <w:szCs w:val="24"/>
+              </w:rPr>
+              <w:t>n</w:t>
+            </w:r>
+            <w:r>
+              <w:rPr>
+                <w:sz w:val="24"/>
+                <w:szCs w:val="24"/>
+              </w:rPr>
+              <w:t>umpy</w:t>
+            </w:r>
+            <w:proofErr w:type="spellEnd"/>
+            <w:r>
+              <w:rPr>
+                <w:rFonts w:hint="eastAsia"/>
+                <w:sz w:val="24"/>
+                <w:szCs w:val="24"/>
+              </w:rPr>
+              <w:t>数组构成的元组</w:t>
+            </w:r>
+          </w:p>
+          <w:p>
+            <w:pPr>
+              <w:rPr>
+                <w:rFonts w:hint="eastAsia"/>
+                <w:sz w:val="24"/>
+                <w:szCs w:val="24"/>
+              </w:rPr>
+            </w:pPr>
+            <w:r>
+              <w:rPr>
+                <w:rFonts w:hint="eastAsia"/>
+                <w:sz w:val="24"/>
+                <w:szCs w:val="24"/>
+              </w:rPr>
+              <w:t>(</w:t>
+            </w:r>
+            <w:proofErr w:type="spellStart"/>
+            <w:proofErr w:type="gramStart"/>
+            <w:r>
+              <w:rPr>
+                <w:sz w:val="24"/>
+                <w:szCs w:val="24"/>
+              </w:rPr>
+              <w:t>np.array</w:t>
+            </w:r>
+            <w:proofErr w:type="spellEnd"/>
+            <w:proofErr w:type="gramEnd"/>
+            <w:r>
+              <w:rPr>
+                <w:sz w:val="24"/>
+                <w:szCs w:val="24"/>
+              </w:rPr>
+              <w:t xml:space="preserve"> </w:t>
+            </w:r>
+            <w:proofErr w:type="spellStart"/>
+            <w:r>
+              <w:rPr>
+                <w:sz w:val="24"/>
+                <w:szCs w:val="24"/>
+              </w:rPr>
+              <w:t>xdata</w:t>
+            </w:r>
+            <w:proofErr w:type="spellEnd"/>
+            <w:r>
+              <w:rPr>
+                <w:sz w:val="24"/>
+                <w:szCs w:val="24"/>
+              </w:rPr>
+              <w:t xml:space="preserve">, </w:t>
+            </w:r>
+            <w:proofErr w:type="spellStart"/>
+            <w:r>
+              <w:rPr>
+                <w:sz w:val="24"/>
+                <w:szCs w:val="24"/>
+              </w:rPr>
+              <w:t>np.array</w:t>
+            </w:r>
+            <w:proofErr w:type="spellEnd"/>
+            <w:r>
+              <w:rPr>
+                <w:sz w:val="24"/>
+                <w:szCs w:val="24"/>
+              </w:rPr>
+              <w:t xml:space="preserve"> </w:t>
+            </w:r>
+            <w:proofErr w:type="spellStart"/>
+            <w:r>
+              <w:rPr>
+                <w:sz w:val="24"/>
+                <w:szCs w:val="24"/>
+              </w:rPr>
+              <w:t>ydata</w:t>
+            </w:r>
+            <w:proofErr w:type="spellEnd"/>
+            <w:r>
+              <w:rPr>
+                <w:sz w:val="24"/>
+                <w:szCs w:val="24"/>
+              </w:rPr>
+              <w:t>)</w:t>
+            </w:r>
+          </w:p>
+        </w:tc>
+      </w:tr>
+      <w:tr>
+        <w:tc>
+          <w:tcPr>
+            <w:tcW w:w="2093" w:type="dxa"/>
+          </w:tcPr>
+          <w:p>
+            <w:pPr>
+              <w:rPr>
+                <w:rFonts w:hint="eastAsia"/>
+                <w:sz w:val="24"/>
+                <w:szCs w:val="24"/>
+              </w:rPr>
+            </w:pPr>
+            <w:r>
+              <w:rPr>
+                <w:rFonts w:hint="eastAsia"/>
+                <w:sz w:val="24"/>
+                <w:szCs w:val="24"/>
+              </w:rPr>
+              <w:t>label</w:t>
+            </w:r>
+          </w:p>
+        </w:tc>
+        <w:tc>
+          <w:tcPr>
+            <w:tcW w:w="2977" w:type="dxa"/>
+          </w:tcPr>
+          <w:p>
+            <w:pPr>
+              <w:rPr>
+                <w:rFonts w:hint="eastAsia"/>
+                <w:sz w:val="24"/>
+                <w:szCs w:val="24"/>
+              </w:rPr>
+            </w:pPr>
+            <w:r>
+              <w:rPr>
+                <w:rFonts w:hint="eastAsia"/>
+                <w:sz w:val="24"/>
+                <w:szCs w:val="24"/>
+              </w:rPr>
+              <w:t>线条标签</w:t>
+            </w:r>
+          </w:p>
+        </w:tc>
+        <w:tc>
+          <w:tcPr>
+            <w:tcW w:w="3452" w:type="dxa"/>
+          </w:tcPr>
+          <w:p>
+            <w:pPr>
+              <w:rPr>
+                <w:rFonts w:hint="eastAsia"/>
+                <w:sz w:val="24"/>
+                <w:szCs w:val="24"/>
+              </w:rPr>
+            </w:pPr>
+            <w:r>
+              <w:rPr>
+                <w:rFonts w:hint="eastAsia"/>
+                <w:sz w:val="24"/>
+                <w:szCs w:val="24"/>
+              </w:rPr>
+              <w:t>S</w:t>
+            </w:r>
+            <w:r>
+              <w:rPr>
+                <w:sz w:val="24"/>
+                <w:szCs w:val="24"/>
+              </w:rPr>
+              <w:t>tring</w:t>
+            </w:r>
+          </w:p>
+        </w:tc>
+      </w:tr>
+      <w:tr>
+        <w:tc>
+          <w:tcPr>
+            <w:tcW w:w="2093" w:type="dxa"/>
+          </w:tcPr>
+          <w:p>
+            <w:pPr>
+              <w:rPr>
+                <w:rFonts w:hint="eastAsia"/>
+                <w:sz w:val="24"/>
+                <w:szCs w:val="24"/>
+              </w:rPr>
+            </w:pPr>
+            <w:proofErr w:type="spellStart"/>
+            <w:r>
+              <w:rPr>
+                <w:rFonts w:hint="eastAsia"/>
+                <w:sz w:val="24"/>
+                <w:szCs w:val="24"/>
+              </w:rPr>
+              <w:t>l</w:t>
+            </w:r>
+            <w:r>
+              <w:rPr>
+                <w:sz w:val="24"/>
+                <w:szCs w:val="24"/>
+              </w:rPr>
+              <w:t>inestyle</w:t>
+            </w:r>
+            <w:proofErr w:type="spellEnd"/>
+            <w:r>
+              <w:rPr>
+                <w:rFonts w:hint="eastAsia"/>
+                <w:sz w:val="24"/>
+                <w:szCs w:val="24"/>
+              </w:rPr>
+              <w:t>或</w:t>
+            </w:r>
+            <w:r>
+              <w:rPr>
+                <w:rFonts w:hint="eastAsia"/>
+                <w:sz w:val="24"/>
+                <w:szCs w:val="24"/>
+              </w:rPr>
+              <w:t>ls</w:t>
+            </w:r>
+          </w:p>
+        </w:tc>
+        <w:tc>
+          <w:tcPr>
+            <w:tcW w:w="2977" w:type="dxa"/>
+          </w:tcPr>
+          <w:p>
+            <w:pPr>
+              <w:rPr>
+                <w:rFonts w:hint="eastAsia"/>
+                <w:sz w:val="24"/>
+                <w:szCs w:val="24"/>
+              </w:rPr>
+            </w:pPr>
+            <w:r>
+              <w:rPr>
+                <w:rFonts w:hint="eastAsia"/>
+                <w:sz w:val="24"/>
+                <w:szCs w:val="24"/>
+              </w:rPr>
+              <w:t>线条样式</w:t>
+            </w:r>
+          </w:p>
+        </w:tc>
+        <w:tc>
+          <w:tcPr>
+            <w:tcW w:w="3452" w:type="dxa"/>
+          </w:tcPr>
+          <w:p>
+            <w:pPr>
+              <w:rPr>
+                <w:rFonts w:hint="eastAsia"/>
+                <w:sz w:val="24"/>
+                <w:szCs w:val="24"/>
+              </w:rPr>
+            </w:pPr>
+            <w:r>
+              <w:rPr>
+                <w:sz w:val="24"/>
+                <w:szCs w:val="24"/>
+              </w:rPr>
+              <w:t>‘</w:t>
+            </w:r>
+            <w:proofErr w:type="gramStart"/>
+            <w:r>
+              <w:rPr>
+                <w:sz w:val="24"/>
+                <w:szCs w:val="24"/>
+              </w:rPr>
+              <w:t xml:space="preserve">-‘ </w:t>
+            </w:r>
+            <w:r>
+              <w:rPr>
+                <w:sz w:val="24"/>
+                <w:szCs w:val="24"/>
+              </w:rPr>
+              <w:t xml:space="preserve"> </w:t>
+            </w:r>
+            <w:proofErr w:type="gramEnd"/>
+            <w:r>
+              <w:rPr>
+                <w:sz w:val="24"/>
+                <w:szCs w:val="24"/>
+              </w:rPr>
+              <w:t>‘--‘</w:t>
+            </w:r>
+            <w:r>
+              <w:rPr>
+                <w:sz w:val="24"/>
+                <w:szCs w:val="24"/>
+              </w:rPr>
+              <w:t xml:space="preserve"> </w:t>
+            </w:r>
+            <w:r>
+              <w:rPr>
+                <w:sz w:val="24"/>
+                <w:szCs w:val="24"/>
+              </w:rPr>
+              <w:t xml:space="preserve"> ‘-.’</w:t>
+            </w:r>
+            <w:r>
+              <w:rPr>
+                <w:sz w:val="24"/>
+                <w:szCs w:val="24"/>
+              </w:rPr>
+              <w:t xml:space="preserve">  </w:t>
+            </w:r>
+            <w:r>
+              <w:rPr>
+                <w:sz w:val="24"/>
+                <w:szCs w:val="24"/>
+              </w:rPr>
+              <w:t>’:’</w:t>
+            </w:r>
+            <w:r>
+              <w:rPr>
+                <w:sz w:val="24"/>
+                <w:szCs w:val="24"/>
+              </w:rPr>
+              <w:t xml:space="preserve">  </w:t>
+            </w:r>
+            <w:r>
+              <w:rPr>
+                <w:sz w:val="24"/>
+                <w:szCs w:val="24"/>
+              </w:rPr>
+              <w:t>’steps’</w:t>
+            </w:r>
+            <w:r>
+              <w:rPr>
+                <w:rFonts w:hint="eastAsia"/>
+                <w:sz w:val="24"/>
+                <w:szCs w:val="24"/>
+              </w:rPr>
+              <w:t>等</w:t>
+            </w:r>
+          </w:p>
+        </w:tc>
+      </w:tr>
+      <w:tr>
+        <w:tc>
+          <w:tcPr>
+            <w:tcW w:w="2093" w:type="dxa"/>
+          </w:tcPr>
+          <w:p>
+            <w:pPr>
+              <w:rPr>
+                <w:rFonts w:hint="eastAsia"/>
+                <w:sz w:val="24"/>
+                <w:szCs w:val="24"/>
+              </w:rPr>
+            </w:pPr>
+            <w:r>
+              <w:rPr>
+                <w:rFonts w:hint="eastAsia"/>
+                <w:sz w:val="24"/>
+                <w:szCs w:val="24"/>
+              </w:rPr>
+              <w:t>linewidth</w:t>
+            </w:r>
+            <w:r>
+              <w:rPr>
+                <w:rFonts w:hint="eastAsia"/>
+                <w:sz w:val="24"/>
+                <w:szCs w:val="24"/>
+              </w:rPr>
+              <w:t>或</w:t>
+            </w:r>
+            <w:proofErr w:type="spellStart"/>
+            <w:r>
+              <w:rPr>
+                <w:rFonts w:hint="eastAsia"/>
+                <w:sz w:val="24"/>
+                <w:szCs w:val="24"/>
+              </w:rPr>
+              <w:t>lw</w:t>
+            </w:r>
+            <w:proofErr w:type="spellEnd"/>
+          </w:p>
+        </w:tc>
+        <w:tc>
+          <w:tcPr>
+            <w:tcW w:w="2977" w:type="dxa"/>
+          </w:tcPr>
+          <w:p>
+            <w:pPr>
+              <w:rPr>
+                <w:rFonts w:hint="eastAsia"/>
+                <w:sz w:val="24"/>
+                <w:szCs w:val="24"/>
+              </w:rPr>
+            </w:pPr>
+            <w:r>
+              <w:rPr>
+                <w:rFonts w:hint="eastAsia"/>
+                <w:sz w:val="24"/>
+                <w:szCs w:val="24"/>
+              </w:rPr>
+              <w:t>线条宽度</w:t>
+            </w:r>
+          </w:p>
+        </w:tc>
+        <w:tc>
+          <w:tcPr>
+            <w:tcW w:w="3452" w:type="dxa"/>
+          </w:tcPr>
+          <w:p>
+            <w:pPr>
+              <w:rPr>
+                <w:rFonts w:hint="eastAsia"/>
+                <w:sz w:val="24"/>
+                <w:szCs w:val="24"/>
+              </w:rPr>
+            </w:pPr>
+            <w:r>
+              <w:rPr>
+                <w:rFonts w:hint="eastAsia"/>
+                <w:sz w:val="24"/>
+                <w:szCs w:val="24"/>
+              </w:rPr>
+              <w:t>f</w:t>
+            </w:r>
+            <w:r>
+              <w:rPr>
+                <w:sz w:val="24"/>
+                <w:szCs w:val="24"/>
+              </w:rPr>
+              <w:t>loat</w:t>
+            </w:r>
+          </w:p>
+        </w:tc>
+      </w:tr>
+      <w:tr>
+        <w:tc>
+          <w:tcPr>
+            <w:tcW w:w="2093" w:type="dxa"/>
+          </w:tcPr>
+          <w:p>
+            <w:pPr>
+              <w:rPr>
+                <w:rFonts w:hint="eastAsia"/>
+                <w:sz w:val="24"/>
+                <w:szCs w:val="24"/>
+              </w:rPr>
+            </w:pPr>
+            <w:r>
+              <w:rPr>
+                <w:rFonts w:hint="eastAsia"/>
+                <w:sz w:val="24"/>
+                <w:szCs w:val="24"/>
+              </w:rPr>
+              <w:t>m</w:t>
+            </w:r>
+            <w:r>
+              <w:rPr>
+                <w:sz w:val="24"/>
+                <w:szCs w:val="24"/>
+              </w:rPr>
+              <w:t>arker</w:t>
+            </w:r>
+          </w:p>
+        </w:tc>
+        <w:tc>
+          <w:tcPr>
+            <w:tcW w:w="2977" w:type="dxa"/>
+          </w:tcPr>
+          <w:p>
+            <w:pPr>
+              <w:rPr>
+                <w:rFonts w:hint="eastAsia"/>
+                <w:sz w:val="24"/>
+                <w:szCs w:val="24"/>
+              </w:rPr>
+            </w:pPr>
+            <w:r>
+              <w:rPr>
+                <w:rFonts w:hint="eastAsia"/>
+                <w:sz w:val="24"/>
+                <w:szCs w:val="24"/>
+              </w:rPr>
+              <w:t>数据点形状</w:t>
+            </w:r>
+          </w:p>
+        </w:tc>
+        <w:tc>
+          <w:tcPr>
+            <w:tcW w:w="3452" w:type="dxa"/>
+          </w:tcPr>
+          <w:p>
+            <w:pPr>
+              <w:rPr>
+                <w:rFonts w:hint="eastAsia"/>
+                <w:sz w:val="24"/>
+                <w:szCs w:val="24"/>
+              </w:rPr>
+            </w:pPr>
+            <w:r>
+              <w:rPr>
+                <w:sz w:val="24"/>
+                <w:szCs w:val="24"/>
+              </w:rPr>
+              <w:t>‘+</w:t>
+            </w:r>
+            <w:proofErr w:type="gramStart"/>
+            <w:r>
+              <w:rPr>
+                <w:sz w:val="24"/>
+                <w:szCs w:val="24"/>
+              </w:rPr>
+              <w:t>’  ‘</w:t>
+            </w:r>
+            <w:proofErr w:type="gramEnd"/>
+            <w:r>
+              <w:rPr>
+                <w:sz w:val="24"/>
+                <w:szCs w:val="24"/>
+              </w:rPr>
+              <w:t xml:space="preserve">,’  ‘.’  ‘1’  ‘2’ </w:t>
+            </w:r>
+            <w:r>
+              <w:rPr>
+                <w:sz w:val="24"/>
+                <w:szCs w:val="24"/>
+              </w:rPr>
+              <w:t xml:space="preserve"> </w:t>
+            </w:r>
+            <w:r>
+              <w:rPr>
+                <w:sz w:val="24"/>
+                <w:szCs w:val="24"/>
+              </w:rPr>
+              <w:t>‘3’  ‘4’</w:t>
+            </w:r>
+          </w:p>
+        </w:tc>
+      </w:tr>
+      <w:tr>
+        <w:tc>
+          <w:tcPr>
+            <w:tcW w:w="2093" w:type="dxa"/>
+          </w:tcPr>
+          <w:p>
+            <w:pPr>
+              <w:rPr>
+                <w:rFonts w:hint="eastAsia"/>
+                <w:sz w:val="24"/>
+                <w:szCs w:val="24"/>
+              </w:rPr>
+            </w:pPr>
+            <w:proofErr w:type="spellStart"/>
+            <w:r>
+              <w:rPr>
+                <w:rFonts w:hint="eastAsia"/>
+                <w:sz w:val="24"/>
+                <w:szCs w:val="24"/>
+              </w:rPr>
+              <w:t>m</w:t>
+            </w:r>
+            <w:r>
+              <w:rPr>
+                <w:sz w:val="24"/>
+                <w:szCs w:val="24"/>
+              </w:rPr>
+              <w:t>arkeredgecolor</w:t>
+            </w:r>
+            <w:proofErr w:type="spellEnd"/>
+            <w:r>
+              <w:rPr>
+                <w:rFonts w:hint="eastAsia"/>
+                <w:sz w:val="24"/>
+                <w:szCs w:val="24"/>
+              </w:rPr>
+              <w:t>或</w:t>
+            </w:r>
+            <w:proofErr w:type="spellStart"/>
+            <w:r>
+              <w:rPr>
+                <w:rFonts w:hint="eastAsia"/>
+                <w:sz w:val="24"/>
+                <w:szCs w:val="24"/>
+              </w:rPr>
+              <w:t>mec</w:t>
+            </w:r>
+            <w:proofErr w:type="spellEnd"/>
+          </w:p>
+        </w:tc>
+        <w:tc>
+          <w:tcPr>
+            <w:tcW w:w="2977" w:type="dxa"/>
+          </w:tcPr>
+          <w:p>
+            <w:pPr>
+              <w:rPr>
+                <w:rFonts w:hint="eastAsia"/>
+                <w:sz w:val="24"/>
+                <w:szCs w:val="24"/>
+              </w:rPr>
+            </w:pPr>
+            <w:r>
+              <w:rPr>
+                <w:rFonts w:hint="eastAsia"/>
+                <w:sz w:val="24"/>
+                <w:szCs w:val="24"/>
+              </w:rPr>
+              <w:t>数据点边缘颜色</w:t>
+            </w:r>
+          </w:p>
+        </w:tc>
+        <w:tc>
+          <w:tcPr>
+            <w:tcW w:w="3452" w:type="dxa"/>
+          </w:tcPr>
+          <w:p>
+            <w:pPr>
+              <w:rPr>
+                <w:rFonts w:hint="eastAsia"/>
+                <w:sz w:val="24"/>
+                <w:szCs w:val="24"/>
+              </w:rPr>
+            </w:pPr>
+            <w:r>
+              <w:rPr>
+                <w:rFonts w:hint="eastAsia"/>
+                <w:sz w:val="24"/>
+                <w:szCs w:val="24"/>
+              </w:rPr>
+              <w:t>参见</w:t>
+            </w:r>
+            <w:r>
+              <w:rPr>
+                <w:rFonts w:hint="eastAsia"/>
+                <w:sz w:val="24"/>
+                <w:szCs w:val="24"/>
+              </w:rPr>
+              <w:t>c</w:t>
+            </w:r>
+            <w:r>
+              <w:rPr>
+                <w:sz w:val="24"/>
+                <w:szCs w:val="24"/>
+              </w:rPr>
+              <w:t>olor</w:t>
+            </w:r>
+            <w:r>
+              <w:rPr>
+                <w:rFonts w:hint="eastAsia"/>
+                <w:sz w:val="24"/>
+                <w:szCs w:val="24"/>
+              </w:rPr>
+              <w:t>项</w:t>
+            </w:r>
+          </w:p>
+        </w:tc>
+      </w:tr>
+      <w:tr>
+        <w:tc>
+          <w:tcPr>
+            <w:tcW w:w="2093" w:type="dxa"/>
+          </w:tcPr>
+          <w:p>
+            <w:pPr>
+              <w:rPr>
+                <w:rFonts w:hint="eastAsia"/>
+                <w:sz w:val="24"/>
+                <w:szCs w:val="24"/>
+              </w:rPr>
+            </w:pPr>
+            <w:proofErr w:type="spellStart"/>
+            <w:r>
+              <w:rPr>
+                <w:rFonts w:hint="eastAsia"/>
+                <w:sz w:val="24"/>
+                <w:szCs w:val="24"/>
+              </w:rPr>
+              <w:t>marker</w:t>
+            </w:r>
+            <w:r>
+              <w:rPr>
+                <w:sz w:val="24"/>
+                <w:szCs w:val="24"/>
+              </w:rPr>
+              <w:t>edgewidth</w:t>
+            </w:r>
+            <w:proofErr w:type="spellEnd"/>
+            <w:r>
+              <w:rPr>
+                <w:rFonts w:hint="eastAsia"/>
+                <w:sz w:val="24"/>
+                <w:szCs w:val="24"/>
+              </w:rPr>
+              <w:t>或</w:t>
+            </w:r>
+            <w:r>
+              <w:rPr>
+                <w:rFonts w:hint="eastAsia"/>
+                <w:sz w:val="24"/>
+                <w:szCs w:val="24"/>
+              </w:rPr>
+              <w:t>mew</w:t>
+            </w:r>
+          </w:p>
+        </w:tc>
+        <w:tc>
+          <w:tcPr>
+            <w:tcW w:w="2977" w:type="dxa"/>
+          </w:tcPr>
+          <w:p>
+            <w:pPr>
+              <w:rPr>
+                <w:rFonts w:hint="eastAsia"/>
+                <w:sz w:val="24"/>
+                <w:szCs w:val="24"/>
+              </w:rPr>
+            </w:pPr>
+            <w:r>
+              <w:rPr>
+                <w:rFonts w:hint="eastAsia"/>
+                <w:sz w:val="24"/>
+                <w:szCs w:val="24"/>
+              </w:rPr>
+              <w:t>数据点边缘宽度</w:t>
+            </w:r>
+          </w:p>
+        </w:tc>
+        <w:tc>
+          <w:tcPr>
+            <w:tcW w:w="3452" w:type="dxa"/>
+          </w:tcPr>
+          <w:p>
+            <w:pPr>
+              <w:rPr>
+                <w:rFonts w:hint="eastAsia"/>
+                <w:sz w:val="24"/>
+                <w:szCs w:val="24"/>
+              </w:rPr>
+            </w:pPr>
+            <w:r>
+              <w:rPr>
+                <w:rFonts w:hint="eastAsia"/>
+                <w:sz w:val="24"/>
+                <w:szCs w:val="24"/>
+              </w:rPr>
+              <w:t>float</w:t>
+            </w:r>
+          </w:p>
+        </w:tc>
+      </w:tr>
+      <w:tr>
+        <w:tc>
+          <w:tcPr>
+            <w:tcW w:w="2093" w:type="dxa"/>
+          </w:tcPr>
+          <w:p>
+            <w:pPr>
+              <w:rPr>
+                <w:rFonts w:hint="eastAsia"/>
+                <w:sz w:val="24"/>
+                <w:szCs w:val="24"/>
+              </w:rPr>
+            </w:pPr>
+            <w:proofErr w:type="spellStart"/>
+            <w:r>
+              <w:rPr>
+                <w:rFonts w:hint="eastAsia"/>
+                <w:sz w:val="24"/>
+                <w:szCs w:val="24"/>
+              </w:rPr>
+              <w:t>m</w:t>
+            </w:r>
+            <w:r>
+              <w:rPr>
+                <w:sz w:val="24"/>
+                <w:szCs w:val="24"/>
+              </w:rPr>
+              <w:t>arkerfacecolor</w:t>
+            </w:r>
+            <w:proofErr w:type="spellEnd"/>
+            <w:r>
+              <w:rPr>
+                <w:rFonts w:hint="eastAsia"/>
+                <w:sz w:val="24"/>
+                <w:szCs w:val="24"/>
+              </w:rPr>
+              <w:t>或</w:t>
+            </w:r>
+            <w:proofErr w:type="spellStart"/>
+            <w:r>
+              <w:rPr>
+                <w:rFonts w:hint="eastAsia"/>
+                <w:sz w:val="24"/>
+                <w:szCs w:val="24"/>
+              </w:rPr>
+              <w:t>mfc</w:t>
+            </w:r>
+            <w:proofErr w:type="spellEnd"/>
+          </w:p>
+        </w:tc>
+        <w:tc>
+          <w:tcPr>
+            <w:tcW w:w="2977" w:type="dxa"/>
+          </w:tcPr>
+          <w:p>
+            <w:pPr>
+              <w:rPr>
+                <w:rFonts w:hint="eastAsia"/>
+                <w:sz w:val="24"/>
+                <w:szCs w:val="24"/>
+              </w:rPr>
+            </w:pPr>
+            <w:r>
+              <w:rPr>
+                <w:rFonts w:hint="eastAsia"/>
+                <w:sz w:val="24"/>
+                <w:szCs w:val="24"/>
+              </w:rPr>
+              <w:t>数据点颜色</w:t>
+            </w:r>
+          </w:p>
+        </w:tc>
+        <w:tc>
+          <w:tcPr>
+            <w:tcW w:w="3452" w:type="dxa"/>
+          </w:tcPr>
+          <w:p>
+            <w:pPr>
+              <w:rPr>
+                <w:rFonts w:hint="eastAsia"/>
+                <w:sz w:val="24"/>
+                <w:szCs w:val="24"/>
+              </w:rPr>
+            </w:pPr>
+            <w:r>
+              <w:rPr>
+                <w:rFonts w:hint="eastAsia"/>
+                <w:sz w:val="24"/>
+                <w:szCs w:val="24"/>
+              </w:rPr>
+              <w:t>参加</w:t>
+            </w:r>
+            <w:r>
+              <w:rPr>
+                <w:rFonts w:hint="eastAsia"/>
+                <w:sz w:val="24"/>
+                <w:szCs w:val="24"/>
+              </w:rPr>
+              <w:t>color</w:t>
+            </w:r>
+            <w:r>
+              <w:rPr>
+                <w:rFonts w:hint="eastAsia"/>
+                <w:sz w:val="24"/>
+                <w:szCs w:val="24"/>
+              </w:rPr>
+              <w:t>项</w:t>
+            </w:r>
+          </w:p>
+        </w:tc>
+      </w:tr>
+      <w:tr>
+        <w:tc>
+          <w:tcPr>
+            <w:tcW w:w="2093" w:type="dxa"/>
+          </w:tcPr>
+          <w:p>
+            <w:pPr>
+              <w:rPr>
+                <w:rFonts w:hint="eastAsia"/>
+                <w:sz w:val="24"/>
+                <w:szCs w:val="24"/>
+              </w:rPr>
+            </w:pPr>
+            <w:proofErr w:type="spellStart"/>
+            <w:r>
+              <w:rPr>
+                <w:rFonts w:hint="eastAsia"/>
+                <w:sz w:val="24"/>
+                <w:szCs w:val="24"/>
+              </w:rPr>
+              <w:t>m</w:t>
+            </w:r>
+            <w:r>
+              <w:rPr>
+                <w:sz w:val="24"/>
+                <w:szCs w:val="24"/>
+              </w:rPr>
+              <w:t>arkersize</w:t>
+            </w:r>
+            <w:proofErr w:type="spellEnd"/>
+            <w:r>
+              <w:rPr>
+                <w:rFonts w:hint="eastAsia"/>
+                <w:sz w:val="24"/>
+                <w:szCs w:val="24"/>
+              </w:rPr>
+              <w:t>或</w:t>
+            </w:r>
+            <w:proofErr w:type="spellStart"/>
+            <w:r>
+              <w:rPr>
+                <w:rFonts w:hint="eastAsia"/>
+                <w:sz w:val="24"/>
+                <w:szCs w:val="24"/>
+              </w:rPr>
+              <w:t>ms</w:t>
+            </w:r>
+            <w:proofErr w:type="spellEnd"/>
+          </w:p>
+        </w:tc>
+        <w:tc>
+          <w:tcPr>
+            <w:tcW w:w="2977" w:type="dxa"/>
+          </w:tcPr>
+          <w:p>
+            <w:pPr>
+              <w:rPr>
+                <w:rFonts w:hint="eastAsia"/>
+                <w:sz w:val="24"/>
+                <w:szCs w:val="24"/>
+              </w:rPr>
+            </w:pPr>
+            <w:r>
+              <w:rPr>
+                <w:rFonts w:hint="eastAsia"/>
+                <w:sz w:val="24"/>
+                <w:szCs w:val="24"/>
+              </w:rPr>
+              <w:t>数据点大小</w:t>
+            </w:r>
+          </w:p>
+        </w:tc>
+        <w:tc>
+          <w:tcPr>
+            <w:tcW w:w="3452" w:type="dxa"/>
+          </w:tcPr>
+          <w:p>
+            <w:pPr>
+              <w:rPr>
+                <w:rFonts w:hint="eastAsia"/>
+                <w:sz w:val="24"/>
+                <w:szCs w:val="24"/>
+              </w:rPr>
+            </w:pPr>
+            <w:r>
+              <w:rPr>
+                <w:rFonts w:hint="eastAsia"/>
+                <w:sz w:val="24"/>
+                <w:szCs w:val="24"/>
+              </w:rPr>
+              <w:t>float</w:t>
+            </w:r>
+          </w:p>
+        </w:tc>
+      </w:tr>
+      <w:tr>
+        <w:tc>
+          <w:tcPr>
+            <w:tcW w:w="2093" w:type="dxa"/>
+          </w:tcPr>
+          <w:p>
+            <w:pPr>
+              <w:rPr>
+                <w:rFonts w:hint="eastAsia"/>
+                <w:sz w:val="24"/>
+                <w:szCs w:val="24"/>
+              </w:rPr>
+            </w:pPr>
+            <w:r>
+              <w:rPr>
+                <w:rFonts w:hint="eastAsia"/>
+                <w:sz w:val="24"/>
+                <w:szCs w:val="24"/>
+              </w:rPr>
+              <w:t>visible</w:t>
+            </w:r>
+          </w:p>
+        </w:tc>
+        <w:tc>
+          <w:tcPr>
+            <w:tcW w:w="2977" w:type="dxa"/>
+          </w:tcPr>
+          <w:p>
+            <w:pPr>
+              <w:rPr>
+                <w:rFonts w:hint="eastAsia"/>
+                <w:sz w:val="24"/>
+                <w:szCs w:val="24"/>
+              </w:rPr>
+            </w:pPr>
+            <w:r>
+              <w:rPr>
+                <w:rFonts w:hint="eastAsia"/>
+                <w:sz w:val="24"/>
+                <w:szCs w:val="24"/>
+              </w:rPr>
+              <w:t>线条是否可见</w:t>
+            </w:r>
+          </w:p>
+        </w:tc>
+        <w:tc>
+          <w:tcPr>
+            <w:tcW w:w="3452" w:type="dxa"/>
+          </w:tcPr>
+          <w:p>
+            <w:pPr>
+              <w:rPr>
+                <w:rFonts w:hint="eastAsia"/>
+                <w:sz w:val="24"/>
+                <w:szCs w:val="24"/>
+              </w:rPr>
+            </w:pPr>
+            <w:r>
+              <w:rPr>
+                <w:rFonts w:hint="eastAsia"/>
+                <w:sz w:val="24"/>
+                <w:szCs w:val="24"/>
+              </w:rPr>
+              <w:t>T</w:t>
+            </w:r>
+            <w:r>
+              <w:rPr>
+                <w:sz w:val="24"/>
+                <w:szCs w:val="24"/>
+              </w:rPr>
+              <w:t>rue/False</w:t>
+            </w:r>
+          </w:p>
+        </w:tc>
+      </w:tr>
+      <w:tr>
+        <w:tc>
+          <w:tcPr>
+            <w:tcW w:w="2093" w:type="dxa"/>
+          </w:tcPr>
+          <w:p>
+            <w:pPr>
+              <w:rPr>
+                <w:rFonts w:hint="eastAsia"/>
+                <w:sz w:val="24"/>
+                <w:szCs w:val="24"/>
+              </w:rPr>
+            </w:pPr>
+            <w:proofErr w:type="spellStart"/>
+            <w:r>
+              <w:rPr>
+                <w:rFonts w:hint="eastAsia"/>
+                <w:sz w:val="24"/>
+                <w:szCs w:val="24"/>
+              </w:rPr>
+              <w:t>x</w:t>
+            </w:r>
+            <w:r>
+              <w:rPr>
+                <w:sz w:val="24"/>
+                <w:szCs w:val="24"/>
+              </w:rPr>
+              <w:t>data</w:t>
+            </w:r>
+            <w:proofErr w:type="spellEnd"/>
+          </w:p>
+        </w:tc>
+        <w:tc>
+          <w:tcPr>
+            <w:tcW w:w="2977" w:type="dxa"/>
+          </w:tcPr>
+          <w:p>
+            <w:pPr>
+              <w:rPr>
+                <w:rFonts w:hint="eastAsia"/>
+                <w:sz w:val="24"/>
+                <w:szCs w:val="24"/>
+              </w:rPr>
+            </w:pPr>
+            <w:r>
+              <w:rPr>
+                <w:rFonts w:hint="eastAsia"/>
+                <w:sz w:val="24"/>
+                <w:szCs w:val="24"/>
+              </w:rPr>
+              <w:t>x</w:t>
+            </w:r>
+            <w:proofErr w:type="gramStart"/>
+            <w:r>
+              <w:rPr>
+                <w:rFonts w:hint="eastAsia"/>
+                <w:sz w:val="24"/>
+                <w:szCs w:val="24"/>
+              </w:rPr>
+              <w:t>轴数据</w:t>
+            </w:r>
+            <w:proofErr w:type="gramEnd"/>
+          </w:p>
+        </w:tc>
+        <w:tc>
+          <w:tcPr>
+            <w:tcW w:w="3452" w:type="dxa"/>
+          </w:tcPr>
+          <w:p>
+            <w:pPr>
+              <w:rPr>
+                <w:rFonts w:hint="eastAsia"/>
+                <w:sz w:val="24"/>
+                <w:szCs w:val="24"/>
+              </w:rPr>
+            </w:pPr>
+            <w:proofErr w:type="spellStart"/>
+            <w:r>
+              <w:rPr>
+                <w:rFonts w:hint="eastAsia"/>
+                <w:sz w:val="24"/>
+                <w:szCs w:val="24"/>
+              </w:rPr>
+              <w:t>numpy</w:t>
+            </w:r>
+            <w:proofErr w:type="spellEnd"/>
+            <w:r>
+              <w:rPr>
+                <w:rFonts w:hint="eastAsia"/>
+                <w:sz w:val="24"/>
+                <w:szCs w:val="24"/>
+              </w:rPr>
+              <w:t>数组</w:t>
+            </w:r>
+            <w:proofErr w:type="spellStart"/>
+            <w:r>
+              <w:rPr>
+                <w:rFonts w:hint="eastAsia"/>
+                <w:sz w:val="24"/>
+                <w:szCs w:val="24"/>
+              </w:rPr>
+              <w:t>n</w:t>
+            </w:r>
+            <w:r>
+              <w:rPr>
+                <w:sz w:val="24"/>
+                <w:szCs w:val="24"/>
+              </w:rPr>
+              <w:t>p.array</w:t>
+            </w:r>
+            <w:proofErr w:type="spellEnd"/>
+          </w:p>
+        </w:tc>
+      </w:tr>
+      <w:tr>
+        <w:tc>
+          <w:tcPr>
+            <w:tcW w:w="2093" w:type="dxa"/>
+          </w:tcPr>
+          <w:p>
+            <w:pPr>
+              <w:rPr>
+                <w:rFonts w:hint="eastAsia"/>
+                <w:sz w:val="24"/>
+                <w:szCs w:val="24"/>
+              </w:rPr>
+            </w:pPr>
+            <w:proofErr w:type="spellStart"/>
+            <w:r>
+              <w:rPr>
+                <w:rFonts w:hint="eastAsia"/>
+                <w:sz w:val="24"/>
+                <w:szCs w:val="24"/>
+              </w:rPr>
+              <w:t>y</w:t>
+            </w:r>
+            <w:r>
+              <w:rPr>
+                <w:sz w:val="24"/>
+                <w:szCs w:val="24"/>
+              </w:rPr>
+              <w:t>data</w:t>
+            </w:r>
+            <w:proofErr w:type="spellEnd"/>
+          </w:p>
+        </w:tc>
+        <w:tc>
+          <w:tcPr>
+            <w:tcW w:w="2977" w:type="dxa"/>
+          </w:tcPr>
+          <w:p>
+            <w:pPr>
+              <w:rPr>
+                <w:rFonts w:hint="eastAsia"/>
+                <w:sz w:val="24"/>
+                <w:szCs w:val="24"/>
+              </w:rPr>
+            </w:pPr>
+            <w:r>
+              <w:rPr>
+                <w:rFonts w:hint="eastAsia"/>
+                <w:sz w:val="24"/>
+                <w:szCs w:val="24"/>
+              </w:rPr>
+              <w:t>y</w:t>
+            </w:r>
+            <w:proofErr w:type="gramStart"/>
+            <w:r>
+              <w:rPr>
+                <w:rFonts w:hint="eastAsia"/>
+                <w:sz w:val="24"/>
+                <w:szCs w:val="24"/>
+              </w:rPr>
+              <w:t>轴数据</w:t>
+            </w:r>
+            <w:proofErr w:type="gramEnd"/>
+          </w:p>
+        </w:tc>
+        <w:tc>
+          <w:tcPr>
+            <w:tcW w:w="3452" w:type="dxa"/>
+          </w:tcPr>
+          <w:p>
+            <w:pPr>
+              <w:rPr>
+                <w:rFonts w:hint="eastAsia"/>
+                <w:sz w:val="24"/>
+                <w:szCs w:val="24"/>
+              </w:rPr>
+            </w:pPr>
+            <w:proofErr w:type="spellStart"/>
+            <w:r>
+              <w:rPr>
+                <w:rFonts w:hint="eastAsia"/>
+                <w:sz w:val="24"/>
+                <w:szCs w:val="24"/>
+              </w:rPr>
+              <w:t>numpy</w:t>
+            </w:r>
+            <w:proofErr w:type="spellEnd"/>
+            <w:r>
+              <w:rPr>
+                <w:rFonts w:hint="eastAsia"/>
+                <w:sz w:val="24"/>
+                <w:szCs w:val="24"/>
+              </w:rPr>
+              <w:t>数组</w:t>
+            </w:r>
+            <w:proofErr w:type="spellStart"/>
+            <w:r>
+              <w:rPr>
+                <w:rFonts w:hint="eastAsia"/>
+                <w:sz w:val="24"/>
+                <w:szCs w:val="24"/>
+              </w:rPr>
+              <w:t>np</w:t>
+            </w:r>
+            <w:r>
+              <w:rPr>
+                <w:sz w:val="24"/>
+                <w:szCs w:val="24"/>
+              </w:rPr>
+              <w:t>.array</w:t>
+            </w:r>
+            <w:proofErr w:type="spellEnd"/>
+          </w:p>
+        </w:tc>
+      </w:tr>
+    </w:tbl>
+    <w:p>
+      <w:pPr>
+        <w:ind w:firstLineChars="175" w:firstLine="420"/>
+        <w:rPr>
+          <w:rFonts w:hint="eastAsia"/>
+          <w:sz w:val="24"/>
+          <w:szCs w:val="24"/>
+        </w:rPr>
+      </w:pPr>
+    </w:p>
+    <w:p>
+      <w:pPr>
+        <w:ind w:firstLineChars="175" w:firstLine="422"/>
+        <w:rPr>
+          <w:b/>
+          <w:sz w:val="24"/>
+          <w:szCs w:val="24"/>
+        </w:rPr>
+      </w:pPr>
+      <w:r>
+        <w:rPr>
+          <w:rFonts w:hint="eastAsia"/>
+          <w:b/>
+          <w:sz w:val="24"/>
+          <w:szCs w:val="24"/>
+        </w:rPr>
+        <w:t>2</w:t>
+      </w:r>
+      <w:r>
+        <w:rPr>
+          <w:b/>
+          <w:sz w:val="24"/>
+          <w:szCs w:val="24"/>
+        </w:rPr>
+        <w:t>.3.</w:t>
+      </w:r>
+      <w:r>
+        <w:rPr>
+          <w:b/>
+          <w:sz w:val="24"/>
+          <w:szCs w:val="24"/>
+        </w:rPr>
+        <w:t>3</w:t>
+      </w:r>
+      <w:r>
+        <w:rPr>
+          <w:b/>
+          <w:sz w:val="24"/>
+          <w:szCs w:val="24"/>
+        </w:rPr>
+        <w:t xml:space="preserve"> </w:t>
+      </w:r>
+      <w:r>
+        <w:rPr>
+          <w:rFonts w:hint="eastAsia"/>
+          <w:b/>
+          <w:sz w:val="24"/>
+          <w:szCs w:val="24"/>
+        </w:rPr>
+        <w:t>修改图表</w:t>
+      </w:r>
+      <w:r>
+        <w:rPr>
+          <w:rFonts w:hint="eastAsia"/>
+          <w:b/>
+          <w:sz w:val="24"/>
+          <w:szCs w:val="24"/>
+        </w:rPr>
+        <w:t>样</w:t>
+      </w:r>
+      <w:r>
+        <w:rPr>
+          <w:rFonts w:hint="eastAsia"/>
+          <w:b/>
+          <w:sz w:val="24"/>
+          <w:szCs w:val="24"/>
+        </w:rPr>
+        <w:t>式</w:t>
+      </w:r>
+    </w:p>
+    <w:p>
+      <w:pPr>
+        <w:pStyle w:val="a3"/>
+        <w:ind w:firstLine="480"/>
+        <w:rPr>
+          <w:sz w:val="24"/>
+          <w:szCs w:val="24"/>
+        </w:rPr>
+      </w:pPr>
+      <w:r>
+        <w:rPr>
+          <w:rFonts w:hint="eastAsia"/>
+          <w:sz w:val="24"/>
+          <w:szCs w:val="24"/>
+        </w:rPr>
+        <w:t>matplotlib</w:t>
+      </w:r>
+      <w:r>
+        <w:rPr>
+          <w:rFonts w:hint="eastAsia"/>
+          <w:sz w:val="24"/>
+          <w:szCs w:val="24"/>
+        </w:rPr>
+        <w:t>允许用户</w:t>
+      </w:r>
+      <w:r>
+        <w:rPr>
+          <w:rFonts w:hint="eastAsia"/>
+          <w:sz w:val="24"/>
+          <w:szCs w:val="24"/>
+        </w:rPr>
+        <w:t>以多种方式</w:t>
+      </w:r>
+      <w:r>
+        <w:rPr>
+          <w:rFonts w:hint="eastAsia"/>
+          <w:sz w:val="24"/>
+          <w:szCs w:val="24"/>
+        </w:rPr>
+        <w:t>修改图表</w:t>
+      </w:r>
+      <w:r>
+        <w:rPr>
+          <w:rFonts w:hint="eastAsia"/>
+          <w:sz w:val="24"/>
+          <w:szCs w:val="24"/>
+        </w:rPr>
+        <w:t>样式</w:t>
+      </w:r>
+      <w:r>
+        <w:rPr>
+          <w:rFonts w:hint="eastAsia"/>
+          <w:sz w:val="24"/>
+          <w:szCs w:val="24"/>
+        </w:rPr>
+        <w:t>，以根据不同的需求和数据，针对性地</w:t>
+      </w:r>
+      <w:r>
+        <w:rPr>
+          <w:rFonts w:hint="eastAsia"/>
+          <w:sz w:val="24"/>
+          <w:szCs w:val="24"/>
+        </w:rPr>
+        <w:t>增强图表</w:t>
+      </w:r>
+      <w:r>
+        <w:rPr>
+          <w:rFonts w:hint="eastAsia"/>
+          <w:sz w:val="24"/>
+          <w:szCs w:val="24"/>
+        </w:rPr>
+        <w:t>可读性</w:t>
+      </w:r>
+      <w:r>
+        <w:rPr>
+          <w:rFonts w:hint="eastAsia"/>
+          <w:sz w:val="24"/>
+          <w:szCs w:val="24"/>
+        </w:rPr>
+        <w:t>。</w:t>
+      </w:r>
+    </w:p>
+    <w:p>
+      <w:pPr>
+        <w:pStyle w:val="a3"/>
+        <w:ind w:firstLine="480"/>
+        <w:rPr>
+          <w:sz w:val="24"/>
+          <w:szCs w:val="24"/>
+        </w:rPr>
+      </w:pPr>
+      <w:r>
+        <w:rPr>
+          <w:rFonts w:hint="eastAsia"/>
+          <w:sz w:val="24"/>
+          <w:szCs w:val="24"/>
+        </w:rPr>
+        <w:t>对于每一对</w:t>
+      </w:r>
+      <w:r>
+        <w:rPr>
+          <w:rFonts w:hint="eastAsia"/>
+          <w:sz w:val="24"/>
+          <w:szCs w:val="24"/>
+        </w:rPr>
+        <w:t>x</w:t>
+      </w:r>
+      <w:r>
+        <w:rPr>
+          <w:rFonts w:hint="eastAsia"/>
+          <w:sz w:val="24"/>
+          <w:szCs w:val="24"/>
+        </w:rPr>
+        <w:t>，</w:t>
+      </w:r>
+      <w:r>
+        <w:rPr>
+          <w:rFonts w:hint="eastAsia"/>
+          <w:sz w:val="24"/>
+          <w:szCs w:val="24"/>
+        </w:rPr>
+        <w:t>y</w:t>
+      </w:r>
+      <w:r>
+        <w:rPr>
+          <w:rFonts w:hint="eastAsia"/>
+          <w:sz w:val="24"/>
+          <w:szCs w:val="24"/>
+        </w:rPr>
+        <w:t>参数而言，都有一个可选的第三参数，用于格式化该对</w:t>
+      </w:r>
+      <w:r>
+        <w:rPr>
+          <w:rFonts w:hint="eastAsia"/>
+          <w:sz w:val="24"/>
+          <w:szCs w:val="24"/>
+        </w:rPr>
+        <w:t>x</w:t>
+      </w:r>
+      <w:r>
+        <w:rPr>
+          <w:rFonts w:hint="eastAsia"/>
+          <w:sz w:val="24"/>
+          <w:szCs w:val="24"/>
+        </w:rPr>
+        <w:t>，</w:t>
+      </w:r>
+      <w:r>
+        <w:rPr>
+          <w:rFonts w:hint="eastAsia"/>
+          <w:sz w:val="24"/>
+          <w:szCs w:val="24"/>
+        </w:rPr>
+        <w:t>y</w:t>
+      </w:r>
+      <w:r>
+        <w:rPr>
+          <w:rFonts w:hint="eastAsia"/>
+          <w:sz w:val="24"/>
+          <w:szCs w:val="24"/>
+        </w:rPr>
+        <w:t>所表示的点的颜色和线条类型。</w:t>
+      </w:r>
+      <w:r>
+        <w:rPr>
+          <w:rFonts w:hint="eastAsia"/>
+          <w:sz w:val="24"/>
+          <w:szCs w:val="24"/>
+        </w:rPr>
+        <w:t>格式化字符串的字母和符号来源于</w:t>
+      </w:r>
+      <w:r>
+        <w:rPr>
+          <w:rFonts w:hint="eastAsia"/>
+          <w:sz w:val="24"/>
+          <w:szCs w:val="24"/>
+        </w:rPr>
+        <w:t>M</w:t>
+      </w:r>
+      <w:r>
+        <w:rPr>
+          <w:sz w:val="24"/>
+          <w:szCs w:val="24"/>
+        </w:rPr>
+        <w:t>ATLAB</w:t>
+      </w:r>
+      <w:r>
+        <w:rPr>
+          <w:rFonts w:hint="eastAsia"/>
+          <w:sz w:val="24"/>
+          <w:szCs w:val="24"/>
+        </w:rPr>
+        <w:t>，你可以将颜色字符串与线条类型字符串联合使用。</w:t>
+      </w:r>
+      <w:r>
+        <w:rPr>
+          <w:rFonts w:hint="eastAsia"/>
+          <w:sz w:val="24"/>
+          <w:szCs w:val="24"/>
+        </w:rPr>
+        <w:t>默认的格式字符串是“</w:t>
+      </w:r>
+      <w:r>
+        <w:rPr>
+          <w:rFonts w:hint="eastAsia"/>
+          <w:sz w:val="24"/>
+          <w:szCs w:val="24"/>
+        </w:rPr>
+        <w:t>b-</w:t>
+      </w:r>
+      <w:r>
+        <w:rPr>
+          <w:rFonts w:hint="eastAsia"/>
+          <w:sz w:val="24"/>
+          <w:szCs w:val="24"/>
+        </w:rPr>
+        <w:t>”，即上图所示的蓝色实线。</w:t>
+      </w:r>
+      <w:r>
+        <w:rPr>
+          <w:rFonts w:hint="eastAsia"/>
+          <w:sz w:val="24"/>
+          <w:szCs w:val="24"/>
+        </w:rPr>
+        <w:t>例如，若想</w:t>
+      </w:r>
+      <w:r>
+        <w:rPr>
+          <w:rFonts w:hint="eastAsia"/>
+          <w:sz w:val="24"/>
+          <w:szCs w:val="24"/>
+        </w:rPr>
+        <w:t>绘制一幅</w:t>
+      </w:r>
+      <w:r>
+        <w:rPr>
+          <w:rFonts w:hint="eastAsia"/>
+          <w:sz w:val="24"/>
+          <w:szCs w:val="24"/>
+        </w:rPr>
+        <w:t>红色散点图，可以采用以下代码定制：</w:t>
+      </w:r>
+    </w:p>
+    <w:tbl>
+      <w:tblPr>
+        <w:tblStyle w:val="a4"/>
+        <w:tblW w:w="0" w:type="auto"/>
+        <w:tblLook w:val="04A0" w:firstRow="1" w:lastRow="0" w:firstColumn="1" w:lastColumn="0" w:noHBand="0" w:noVBand="1"/>
+      </w:tblPr>
+      <w:tblGrid>
+        <w:gridCol w:w="8522"/>
+      </w:tblGrid>
+      <w:tr>
+        <w:tc>
+          <w:tcPr>
+            <w:tcW w:w="8522" w:type="dxa"/>
+          </w:tcPr>
+          <w:p>
+            <w:pPr>
+              <w:widowControl/>
+              <w:shd w:val="clear" w:color="auto" w:fill="FFFFFF"/>
+              <w:tabs>
+                <w:tab w:val="left" w:pos="916"/>
+                <w:tab w:val="left" w:pos="1832"/>
+                <w:tab w:val="left" w:pos="2748"/>
+                <w:tab w:val="left" w:pos="3664"/>
+                <w:tab w:val="left" w:pos="4580"/>
+                <w:tab w:val="left" w:pos="5496"/>
+                <w:tab w:val="left" w:pos="6412"/>
+                <w:tab w:val="left" w:pos="7328"/>
+                <w:tab w:val="left" w:pos="8244"/>
+                <w:tab w:val="left" w:pos="9160"/>
+                <w:tab w:val="left" w:pos="10076"/>
+                <w:tab w:val="left" w:pos="10992"/>
+                <w:tab w:val="left" w:pos="11908"/>
+                <w:tab w:val="left" w:pos="12824"/>
+                <w:tab w:val="left" w:pos="13740"/>
+                <w:tab w:val="left" w:pos="14656"/>
+              </w:tabs>
+              <w:jc w:val="left"/>
+              <w:rPr>
+                <w:rFonts w:ascii="Courier New" w:eastAsia="宋体" w:hAnsi="Courier New" w:cs="Courier New"/>
+                <w:color w:val="000000"/>
+                <w:kern w:val="0"/>
+                <w:sz w:val="22"/>
+              </w:rPr>
+            </w:pPr>
+            <w:proofErr w:type="spellStart"/>
+            <w:proofErr w:type="gramStart"/>
+            <w:r>
+              <w:rPr>
+                <w:rFonts w:ascii="Courier New" w:eastAsia="宋体" w:hAnsi="Courier New" w:cs="Courier New"/>
+                <w:color w:val="000000"/>
+                <w:kern w:val="0"/>
+                <w:sz w:val="22"/>
+              </w:rPr>
+              <w:lastRenderedPageBreak/>
               <w:t>plt.plot</w:t>
             </w:r>
             <w:proofErr w:type="spellEnd"/>
@@ -4348,7 +6800,6 @@
                 <w:sz w:val="22"/>
                 <w:szCs w:val="25"/>
               </w:rPr>
-              <w:lastRenderedPageBreak/>
               <w:t xml:space="preserve"># </w:t>
             </w:r>
             <w:r>
@@ -4576,240 +7027,248 @@
           <w:sz w:val="24"/>
           <w:szCs w:val="24"/>
         </w:rPr>
+        <w:t>首先，通过</w:t>
+      </w:r>
+      <w:r>
+        <w:rPr>
+          <w:sz w:val="24"/>
+          <w:szCs w:val="24"/>
+        </w:rPr>
+        <w:t xml:space="preserve">import </w:t>
+      </w:r>
+      <w:proofErr w:type="spellStart"/>
+      <w:r>
+        <w:rPr>
+          <w:sz w:val="24"/>
+          <w:szCs w:val="24"/>
+        </w:rPr>
+        <w:t>numpy</w:t>
+      </w:r>
+      <w:proofErr w:type="spellEnd"/>
+      <w:r>
+        <w:rPr>
+          <w:sz w:val="24"/>
+          <w:szCs w:val="24"/>
+        </w:rPr>
+        <w:t xml:space="preserve"> as np</w:t>
+      </w:r>
+      <w:r>
+        <w:rPr>
+          <w:rFonts w:hint="eastAsia"/>
+          <w:sz w:val="24"/>
+          <w:szCs w:val="24"/>
+        </w:rPr>
+        <w:t>导入</w:t>
+      </w:r>
+      <w:proofErr w:type="spellStart"/>
+      <w:r>
+        <w:rPr>
+          <w:rFonts w:hint="eastAsia"/>
+          <w:sz w:val="24"/>
+          <w:szCs w:val="24"/>
+        </w:rPr>
+        <w:t>numpy</w:t>
+      </w:r>
+      <w:proofErr w:type="spellEnd"/>
+      <w:r>
+        <w:rPr>
+          <w:rFonts w:hint="eastAsia"/>
+          <w:sz w:val="24"/>
+          <w:szCs w:val="24"/>
+        </w:rPr>
+        <w:t>库。</w:t>
+      </w:r>
+      <w:r>
+        <w:rPr>
+          <w:rFonts w:hint="eastAsia"/>
+          <w:sz w:val="24"/>
+          <w:szCs w:val="24"/>
+        </w:rPr>
+        <w:t>随后调用</w:t>
+      </w:r>
+      <w:proofErr w:type="spellStart"/>
+      <w:r>
+        <w:rPr>
+          <w:sz w:val="24"/>
+          <w:szCs w:val="24"/>
+        </w:rPr>
+        <w:t>numpy</w:t>
+      </w:r>
+      <w:proofErr w:type="spellEnd"/>
+      <w:r>
+        <w:rPr>
+          <w:rFonts w:hint="eastAsia"/>
+          <w:sz w:val="24"/>
+          <w:szCs w:val="24"/>
+        </w:rPr>
+        <w:t>的</w:t>
+      </w:r>
+      <w:proofErr w:type="spellStart"/>
+      <w:r>
+        <w:rPr>
+          <w:sz w:val="24"/>
+          <w:szCs w:val="24"/>
+        </w:rPr>
+        <w:t>arange</w:t>
+      </w:r>
+      <w:proofErr w:type="spellEnd"/>
+      <w:r>
+        <w:rPr>
+          <w:sz w:val="24"/>
+          <w:szCs w:val="24"/>
+        </w:rPr>
+        <w:t>()</w:t>
+      </w:r>
+      <w:r>
+        <w:rPr>
+          <w:rFonts w:hint="eastAsia"/>
+          <w:sz w:val="24"/>
+          <w:szCs w:val="24"/>
+        </w:rPr>
+        <w:t>函数</w:t>
+      </w:r>
+      <w:r>
+        <w:rPr>
+          <w:rFonts w:hint="eastAsia"/>
+          <w:sz w:val="24"/>
+          <w:szCs w:val="24"/>
+        </w:rPr>
+        <w:t>，创建</w:t>
+      </w:r>
+      <w:r>
+        <w:rPr>
+          <w:rFonts w:hint="eastAsia"/>
+          <w:sz w:val="24"/>
+          <w:szCs w:val="24"/>
+        </w:rPr>
+        <w:t>从</w:t>
+      </w:r>
+      <w:r>
+        <w:rPr>
+          <w:rFonts w:hint="eastAsia"/>
+          <w:sz w:val="24"/>
+          <w:szCs w:val="24"/>
+        </w:rPr>
+        <w:t>0</w:t>
+      </w:r>
+      <w:r>
+        <w:rPr>
+          <w:rFonts w:hint="eastAsia"/>
+          <w:sz w:val="24"/>
+          <w:szCs w:val="24"/>
+        </w:rPr>
+        <w:t>到</w:t>
+      </w:r>
+      <w:r>
+        <w:rPr>
+          <w:rFonts w:hint="eastAsia"/>
+          <w:sz w:val="24"/>
+          <w:szCs w:val="24"/>
+        </w:rPr>
+        <w:t>5</w:t>
+      </w:r>
+      <w:r>
+        <w:rPr>
+          <w:rFonts w:hint="eastAsia"/>
+          <w:sz w:val="24"/>
+          <w:szCs w:val="24"/>
+        </w:rPr>
+        <w:t>，差为</w:t>
+      </w:r>
+      <w:r>
+        <w:rPr>
+          <w:rFonts w:hint="eastAsia"/>
+          <w:sz w:val="24"/>
+          <w:szCs w:val="24"/>
+        </w:rPr>
+        <w:t>0.</w:t>
+      </w:r>
+      <w:r>
+        <w:rPr>
+          <w:sz w:val="24"/>
+          <w:szCs w:val="24"/>
+        </w:rPr>
+        <w:t>2</w:t>
+      </w:r>
+      <w:r>
+        <w:rPr>
+          <w:rFonts w:hint="eastAsia"/>
+          <w:sz w:val="24"/>
+          <w:szCs w:val="24"/>
+        </w:rPr>
+        <w:t>的</w:t>
+      </w:r>
+      <w:r>
+        <w:rPr>
+          <w:rFonts w:hint="eastAsia"/>
+          <w:sz w:val="24"/>
+          <w:szCs w:val="24"/>
+        </w:rPr>
+        <w:t>等差数组</w:t>
+      </w:r>
+      <w:r>
+        <w:rPr>
+          <w:rFonts w:hint="eastAsia"/>
+          <w:sz w:val="24"/>
+          <w:szCs w:val="24"/>
+        </w:rPr>
+        <w:t>。</w:t>
+      </w:r>
+      <w:proofErr w:type="spellStart"/>
+      <w:r>
+        <w:rPr>
+          <w:sz w:val="24"/>
+          <w:szCs w:val="24"/>
+        </w:rPr>
+        <w:t>arange</w:t>
+      </w:r>
+      <w:proofErr w:type="spellEnd"/>
+      <w:r>
+        <w:rPr>
+          <w:sz w:val="24"/>
+          <w:szCs w:val="24"/>
+        </w:rPr>
+        <w:t>()</w:t>
+      </w:r>
+      <w:r>
+        <w:rPr>
+          <w:rFonts w:hint="eastAsia"/>
+          <w:sz w:val="24"/>
+          <w:szCs w:val="24"/>
+        </w:rPr>
+        <w:t>是一个用于创建一位数组的非常灵活的函数，其参数可以有多种格式。当参数为</w:t>
+      </w:r>
+      <w:r>
+        <w:rPr>
+          <w:sz w:val="24"/>
+          <w:szCs w:val="24"/>
+        </w:rPr>
+        <w:t>3</w:t>
+      </w:r>
+      <w:r>
+        <w:rPr>
+          <w:rFonts w:hint="eastAsia"/>
+          <w:sz w:val="24"/>
+          <w:szCs w:val="24"/>
+        </w:rPr>
+        <w:t>个时，</w:t>
+      </w:r>
+      <w:r>
+        <w:rPr>
+          <w:rFonts w:hint="eastAsia"/>
+          <w:sz w:val="24"/>
+          <w:szCs w:val="24"/>
+        </w:rPr>
+        <w:t>分别表示数组的下</w:t>
+      </w:r>
+      <w:r>
+        <w:rPr>
+          <w:rFonts w:hint="eastAsia"/>
+          <w:sz w:val="24"/>
+          <w:szCs w:val="24"/>
+        </w:rPr>
         <w:lastRenderedPageBreak/>
-        <w:t>首先，通过</w:t>
-      </w:r>
-      <w:r>
-        <w:rPr>
-          <w:sz w:val="24"/>
-          <w:szCs w:val="24"/>
-        </w:rPr>
-        <w:t xml:space="preserve">import </w:t>
-      </w:r>
-      <w:proofErr w:type="spellStart"/>
-      <w:r>
-        <w:rPr>
-          <w:sz w:val="24"/>
-          <w:szCs w:val="24"/>
-        </w:rPr>
-        <w:t>numpy</w:t>
-      </w:r>
-      <w:proofErr w:type="spellEnd"/>
-      <w:r>
-        <w:rPr>
-          <w:sz w:val="24"/>
-          <w:szCs w:val="24"/>
-        </w:rPr>
-        <w:t xml:space="preserve"> as np</w:t>
-      </w:r>
-      <w:r>
-        <w:rPr>
-          <w:rFonts w:hint="eastAsia"/>
-          <w:sz w:val="24"/>
-          <w:szCs w:val="24"/>
-        </w:rPr>
-        <w:t>导入</w:t>
-      </w:r>
-      <w:proofErr w:type="spellStart"/>
-      <w:r>
-        <w:rPr>
-          <w:rFonts w:hint="eastAsia"/>
-          <w:sz w:val="24"/>
-          <w:szCs w:val="24"/>
-        </w:rPr>
-        <w:t>numpy</w:t>
-      </w:r>
-      <w:proofErr w:type="spellEnd"/>
-      <w:r>
-        <w:rPr>
-          <w:rFonts w:hint="eastAsia"/>
-          <w:sz w:val="24"/>
-          <w:szCs w:val="24"/>
-        </w:rPr>
-        <w:t>库。</w:t>
-      </w:r>
-      <w:r>
-        <w:rPr>
-          <w:rFonts w:hint="eastAsia"/>
-          <w:sz w:val="24"/>
-          <w:szCs w:val="24"/>
-        </w:rPr>
-        <w:t>随后调用</w:t>
-      </w:r>
-      <w:proofErr w:type="spellStart"/>
-      <w:r>
-        <w:rPr>
-          <w:sz w:val="24"/>
-          <w:szCs w:val="24"/>
-        </w:rPr>
-        <w:t>numpy</w:t>
-      </w:r>
-      <w:proofErr w:type="spellEnd"/>
-      <w:r>
-        <w:rPr>
-          <w:rFonts w:hint="eastAsia"/>
-          <w:sz w:val="24"/>
-          <w:szCs w:val="24"/>
-        </w:rPr>
-        <w:t>的</w:t>
-      </w:r>
-      <w:proofErr w:type="spellStart"/>
-      <w:r>
-        <w:rPr>
-          <w:sz w:val="24"/>
-          <w:szCs w:val="24"/>
-        </w:rPr>
-        <w:t>arange</w:t>
-      </w:r>
-      <w:proofErr w:type="spellEnd"/>
-      <w:r>
-        <w:rPr>
-          <w:sz w:val="24"/>
-          <w:szCs w:val="24"/>
-        </w:rPr>
-        <w:t>()</w:t>
-      </w:r>
-      <w:r>
-        <w:rPr>
-          <w:rFonts w:hint="eastAsia"/>
-          <w:sz w:val="24"/>
-          <w:szCs w:val="24"/>
-        </w:rPr>
-        <w:t>函数</w:t>
-      </w:r>
-      <w:r>
-        <w:rPr>
-          <w:rFonts w:hint="eastAsia"/>
-          <w:sz w:val="24"/>
-          <w:szCs w:val="24"/>
-        </w:rPr>
-        <w:t>，创建</w:t>
-      </w:r>
-      <w:r>
-        <w:rPr>
-          <w:rFonts w:hint="eastAsia"/>
-          <w:sz w:val="24"/>
-          <w:szCs w:val="24"/>
-        </w:rPr>
-        <w:t>从</w:t>
-      </w:r>
-      <w:r>
-        <w:rPr>
-          <w:rFonts w:hint="eastAsia"/>
-          <w:sz w:val="24"/>
-          <w:szCs w:val="24"/>
-        </w:rPr>
-        <w:t>0</w:t>
-      </w:r>
-      <w:r>
-        <w:rPr>
-          <w:rFonts w:hint="eastAsia"/>
-          <w:sz w:val="24"/>
-          <w:szCs w:val="24"/>
-        </w:rPr>
-        <w:t>到</w:t>
-      </w:r>
-      <w:r>
-        <w:rPr>
-          <w:rFonts w:hint="eastAsia"/>
-          <w:sz w:val="24"/>
-          <w:szCs w:val="24"/>
-        </w:rPr>
-        <w:t>5</w:t>
-      </w:r>
-      <w:r>
-        <w:rPr>
-          <w:rFonts w:hint="eastAsia"/>
-          <w:sz w:val="24"/>
-          <w:szCs w:val="24"/>
-        </w:rPr>
-        <w:t>，差为</w:t>
-      </w:r>
-      <w:r>
-        <w:rPr>
-          <w:rFonts w:hint="eastAsia"/>
-          <w:sz w:val="24"/>
-          <w:szCs w:val="24"/>
-        </w:rPr>
-        <w:t>0.</w:t>
-      </w:r>
-      <w:r>
-        <w:rPr>
-          <w:sz w:val="24"/>
-          <w:szCs w:val="24"/>
-        </w:rPr>
-        <w:t>2</w:t>
-      </w:r>
-      <w:r>
-        <w:rPr>
-          <w:rFonts w:hint="eastAsia"/>
-          <w:sz w:val="24"/>
-          <w:szCs w:val="24"/>
-        </w:rPr>
-        <w:t>的</w:t>
-      </w:r>
-      <w:r>
-        <w:rPr>
-          <w:rFonts w:hint="eastAsia"/>
-          <w:sz w:val="24"/>
-          <w:szCs w:val="24"/>
-        </w:rPr>
-        <w:t>等差数组</w:t>
-      </w:r>
-      <w:r>
-        <w:rPr>
-          <w:rFonts w:hint="eastAsia"/>
-          <w:sz w:val="24"/>
-          <w:szCs w:val="24"/>
-        </w:rPr>
-        <w:t>。</w:t>
-      </w:r>
-      <w:proofErr w:type="spellStart"/>
-      <w:r>
-        <w:rPr>
-          <w:sz w:val="24"/>
-          <w:szCs w:val="24"/>
-        </w:rPr>
-        <w:t>arange</w:t>
-      </w:r>
-      <w:proofErr w:type="spellEnd"/>
-      <w:r>
-        <w:rPr>
-          <w:sz w:val="24"/>
-          <w:szCs w:val="24"/>
-        </w:rPr>
-        <w:t>()</w:t>
-      </w:r>
-      <w:r>
-        <w:rPr>
-          <w:rFonts w:hint="eastAsia"/>
-          <w:sz w:val="24"/>
-          <w:szCs w:val="24"/>
-        </w:rPr>
-        <w:t>是一个用于创建一位数组的非常灵活的函数，其参数可以有多种格式。当参数为</w:t>
-      </w:r>
-      <w:r>
-        <w:rPr>
-          <w:sz w:val="24"/>
-          <w:szCs w:val="24"/>
-        </w:rPr>
-        <w:t>3</w:t>
-      </w:r>
-      <w:r>
-        <w:rPr>
-          <w:rFonts w:hint="eastAsia"/>
-          <w:sz w:val="24"/>
-          <w:szCs w:val="24"/>
-        </w:rPr>
-        <w:t>个时，</w:t>
-      </w:r>
-      <w:r>
-        <w:rPr>
-          <w:rFonts w:hint="eastAsia"/>
-          <w:sz w:val="24"/>
-          <w:szCs w:val="24"/>
-        </w:rPr>
-        <w:t>分别表示数组的下限、上限、</w:t>
+        <w:t>限、上限、</w:t>
       </w:r>
       <w:r>
         <w:rPr>
@@ -5247,7 +7706,15 @@
           <w:sz w:val="24"/>
           <w:szCs w:val="24"/>
         </w:rPr>
-        <w:t xml:space="preserve">3 </w:t>
+        <w:t>4</w:t>
+      </w:r>
+      <w:r>
+        <w:rPr>
+          <w:b/>
+          <w:sz w:val="24"/>
+          <w:szCs w:val="24"/>
+        </w:rPr>
+        <w:t xml:space="preserve"> </w:t>
       </w:r>
       <w:r>
         <w:rPr>
@@ -6297,7 +8764,6 @@
                 <w:sz w:val="22"/>
                 <w:szCs w:val="25"/>
               </w:rPr>
-              <w:lastRenderedPageBreak/>
               <w:t>plt.xlabel</w:t>
             </w:r>
             <w:proofErr w:type="spellEnd"/>
@@ -6448,68 +8914,76 @@
           <w:sz w:val="24"/>
           <w:szCs w:val="24"/>
         </w:rPr>
+        <w:t>在上面这段代码中，我们创建了这样</w:t>
+      </w:r>
+      <w:proofErr w:type="gramStart"/>
+      <w:r>
+        <w:rPr>
+          <w:rFonts w:hint="eastAsia"/>
+          <w:sz w:val="24"/>
+          <w:szCs w:val="24"/>
+        </w:rPr>
+        <w:t>一幅</w:t>
+      </w:r>
+      <w:proofErr w:type="gramEnd"/>
+      <w:r>
+        <w:rPr>
+          <w:rFonts w:hint="eastAsia"/>
+          <w:sz w:val="24"/>
+          <w:szCs w:val="24"/>
+        </w:rPr>
+        <w:t>散点图：各点的位置</w:t>
+      </w:r>
+      <w:r>
+        <w:rPr>
+          <w:rFonts w:hint="eastAsia"/>
+          <w:sz w:val="24"/>
+          <w:szCs w:val="24"/>
+        </w:rPr>
+        <w:t>随机选取，而</w:t>
+      </w:r>
+      <w:r>
+        <w:rPr>
+          <w:rFonts w:hint="eastAsia"/>
+          <w:sz w:val="24"/>
+          <w:szCs w:val="24"/>
+        </w:rPr>
+        <w:t>大小</w:t>
+      </w:r>
+      <w:r>
+        <w:rPr>
+          <w:rFonts w:hint="eastAsia"/>
+          <w:sz w:val="24"/>
+          <w:szCs w:val="24"/>
+        </w:rPr>
+        <w:t>、颜色代码也随机选取，且服从正态分布。那么，如何实现这样</w:t>
+      </w:r>
+      <w:proofErr w:type="gramStart"/>
+      <w:r>
+        <w:rPr>
+          <w:rFonts w:hint="eastAsia"/>
+          <w:sz w:val="24"/>
+          <w:szCs w:val="24"/>
+        </w:rPr>
+        <w:t>在描点时</w:t>
+      </w:r>
+      <w:proofErr w:type="gramEnd"/>
+      <w:r>
+        <w:rPr>
+          <w:rFonts w:hint="eastAsia"/>
+          <w:sz w:val="24"/>
+          <w:szCs w:val="24"/>
+        </w:rPr>
+        <w:t>各</w:t>
+      </w:r>
+      <w:r>
+        <w:rPr>
+          <w:rFonts w:hint="eastAsia"/>
+          <w:sz w:val="24"/>
+          <w:szCs w:val="24"/>
+        </w:rPr>
         <w:lastRenderedPageBreak/>
-        <w:t>在上面这段代码中，我们创建了这样</w:t>
-      </w:r>
-      <w:proofErr w:type="gramStart"/>
-      <w:r>
-        <w:rPr>
-          <w:rFonts w:hint="eastAsia"/>
-          <w:sz w:val="24"/>
-          <w:szCs w:val="24"/>
-        </w:rPr>
-        <w:t>一幅</w:t>
-      </w:r>
-      <w:proofErr w:type="gramEnd"/>
-      <w:r>
-        <w:rPr>
-          <w:rFonts w:hint="eastAsia"/>
-          <w:sz w:val="24"/>
-          <w:szCs w:val="24"/>
-        </w:rPr>
-        <w:t>散点图：各点的位置</w:t>
-      </w:r>
-      <w:r>
-        <w:rPr>
-          <w:rFonts w:hint="eastAsia"/>
-          <w:sz w:val="24"/>
-          <w:szCs w:val="24"/>
-        </w:rPr>
-        <w:t>随机选取，而</w:t>
-      </w:r>
-      <w:r>
-        <w:rPr>
-          <w:rFonts w:hint="eastAsia"/>
-          <w:sz w:val="24"/>
-          <w:szCs w:val="24"/>
-        </w:rPr>
-        <w:t>大小</w:t>
-      </w:r>
-      <w:r>
-        <w:rPr>
-          <w:rFonts w:hint="eastAsia"/>
-          <w:sz w:val="24"/>
-          <w:szCs w:val="24"/>
-        </w:rPr>
-        <w:t>、颜色代码也随机选取，且服从正态分布。那么，如何实现这样</w:t>
-      </w:r>
-      <w:proofErr w:type="gramStart"/>
-      <w:r>
-        <w:rPr>
-          <w:rFonts w:hint="eastAsia"/>
-          <w:sz w:val="24"/>
-          <w:szCs w:val="24"/>
-        </w:rPr>
-        <w:t>在描点时</w:t>
-      </w:r>
-      <w:proofErr w:type="gramEnd"/>
-      <w:r>
-        <w:rPr>
-          <w:rFonts w:hint="eastAsia"/>
-          <w:sz w:val="24"/>
-          <w:szCs w:val="24"/>
-        </w:rPr>
-        <w:t>各种属性均按一定规律服从随机分布的效果？</w:t>
+        <w:t>种属性均按一定规律服从随机分布的效果？</w:t>
       </w:r>
     </w:p>
     <w:p>
@@ -7623,7 +10097,6 @@
           <w:sz w:val="24"/>
           <w:szCs w:val="24"/>
         </w:rPr>
-        <w:lastRenderedPageBreak/>
         <w:t>2.</w:t>
       </w:r>
       <w:r>
@@ -7649,7 +10122,15 @@
           <w:sz w:val="24"/>
           <w:szCs w:val="24"/>
         </w:rPr>
-        <w:t xml:space="preserve">4 </w:t>
+        <w:t>5</w:t>
+      </w:r>
+      <w:r>
+        <w:rPr>
+          <w:b/>
+          <w:sz w:val="24"/>
+          <w:szCs w:val="24"/>
+        </w:rPr>
+        <w:t xml:space="preserve"> </w:t>
       </w:r>
       <w:r>
         <w:rPr>
@@ -8011,7 +10492,16 @@
           <w:sz w:val="24"/>
           <w:szCs w:val="24"/>
         </w:rPr>
-        <w:t>则是指定即将绘图的子区域编号。以如下代码为例：</w:t>
+        <w:t>则是指定即将绘图的子区域编号。以如</w:t>
+      </w:r>
+      <w:r>
+        <w:rPr>
+          <w:rFonts w:hint="eastAsia"/>
+          <w:sz w:val="24"/>
+          <w:szCs w:val="24"/>
+        </w:rPr>
+        <w:lastRenderedPageBreak/>
+        <w:t>下代码为例：</w:t>
       </w:r>
     </w:p>
     <w:tbl>
@@ -9426,6 +11916,7 @@
               <w:ind w:firstLineChars="0" w:firstLine="0"/>
               <w:rPr>
                 <w:rFonts w:hint="eastAsia"/>
+                <w:b/>
                 <w:sz w:val="22"/>
                 <w:szCs w:val="24"/>
               </w:rPr>
@@ -9433,6 +11924,7 @@
             <w:r>
               <w:rPr>
                 <w:rFonts w:hint="eastAsia"/>
+                <w:b/>
                 <w:sz w:val="22"/>
                 <w:szCs w:val="24"/>
               </w:rPr>
@@ -9450,6 +11942,7 @@
               <w:ind w:firstLineChars="0" w:firstLine="0"/>
               <w:rPr>
                 <w:rFonts w:hint="eastAsia"/>
+                <w:b/>
                 <w:sz w:val="22"/>
                 <w:szCs w:val="24"/>
               </w:rPr>
@@ -9457,6 +11950,7 @@
             <w:r>
               <w:rPr>
                 <w:rFonts w:hint="eastAsia"/>
+                <w:b/>
                 <w:sz w:val="22"/>
                 <w:szCs w:val="24"/>
               </w:rPr>
@@ -9580,6 +12074,7 @@
               <w:pStyle w:val="a3"/>
               <w:ind w:firstLineChars="0" w:firstLine="0"/>
               <w:rPr>
+                <w:rFonts w:hint="eastAsia"/>
                 <w:sz w:val="22"/>
                 <w:szCs w:val="24"/>
               </w:rPr>
@@ -9592,40 +12087,21 @@
               </w:rPr>
               <w:t>当传递字符串参数时，图像标题被命名为参数字符串</w:t>
             </w:r>
-          </w:p>
-          <w:p>
-            <w:pPr>
-              <w:pStyle w:val="a3"/>
-              <w:ind w:firstLineChars="0" w:firstLine="0"/>
-              <w:rPr>
-                <w:rFonts w:hint="eastAsia"/>
-                <w:sz w:val="22"/>
-                <w:szCs w:val="24"/>
-              </w:rPr>
-            </w:pPr>
-            <w:r>
-              <w:rPr>
-                <w:rFonts w:hint="eastAsia"/>
-                <w:sz w:val="22"/>
-                <w:szCs w:val="24"/>
-              </w:rPr>
-              <w:t>默认</w:t>
-            </w:r>
-            <w:r>
-              <w:rPr>
-                <w:rFonts w:hint="eastAsia"/>
-                <w:sz w:val="22"/>
-                <w:szCs w:val="24"/>
-              </w:rPr>
-              <w:t>标题：</w:t>
-            </w:r>
-            <w:r>
-              <w:rPr>
-                <w:rFonts w:hint="eastAsia"/>
-                <w:sz w:val="22"/>
-                <w:szCs w:val="24"/>
-              </w:rPr>
-              <w:t>“</w:t>
+            <w:r>
+              <w:rPr>
+                <w:rFonts w:hint="eastAsia"/>
+                <w:sz w:val="22"/>
+                <w:szCs w:val="24"/>
+              </w:rPr>
+              <w:t>。</w:t>
+            </w:r>
+            <w:r>
+              <w:rPr>
+                <w:rFonts w:hint="eastAsia"/>
+                <w:sz w:val="22"/>
+                <w:szCs w:val="24"/>
+              </w:rPr>
+              <w:t>默认标题：“</w:t>
             </w:r>
             <w:r>
               <w:rPr>
@@ -9689,6 +12165,7 @@
               <w:pStyle w:val="a3"/>
               <w:ind w:firstLineChars="0" w:firstLine="0"/>
               <w:rPr>
+                <w:rFonts w:hint="eastAsia"/>
                 <w:sz w:val="22"/>
                 <w:szCs w:val="24"/>
               </w:rPr>
@@ -9701,40 +12178,21 @@
               </w:rPr>
               <w:t>指定图像的宽和高</w:t>
             </w:r>
-          </w:p>
-          <w:p>
-            <w:pPr>
-              <w:pStyle w:val="a3"/>
-              <w:ind w:firstLineChars="0" w:firstLine="0"/>
-              <w:rPr>
-                <w:rFonts w:hint="eastAsia"/>
-                <w:sz w:val="22"/>
-                <w:szCs w:val="24"/>
-              </w:rPr>
-            </w:pPr>
-            <w:r>
-              <w:rPr>
-                <w:rFonts w:hint="eastAsia"/>
-                <w:sz w:val="22"/>
-                <w:szCs w:val="24"/>
-              </w:rPr>
-              <w:t>单位</w:t>
-            </w:r>
-            <w:r>
-              <w:rPr>
-                <w:rFonts w:hint="eastAsia"/>
-                <w:sz w:val="22"/>
-                <w:szCs w:val="24"/>
-              </w:rPr>
-              <w:t>：</w:t>
-            </w:r>
-            <w:r>
-              <w:rPr>
-                <w:rFonts w:hint="eastAsia"/>
-                <w:sz w:val="22"/>
-                <w:szCs w:val="24"/>
-              </w:rPr>
-              <w:t>英寸</w:t>
+            <w:r>
+              <w:rPr>
+                <w:rFonts w:hint="eastAsia"/>
+                <w:sz w:val="22"/>
+                <w:szCs w:val="24"/>
+              </w:rPr>
+              <w:t>。</w:t>
+            </w:r>
+            <w:r>
+              <w:rPr>
+                <w:rFonts w:hint="eastAsia"/>
+                <w:sz w:val="22"/>
+                <w:szCs w:val="24"/>
+              </w:rPr>
+              <w:t>单位：英寸</w:t>
             </w:r>
           </w:p>
         </w:tc>
@@ -9773,6 +12231,7 @@
               <w:pStyle w:val="a3"/>
               <w:ind w:firstLineChars="0" w:firstLine="0"/>
               <w:rPr>
+                <w:rFonts w:hint="eastAsia"/>
                 <w:sz w:val="22"/>
                 <w:szCs w:val="24"/>
               </w:rPr>
@@ -9785,32 +12244,21 @@
               </w:rPr>
               <w:t>指定图像的分辨率（每英寸包含的像素数量）</w:t>
             </w:r>
-          </w:p>
-          <w:p>
-            <w:pPr>
-              <w:pStyle w:val="a3"/>
-              <w:ind w:firstLineChars="0" w:firstLine="0"/>
-              <w:rPr>
-                <w:rFonts w:hint="eastAsia"/>
-                <w:sz w:val="22"/>
-                <w:szCs w:val="24"/>
-              </w:rPr>
-            </w:pPr>
-            <w:r>
-              <w:rPr>
-                <w:rFonts w:hint="eastAsia"/>
-                <w:sz w:val="22"/>
-                <w:szCs w:val="24"/>
-              </w:rPr>
-              <w:t>默认值</w:t>
-            </w:r>
-            <w:r>
-              <w:rPr>
-                <w:rFonts w:hint="eastAsia"/>
-                <w:sz w:val="22"/>
-                <w:szCs w:val="24"/>
-              </w:rPr>
-              <w:t>：</w:t>
+            <w:r>
+              <w:rPr>
+                <w:rFonts w:hint="eastAsia"/>
+                <w:sz w:val="22"/>
+                <w:szCs w:val="24"/>
+              </w:rPr>
+              <w:t>。</w:t>
+            </w:r>
+            <w:r>
+              <w:rPr>
+                <w:rFonts w:hint="eastAsia"/>
+                <w:sz w:val="22"/>
+                <w:szCs w:val="24"/>
+              </w:rPr>
+              <w:t>默认值：</w:t>
             </w:r>
             <w:r>
               <w:rPr>
@@ -9904,7 +12352,6 @@
                 <w:sz w:val="22"/>
                 <w:szCs w:val="24"/>
               </w:rPr>
-              <w:lastRenderedPageBreak/>
               <w:t>edgecolor</w:t>
             </w:r>
             <w:proofErr w:type="spellEnd"/>
@@ -9930,23 +12377,7 @@
                 <w:sz w:val="22"/>
                 <w:szCs w:val="24"/>
               </w:rPr>
-              <w:t>指定</w:t>
-            </w:r>
-            <w:r>
-              <w:rPr>
-                <w:rFonts w:hint="eastAsia"/>
-                <w:sz w:val="22"/>
-                <w:szCs w:val="24"/>
-              </w:rPr>
-              <w:t>图像</w:t>
-            </w:r>
-            <w:r>
-              <w:rPr>
-                <w:rFonts w:hint="eastAsia"/>
-                <w:sz w:val="22"/>
-                <w:szCs w:val="24"/>
-              </w:rPr>
-              <w:t>边框颜色</w:t>
+              <w:t>指定图像边框颜色</w:t>
             </w:r>
           </w:p>
         </w:tc>
@@ -10356,7 +12787,16 @@
           <w:sz w:val="24"/>
           <w:szCs w:val="24"/>
         </w:rPr>
-        <w:t>绘制条形图；</w:t>
+        <w:t>绘制条形</w:t>
+      </w:r>
+      <w:r>
+        <w:rPr>
+          <w:rFonts w:hint="eastAsia"/>
+          <w:sz w:val="24"/>
+          <w:szCs w:val="24"/>
+        </w:rPr>
+        <w:lastRenderedPageBreak/>
+        <w:t>图；</w:t>
       </w:r>
     </w:p>
     <w:p>
@@ -10375,23 +12815,7 @@
           <w:sz w:val="24"/>
           <w:szCs w:val="24"/>
         </w:rPr>
-        <w:t>第</w:t>
-      </w:r>
-      <w:r>
-        <w:rPr>
-          <w:rFonts w:hint="eastAsia"/>
-          <w:sz w:val="24"/>
-          <w:szCs w:val="24"/>
-        </w:rPr>
-        <w:t>二</w:t>
-      </w:r>
-      <w:r>
-        <w:rPr>
-          <w:rFonts w:hint="eastAsia"/>
-          <w:sz w:val="24"/>
-          <w:szCs w:val="24"/>
-        </w:rPr>
-        <w:t>次调用</w:t>
+        <w:t>第二次调用</w:t>
       </w:r>
       <w:proofErr w:type="spellStart"/>
       <w:r>
@@ -10525,14 +12949,7 @@
           <w:sz w:val="24"/>
           <w:szCs w:val="24"/>
         </w:rPr>
-        <w:t>lt.</w:t>
-      </w:r>
-      <w:r>
-        <w:rPr>
-          <w:sz w:val="24"/>
-          <w:szCs w:val="24"/>
-        </w:rPr>
-        <w:t>scatter</w:t>
+        <w:t>lt.scatter</w:t>
       </w:r>
       <w:proofErr w:type="spellEnd"/>
       <w:r>
@@ -10548,23 +12965,7 @@
           <w:sz w:val="24"/>
           <w:szCs w:val="24"/>
         </w:rPr>
-        <w:t>绘制</w:t>
-      </w:r>
-      <w:r>
-        <w:rPr>
-          <w:rFonts w:hint="eastAsia"/>
-          <w:sz w:val="24"/>
-          <w:szCs w:val="24"/>
-        </w:rPr>
-        <w:t>散点</w:t>
-      </w:r>
-      <w:r>
-        <w:rPr>
-          <w:rFonts w:hint="eastAsia"/>
-          <w:sz w:val="24"/>
-          <w:szCs w:val="24"/>
-        </w:rPr>
-        <w:t>图；</w:t>
+        <w:t>绘制散点图；</w:t>
       </w:r>
     </w:p>
     <w:p>
@@ -10582,23 +12983,7 @@
           <w:sz w:val="24"/>
           <w:szCs w:val="24"/>
         </w:rPr>
-        <w:t>第</w:t>
-      </w:r>
-      <w:r>
-        <w:rPr>
-          <w:rFonts w:hint="eastAsia"/>
-          <w:sz w:val="24"/>
-          <w:szCs w:val="24"/>
-        </w:rPr>
-        <w:t>三</w:t>
-      </w:r>
-      <w:r>
-        <w:rPr>
-          <w:rFonts w:hint="eastAsia"/>
-          <w:sz w:val="24"/>
-          <w:szCs w:val="24"/>
-        </w:rPr>
-        <w:t>次调用</w:t>
+        <w:t>第三次调用</w:t>
       </w:r>
       <w:proofErr w:type="spellStart"/>
       <w:r>
@@ -11005,8 +13390,6 @@
           <w:szCs w:val="24"/>
         </w:rPr>
       </w:pPr>
-      <w:bookmarkStart w:id="0" w:name="_GoBack"/>
-      <w:bookmarkEnd w:id="0"/>
       <w:r>
         <w:rPr>
           <w:rFonts w:hint="eastAsia"/>
@@ -11122,6 +13505,95 @@
 <file path=word/numbering.xml><?xml version="1.0" encoding="utf-8"?>
 <w:numbering xmlns:wpc="http://schemas.microsoft.com/office/word/2010/wordprocessingCanvas" xmlns:cx="http://schemas.microsoft.com/office/drawing/2014/chartex" xmlns:cx1="http://schemas.microsoft.com/office/drawing/2015/9/8/chartex" xmlns:cx2="http://schemas.microsoft.com/office/drawing/2015/10/21/chartex" xmlns:cx3="http://schemas.microsoft.com/office/drawing/2016/5/9/chartex" xmlns:cx4="http://schemas.microsoft.com/office/drawing/2016/5/10/chartex" xmlns:cx5="http://schemas.microsoft.com/office/drawing/2016/5/11/chartex" xmlns:cx6="http://schemas.microsoft.com/office/drawing/2016/5/12/chartex" xmlns:cx7="http://schemas.microsoft.com/office/drawing/2016/5/13/chartex" xmlns:cx8="http://schemas.microsoft.com/office/drawing/2016/5/14/chartex" xmlns:mc="http://schemas.openxmlformats.org/markup-compatibility/2006" xmlns:aink="http://schemas.microsoft.com/office/drawing/2016/ink" xmlns:am3d="http://schemas.microsoft.com/office/drawing/2017/model3d" xmlns:o="urn:schemas-microsoft-com:office:office" xmlns:r="http://schemas.openxmlformats.org/officeDocument/2006/relationships" xmlns:m="http://schemas.openxmlformats.org/officeDocument/2006/math" xmlns:v="urn:schemas-microsoft-com:vml" xmlns:wp14="http://schemas.microsoft.com/office/word/2010/wordprocessingDrawing" xmlns:wp="http://schemas.openxmlformats.org/drawingml/2006/wordprocessingDrawing" xmlns:w10="urn:schemas-microsoft-com:office:word" xmlns:w="http://schemas.openxmlformats.org/wordprocessingml/2006/main" xmlns:w14="http://schemas.microsoft.com/office/word/2010/wordml" xmlns:w15="http://schemas.microsoft.com/office/word/2012/wordml" xmlns:w16cid="http://schemas.microsoft.com/office/word/2016/wordml/cid" xmlns:w16se="http://schemas.microsoft.com/office/word/2015/wordml/symex" xmlns:wpg="http://schemas.microsoft.com/office/word/2010/wordprocessingGroup" xmlns:wpi="http://schemas.microsoft.com/office/word/2010/wordprocessingInk" xmlns:wne="http://schemas.microsoft.com/office/word/2006/wordml" xmlns:wps="http://schemas.microsoft.com/office/word/2010/wordprocessingShape" mc:Ignorable="w14 w15 w16se w16cid wp14">
   <w:abstractNum w:abstractNumId="0" w15:restartNumberingAfterBreak="0">
+    <w:nsid w:val="1627033F"/>
+    <w:multiLevelType w:val="hybridMultilevel"/>
+    <w:tmpl w:val="8F16B514"/>
+    <w:lvl w:ilvl="0" w:tplc="54E431B6">
+      <w:start w:val="1"/>
+      <w:numFmt w:val="decimal"/>
+      <w:lvlText w:val="%1)"/>
+      <w:lvlJc w:val="left"/>
+      <w:pPr>
+        <w:ind w:left="360" w:hanging="360"/>
+      </w:pPr>
+      <w:rPr>
+        <w:rFonts w:hint="default"/>
+      </w:rPr>
+    </w:lvl>
+    <w:lvl w:ilvl="1" w:tplc="04090019" w:tentative="1">
+      <w:start w:val="1"/>
+      <w:numFmt w:val="lowerLetter"/>
+      <w:lvlText w:val="%2)"/>
+      <w:lvlJc w:val="left"/>
+      <w:pPr>
+        <w:ind w:left="840" w:hanging="420"/>
+      </w:pPr>
+    </w:lvl>
+    <w:lvl w:ilvl="2" w:tplc="0409001B" w:tentative="1">
+      <w:start w:val="1"/>
+      <w:numFmt w:val="lowerRoman"/>
+      <w:lvlText w:val="%3."/>
+      <w:lvlJc w:val="right"/>
+      <w:pPr>
+        <w:ind w:left="1260" w:hanging="420"/>
+      </w:pPr>
+    </w:lvl>
+    <w:lvl w:ilvl="3" w:tplc="0409000F" w:tentative="1">
+      <w:start w:val="1"/>
+      <w:numFmt w:val="decimal"/>
+      <w:lvlText w:val="%4."/>
+      <w:lvlJc w:val="left"/>
+      <w:pPr>
+        <w:ind w:left="1680" w:hanging="420"/>
+      </w:pPr>
+    </w:lvl>
+    <w:lvl w:ilvl="4" w:tplc="04090019" w:tentative="1">
+      <w:start w:val="1"/>
+      <w:numFmt w:val="lowerLetter"/>
+      <w:lvlText w:val="%5)"/>
+      <w:lvlJc w:val="left"/>
+      <w:pPr>
+        <w:ind w:left="2100" w:hanging="420"/>
+      </w:pPr>
+    </w:lvl>
+    <w:lvl w:ilvl="5" w:tplc="0409001B" w:tentative="1">
+      <w:start w:val="1"/>
+      <w:numFmt w:val="lowerRoman"/>
+      <w:lvlText w:val="%6."/>
+      <w:lvlJc w:val="right"/>
+      <w:pPr>
+        <w:ind w:left="2520" w:hanging="420"/>
+      </w:pPr>
+    </w:lvl>
+    <w:lvl w:ilvl="6" w:tplc="0409000F" w:tentative="1">
+      <w:start w:val="1"/>
+      <w:numFmt w:val="decimal"/>
+      <w:lvlText w:val="%7."/>
+      <w:lvlJc w:val="left"/>
+      <w:pPr>
+        <w:ind w:left="2940" w:hanging="420"/>
+      </w:pPr>
+    </w:lvl>
+    <w:lvl w:ilvl="7" w:tplc="04090019" w:tentative="1">
+      <w:start w:val="1"/>
+      <w:numFmt w:val="lowerLetter"/>
+      <w:lvlText w:val="%8)"/>
+      <w:lvlJc w:val="left"/>
+      <w:pPr>
+        <w:ind w:left="3360" w:hanging="420"/>
+      </w:pPr>
+    </w:lvl>
+    <w:lvl w:ilvl="8" w:tplc="0409001B" w:tentative="1">
+      <w:start w:val="1"/>
+      <w:numFmt w:val="lowerRoman"/>
+      <w:lvlText w:val="%9."/>
+      <w:lvlJc w:val="right"/>
+      <w:pPr>
+        <w:ind w:left="3780" w:hanging="420"/>
+      </w:pPr>
+    </w:lvl>
+  </w:abstractNum>
+  <w:abstractNum w:abstractNumId="1" w15:restartNumberingAfterBreak="0">
     <w:nsid w:val="5AD912C6"/>
     <w:multiLevelType w:val="hybridMultilevel"/>
     <w:tmpl w:val="915E64B6"/>
@@ -11210,7 +13682,7 @@
       </w:pPr>
     </w:lvl>
   </w:abstractNum>
-  <w:abstractNum w:abstractNumId="1" w15:restartNumberingAfterBreak="0">
+  <w:abstractNum w:abstractNumId="2" w15:restartNumberingAfterBreak="0">
     <w:nsid w:val="77D507E8"/>
     <w:multiLevelType w:val="multilevel"/>
     <w:tmpl w:val="009CBF5E"/>
@@ -11324,9 +13796,12 @@
     </w:lvl>
   </w:abstractNum>
   <w:num w:numId="1">
+    <w:abstractNumId w:val="2"/>
+  </w:num>
+  <w:num w:numId="2">
     <w:abstractNumId w:val="1"/>
   </w:num>
-  <w:num w:numId="2">
+  <w:num w:numId="3">
     <w:abstractNumId w:val="0"/>
   </w:num>
 </w:numbering>
@@ -12224,7 +14699,7 @@
 </file>
 
 <file path=customXml/itemProps1.xml><?xml version="1.0" encoding="utf-8"?>
-<ds:datastoreItem xmlns:ds="http://schemas.openxmlformats.org/officeDocument/2006/customXml" ds:itemID="{60340A45-8EC5-48A1-9F94-21D6C6B5CC9D}">
+<ds:datastoreItem xmlns:ds="http://schemas.openxmlformats.org/officeDocument/2006/customXml" ds:itemID="{FAD31062-7E0A-4E31-A88E-BD21E09DB208}">
   <ds:schemaRefs>
     <ds:schemaRef ds:uri="http://schemas.openxmlformats.org/officeDocument/2006/bibliography"/>
   </ds:schemaRefs>

</xml_diff>

<commit_message>
Book chapter updating: drawing bar chart
</commit_message>
<xml_diff>
--- a/matplotlib/matplotlib.docx
+++ b/matplotlib/matplotlib.docx
@@ -1060,7 +1060,7 @@
           <w:sz w:val="24"/>
           <w:szCs w:val="24"/>
         </w:rPr>
-        <w:t>绘制基本折线图</w:t>
+        <w:t>绘制折线图</w:t>
       </w:r>
     </w:p>
     <w:p>
@@ -1920,7 +1920,6 @@
         <w:pStyle w:val="a3"/>
         <w:ind w:firstLine="480"/>
         <w:rPr>
-          <w:rFonts w:hint="eastAsia"/>
           <w:sz w:val="24"/>
           <w:szCs w:val="24"/>
         </w:rPr>
@@ -2495,7 +2494,6 @@
         <w:pStyle w:val="a3"/>
         <w:ind w:firstLine="480"/>
         <w:rPr>
-          <w:rFonts w:hint="eastAsia"/>
           <w:sz w:val="24"/>
           <w:szCs w:val="24"/>
         </w:rPr>
@@ -2611,7 +2609,16 @@
           <w:sz w:val="24"/>
           <w:szCs w:val="24"/>
         </w:rPr>
-        <w:t>调整线条</w:t>
+        <w:t>设置</w:t>
+      </w:r>
+      <w:r>
+        <w:rPr>
+          <w:rFonts w:hint="eastAsia"/>
+          <w:b/>
+          <w:sz w:val="24"/>
+          <w:szCs w:val="24"/>
+        </w:rPr>
+        <w:t>线条</w:t>
       </w:r>
       <w:r>
         <w:rPr>
@@ -2742,7 +2749,7 @@
               </w:tabs>
               <w:jc w:val="left"/>
               <w:rPr>
-                <w:rFonts w:ascii="Courier New" w:eastAsia="宋体" w:hAnsi="Courier New" w:cs="Courier New" w:hint="eastAsia"/>
+                <w:rFonts w:ascii="Courier New" w:eastAsia="宋体" w:hAnsi="Courier New" w:cs="Courier New"/>
                 <w:color w:val="000000"/>
                 <w:kern w:val="0"/>
                 <w:sz w:val="25"/>
@@ -2831,7 +2838,15 @@
           <w:sz w:val="24"/>
           <w:szCs w:val="24"/>
         </w:rPr>
-        <w:t>即在参数中明确地指出要修改的属性名称并传值</w:t>
+        <w:t>即</w:t>
+      </w:r>
+      <w:r>
+        <w:rPr>
+          <w:rFonts w:hint="eastAsia"/>
+          <w:sz w:val="24"/>
+          <w:szCs w:val="24"/>
+        </w:rPr>
+        <w:t>在参数中明确地指出要修改的属性名称并传值</w:t>
       </w:r>
       <w:r>
         <w:rPr>
@@ -2905,15 +2920,23 @@
         </w:rPr>
         <w:t>常用的</w:t>
       </w:r>
-      <w:bookmarkStart w:id="0" w:name="_GoBack"/>
-      <w:bookmarkEnd w:id="0"/>
-      <w:r>
-        <w:rPr>
-          <w:rFonts w:hint="eastAsia"/>
-          <w:sz w:val="24"/>
-          <w:szCs w:val="24"/>
-        </w:rPr>
-        <w:t>的线条对象（</w:t>
+      <w:proofErr w:type="gramStart"/>
+      <w:r>
+        <w:rPr>
+          <w:rFonts w:hint="eastAsia"/>
+          <w:sz w:val="24"/>
+          <w:szCs w:val="24"/>
+        </w:rPr>
+        <w:t>的</w:t>
+      </w:r>
+      <w:proofErr w:type="gramEnd"/>
+      <w:r>
+        <w:rPr>
+          <w:rFonts w:hint="eastAsia"/>
+          <w:sz w:val="24"/>
+          <w:szCs w:val="24"/>
+        </w:rPr>
+        <w:t>线条对象（</w:t>
       </w:r>
       <w:r>
         <w:rPr>
@@ -2936,7 +2959,46 @@
           <w:sz w:val="24"/>
           <w:szCs w:val="24"/>
         </w:rPr>
-        <w:t>对象）属性：</w:t>
+        <w:t>对象）属性</w:t>
+      </w:r>
+      <w:r>
+        <w:rPr>
+          <w:rFonts w:hint="eastAsia"/>
+          <w:sz w:val="24"/>
+          <w:szCs w:val="24"/>
+        </w:rPr>
+        <w:t>。对于未明确指定取值的参数，</w:t>
+      </w:r>
+      <w:r>
+        <w:rPr>
+          <w:rFonts w:hint="eastAsia"/>
+          <w:sz w:val="24"/>
+          <w:szCs w:val="24"/>
+        </w:rPr>
+        <w:t>plot</w:t>
+      </w:r>
+      <w:r>
+        <w:rPr>
+          <w:sz w:val="24"/>
+          <w:szCs w:val="24"/>
+        </w:rPr>
+        <w:t>()</w:t>
+      </w:r>
+      <w:r>
+        <w:rPr>
+          <w:rFonts w:hint="eastAsia"/>
+          <w:sz w:val="24"/>
+          <w:szCs w:val="24"/>
+        </w:rPr>
+        <w:t>将取其默认值</w:t>
+      </w:r>
+      <w:r>
+        <w:rPr>
+          <w:rFonts w:hint="eastAsia"/>
+          <w:sz w:val="24"/>
+          <w:szCs w:val="24"/>
+        </w:rPr>
+        <w:t>：</w:t>
       </w:r>
     </w:p>
     <w:tbl>
@@ -2958,7 +3020,6 @@
           <w:p>
             <w:pPr>
               <w:rPr>
-                <w:rFonts w:hint="eastAsia"/>
                 <w:b/>
                 <w:sz w:val="24"/>
                 <w:szCs w:val="24"/>
@@ -2982,7 +3043,6 @@
           <w:p>
             <w:pPr>
               <w:rPr>
-                <w:rFonts w:hint="eastAsia"/>
                 <w:b/>
                 <w:sz w:val="24"/>
                 <w:szCs w:val="24"/>
@@ -3006,7 +3066,6 @@
           <w:p>
             <w:pPr>
               <w:rPr>
-                <w:rFonts w:hint="eastAsia"/>
                 <w:b/>
                 <w:sz w:val="24"/>
                 <w:szCs w:val="24"/>
@@ -3032,7 +3091,6 @@
           <w:p>
             <w:pPr>
               <w:rPr>
-                <w:rFonts w:hint="eastAsia"/>
                 <w:sz w:val="24"/>
                 <w:szCs w:val="24"/>
               </w:rPr>
@@ -3054,7 +3112,6 @@
           <w:p>
             <w:pPr>
               <w:rPr>
-                <w:rFonts w:hint="eastAsia"/>
                 <w:sz w:val="24"/>
                 <w:szCs w:val="24"/>
               </w:rPr>
@@ -3099,7 +3156,6 @@
           <w:p>
             <w:pPr>
               <w:rPr>
-                <w:rFonts w:hint="eastAsia"/>
                 <w:sz w:val="24"/>
                 <w:szCs w:val="24"/>
               </w:rPr>
@@ -3123,7 +3179,6 @@
           <w:p>
             <w:pPr>
               <w:rPr>
-                <w:rFonts w:hint="eastAsia"/>
                 <w:sz w:val="24"/>
                 <w:szCs w:val="24"/>
               </w:rPr>
@@ -3145,7 +3200,6 @@
           <w:p>
             <w:pPr>
               <w:rPr>
-                <w:rFonts w:hint="eastAsia"/>
                 <w:sz w:val="24"/>
                 <w:szCs w:val="24"/>
               </w:rPr>
@@ -3191,7 +3245,6 @@
           <w:p>
             <w:pPr>
               <w:rPr>
-                <w:rFonts w:hint="eastAsia"/>
                 <w:sz w:val="24"/>
                 <w:szCs w:val="24"/>
               </w:rPr>
@@ -3214,7 +3267,6 @@
           <w:p>
             <w:pPr>
               <w:rPr>
-                <w:rFonts w:hint="eastAsia"/>
                 <w:sz w:val="24"/>
                 <w:szCs w:val="24"/>
               </w:rPr>
@@ -3261,7 +3313,6 @@
           <w:p>
             <w:pPr>
               <w:rPr>
-                <w:rFonts w:hint="eastAsia"/>
                 <w:sz w:val="24"/>
                 <w:szCs w:val="24"/>
               </w:rPr>
@@ -3283,7 +3334,6 @@
           <w:p>
             <w:pPr>
               <w:rPr>
-                <w:rFonts w:hint="eastAsia"/>
                 <w:sz w:val="24"/>
                 <w:szCs w:val="24"/>
               </w:rPr>
@@ -3322,7 +3372,6 @@
           <w:p>
             <w:pPr>
               <w:rPr>
-                <w:rFonts w:hint="eastAsia"/>
                 <w:sz w:val="24"/>
                 <w:szCs w:val="24"/>
               </w:rPr>
@@ -3359,7 +3408,6 @@
           <w:p>
             <w:pPr>
               <w:rPr>
-                <w:rFonts w:hint="eastAsia"/>
                 <w:sz w:val="24"/>
                 <w:szCs w:val="24"/>
               </w:rPr>
@@ -3601,17 +3649,8 @@
                 <w:sz w:val="24"/>
                 <w:szCs w:val="24"/>
               </w:rPr>
-              <w:t>#0F0F0F</w:t>
-            </w:r>
-            <w:proofErr w:type="gramStart"/>
-            <w:r>
-              <w:rPr>
-                <w:sz w:val="24"/>
-                <w:szCs w:val="24"/>
-              </w:rPr>
-              <w:t>’</w:t>
-            </w:r>
-            <w:proofErr w:type="gramEnd"/>
+              <w:t>#0F0F0F’</w:t>
+            </w:r>
             <w:r>
               <w:rPr>
                 <w:rFonts w:hint="eastAsia"/>
@@ -3624,7 +3663,6 @@
           <w:p>
             <w:pPr>
               <w:rPr>
-                <w:rFonts w:hint="eastAsia"/>
                 <w:sz w:val="24"/>
                 <w:szCs w:val="24"/>
               </w:rPr>
@@ -3681,7 +3719,6 @@
           <w:p>
             <w:pPr>
               <w:rPr>
-                <w:rFonts w:hint="eastAsia"/>
                 <w:sz w:val="24"/>
                 <w:szCs w:val="24"/>
               </w:rPr>
@@ -3710,7 +3747,6 @@
           <w:p>
             <w:pPr>
               <w:rPr>
-                <w:rFonts w:hint="eastAsia"/>
                 <w:sz w:val="24"/>
                 <w:szCs w:val="24"/>
               </w:rPr>
@@ -3765,7 +3801,6 @@
           <w:p>
             <w:pPr>
               <w:rPr>
-                <w:rFonts w:hint="eastAsia"/>
                 <w:sz w:val="24"/>
                 <w:szCs w:val="24"/>
               </w:rPr>
@@ -3855,7 +3890,6 @@
           <w:p>
             <w:pPr>
               <w:rPr>
-                <w:rFonts w:hint="eastAsia"/>
                 <w:sz w:val="24"/>
                 <w:szCs w:val="24"/>
               </w:rPr>
@@ -3877,7 +3911,6 @@
           <w:p>
             <w:pPr>
               <w:rPr>
-                <w:rFonts w:hint="eastAsia"/>
                 <w:sz w:val="24"/>
                 <w:szCs w:val="24"/>
               </w:rPr>
@@ -3899,7 +3932,6 @@
           <w:p>
             <w:pPr>
               <w:rPr>
-                <w:rFonts w:hint="eastAsia"/>
                 <w:sz w:val="24"/>
                 <w:szCs w:val="24"/>
               </w:rPr>
@@ -3930,7 +3962,6 @@
           <w:p>
             <w:pPr>
               <w:rPr>
-                <w:rFonts w:hint="eastAsia"/>
                 <w:sz w:val="24"/>
                 <w:szCs w:val="24"/>
               </w:rPr>
@@ -3977,7 +4008,6 @@
           <w:p>
             <w:pPr>
               <w:rPr>
-                <w:rFonts w:hint="eastAsia"/>
                 <w:sz w:val="24"/>
                 <w:szCs w:val="24"/>
               </w:rPr>
@@ -3999,7 +4029,6 @@
           <w:p>
             <w:pPr>
               <w:rPr>
-                <w:rFonts w:hint="eastAsia"/>
                 <w:sz w:val="24"/>
                 <w:szCs w:val="24"/>
               </w:rPr>
@@ -4095,7 +4124,6 @@
           <w:p>
             <w:pPr>
               <w:rPr>
-                <w:rFonts w:hint="eastAsia"/>
                 <w:sz w:val="24"/>
                 <w:szCs w:val="24"/>
               </w:rPr>
@@ -4135,7 +4163,6 @@
           <w:p>
             <w:pPr>
               <w:rPr>
-                <w:rFonts w:hint="eastAsia"/>
                 <w:sz w:val="24"/>
                 <w:szCs w:val="24"/>
               </w:rPr>
@@ -4157,7 +4184,6 @@
           <w:p>
             <w:pPr>
               <w:rPr>
-                <w:rFonts w:hint="eastAsia"/>
                 <w:sz w:val="24"/>
                 <w:szCs w:val="24"/>
               </w:rPr>
@@ -4188,7 +4214,6 @@
           <w:p>
             <w:pPr>
               <w:rPr>
-                <w:rFonts w:hint="eastAsia"/>
                 <w:sz w:val="24"/>
                 <w:szCs w:val="24"/>
               </w:rPr>
@@ -4217,7 +4242,6 @@
           <w:p>
             <w:pPr>
               <w:rPr>
-                <w:rFonts w:hint="eastAsia"/>
                 <w:sz w:val="24"/>
                 <w:szCs w:val="24"/>
               </w:rPr>
@@ -4239,7 +4263,6 @@
           <w:p>
             <w:pPr>
               <w:rPr>
-                <w:rFonts w:hint="eastAsia"/>
                 <w:sz w:val="24"/>
                 <w:szCs w:val="24"/>
               </w:rPr>
@@ -4292,7 +4315,6 @@
           <w:p>
             <w:pPr>
               <w:rPr>
-                <w:rFonts w:hint="eastAsia"/>
                 <w:sz w:val="24"/>
                 <w:szCs w:val="24"/>
               </w:rPr>
@@ -4341,7 +4363,6 @@
           <w:p>
             <w:pPr>
               <w:rPr>
-                <w:rFonts w:hint="eastAsia"/>
                 <w:sz w:val="24"/>
                 <w:szCs w:val="24"/>
               </w:rPr>
@@ -4363,7 +4384,6 @@
           <w:p>
             <w:pPr>
               <w:rPr>
-                <w:rFonts w:hint="eastAsia"/>
                 <w:sz w:val="24"/>
                 <w:szCs w:val="24"/>
               </w:rPr>
@@ -4410,7 +4430,6 @@
           <w:p>
             <w:pPr>
               <w:rPr>
-                <w:rFonts w:hint="eastAsia"/>
                 <w:sz w:val="24"/>
                 <w:szCs w:val="24"/>
               </w:rPr>
@@ -4457,7 +4476,6 @@
           <w:p>
             <w:pPr>
               <w:rPr>
-                <w:rFonts w:hint="eastAsia"/>
                 <w:sz w:val="24"/>
                 <w:szCs w:val="24"/>
               </w:rPr>
@@ -4479,7 +4497,6 @@
           <w:p>
             <w:pPr>
               <w:rPr>
-                <w:rFonts w:hint="eastAsia"/>
                 <w:sz w:val="24"/>
                 <w:szCs w:val="24"/>
               </w:rPr>
@@ -4503,7 +4520,6 @@
           <w:p>
             <w:pPr>
               <w:rPr>
-                <w:rFonts w:hint="eastAsia"/>
                 <w:sz w:val="24"/>
                 <w:szCs w:val="24"/>
               </w:rPr>
@@ -4552,7 +4568,6 @@
           <w:p>
             <w:pPr>
               <w:rPr>
-                <w:rFonts w:hint="eastAsia"/>
                 <w:sz w:val="24"/>
                 <w:szCs w:val="24"/>
               </w:rPr>
@@ -4574,7 +4589,6 @@
           <w:p>
             <w:pPr>
               <w:rPr>
-                <w:rFonts w:hint="eastAsia"/>
                 <w:sz w:val="24"/>
                 <w:szCs w:val="24"/>
               </w:rPr>
@@ -4614,7 +4628,6 @@
           <w:p>
             <w:pPr>
               <w:rPr>
-                <w:rFonts w:hint="eastAsia"/>
                 <w:sz w:val="24"/>
                 <w:szCs w:val="24"/>
               </w:rPr>
@@ -4663,7 +4676,6 @@
           <w:p>
             <w:pPr>
               <w:rPr>
-                <w:rFonts w:hint="eastAsia"/>
                 <w:sz w:val="24"/>
                 <w:szCs w:val="24"/>
               </w:rPr>
@@ -4685,7 +4697,6 @@
           <w:p>
             <w:pPr>
               <w:rPr>
-                <w:rFonts w:hint="eastAsia"/>
                 <w:sz w:val="24"/>
                 <w:szCs w:val="24"/>
               </w:rPr>
@@ -4709,7 +4720,6 @@
           <w:p>
             <w:pPr>
               <w:rPr>
-                <w:rFonts w:hint="eastAsia"/>
                 <w:sz w:val="24"/>
                 <w:szCs w:val="24"/>
               </w:rPr>
@@ -4731,7 +4741,6 @@
           <w:p>
             <w:pPr>
               <w:rPr>
-                <w:rFonts w:hint="eastAsia"/>
                 <w:sz w:val="24"/>
                 <w:szCs w:val="24"/>
               </w:rPr>
@@ -4753,7 +4762,6 @@
           <w:p>
             <w:pPr>
               <w:rPr>
-                <w:rFonts w:hint="eastAsia"/>
                 <w:sz w:val="24"/>
                 <w:szCs w:val="24"/>
               </w:rPr>
@@ -4784,7 +4792,6 @@
           <w:p>
             <w:pPr>
               <w:rPr>
-                <w:rFonts w:hint="eastAsia"/>
                 <w:sz w:val="24"/>
                 <w:szCs w:val="24"/>
               </w:rPr>
@@ -4815,7 +4822,6 @@
           <w:p>
             <w:pPr>
               <w:rPr>
-                <w:rFonts w:hint="eastAsia"/>
                 <w:sz w:val="24"/>
                 <w:szCs w:val="24"/>
               </w:rPr>
@@ -4847,7 +4853,6 @@
           <w:p>
             <w:pPr>
               <w:rPr>
-                <w:rFonts w:hint="eastAsia"/>
                 <w:sz w:val="24"/>
                 <w:szCs w:val="24"/>
               </w:rPr>
@@ -4898,7 +4903,6 @@
           <w:p>
             <w:pPr>
               <w:rPr>
-                <w:rFonts w:hint="eastAsia"/>
                 <w:sz w:val="24"/>
                 <w:szCs w:val="24"/>
               </w:rPr>
@@ -4929,7 +4933,6 @@
           <w:p>
             <w:pPr>
               <w:rPr>
-                <w:rFonts w:hint="eastAsia"/>
                 <w:sz w:val="24"/>
                 <w:szCs w:val="24"/>
               </w:rPr>
@@ -4961,7 +4964,6 @@
           <w:p>
             <w:pPr>
               <w:rPr>
-                <w:rFonts w:hint="eastAsia"/>
                 <w:sz w:val="24"/>
                 <w:szCs w:val="24"/>
               </w:rPr>
@@ -5007,7 +5009,766 @@
     </w:tbl>
     <w:p>
       <w:pPr>
-        <w:ind w:firstLineChars="175" w:firstLine="420"/>
+        <w:tabs>
+          <w:tab w:val="left" w:pos="567"/>
+        </w:tabs>
+        <w:ind w:firstLineChars="176" w:firstLine="422"/>
+        <w:rPr>
+          <w:b/>
+          <w:sz w:val="24"/>
+          <w:szCs w:val="24"/>
+        </w:rPr>
+      </w:pPr>
+      <w:r>
+        <w:rPr>
+          <w:rFonts w:hint="eastAsia"/>
+          <w:sz w:val="24"/>
+          <w:szCs w:val="24"/>
+        </w:rPr>
+        <w:t>下面介绍其他几种常用的绘图类型。在介绍过程中出现的代码可能会涉及到图的样式调整。对此，我们将在</w:t>
+      </w:r>
+      <w:r>
+        <w:rPr>
+          <w:rFonts w:hint="eastAsia"/>
+          <w:sz w:val="24"/>
+          <w:szCs w:val="24"/>
+        </w:rPr>
+        <w:t>2.</w:t>
+      </w:r>
+      <w:r>
+        <w:rPr>
+          <w:sz w:val="24"/>
+          <w:szCs w:val="24"/>
+        </w:rPr>
+        <w:t>4</w:t>
+      </w:r>
+      <w:r>
+        <w:rPr>
+          <w:rFonts w:hint="eastAsia"/>
+          <w:sz w:val="24"/>
+          <w:szCs w:val="24"/>
+        </w:rPr>
+        <w:t>节作进一步介绍。</w:t>
+      </w:r>
+    </w:p>
+    <w:p>
+      <w:pPr>
+        <w:tabs>
+          <w:tab w:val="left" w:pos="567"/>
+        </w:tabs>
+        <w:ind w:firstLineChars="176" w:firstLine="424"/>
+        <w:rPr>
+          <w:b/>
+          <w:sz w:val="24"/>
+          <w:szCs w:val="24"/>
+        </w:rPr>
+      </w:pPr>
+      <w:r>
+        <w:rPr>
+          <w:rFonts w:hint="eastAsia"/>
+          <w:b/>
+          <w:sz w:val="24"/>
+          <w:szCs w:val="24"/>
+        </w:rPr>
+        <w:t>2</w:t>
+      </w:r>
+      <w:r>
+        <w:rPr>
+          <w:b/>
+          <w:sz w:val="24"/>
+          <w:szCs w:val="24"/>
+        </w:rPr>
+        <w:t>.3.</w:t>
+      </w:r>
+      <w:r>
+        <w:rPr>
+          <w:b/>
+          <w:sz w:val="24"/>
+          <w:szCs w:val="24"/>
+        </w:rPr>
+        <w:t>3</w:t>
+      </w:r>
+      <w:r>
+        <w:rPr>
+          <w:b/>
+          <w:sz w:val="24"/>
+          <w:szCs w:val="24"/>
+        </w:rPr>
+        <w:t xml:space="preserve"> </w:t>
+      </w:r>
+      <w:r>
+        <w:rPr>
+          <w:rFonts w:hint="eastAsia"/>
+          <w:b/>
+          <w:sz w:val="24"/>
+          <w:szCs w:val="24"/>
+        </w:rPr>
+        <w:t>绘制柱状图</w:t>
+      </w:r>
+    </w:p>
+    <w:p>
+      <w:pPr>
+        <w:tabs>
+          <w:tab w:val="left" w:pos="567"/>
+        </w:tabs>
+        <w:ind w:firstLineChars="200" w:firstLine="480"/>
+        <w:rPr>
+          <w:sz w:val="24"/>
+          <w:szCs w:val="24"/>
+        </w:rPr>
+      </w:pPr>
+      <w:r>
+        <w:rPr>
+          <w:rFonts w:hint="eastAsia"/>
+          <w:sz w:val="24"/>
+          <w:szCs w:val="24"/>
+        </w:rPr>
+        <w:t>除折线图外，最常用的统计图类型之一就是柱状图。</w:t>
+      </w:r>
+      <w:r>
+        <w:rPr>
+          <w:rFonts w:hint="eastAsia"/>
+          <w:sz w:val="24"/>
+          <w:szCs w:val="24"/>
+        </w:rPr>
+        <w:t>绘制柱状图的基本函数为</w:t>
+      </w:r>
+      <w:proofErr w:type="spellStart"/>
+      <w:r>
+        <w:rPr>
+          <w:rFonts w:hint="eastAsia"/>
+          <w:sz w:val="24"/>
+          <w:szCs w:val="24"/>
+        </w:rPr>
+        <w:t>p</w:t>
+      </w:r>
+      <w:r>
+        <w:rPr>
+          <w:sz w:val="24"/>
+          <w:szCs w:val="24"/>
+        </w:rPr>
+        <w:t>lt.</w:t>
+      </w:r>
+      <w:r>
+        <w:rPr>
+          <w:rFonts w:hint="eastAsia"/>
+          <w:sz w:val="24"/>
+          <w:szCs w:val="24"/>
+        </w:rPr>
+        <w:t>b</w:t>
+      </w:r>
+      <w:r>
+        <w:rPr>
+          <w:sz w:val="24"/>
+          <w:szCs w:val="24"/>
+        </w:rPr>
+        <w:t>ar</w:t>
+      </w:r>
+      <w:proofErr w:type="spellEnd"/>
+      <w:r>
+        <w:rPr>
+          <w:sz w:val="24"/>
+          <w:szCs w:val="24"/>
+        </w:rPr>
+        <w:t>()</w:t>
+      </w:r>
+      <w:r>
+        <w:rPr>
+          <w:rFonts w:hint="eastAsia"/>
+          <w:sz w:val="24"/>
+          <w:szCs w:val="24"/>
+        </w:rPr>
+        <w:t>。下面绘制一幅基本的柱状图</w:t>
+      </w:r>
+      <w:r>
+        <w:rPr>
+          <w:rFonts w:hint="eastAsia"/>
+          <w:sz w:val="24"/>
+          <w:szCs w:val="24"/>
+        </w:rPr>
+        <w:t>：</w:t>
+      </w:r>
+    </w:p>
+    <w:tbl>
+      <w:tblPr>
+        <w:tblStyle w:val="a4"/>
+        <w:tblW w:w="0" w:type="auto"/>
+        <w:tblLook w:val="04A0" w:firstRow="1" w:lastRow="0" w:firstColumn="1" w:lastColumn="0" w:noHBand="0" w:noVBand="1"/>
+      </w:tblPr>
+      <w:tblGrid>
+        <w:gridCol w:w="8522"/>
+      </w:tblGrid>
+      <w:tr>
+        <w:tc>
+          <w:tcPr>
+            <w:tcW w:w="8522" w:type="dxa"/>
+          </w:tcPr>
+          <w:p>
+            <w:pPr>
+              <w:pStyle w:val="HTML"/>
+              <w:shd w:val="clear" w:color="auto" w:fill="FFFFFF"/>
+              <w:rPr>
+                <w:rFonts w:ascii="Courier New" w:hAnsi="Courier New" w:cs="Courier New"/>
+                <w:color w:val="000000"/>
+                <w:sz w:val="25"/>
+                <w:szCs w:val="25"/>
+              </w:rPr>
+            </w:pPr>
+            <w:r>
+              <w:rPr>
+                <w:rFonts w:ascii="Courier New" w:hAnsi="Courier New" w:cs="Courier New"/>
+                <w:b/>
+                <w:bCs/>
+                <w:color w:val="000080"/>
+                <w:sz w:val="22"/>
+                <w:szCs w:val="25"/>
+              </w:rPr>
+              <w:t xml:space="preserve">import </w:t>
+            </w:r>
+            <w:proofErr w:type="spellStart"/>
+            <w:proofErr w:type="gramStart"/>
+            <w:r>
+              <w:rPr>
+                <w:rFonts w:ascii="Courier New" w:hAnsi="Courier New" w:cs="Courier New"/>
+                <w:color w:val="000000"/>
+                <w:sz w:val="22"/>
+                <w:szCs w:val="25"/>
+              </w:rPr>
+              <w:t>matplotlib.pyplot</w:t>
+            </w:r>
+            <w:proofErr w:type="spellEnd"/>
+            <w:proofErr w:type="gramEnd"/>
+            <w:r>
+              <w:rPr>
+                <w:rFonts w:ascii="Courier New" w:hAnsi="Courier New" w:cs="Courier New"/>
+                <w:color w:val="000000"/>
+                <w:sz w:val="22"/>
+                <w:szCs w:val="25"/>
+              </w:rPr>
+              <w:t xml:space="preserve"> </w:t>
+            </w:r>
+            <w:r>
+              <w:rPr>
+                <w:rFonts w:ascii="Courier New" w:hAnsi="Courier New" w:cs="Courier New"/>
+                <w:b/>
+                <w:bCs/>
+                <w:color w:val="000080"/>
+                <w:sz w:val="22"/>
+                <w:szCs w:val="25"/>
+              </w:rPr>
+              <w:t xml:space="preserve">as </w:t>
+            </w:r>
+            <w:proofErr w:type="spellStart"/>
+            <w:r>
+              <w:rPr>
+                <w:rFonts w:ascii="Courier New" w:hAnsi="Courier New" w:cs="Courier New"/>
+                <w:color w:val="000000"/>
+                <w:sz w:val="22"/>
+                <w:szCs w:val="25"/>
+              </w:rPr>
+              <w:t>plt</w:t>
+            </w:r>
+            <w:proofErr w:type="spellEnd"/>
+            <w:r>
+              <w:rPr>
+                <w:rFonts w:ascii="Courier New" w:hAnsi="Courier New" w:cs="Courier New"/>
+                <w:color w:val="000000"/>
+                <w:sz w:val="22"/>
+                <w:szCs w:val="25"/>
+              </w:rPr>
+              <w:br/>
+            </w:r>
+            <w:r>
+              <w:rPr>
+                <w:rFonts w:ascii="Courier New" w:hAnsi="Courier New" w:cs="Courier New"/>
+                <w:color w:val="000000"/>
+                <w:sz w:val="22"/>
+                <w:szCs w:val="25"/>
+              </w:rPr>
+              <w:br/>
+              <w:t>data = [</w:t>
+            </w:r>
+            <w:r>
+              <w:rPr>
+                <w:rFonts w:ascii="Courier New" w:hAnsi="Courier New" w:cs="Courier New"/>
+                <w:color w:val="0000FF"/>
+                <w:sz w:val="22"/>
+                <w:szCs w:val="25"/>
+              </w:rPr>
+              <w:t>2</w:t>
+            </w:r>
+            <w:r>
+              <w:rPr>
+                <w:rFonts w:ascii="Courier New" w:hAnsi="Courier New" w:cs="Courier New"/>
+                <w:color w:val="000000"/>
+                <w:sz w:val="22"/>
+                <w:szCs w:val="25"/>
+              </w:rPr>
+              <w:t xml:space="preserve">, </w:t>
+            </w:r>
+            <w:r>
+              <w:rPr>
+                <w:rFonts w:ascii="Courier New" w:hAnsi="Courier New" w:cs="Courier New"/>
+                <w:color w:val="0000FF"/>
+                <w:sz w:val="22"/>
+                <w:szCs w:val="25"/>
+              </w:rPr>
+              <w:t>4</w:t>
+            </w:r>
+            <w:r>
+              <w:rPr>
+                <w:rFonts w:ascii="Courier New" w:hAnsi="Courier New" w:cs="Courier New"/>
+                <w:color w:val="000000"/>
+                <w:sz w:val="22"/>
+                <w:szCs w:val="25"/>
+              </w:rPr>
+              <w:t xml:space="preserve">, </w:t>
+            </w:r>
+            <w:r>
+              <w:rPr>
+                <w:rFonts w:ascii="Courier New" w:hAnsi="Courier New" w:cs="Courier New"/>
+                <w:color w:val="0000FF"/>
+                <w:sz w:val="22"/>
+                <w:szCs w:val="25"/>
+              </w:rPr>
+              <w:t>8</w:t>
+            </w:r>
+            <w:r>
+              <w:rPr>
+                <w:rFonts w:ascii="Courier New" w:hAnsi="Courier New" w:cs="Courier New"/>
+                <w:color w:val="000000"/>
+                <w:sz w:val="22"/>
+                <w:szCs w:val="25"/>
+              </w:rPr>
+              <w:t xml:space="preserve">, </w:t>
+            </w:r>
+            <w:r>
+              <w:rPr>
+                <w:rFonts w:ascii="Courier New" w:hAnsi="Courier New" w:cs="Courier New"/>
+                <w:color w:val="0000FF"/>
+                <w:sz w:val="22"/>
+                <w:szCs w:val="25"/>
+              </w:rPr>
+              <w:t>16</w:t>
+            </w:r>
+            <w:r>
+              <w:rPr>
+                <w:rFonts w:ascii="Courier New" w:hAnsi="Courier New" w:cs="Courier New"/>
+                <w:color w:val="000000"/>
+                <w:sz w:val="22"/>
+                <w:szCs w:val="25"/>
+              </w:rPr>
+              <w:t xml:space="preserve">, </w:t>
+            </w:r>
+            <w:r>
+              <w:rPr>
+                <w:rFonts w:ascii="Courier New" w:hAnsi="Courier New" w:cs="Courier New"/>
+                <w:color w:val="0000FF"/>
+                <w:sz w:val="22"/>
+                <w:szCs w:val="25"/>
+              </w:rPr>
+              <w:t>32</w:t>
+            </w:r>
+            <w:r>
+              <w:rPr>
+                <w:rFonts w:ascii="Courier New" w:hAnsi="Courier New" w:cs="Courier New"/>
+                <w:color w:val="000000"/>
+                <w:sz w:val="22"/>
+                <w:szCs w:val="25"/>
+              </w:rPr>
+              <w:t>]</w:t>
+            </w:r>
+          </w:p>
+          <w:p>
+            <w:pPr>
+              <w:widowControl/>
+              <w:shd w:val="clear" w:color="auto" w:fill="FFFFFF"/>
+              <w:tabs>
+                <w:tab w:val="left" w:pos="916"/>
+                <w:tab w:val="left" w:pos="1832"/>
+                <w:tab w:val="left" w:pos="2748"/>
+                <w:tab w:val="left" w:pos="3664"/>
+                <w:tab w:val="left" w:pos="4580"/>
+                <w:tab w:val="left" w:pos="5496"/>
+                <w:tab w:val="left" w:pos="6412"/>
+                <w:tab w:val="left" w:pos="7328"/>
+                <w:tab w:val="left" w:pos="8244"/>
+                <w:tab w:val="left" w:pos="9160"/>
+                <w:tab w:val="left" w:pos="10076"/>
+                <w:tab w:val="left" w:pos="10992"/>
+                <w:tab w:val="left" w:pos="11908"/>
+                <w:tab w:val="left" w:pos="12824"/>
+                <w:tab w:val="left" w:pos="13740"/>
+                <w:tab w:val="left" w:pos="14656"/>
+              </w:tabs>
+              <w:jc w:val="left"/>
+              <w:rPr>
+                <w:rFonts w:ascii="Courier New" w:eastAsia="宋体" w:hAnsi="Courier New" w:cs="Courier New" w:hint="eastAsia"/>
+                <w:color w:val="000000"/>
+                <w:kern w:val="0"/>
+                <w:sz w:val="22"/>
+                <w:szCs w:val="25"/>
+              </w:rPr>
+            </w:pPr>
+            <w:r>
+              <w:rPr>
+                <w:rFonts w:ascii="Courier New" w:eastAsia="宋体" w:hAnsi="Courier New" w:cs="Courier New"/>
+                <w:color w:val="000000"/>
+                <w:kern w:val="0"/>
+                <w:sz w:val="22"/>
+                <w:szCs w:val="25"/>
+              </w:rPr>
+              <w:lastRenderedPageBreak/>
+              <w:br/>
+            </w:r>
+            <w:proofErr w:type="spellStart"/>
+            <w:r>
+              <w:rPr>
+                <w:rFonts w:ascii="Courier New" w:eastAsia="宋体" w:hAnsi="Courier New" w:cs="Courier New"/>
+                <w:color w:val="000000"/>
+                <w:kern w:val="0"/>
+                <w:sz w:val="22"/>
+                <w:szCs w:val="25"/>
+              </w:rPr>
+              <w:t>plt.bar</w:t>
+            </w:r>
+            <w:proofErr w:type="spellEnd"/>
+            <w:r>
+              <w:rPr>
+                <w:rFonts w:ascii="Courier New" w:eastAsia="宋体" w:hAnsi="Courier New" w:cs="Courier New"/>
+                <w:color w:val="000000"/>
+                <w:kern w:val="0"/>
+                <w:sz w:val="22"/>
+                <w:szCs w:val="25"/>
+              </w:rPr>
+              <w:t>(</w:t>
+            </w:r>
+            <w:r>
+              <w:rPr>
+                <w:rFonts w:ascii="Courier New" w:eastAsia="宋体" w:hAnsi="Courier New" w:cs="Courier New"/>
+                <w:color w:val="000080"/>
+                <w:kern w:val="0"/>
+                <w:sz w:val="22"/>
+                <w:szCs w:val="25"/>
+              </w:rPr>
+              <w:t>range</w:t>
+            </w:r>
+            <w:r>
+              <w:rPr>
+                <w:rFonts w:ascii="Courier New" w:eastAsia="宋体" w:hAnsi="Courier New" w:cs="Courier New"/>
+                <w:color w:val="000000"/>
+                <w:kern w:val="0"/>
+                <w:sz w:val="22"/>
+                <w:szCs w:val="25"/>
+              </w:rPr>
+              <w:t>(</w:t>
+            </w:r>
+            <w:proofErr w:type="spellStart"/>
+            <w:r>
+              <w:rPr>
+                <w:rFonts w:ascii="Courier New" w:eastAsia="宋体" w:hAnsi="Courier New" w:cs="Courier New"/>
+                <w:color w:val="000080"/>
+                <w:kern w:val="0"/>
+                <w:sz w:val="22"/>
+                <w:szCs w:val="25"/>
+              </w:rPr>
+              <w:t>len</w:t>
+            </w:r>
+            <w:proofErr w:type="spellEnd"/>
+            <w:r>
+              <w:rPr>
+                <w:rFonts w:ascii="Courier New" w:eastAsia="宋体" w:hAnsi="Courier New" w:cs="Courier New"/>
+                <w:color w:val="000000"/>
+                <w:kern w:val="0"/>
+                <w:sz w:val="22"/>
+                <w:szCs w:val="25"/>
+              </w:rPr>
+              <w:t>(data)), data)</w:t>
+            </w:r>
+            <w:r>
+              <w:rPr>
+                <w:rFonts w:ascii="Courier New" w:eastAsia="宋体" w:hAnsi="Courier New" w:cs="Courier New"/>
+                <w:color w:val="000000"/>
+                <w:kern w:val="0"/>
+                <w:sz w:val="22"/>
+                <w:szCs w:val="25"/>
+              </w:rPr>
+              <w:br/>
+            </w:r>
+            <w:proofErr w:type="spellStart"/>
+            <w:proofErr w:type="gramStart"/>
+            <w:r>
+              <w:rPr>
+                <w:rFonts w:ascii="Courier New" w:eastAsia="宋体" w:hAnsi="Courier New" w:cs="Courier New"/>
+                <w:color w:val="000000"/>
+                <w:kern w:val="0"/>
+                <w:sz w:val="22"/>
+                <w:szCs w:val="25"/>
+              </w:rPr>
+              <w:t>plt.show</w:t>
+            </w:r>
+            <w:proofErr w:type="spellEnd"/>
+            <w:proofErr w:type="gramEnd"/>
+            <w:r>
+              <w:rPr>
+                <w:rFonts w:ascii="Courier New" w:eastAsia="宋体" w:hAnsi="Courier New" w:cs="Courier New"/>
+                <w:color w:val="000000"/>
+                <w:kern w:val="0"/>
+                <w:sz w:val="22"/>
+                <w:szCs w:val="25"/>
+              </w:rPr>
+              <w:t>()</w:t>
+            </w:r>
+          </w:p>
+        </w:tc>
+      </w:tr>
+    </w:tbl>
+    <w:p>
+      <w:pPr>
+        <w:tabs>
+          <w:tab w:val="left" w:pos="567"/>
+        </w:tabs>
+        <w:ind w:firstLineChars="200" w:firstLine="480"/>
+        <w:rPr>
+          <w:sz w:val="24"/>
+          <w:szCs w:val="24"/>
+        </w:rPr>
+      </w:pPr>
+      <w:r>
+        <w:rPr>
+          <w:rFonts w:hint="eastAsia"/>
+          <w:sz w:val="24"/>
+          <w:szCs w:val="24"/>
+        </w:rPr>
+        <w:lastRenderedPageBreak/>
+        <w:t>在上述代码中，我们向</w:t>
+      </w:r>
+      <w:proofErr w:type="spellStart"/>
+      <w:r>
+        <w:rPr>
+          <w:sz w:val="24"/>
+          <w:szCs w:val="24"/>
+        </w:rPr>
+        <w:t>plt.bar</w:t>
+      </w:r>
+      <w:proofErr w:type="spellEnd"/>
+      <w:r>
+        <w:rPr>
+          <w:sz w:val="24"/>
+          <w:szCs w:val="24"/>
+        </w:rPr>
+        <w:t>()</w:t>
+      </w:r>
+      <w:r>
+        <w:rPr>
+          <w:rFonts w:hint="eastAsia"/>
+          <w:sz w:val="24"/>
+          <w:szCs w:val="24"/>
+        </w:rPr>
+        <w:t>传递了两个参数，分别是柱状图下标和柱体的高度。可以发现，这和折线图的绘制有相似之处：在调用</w:t>
+      </w:r>
+      <w:proofErr w:type="spellStart"/>
+      <w:r>
+        <w:rPr>
+          <w:rFonts w:hint="eastAsia"/>
+          <w:sz w:val="24"/>
+          <w:szCs w:val="24"/>
+        </w:rPr>
+        <w:t>p</w:t>
+      </w:r>
+      <w:r>
+        <w:rPr>
+          <w:sz w:val="24"/>
+          <w:szCs w:val="24"/>
+        </w:rPr>
+        <w:t>lt.plot</w:t>
+      </w:r>
+      <w:proofErr w:type="spellEnd"/>
+      <w:r>
+        <w:rPr>
+          <w:sz w:val="24"/>
+          <w:szCs w:val="24"/>
+        </w:rPr>
+        <w:t>()</w:t>
+      </w:r>
+      <w:r>
+        <w:rPr>
+          <w:rFonts w:hint="eastAsia"/>
+          <w:sz w:val="24"/>
+          <w:szCs w:val="24"/>
+        </w:rPr>
+        <w:t>绘制折线图时，</w:t>
+      </w:r>
+      <w:r>
+        <w:rPr>
+          <w:rFonts w:hint="eastAsia"/>
+          <w:sz w:val="24"/>
+          <w:szCs w:val="24"/>
+        </w:rPr>
+        <w:t>若只传递两个参数，则第一个参数表示</w:t>
+      </w:r>
+      <w:r>
+        <w:rPr>
+          <w:rFonts w:hint="eastAsia"/>
+          <w:sz w:val="24"/>
+          <w:szCs w:val="24"/>
+        </w:rPr>
+        <w:t>数据点的横坐标，第二个参数表示数据点的纵坐标即数据点高度。</w:t>
+      </w:r>
+    </w:p>
+    <w:p>
+      <w:pPr>
+        <w:tabs>
+          <w:tab w:val="left" w:pos="567"/>
+        </w:tabs>
+        <w:ind w:firstLineChars="200" w:firstLine="480"/>
+        <w:rPr>
+          <w:rFonts w:hint="eastAsia"/>
+          <w:sz w:val="24"/>
+          <w:szCs w:val="24"/>
+        </w:rPr>
+      </w:pPr>
+      <w:r>
+        <w:rPr>
+          <w:rFonts w:hint="eastAsia"/>
+          <w:noProof/>
+          <w:sz w:val="24"/>
+          <w:szCs w:val="24"/>
+        </w:rPr>
+        <w:drawing>
+          <wp:inline distT="0" distB="0" distL="0" distR="0" wp14:anchorId="43BDFDCA" wp14:editId="6ABE04C6">
+            <wp:extent cx="4384800" cy="3240000"/>
+            <wp:effectExtent l="0" t="0" r="0" b="0"/>
+            <wp:docPr id="1" name="图片 1"/>
+            <wp:cNvGraphicFramePr>
+              <a:graphicFrameLocks xmlns:a="http://schemas.openxmlformats.org/drawingml/2006/main" noChangeAspect="1"/>
+            </wp:cNvGraphicFramePr>
+            <a:graphic xmlns:a="http://schemas.openxmlformats.org/drawingml/2006/main">
+              <a:graphicData uri="http://schemas.openxmlformats.org/drawingml/2006/picture">
+                <pic:pic xmlns:pic="http://schemas.openxmlformats.org/drawingml/2006/picture">
+                  <pic:nvPicPr>
+                    <pic:cNvPr id="1" name="Figure_1.png"/>
+                    <pic:cNvPicPr/>
+                  </pic:nvPicPr>
+                  <pic:blipFill>
+                    <a:blip r:embed="rId11">
+                      <a:extLst>
+                        <a:ext uri="{28A0092B-C50C-407E-A947-70E740481C1C}">
+                          <a14:useLocalDpi xmlns:a14="http://schemas.microsoft.com/office/drawing/2010/main" val="0"/>
+                        </a:ext>
+                      </a:extLst>
+                    </a:blip>
+                    <a:stretch>
+                      <a:fillRect/>
+                    </a:stretch>
+                  </pic:blipFill>
+                  <pic:spPr>
+                    <a:xfrm>
+                      <a:off x="0" y="0"/>
+                      <a:ext cx="4384800" cy="3240000"/>
+                    </a:xfrm>
+                    <a:prstGeom prst="rect">
+                      <a:avLst/>
+                    </a:prstGeom>
+                  </pic:spPr>
+                </pic:pic>
+              </a:graphicData>
+            </a:graphic>
+          </wp:inline>
+        </w:drawing>
+      </w:r>
+    </w:p>
+    <w:p>
+      <w:pPr>
+        <w:tabs>
+          <w:tab w:val="left" w:pos="567"/>
+        </w:tabs>
+        <w:ind w:firstLineChars="200" w:firstLine="480"/>
+        <w:rPr>
+          <w:rFonts w:hint="eastAsia"/>
+          <w:sz w:val="24"/>
+          <w:szCs w:val="24"/>
+        </w:rPr>
+      </w:pPr>
+      <w:r>
+        <w:rPr>
+          <w:rFonts w:hint="eastAsia"/>
+          <w:sz w:val="24"/>
+          <w:szCs w:val="24"/>
+        </w:rPr>
+        <w:t>和</w:t>
+      </w:r>
+      <w:r>
+        <w:rPr>
+          <w:rFonts w:hint="eastAsia"/>
+          <w:sz w:val="24"/>
+          <w:szCs w:val="24"/>
+        </w:rPr>
+        <w:t>p</w:t>
+      </w:r>
+      <w:r>
+        <w:rPr>
+          <w:sz w:val="24"/>
+          <w:szCs w:val="24"/>
+        </w:rPr>
+        <w:t>lot()</w:t>
+      </w:r>
+      <w:r>
+        <w:rPr>
+          <w:rFonts w:hint="eastAsia"/>
+          <w:sz w:val="24"/>
+          <w:szCs w:val="24"/>
+        </w:rPr>
+        <w:t>相似，</w:t>
+      </w:r>
+      <w:r>
+        <w:rPr>
+          <w:rFonts w:hint="eastAsia"/>
+          <w:sz w:val="24"/>
+          <w:szCs w:val="24"/>
+        </w:rPr>
+        <w:t>我们</w:t>
+      </w:r>
+      <w:r>
+        <w:rPr>
+          <w:rFonts w:hint="eastAsia"/>
+          <w:sz w:val="24"/>
+          <w:szCs w:val="24"/>
+        </w:rPr>
+        <w:t>可以通过向</w:t>
+      </w:r>
+      <w:r>
+        <w:rPr>
+          <w:rFonts w:hint="eastAsia"/>
+          <w:sz w:val="24"/>
+          <w:szCs w:val="24"/>
+        </w:rPr>
+        <w:t>bar</w:t>
+      </w:r>
+      <w:r>
+        <w:rPr>
+          <w:sz w:val="24"/>
+          <w:szCs w:val="24"/>
+        </w:rPr>
+        <w:t>()</w:t>
+      </w:r>
+      <w:r>
+        <w:rPr>
+          <w:rFonts w:hint="eastAsia"/>
+          <w:sz w:val="24"/>
+          <w:szCs w:val="24"/>
+        </w:rPr>
+        <w:t>传递参数来修改柱体的位置、大小或颜色等。</w:t>
+      </w:r>
+      <w:bookmarkStart w:id="0" w:name="_GoBack"/>
+      <w:bookmarkEnd w:id="0"/>
+    </w:p>
+    <w:p>
+      <w:pPr>
+        <w:tabs>
+          <w:tab w:val="left" w:pos="567"/>
+        </w:tabs>
+        <w:ind w:firstLineChars="200" w:firstLine="480"/>
         <w:rPr>
           <w:rFonts w:hint="eastAsia"/>
           <w:sz w:val="24"/>
@@ -5017,72 +5778,40 @@
     </w:p>
     <w:p>
       <w:pPr>
-        <w:ind w:firstLineChars="175" w:firstLine="422"/>
-        <w:rPr>
-          <w:b/>
-          <w:sz w:val="24"/>
-          <w:szCs w:val="24"/>
+        <w:rPr>
+          <w:sz w:val="32"/>
+          <w:szCs w:val="32"/>
         </w:rPr>
       </w:pPr>
       <w:r>
         <w:rPr>
-          <w:rFonts w:hint="eastAsia"/>
-          <w:b/>
-          <w:sz w:val="24"/>
-          <w:szCs w:val="24"/>
+          <w:sz w:val="32"/>
+          <w:szCs w:val="32"/>
         </w:rPr>
         <w:t>2</w:t>
       </w:r>
       <w:r>
         <w:rPr>
-          <w:b/>
-          <w:sz w:val="24"/>
-          <w:szCs w:val="24"/>
-        </w:rPr>
-        <w:t>.3.</w:t>
-      </w:r>
-      <w:r>
-        <w:rPr>
-          <w:b/>
-          <w:sz w:val="24"/>
-          <w:szCs w:val="24"/>
-        </w:rPr>
-        <w:t>3</w:t>
-      </w:r>
-      <w:r>
-        <w:rPr>
-          <w:b/>
-          <w:sz w:val="24"/>
-          <w:szCs w:val="24"/>
-        </w:rPr>
-        <w:t xml:space="preserve"> </w:t>
-      </w:r>
-      <w:r>
-        <w:rPr>
-          <w:rFonts w:hint="eastAsia"/>
-          <w:b/>
-          <w:sz w:val="24"/>
-          <w:szCs w:val="24"/>
-        </w:rPr>
-        <w:t>修改图表</w:t>
-      </w:r>
-      <w:r>
-        <w:rPr>
-          <w:rFonts w:hint="eastAsia"/>
-          <w:b/>
-          <w:sz w:val="24"/>
-          <w:szCs w:val="24"/>
-        </w:rPr>
-        <w:t>样</w:t>
-      </w:r>
-      <w:r>
-        <w:rPr>
-          <w:rFonts w:hint="eastAsia"/>
-          <w:b/>
-          <w:sz w:val="24"/>
-          <w:szCs w:val="24"/>
-        </w:rPr>
-        <w:t>式</w:t>
+          <w:rFonts w:hint="eastAsia"/>
+          <w:sz w:val="32"/>
+          <w:szCs w:val="32"/>
+        </w:rPr>
+        <w:t>.</w:t>
+      </w:r>
+      <w:r>
+        <w:rPr>
+          <w:sz w:val="32"/>
+          <w:szCs w:val="32"/>
+        </w:rPr>
+        <w:t xml:space="preserve">4 </w:t>
+      </w:r>
+      <w:r>
+        <w:rPr>
+          <w:rFonts w:hint="eastAsia"/>
+          <w:sz w:val="32"/>
+          <w:szCs w:val="32"/>
+        </w:rPr>
+        <w:t>调整样式</w:t>
       </w:r>
     </w:p>
     <w:p>
@@ -5100,6 +5829,14 @@
           <w:sz w:val="24"/>
           <w:szCs w:val="24"/>
         </w:rPr>
+        <w:t>在上一节中，我们简要介绍了针对各类图的格式调整。</w:t>
+      </w:r>
+      <w:r>
+        <w:rPr>
+          <w:rFonts w:hint="eastAsia"/>
+          <w:sz w:val="24"/>
+          <w:szCs w:val="24"/>
+        </w:rPr>
         <w:t>matplotlib</w:t>
       </w:r>
       <w:r>
@@ -5124,47 +5861,160 @@
           <w:sz w:val="24"/>
           <w:szCs w:val="24"/>
         </w:rPr>
+        <w:t>修改</w:t>
+      </w:r>
+      <w:r>
+        <w:rPr>
+          <w:rFonts w:hint="eastAsia"/>
+          <w:sz w:val="24"/>
+          <w:szCs w:val="24"/>
+        </w:rPr>
+        <w:t>绘</w:t>
+      </w:r>
+      <w:r>
+        <w:rPr>
+          <w:rFonts w:hint="eastAsia"/>
+          <w:sz w:val="24"/>
+          <w:szCs w:val="24"/>
+        </w:rPr>
+        <w:t>图</w:t>
+      </w:r>
+      <w:r>
+        <w:rPr>
+          <w:rFonts w:hint="eastAsia"/>
+          <w:sz w:val="24"/>
+          <w:szCs w:val="24"/>
+        </w:rPr>
+        <w:t>样式</w:t>
+      </w:r>
+      <w:r>
+        <w:rPr>
+          <w:rFonts w:hint="eastAsia"/>
+          <w:sz w:val="24"/>
+          <w:szCs w:val="24"/>
+        </w:rPr>
+        <w:t>，以根据不同的需求和数据，针对性地</w:t>
+      </w:r>
+      <w:r>
+        <w:rPr>
+          <w:rFonts w:hint="eastAsia"/>
+          <w:sz w:val="24"/>
+          <w:szCs w:val="24"/>
+        </w:rPr>
+        <w:t>增强图表</w:t>
+      </w:r>
+      <w:r>
+        <w:rPr>
+          <w:rFonts w:hint="eastAsia"/>
+          <w:sz w:val="24"/>
+          <w:szCs w:val="24"/>
+        </w:rPr>
+        <w:t>可读性</w:t>
+      </w:r>
+      <w:r>
+        <w:rPr>
+          <w:rFonts w:hint="eastAsia"/>
+          <w:sz w:val="24"/>
+          <w:szCs w:val="24"/>
+        </w:rPr>
+        <w:t>。</w:t>
+      </w:r>
+    </w:p>
+    <w:p>
+      <w:pPr>
+        <w:ind w:firstLineChars="176" w:firstLine="424"/>
+        <w:rPr>
+          <w:b/>
+          <w:sz w:val="24"/>
+          <w:szCs w:val="24"/>
+        </w:rPr>
+      </w:pPr>
+      <w:r>
+        <w:rPr>
+          <w:rFonts w:hint="eastAsia"/>
+          <w:b/>
+          <w:sz w:val="24"/>
+          <w:szCs w:val="24"/>
+        </w:rPr>
+        <w:t>2</w:t>
+      </w:r>
+      <w:r>
+        <w:rPr>
+          <w:b/>
+          <w:sz w:val="24"/>
+          <w:szCs w:val="24"/>
+        </w:rPr>
+        <w:t>.3.</w:t>
+      </w:r>
+      <w:r>
+        <w:rPr>
+          <w:b/>
+          <w:sz w:val="24"/>
+          <w:szCs w:val="24"/>
+        </w:rPr>
+        <w:t>1</w:t>
+      </w:r>
+      <w:r>
+        <w:rPr>
+          <w:b/>
+          <w:sz w:val="24"/>
+          <w:szCs w:val="24"/>
+        </w:rPr>
+        <w:t xml:space="preserve"> </w:t>
+      </w:r>
+      <w:r>
+        <w:rPr>
+          <w:rFonts w:hint="eastAsia"/>
+          <w:b/>
+          <w:sz w:val="24"/>
+          <w:szCs w:val="24"/>
+        </w:rPr>
+        <w:t>向</w:t>
+      </w:r>
+      <w:r>
+        <w:rPr>
+          <w:rFonts w:hint="eastAsia"/>
+          <w:b/>
+          <w:sz w:val="24"/>
+          <w:szCs w:val="24"/>
+        </w:rPr>
+        <w:t>绘图函数</w:t>
+      </w:r>
+      <w:r>
+        <w:rPr>
+          <w:rFonts w:hint="eastAsia"/>
+          <w:b/>
+          <w:sz w:val="24"/>
+          <w:szCs w:val="24"/>
+        </w:rPr>
+        <w:t>传递参数以</w:t>
+      </w:r>
+      <w:r>
+        <w:rPr>
+          <w:rFonts w:hint="eastAsia"/>
+          <w:b/>
+          <w:sz w:val="24"/>
+          <w:szCs w:val="24"/>
+        </w:rPr>
         <w:t>修改图表</w:t>
       </w:r>
       <w:r>
         <w:rPr>
           <w:rFonts w:hint="eastAsia"/>
-          <w:sz w:val="24"/>
-          <w:szCs w:val="24"/>
-        </w:rPr>
-        <w:t>样式</w:t>
-      </w:r>
-      <w:r>
-        <w:rPr>
-          <w:rFonts w:hint="eastAsia"/>
-          <w:sz w:val="24"/>
-          <w:szCs w:val="24"/>
-        </w:rPr>
-        <w:t>，以根据不同的需求和数据，针对性地</w:t>
-      </w:r>
-      <w:r>
-        <w:rPr>
-          <w:rFonts w:hint="eastAsia"/>
-          <w:sz w:val="24"/>
-          <w:szCs w:val="24"/>
-        </w:rPr>
-        <w:t>增强图表</w:t>
-      </w:r>
-      <w:r>
-        <w:rPr>
-          <w:rFonts w:hint="eastAsia"/>
-          <w:sz w:val="24"/>
-          <w:szCs w:val="24"/>
-        </w:rPr>
-        <w:t>可读性</w:t>
-      </w:r>
-      <w:r>
-        <w:rPr>
-          <w:rFonts w:hint="eastAsia"/>
-          <w:sz w:val="24"/>
-          <w:szCs w:val="24"/>
-        </w:rPr>
-        <w:t>。</w:t>
+          <w:b/>
+          <w:sz w:val="24"/>
+          <w:szCs w:val="24"/>
+        </w:rPr>
+        <w:t>样</w:t>
+      </w:r>
+      <w:r>
+        <w:rPr>
+          <w:rFonts w:hint="eastAsia"/>
+          <w:b/>
+          <w:sz w:val="24"/>
+          <w:szCs w:val="24"/>
+        </w:rPr>
+        <w:t>式</w:t>
       </w:r>
     </w:p>
     <w:p>
@@ -5317,6 +6167,29 @@
           <w:sz w:val="24"/>
           <w:szCs w:val="24"/>
         </w:rPr>
+        <w:t>用绘制折线图的函数</w:t>
+      </w:r>
+      <w:r>
+        <w:rPr>
+          <w:rFonts w:hint="eastAsia"/>
+          <w:sz w:val="24"/>
+          <w:szCs w:val="24"/>
+        </w:rPr>
+        <w:t>p</w:t>
+      </w:r>
+      <w:r>
+        <w:rPr>
+          <w:sz w:val="24"/>
+          <w:szCs w:val="24"/>
+        </w:rPr>
+        <w:t>lot()</w:t>
+      </w:r>
+      <w:r>
+        <w:rPr>
+          <w:rFonts w:hint="eastAsia"/>
+          <w:sz w:val="24"/>
+          <w:szCs w:val="24"/>
+        </w:rPr>
         <w:t>绘制一幅</w:t>
       </w:r>
       <w:r>
@@ -5325,7 +6198,23 @@
           <w:sz w:val="24"/>
           <w:szCs w:val="24"/>
         </w:rPr>
-        <w:t>红色散点图，可以采用以下代码定制：</w:t>
+        <w:t>红色散点图，可以采用以下代码定制</w:t>
+      </w:r>
+      <w:r>
+        <w:rPr>
+          <w:rFonts w:hint="eastAsia"/>
+          <w:sz w:val="24"/>
+          <w:szCs w:val="24"/>
+        </w:rPr>
+        <w:t>输出图形的格式</w:t>
+      </w:r>
+      <w:r>
+        <w:rPr>
+          <w:rFonts w:hint="eastAsia"/>
+          <w:sz w:val="24"/>
+          <w:szCs w:val="24"/>
+        </w:rPr>
+        <w:t>：</w:t>
       </w:r>
     </w:p>
     <w:tbl>
@@ -5381,7 +6270,6 @@
                 <w:kern w:val="0"/>
                 <w:sz w:val="22"/>
               </w:rPr>
-              <w:lastRenderedPageBreak/>
               <w:t>plt.plot</w:t>
             </w:r>
             <w:proofErr w:type="spellEnd"/>
@@ -5963,6 +6851,7 @@
           <w:sz w:val="24"/>
           <w:szCs w:val="24"/>
         </w:rPr>
+        <w:lastRenderedPageBreak/>
         <w:t>ro</w:t>
       </w:r>
       <w:proofErr w:type="spellEnd"/>
@@ -6247,7 +7136,6 @@
         <w:ind w:firstLine="480"/>
         <w:jc w:val="center"/>
         <w:rPr>
-          <w:rFonts w:hint="eastAsia"/>
           <w:sz w:val="24"/>
           <w:szCs w:val="24"/>
         </w:rPr>
@@ -6275,7 +7163,7 @@
                     <pic:cNvPicPr/>
                   </pic:nvPicPr>
                   <pic:blipFill>
-                    <a:blip r:embed="rId11">
+                    <a:blip r:embed="rId12">
                       <a:extLst>
                         <a:ext uri="{28A0092B-C50C-407E-A947-70E740481C1C}">
                           <a14:useLocalDpi xmlns:a14="http://schemas.microsoft.com/office/drawing/2010/main" val="0"/>
@@ -7259,16 +8147,7 @@
           <w:sz w:val="24"/>
           <w:szCs w:val="24"/>
         </w:rPr>
-        <w:t>分别表示数组的下</w:t>
-      </w:r>
-      <w:r>
-        <w:rPr>
-          <w:rFonts w:hint="eastAsia"/>
-          <w:sz w:val="24"/>
-          <w:szCs w:val="24"/>
-        </w:rPr>
-        <w:lastRenderedPageBreak/>
-        <w:t>限、上限、</w:t>
+        <w:t>分别表示数组的下限、上限、</w:t>
       </w:r>
       <w:r>
         <w:rPr>
@@ -7499,23 +8378,7 @@
           <w:sz w:val="24"/>
           <w:szCs w:val="24"/>
         </w:rPr>
-        <w:t xml:space="preserve">, t**2, </w:t>
-      </w:r>
-      <w:proofErr w:type="gramStart"/>
-      <w:r>
-        <w:rPr>
-          <w:sz w:val="24"/>
-          <w:szCs w:val="24"/>
-        </w:rPr>
-        <w:t>‘</w:t>
-      </w:r>
-      <w:proofErr w:type="gramEnd"/>
-      <w:r>
-        <w:rPr>
-          <w:sz w:val="24"/>
-          <w:szCs w:val="24"/>
-        </w:rPr>
-        <w:t>bs’</w:t>
+        <w:t>, t**2, ‘bs’</w:t>
       </w:r>
       <w:r>
         <w:rPr>
@@ -7609,7 +8472,6 @@
         <w:ind w:firstLine="480"/>
         <w:jc w:val="center"/>
         <w:rPr>
-          <w:rFonts w:hint="eastAsia"/>
           <w:sz w:val="24"/>
           <w:szCs w:val="24"/>
         </w:rPr>
@@ -7621,6 +8483,7 @@
           <w:sz w:val="24"/>
           <w:szCs w:val="24"/>
         </w:rPr>
+        <w:lastRenderedPageBreak/>
         <w:drawing>
           <wp:inline distT="0" distB="0" distL="0" distR="0" wp14:anchorId="0DF85465" wp14:editId="1F155248">
             <wp:extent cx="4384800" cy="3240000"/>
@@ -7637,7 +8500,7 @@
                     <pic:cNvPicPr/>
                   </pic:nvPicPr>
                   <pic:blipFill>
-                    <a:blip r:embed="rId12">
+                    <a:blip r:embed="rId13">
                       <a:extLst>
                         <a:ext uri="{28A0092B-C50C-407E-A947-70E740481C1C}">
                           <a14:useLocalDpi xmlns:a14="http://schemas.microsoft.com/office/drawing/2010/main" val="0"/>
@@ -7689,7 +8552,7 @@
           <w:sz w:val="24"/>
           <w:szCs w:val="24"/>
         </w:rPr>
-        <w:t>3</w:t>
+        <w:t>4</w:t>
       </w:r>
       <w:r>
         <w:rPr>
@@ -7706,7 +8569,7 @@
           <w:sz w:val="24"/>
           <w:szCs w:val="24"/>
         </w:rPr>
-        <w:t>4</w:t>
+        <w:t>2</w:t>
       </w:r>
       <w:r>
         <w:rPr>
@@ -8974,16 +9837,7 @@
           <w:sz w:val="24"/>
           <w:szCs w:val="24"/>
         </w:rPr>
-        <w:t>各</w:t>
-      </w:r>
-      <w:r>
-        <w:rPr>
-          <w:rFonts w:hint="eastAsia"/>
-          <w:sz w:val="24"/>
-          <w:szCs w:val="24"/>
-        </w:rPr>
-        <w:lastRenderedPageBreak/>
-        <w:t>种属性均按一定规律服从随机分布的效果？</w:t>
+        <w:t>各种属性均按一定规律服从随机分布的效果？</w:t>
       </w:r>
     </w:p>
     <w:p>
@@ -9449,7 +10303,16 @@
           <w:sz w:val="24"/>
           <w:szCs w:val="24"/>
         </w:rPr>
-        <w:t>，即随机数组的取值下限、取值上限、数组大小）</w:t>
+        <w:t>，即随机</w:t>
+      </w:r>
+      <w:r>
+        <w:rPr>
+          <w:rFonts w:hint="eastAsia"/>
+          <w:sz w:val="24"/>
+          <w:szCs w:val="24"/>
+        </w:rPr>
+        <w:lastRenderedPageBreak/>
+        <w:t>数组的取值下限、取值上限、数组大小）</w:t>
       </w:r>
       <w:r>
         <w:rPr>
@@ -10005,7 +10868,6 @@
         <w:ind w:firstLine="480"/>
         <w:jc w:val="center"/>
         <w:rPr>
-          <w:rFonts w:hint="eastAsia"/>
           <w:sz w:val="24"/>
           <w:szCs w:val="24"/>
         </w:rPr>
@@ -10033,7 +10895,7 @@
                     <pic:cNvPicPr/>
                   </pic:nvPicPr>
                   <pic:blipFill>
-                    <a:blip r:embed="rId13">
+                    <a:blip r:embed="rId14">
                       <a:extLst>
                         <a:ext uri="{28A0092B-C50C-407E-A947-70E740481C1C}">
                           <a14:useLocalDpi xmlns:a14="http://schemas.microsoft.com/office/drawing/2010/main" val="0"/>
@@ -10073,56 +10935,46 @@
     <w:p>
       <w:pPr>
         <w:pStyle w:val="a3"/>
-        <w:ind w:firstLine="480"/>
-        <w:rPr>
+        <w:ind w:firstLine="482"/>
+        <w:rPr>
+          <w:b/>
           <w:sz w:val="24"/>
           <w:szCs w:val="24"/>
         </w:rPr>
       </w:pPr>
-    </w:p>
-    <w:p>
-      <w:pPr>
-        <w:pStyle w:val="a3"/>
-        <w:ind w:firstLine="482"/>
-        <w:rPr>
+      <w:r>
+        <w:rPr>
+          <w:rFonts w:hint="eastAsia"/>
           <w:b/>
           <w:sz w:val="24"/>
           <w:szCs w:val="24"/>
         </w:rPr>
-      </w:pPr>
-      <w:r>
-        <w:rPr>
-          <w:rFonts w:hint="eastAsia"/>
+        <w:t>2.</w:t>
+      </w:r>
+      <w:r>
+        <w:rPr>
           <w:b/>
           <w:sz w:val="24"/>
           <w:szCs w:val="24"/>
         </w:rPr>
-        <w:t>2.</w:t>
-      </w:r>
-      <w:r>
-        <w:rPr>
+        <w:t>4</w:t>
+      </w:r>
+      <w:r>
+        <w:rPr>
+          <w:rFonts w:hint="eastAsia"/>
           <w:b/>
           <w:sz w:val="24"/>
           <w:szCs w:val="24"/>
         </w:rPr>
+        <w:t>.</w:t>
+      </w:r>
+      <w:r>
+        <w:rPr>
+          <w:b/>
+          <w:sz w:val="24"/>
+          <w:szCs w:val="24"/>
+        </w:rPr>
         <w:t>3</w:t>
-      </w:r>
-      <w:r>
-        <w:rPr>
-          <w:rFonts w:hint="eastAsia"/>
-          <w:b/>
-          <w:sz w:val="24"/>
-          <w:szCs w:val="24"/>
-        </w:rPr>
-        <w:t>.</w:t>
-      </w:r>
-      <w:r>
-        <w:rPr>
-          <w:b/>
-          <w:sz w:val="24"/>
-          <w:szCs w:val="24"/>
-        </w:rPr>
-        <w:t>5</w:t>
       </w:r>
       <w:r>
         <w:rPr>
@@ -10157,7 +11009,15 @@
           <w:sz w:val="24"/>
           <w:szCs w:val="24"/>
         </w:rPr>
-        <w:t>很多时候，我们需要同时创建多个</w:t>
+        <w:t>有时</w:t>
+      </w:r>
+      <w:r>
+        <w:rPr>
+          <w:rFonts w:hint="eastAsia"/>
+          <w:sz w:val="24"/>
+          <w:szCs w:val="24"/>
+        </w:rPr>
+        <w:t>我们需要同时创建多个</w:t>
       </w:r>
       <w:r>
         <w:rPr>
@@ -10492,16 +11352,25 @@
           <w:sz w:val="24"/>
           <w:szCs w:val="24"/>
         </w:rPr>
-        <w:t>则是指定即将绘图的子区域编号。以如</w:t>
-      </w:r>
-      <w:r>
-        <w:rPr>
-          <w:rFonts w:hint="eastAsia"/>
-          <w:sz w:val="24"/>
-          <w:szCs w:val="24"/>
-        </w:rPr>
-        <w:lastRenderedPageBreak/>
-        <w:t>下代码为例：</w:t>
+        <w:t>则是指定即将绘图的子区域编号。</w:t>
+      </w:r>
+    </w:p>
+    <w:p>
+      <w:pPr>
+        <w:pStyle w:val="a3"/>
+        <w:ind w:firstLine="480"/>
+        <w:rPr>
+          <w:sz w:val="24"/>
+          <w:szCs w:val="24"/>
+        </w:rPr>
+      </w:pPr>
+      <w:r>
+        <w:rPr>
+          <w:rFonts w:hint="eastAsia"/>
+          <w:sz w:val="24"/>
+          <w:szCs w:val="24"/>
+        </w:rPr>
+        <w:t>以如下代码为例：</w:t>
       </w:r>
     </w:p>
     <w:tbl>
@@ -10542,7 +11411,7 @@
               </w:tabs>
               <w:jc w:val="left"/>
               <w:rPr>
-                <w:rFonts w:ascii="Courier New" w:eastAsia="宋体" w:hAnsi="Courier New" w:cs="Courier New" w:hint="eastAsia"/>
+                <w:rFonts w:ascii="Courier New" w:eastAsia="宋体" w:hAnsi="Courier New" w:cs="Courier New"/>
                 <w:color w:val="000000"/>
                 <w:kern w:val="0"/>
                 <w:sz w:val="22"/>
@@ -10938,6 +11807,7 @@
                 <w:sz w:val="22"/>
                 <w:szCs w:val="25"/>
               </w:rPr>
+              <w:lastRenderedPageBreak/>
               <w:t>plt.figure</w:t>
             </w:r>
             <w:proofErr w:type="spellEnd"/>
@@ -10951,6 +11821,7 @@
               </w:rPr>
               <w:t>(</w:t>
             </w:r>
+            <w:proofErr w:type="spellStart"/>
             <w:r>
               <w:rPr>
                 <w:rFonts w:ascii="Courier New" w:eastAsia="宋体" w:hAnsi="Courier New" w:cs="Courier New"/>
@@ -10961,6 +11832,7 @@
               </w:rPr>
               <w:t>figsize</w:t>
             </w:r>
+            <w:proofErr w:type="spellEnd"/>
             <w:r>
               <w:rPr>
                 <w:rFonts w:ascii="Courier New" w:eastAsia="宋体" w:hAnsi="Courier New" w:cs="Courier New"/>
@@ -11498,6 +12370,7 @@
           <w:sz w:val="24"/>
           <w:szCs w:val="24"/>
         </w:rPr>
+        <w:lastRenderedPageBreak/>
         <w:t>这段代码创建了一个包含三个</w:t>
       </w:r>
       <w:r>
@@ -11633,7 +12506,6 @@
         <w:pStyle w:val="a3"/>
         <w:ind w:firstLine="480"/>
         <w:rPr>
-          <w:rFonts w:hint="eastAsia"/>
           <w:sz w:val="24"/>
           <w:szCs w:val="24"/>
         </w:rPr>
@@ -11915,7 +12787,6 @@
               <w:pStyle w:val="a3"/>
               <w:ind w:firstLineChars="0" w:firstLine="0"/>
               <w:rPr>
-                <w:rFonts w:hint="eastAsia"/>
                 <w:b/>
                 <w:sz w:val="22"/>
                 <w:szCs w:val="24"/>
@@ -11941,7 +12812,6 @@
               <w:pStyle w:val="a3"/>
               <w:ind w:firstLineChars="0" w:firstLine="0"/>
               <w:rPr>
-                <w:rFonts w:hint="eastAsia"/>
                 <w:b/>
                 <w:sz w:val="22"/>
                 <w:szCs w:val="24"/>
@@ -11969,7 +12839,6 @@
               <w:pStyle w:val="a3"/>
               <w:ind w:firstLineChars="0" w:firstLine="0"/>
               <w:rPr>
-                <w:rFonts w:hint="eastAsia"/>
                 <w:sz w:val="22"/>
                 <w:szCs w:val="24"/>
               </w:rPr>
@@ -12074,7 +12943,6 @@
               <w:pStyle w:val="a3"/>
               <w:ind w:firstLineChars="0" w:firstLine="0"/>
               <w:rPr>
-                <w:rFonts w:hint="eastAsia"/>
                 <w:sz w:val="22"/>
                 <w:szCs w:val="24"/>
               </w:rPr>
@@ -12139,7 +13007,6 @@
               <w:pStyle w:val="a3"/>
               <w:ind w:firstLineChars="0" w:firstLine="0"/>
               <w:rPr>
-                <w:rFonts w:hint="eastAsia"/>
                 <w:sz w:val="22"/>
                 <w:szCs w:val="24"/>
               </w:rPr>
@@ -12165,7 +13032,6 @@
               <w:pStyle w:val="a3"/>
               <w:ind w:firstLineChars="0" w:firstLine="0"/>
               <w:rPr>
-                <w:rFonts w:hint="eastAsia"/>
                 <w:sz w:val="22"/>
                 <w:szCs w:val="24"/>
               </w:rPr>
@@ -12207,7 +13073,6 @@
               <w:pStyle w:val="a3"/>
               <w:ind w:firstLineChars="0" w:firstLine="0"/>
               <w:rPr>
-                <w:rFonts w:hint="eastAsia"/>
                 <w:sz w:val="22"/>
                 <w:szCs w:val="24"/>
               </w:rPr>
@@ -12231,7 +13096,6 @@
               <w:pStyle w:val="a3"/>
               <w:ind w:firstLineChars="0" w:firstLine="0"/>
               <w:rPr>
-                <w:rFonts w:hint="eastAsia"/>
                 <w:sz w:val="22"/>
                 <w:szCs w:val="24"/>
               </w:rPr>
@@ -12288,7 +13152,6 @@
               <w:pStyle w:val="a3"/>
               <w:ind w:firstLineChars="0" w:firstLine="0"/>
               <w:rPr>
-                <w:rFonts w:hint="eastAsia"/>
                 <w:sz w:val="22"/>
                 <w:szCs w:val="24"/>
               </w:rPr>
@@ -12314,7 +13177,6 @@
               <w:pStyle w:val="a3"/>
               <w:ind w:firstLineChars="0" w:firstLine="0"/>
               <w:rPr>
-                <w:rFonts w:hint="eastAsia"/>
                 <w:sz w:val="22"/>
                 <w:szCs w:val="24"/>
               </w:rPr>
@@ -12340,7 +13202,6 @@
               <w:pStyle w:val="a3"/>
               <w:ind w:firstLineChars="0" w:firstLine="0"/>
               <w:rPr>
-                <w:rFonts w:hint="eastAsia"/>
                 <w:sz w:val="22"/>
                 <w:szCs w:val="24"/>
               </w:rPr>
@@ -12366,7 +13227,6 @@
               <w:pStyle w:val="a3"/>
               <w:ind w:firstLineChars="0" w:firstLine="0"/>
               <w:rPr>
-                <w:rFonts w:hint="eastAsia"/>
                 <w:sz w:val="22"/>
                 <w:szCs w:val="24"/>
               </w:rPr>
@@ -12392,7 +13252,6 @@
               <w:pStyle w:val="a3"/>
               <w:ind w:firstLineChars="0" w:firstLine="0"/>
               <w:rPr>
-                <w:rFonts w:hint="eastAsia"/>
                 <w:sz w:val="22"/>
                 <w:szCs w:val="24"/>
               </w:rPr>
@@ -12426,7 +13285,6 @@
               <w:pStyle w:val="a3"/>
               <w:ind w:firstLineChars="0" w:firstLine="0"/>
               <w:rPr>
-                <w:rFonts w:hint="eastAsia"/>
                 <w:sz w:val="22"/>
                 <w:szCs w:val="24"/>
               </w:rPr>
@@ -12787,16 +13645,7 @@
           <w:sz w:val="24"/>
           <w:szCs w:val="24"/>
         </w:rPr>
-        <w:t>绘制条形</w:t>
-      </w:r>
-      <w:r>
-        <w:rPr>
-          <w:rFonts w:hint="eastAsia"/>
-          <w:sz w:val="24"/>
-          <w:szCs w:val="24"/>
-        </w:rPr>
-        <w:lastRenderedPageBreak/>
-        <w:t>图；</w:t>
+        <w:t>绘制条形图；</w:t>
       </w:r>
     </w:p>
     <w:p>
@@ -12804,7 +13653,6 @@
         <w:pStyle w:val="a3"/>
         <w:ind w:firstLine="480"/>
         <w:rPr>
-          <w:rFonts w:hint="eastAsia"/>
           <w:sz w:val="24"/>
           <w:szCs w:val="24"/>
         </w:rPr>
@@ -13182,6 +14030,7 @@
           <w:sz w:val="24"/>
           <w:szCs w:val="24"/>
         </w:rPr>
+        <w:lastRenderedPageBreak/>
         <w:t>以上三组调用，完成了子图的绘制。随后，我们调用</w:t>
       </w:r>
       <w:proofErr w:type="spellStart"/>
@@ -13273,7 +14122,7 @@
           <w:szCs w:val="24"/>
         </w:rPr>
         <w:drawing>
-          <wp:anchor distT="0" distB="0" distL="114300" distR="114300" simplePos="0" relativeHeight="251658240" behindDoc="0" locked="0" layoutInCell="1" allowOverlap="1" wp14:anchorId="40FCF6A5" wp14:editId="0A05E7E2">
+          <wp:anchor distT="0" distB="0" distL="114300" distR="114300" simplePos="0" relativeHeight="251657216" behindDoc="0" locked="0" layoutInCell="1" allowOverlap="1" wp14:anchorId="40FCF6A5" wp14:editId="0A05E7E2">
             <wp:simplePos x="0" y="0"/>
             <wp:positionH relativeFrom="column">
               <wp:posOffset>-1905</wp:posOffset>
@@ -13296,7 +14145,7 @@
                     <pic:cNvPicPr/>
                   </pic:nvPicPr>
                   <pic:blipFill>
-                    <a:blip r:embed="rId14">
+                    <a:blip r:embed="rId15">
                       <a:extLst>
                         <a:ext uri="{28A0092B-C50C-407E-A947-70E740481C1C}">
                           <a14:useLocalDpi xmlns:a14="http://schemas.microsoft.com/office/drawing/2010/main" val="0"/>
@@ -13375,7 +14224,6 @@
         <w:ind w:firstLine="480"/>
         <w:jc w:val="center"/>
         <w:rPr>
-          <w:rFonts w:hint="eastAsia"/>
           <w:sz w:val="24"/>
           <w:szCs w:val="24"/>
         </w:rPr>
@@ -13390,29 +14238,48 @@
           <w:szCs w:val="24"/>
         </w:rPr>
       </w:pPr>
-      <w:r>
-        <w:rPr>
-          <w:rFonts w:hint="eastAsia"/>
-          <w:sz w:val="24"/>
-          <w:szCs w:val="24"/>
-        </w:rPr>
-        <w:t>在下面这段</w:t>
-      </w:r>
-      <w:r>
-        <w:rPr>
-          <w:rFonts w:hint="eastAsia"/>
-          <w:sz w:val="24"/>
-          <w:szCs w:val="24"/>
-        </w:rPr>
-        <w:t>：</w:t>
-      </w:r>
     </w:p>
     <w:p>
       <w:pPr>
         <w:pStyle w:val="a3"/>
         <w:ind w:firstLine="480"/>
         <w:rPr>
-          <w:rFonts w:hint="eastAsia"/>
+          <w:sz w:val="24"/>
+          <w:szCs w:val="24"/>
+        </w:rPr>
+      </w:pPr>
+    </w:p>
+    <w:p>
+      <w:pPr>
+        <w:pStyle w:val="a3"/>
+        <w:ind w:firstLine="480"/>
+        <w:rPr>
+          <w:sz w:val="24"/>
+          <w:szCs w:val="24"/>
+        </w:rPr>
+      </w:pPr>
+      <w:r>
+        <w:rPr>
+          <w:rFonts w:hint="eastAsia"/>
+          <w:sz w:val="24"/>
+          <w:szCs w:val="24"/>
+        </w:rPr>
+        <w:t>在下面这段</w:t>
+      </w:r>
+      <w:r>
+        <w:rPr>
+          <w:rFonts w:hint="eastAsia"/>
+          <w:sz w:val="24"/>
+          <w:szCs w:val="24"/>
+        </w:rPr>
+        <w:t>：</w:t>
+      </w:r>
+    </w:p>
+    <w:p>
+      <w:pPr>
+        <w:pStyle w:val="a3"/>
+        <w:ind w:firstLine="480"/>
+        <w:rPr>
           <w:sz w:val="24"/>
           <w:szCs w:val="24"/>
         </w:rPr>
@@ -14201,7 +15068,7 @@
   <w:style w:type="paragraph" w:default="1" w:styleId="a">
     <w:name w:val="Normal"/>
     <w:qFormat/>
-    <w:rsid w:val="001902BC"/>
+    <w:rsid w:val="00003071"/>
     <w:pPr>
       <w:widowControl w:val="0"/>
       <w:jc w:val="both"/>
@@ -14699,7 +15566,7 @@
 </file>
 
 <file path=customXml/itemProps1.xml><?xml version="1.0" encoding="utf-8"?>
-<ds:datastoreItem xmlns:ds="http://schemas.openxmlformats.org/officeDocument/2006/customXml" ds:itemID="{FAD31062-7E0A-4E31-A88E-BD21E09DB208}">
+<ds:datastoreItem xmlns:ds="http://schemas.openxmlformats.org/officeDocument/2006/customXml" ds:itemID="{5E1C292B-0F90-4376-8A39-1F986D6AEF00}">
   <ds:schemaRefs>
     <ds:schemaRef ds:uri="http://schemas.openxmlformats.org/officeDocument/2006/bibliography"/>
   </ds:schemaRefs>

</xml_diff>

<commit_message>
Updating book chapter: generating bar-plot graph
</commit_message>
<xml_diff>
--- a/matplotlib/matplotlib.docx
+++ b/matplotlib/matplotlib.docx
@@ -1024,7 +1024,7 @@
           <w:sz w:val="32"/>
           <w:szCs w:val="32"/>
         </w:rPr>
-        <w:t>基本绘图</w:t>
+        <w:t>折线图</w:t>
       </w:r>
     </w:p>
     <w:p>
@@ -1061,6 +1061,15 @@
           <w:szCs w:val="24"/>
         </w:rPr>
         <w:t>绘制</w:t>
+      </w:r>
+      <w:r>
+        <w:rPr>
+          <w:rFonts w:hint="eastAsia"/>
+          <w:b/>
+          <w:sz w:val="24"/>
+          <w:szCs w:val="24"/>
+        </w:rPr>
+        <w:t>基本</w:t>
       </w:r>
       <w:bookmarkStart w:id="0" w:name="_GoBack"/>
       <w:bookmarkEnd w:id="0"/>
@@ -6889,6 +6898,92 @@
         <w:tabs>
           <w:tab w:val="left" w:pos="567"/>
         </w:tabs>
+        <w:ind w:firstLineChars="200" w:firstLine="482"/>
+        <w:jc w:val="left"/>
+        <w:rPr>
+          <w:b/>
+          <w:sz w:val="24"/>
+          <w:szCs w:val="24"/>
+        </w:rPr>
+      </w:pPr>
+      <w:r>
+        <w:rPr>
+          <w:rFonts w:hint="eastAsia"/>
+          <w:b/>
+          <w:sz w:val="24"/>
+          <w:szCs w:val="24"/>
+        </w:rPr>
+        <w:t>2.</w:t>
+      </w:r>
+      <w:r>
+        <w:rPr>
+          <w:b/>
+          <w:sz w:val="24"/>
+          <w:szCs w:val="24"/>
+        </w:rPr>
+        <w:t>3</w:t>
+      </w:r>
+      <w:r>
+        <w:rPr>
+          <w:rFonts w:hint="eastAsia"/>
+          <w:b/>
+          <w:sz w:val="24"/>
+          <w:szCs w:val="24"/>
+        </w:rPr>
+        <w:t>.</w:t>
+      </w:r>
+      <w:r>
+        <w:rPr>
+          <w:b/>
+          <w:sz w:val="24"/>
+          <w:szCs w:val="24"/>
+        </w:rPr>
+        <w:t xml:space="preserve">4 </w:t>
+      </w:r>
+      <w:r>
+        <w:rPr>
+          <w:rFonts w:hint="eastAsia"/>
+          <w:b/>
+          <w:sz w:val="24"/>
+          <w:szCs w:val="24"/>
+        </w:rPr>
+        <w:t>将折线图与柱状</w:t>
+      </w:r>
+      <w:proofErr w:type="gramStart"/>
+      <w:r>
+        <w:rPr>
+          <w:rFonts w:hint="eastAsia"/>
+          <w:b/>
+          <w:sz w:val="24"/>
+          <w:szCs w:val="24"/>
+        </w:rPr>
+        <w:t>图</w:t>
+      </w:r>
+      <w:r>
+        <w:rPr>
+          <w:rFonts w:hint="eastAsia"/>
+          <w:b/>
+          <w:sz w:val="24"/>
+          <w:szCs w:val="24"/>
+        </w:rPr>
+        <w:t>结合</w:t>
+      </w:r>
+      <w:proofErr w:type="gramEnd"/>
+      <w:r>
+        <w:rPr>
+          <w:rFonts w:hint="eastAsia"/>
+          <w:b/>
+          <w:sz w:val="24"/>
+          <w:szCs w:val="24"/>
+        </w:rPr>
+        <w:t>使用</w:t>
+      </w:r>
+    </w:p>
+    <w:p>
+      <w:pPr>
+        <w:tabs>
+          <w:tab w:val="left" w:pos="567"/>
+        </w:tabs>
         <w:ind w:firstLineChars="200" w:firstLine="480"/>
         <w:jc w:val="left"/>
         <w:rPr>
@@ -6903,22 +6998,41 @@
           <w:sz w:val="24"/>
           <w:szCs w:val="24"/>
         </w:rPr>
-        <w:t>2.</w:t>
-      </w:r>
-      <w:r>
-        <w:rPr>
-          <w:sz w:val="24"/>
-          <w:szCs w:val="24"/>
-        </w:rPr>
-        <w:t>3</w:t>
-      </w:r>
-      <w:r>
-        <w:rPr>
-          <w:rFonts w:hint="eastAsia"/>
-          <w:sz w:val="24"/>
-          <w:szCs w:val="24"/>
-        </w:rPr>
-        <w:t>.</w:t>
+        <w:t>在柱状图上，常常会添加折线以更显著地表示数据的变化情况。这种柱线图也可以使用哦</w:t>
+      </w:r>
+      <w:r>
+        <w:rPr>
+          <w:rFonts w:hint="eastAsia"/>
+          <w:sz w:val="24"/>
+          <w:szCs w:val="24"/>
+        </w:rPr>
+        <w:t>matplotlib</w:t>
+      </w:r>
+      <w:r>
+        <w:rPr>
+          <w:rFonts w:hint="eastAsia"/>
+          <w:sz w:val="24"/>
+          <w:szCs w:val="24"/>
+        </w:rPr>
+        <w:t>中的</w:t>
+      </w:r>
+      <w:proofErr w:type="spellStart"/>
+      <w:r>
+        <w:rPr>
+          <w:rFonts w:hint="eastAsia"/>
+          <w:sz w:val="24"/>
+          <w:szCs w:val="24"/>
+        </w:rPr>
+        <w:t>pyplot</w:t>
+      </w:r>
+      <w:proofErr w:type="spellEnd"/>
+      <w:r>
+        <w:rPr>
+          <w:rFonts w:hint="eastAsia"/>
+          <w:sz w:val="24"/>
+          <w:szCs w:val="24"/>
+        </w:rPr>
+        <w:t>库绘制出来。</w:t>
       </w:r>
     </w:p>
     <w:p>
@@ -16727,7 +16841,7 @@
 </file>
 
 <file path=customXml/itemProps1.xml><?xml version="1.0" encoding="utf-8"?>
-<ds:datastoreItem xmlns:ds="http://schemas.openxmlformats.org/officeDocument/2006/customXml" ds:itemID="{EFBAD085-F6A7-4C3E-A309-350F8396CC10}">
+<ds:datastoreItem xmlns:ds="http://schemas.openxmlformats.org/officeDocument/2006/customXml" ds:itemID="{1CC54EC5-C08A-4FA2-8697-7970F190909D}">
   <ds:schemaRefs>
     <ds:schemaRef ds:uri="http://schemas.openxmlformats.org/officeDocument/2006/bibliography"/>
   </ds:schemaRefs>

</xml_diff>

<commit_message>
Book chapter update: chapter number updated
</commit_message>
<xml_diff>
--- a/matplotlib/matplotlib.docx
+++ b/matplotlib/matplotlib.docx
@@ -14,15 +14,7 @@
           <w:sz w:val="32"/>
           <w:szCs w:val="32"/>
         </w:rPr>
-        <w:t>2</w:t>
-      </w:r>
-      <w:r>
-        <w:rPr>
-          <w:rFonts w:hint="eastAsia"/>
-          <w:sz w:val="32"/>
-          <w:szCs w:val="32"/>
-        </w:rPr>
-        <w:t>.</w:t>
+        <w:t>3.</w:t>
       </w:r>
       <w:r>
         <w:rPr>
@@ -286,7 +278,17 @@
           <w:sz w:val="24"/>
           <w:szCs w:val="24"/>
         </w:rPr>
-        <w:t>以便记录诸如当前图表</w:t>
+        <w:t>以</w:t>
+      </w:r>
+      <w:bookmarkStart w:id="0" w:name="_GoBack"/>
+      <w:bookmarkEnd w:id="0"/>
+      <w:r>
+        <w:rPr>
+          <w:rFonts w:hint="eastAsia"/>
+          <w:sz w:val="24"/>
+          <w:szCs w:val="24"/>
+        </w:rPr>
+        <w:t>便记录诸如当前图表</w:t>
       </w:r>
       <w:r>
         <w:rPr>
@@ -464,15 +466,7 @@
           <w:sz w:val="32"/>
           <w:szCs w:val="32"/>
         </w:rPr>
-        <w:t>2</w:t>
-      </w:r>
-      <w:r>
-        <w:rPr>
-          <w:rFonts w:hint="eastAsia"/>
-          <w:sz w:val="32"/>
-          <w:szCs w:val="32"/>
-        </w:rPr>
-        <w:t>.</w:t>
+        <w:t>3.</w:t>
       </w:r>
       <w:r>
         <w:rPr>
@@ -1001,15 +995,7 @@
           <w:sz w:val="32"/>
           <w:szCs w:val="32"/>
         </w:rPr>
-        <w:t>2</w:t>
-      </w:r>
-      <w:r>
-        <w:rPr>
-          <w:rFonts w:hint="eastAsia"/>
-          <w:sz w:val="32"/>
-          <w:szCs w:val="32"/>
-        </w:rPr>
-        <w:t>.</w:t>
+        <w:t>3.</w:t>
       </w:r>
       <w:r>
         <w:rPr>
@@ -1043,7 +1029,7 @@
           <w:sz w:val="24"/>
           <w:szCs w:val="24"/>
         </w:rPr>
-        <w:t>2</w:t>
+        <w:t>3.</w:t>
       </w:r>
       <w:r>
         <w:rPr>
@@ -1051,7 +1037,7 @@
           <w:sz w:val="24"/>
           <w:szCs w:val="24"/>
         </w:rPr>
-        <w:t xml:space="preserve">.3.1 </w:t>
+        <w:t xml:space="preserve">3.1 </w:t>
       </w:r>
       <w:r>
         <w:rPr>
@@ -2593,7 +2579,7 @@
           <w:sz w:val="24"/>
           <w:szCs w:val="24"/>
         </w:rPr>
-        <w:t>2.</w:t>
+        <w:t>3.</w:t>
       </w:r>
       <w:r>
         <w:rPr>
@@ -5027,15 +5013,7 @@
           <w:sz w:val="32"/>
           <w:szCs w:val="32"/>
         </w:rPr>
-        <w:t>2</w:t>
-      </w:r>
-      <w:r>
-        <w:rPr>
-          <w:rFonts w:hint="eastAsia"/>
-          <w:sz w:val="32"/>
-          <w:szCs w:val="32"/>
-        </w:rPr>
-        <w:t>.</w:t>
+        <w:t>3.</w:t>
       </w:r>
       <w:r>
         <w:rPr>
@@ -5078,16 +5056,7 @@
           <w:sz w:val="24"/>
           <w:szCs w:val="24"/>
         </w:rPr>
-        <w:t>2</w:t>
-      </w:r>
-      <w:r>
-        <w:rPr>
-          <w:rFonts w:hint="eastAsia"/>
-          <w:b/>
-          <w:sz w:val="24"/>
-          <w:szCs w:val="24"/>
-        </w:rPr>
-        <w:t>.</w:t>
+        <w:t>3.</w:t>
       </w:r>
       <w:r>
         <w:rPr>
@@ -5733,7 +5702,7 @@
           <w:sz w:val="24"/>
           <w:szCs w:val="24"/>
         </w:rPr>
-        <w:t>2.</w:t>
+        <w:t>3.</w:t>
       </w:r>
       <w:r>
         <w:rPr>
@@ -6994,7 +6963,7 @@
           <w:sz w:val="24"/>
           <w:szCs w:val="24"/>
         </w:rPr>
-        <w:t>2.</w:t>
+        <w:t>3.</w:t>
       </w:r>
       <w:r>
         <w:rPr>
@@ -7594,7 +7563,17 @@
                 <w:sz w:val="22"/>
                 <w:szCs w:val="25"/>
               </w:rPr>
-              <w:t>2.6</w:t>
+              <w:t>3.</w:t>
+            </w:r>
+            <w:r>
+              <w:rPr>
+                <w:rFonts w:ascii="Courier New" w:eastAsia="宋体" w:hAnsi="Courier New" w:cs="Courier New"/>
+                <w:color w:val="0000FF"/>
+                <w:kern w:val="0"/>
+                <w:sz w:val="22"/>
+                <w:szCs w:val="25"/>
+              </w:rPr>
+              <w:t>6</w:t>
             </w:r>
             <w:r>
               <w:rPr>
@@ -8590,7 +8569,7 @@
           <w:sz w:val="24"/>
           <w:szCs w:val="24"/>
         </w:rPr>
-        <w:t>2.</w:t>
+        <w:t>3.</w:t>
       </w:r>
       <w:r>
         <w:rPr>
@@ -10068,15 +10047,7 @@
           <w:sz w:val="32"/>
           <w:szCs w:val="32"/>
         </w:rPr>
-        <w:t>2</w:t>
-      </w:r>
-      <w:r>
-        <w:rPr>
-          <w:rFonts w:hint="eastAsia"/>
-          <w:sz w:val="32"/>
-          <w:szCs w:val="32"/>
-        </w:rPr>
-        <w:t>.</w:t>
+        <w:t>3.</w:t>
       </w:r>
       <w:r>
         <w:rPr>
@@ -10217,15 +10188,7 @@
           <w:sz w:val="24"/>
           <w:szCs w:val="24"/>
         </w:rPr>
-        <w:t>2</w:t>
-      </w:r>
-      <w:r>
-        <w:rPr>
-          <w:b/>
-          <w:sz w:val="24"/>
-          <w:szCs w:val="24"/>
-        </w:rPr>
-        <w:t>.</w:t>
+        <w:t>3.</w:t>
       </w:r>
       <w:r>
         <w:rPr>
@@ -10353,7 +10316,7 @@
               </w:tabs>
               <w:jc w:val="left"/>
               <w:rPr>
-                <w:rFonts w:ascii="Courier New" w:eastAsia="宋体" w:hAnsi="Courier New" w:cs="Courier New" w:hint="eastAsia"/>
+                <w:rFonts w:ascii="Courier New" w:eastAsia="宋体" w:hAnsi="Courier New" w:cs="Courier New"/>
                 <w:color w:val="000000"/>
                 <w:kern w:val="0"/>
                 <w:sz w:val="25"/>
@@ -10984,7 +10947,7 @@
               </w:tabs>
               <w:jc w:val="left"/>
               <w:rPr>
-                <w:rFonts w:ascii="Courier New" w:eastAsia="宋体" w:hAnsi="Courier New" w:cs="Courier New" w:hint="eastAsia"/>
+                <w:rFonts w:ascii="Courier New" w:eastAsia="宋体" w:hAnsi="Courier New" w:cs="Courier New"/>
                 <w:color w:val="000000"/>
                 <w:kern w:val="0"/>
                 <w:sz w:val="25"/>
@@ -11071,7 +11034,6 @@
         <w:ind w:firstLineChars="200" w:firstLine="480"/>
         <w:jc w:val="center"/>
         <w:rPr>
-          <w:rFonts w:hint="eastAsia"/>
           <w:sz w:val="24"/>
           <w:szCs w:val="24"/>
         </w:rPr>
@@ -11153,7 +11115,7 @@
           <w:sz w:val="24"/>
           <w:szCs w:val="24"/>
         </w:rPr>
-        <w:t>2.</w:t>
+        <w:t>3.</w:t>
       </w:r>
       <w:r>
         <w:rPr>
@@ -11377,7 +11339,7 @@
               </w:tabs>
               <w:jc w:val="left"/>
               <w:rPr>
-                <w:rFonts w:ascii="Courier New" w:eastAsia="宋体" w:hAnsi="Courier New" w:cs="Courier New" w:hint="eastAsia"/>
+                <w:rFonts w:ascii="Courier New" w:eastAsia="宋体" w:hAnsi="Courier New" w:cs="Courier New"/>
                 <w:color w:val="000000"/>
                 <w:kern w:val="0"/>
                 <w:sz w:val="22"/>
@@ -11941,7 +11903,6 @@
         <w:ind w:firstLineChars="200" w:firstLine="480"/>
         <w:jc w:val="left"/>
         <w:rPr>
-          <w:rFonts w:hint="eastAsia"/>
           <w:sz w:val="24"/>
           <w:szCs w:val="24"/>
         </w:rPr>
@@ -12108,9 +12069,17 @@
           <w:sz w:val="24"/>
           <w:szCs w:val="24"/>
         </w:rPr>
-        <w:t>饼图的</w:t>
+        <w:t>饼图</w:t>
       </w:r>
       <w:proofErr w:type="gramEnd"/>
+      <w:r>
+        <w:rPr>
+          <w:rFonts w:hint="eastAsia"/>
+          <w:sz w:val="24"/>
+          <w:szCs w:val="24"/>
+        </w:rPr>
+        <w:t>的</w:t>
+      </w:r>
       <w:r>
         <w:rPr>
           <w:rFonts w:hint="eastAsia"/>
@@ -12160,7 +12129,7 @@
           <w:szCs w:val="24"/>
         </w:rPr>
         <w:lastRenderedPageBreak/>
-        <w:t>2.</w:t>
+        <w:t>3.</w:t>
       </w:r>
       <w:r>
         <w:rPr>
@@ -12384,7 +12353,7 @@
               </w:tabs>
               <w:jc w:val="left"/>
               <w:rPr>
-                <w:rFonts w:ascii="Courier New" w:eastAsia="宋体" w:hAnsi="Courier New" w:cs="Courier New" w:hint="eastAsia"/>
+                <w:rFonts w:ascii="Courier New" w:eastAsia="宋体" w:hAnsi="Courier New" w:cs="Courier New"/>
                 <w:color w:val="000000"/>
                 <w:kern w:val="0"/>
                 <w:sz w:val="25"/>
@@ -12895,7 +12864,6 @@
         <w:ind w:firstLineChars="200" w:firstLine="480"/>
         <w:jc w:val="left"/>
         <w:rPr>
-          <w:rFonts w:hint="eastAsia"/>
           <w:sz w:val="24"/>
           <w:szCs w:val="24"/>
         </w:rPr>
@@ -13200,15 +13168,7 @@
           <w:sz w:val="32"/>
           <w:szCs w:val="32"/>
         </w:rPr>
-        <w:t>2</w:t>
-      </w:r>
-      <w:r>
-        <w:rPr>
-          <w:rFonts w:hint="eastAsia"/>
-          <w:sz w:val="32"/>
-          <w:szCs w:val="32"/>
-        </w:rPr>
-        <w:t>.</w:t>
+        <w:t>3.</w:t>
       </w:r>
       <w:r>
         <w:rPr>
@@ -13363,15 +13323,7 @@
           <w:sz w:val="24"/>
           <w:szCs w:val="24"/>
         </w:rPr>
-        <w:t>2</w:t>
-      </w:r>
-      <w:r>
-        <w:rPr>
-          <w:b/>
-          <w:sz w:val="24"/>
-          <w:szCs w:val="24"/>
-        </w:rPr>
-        <w:t>.</w:t>
+        <w:t>3.</w:t>
       </w:r>
       <w:r>
         <w:rPr>
@@ -15988,7 +15940,7 @@
           <w:sz w:val="24"/>
           <w:szCs w:val="24"/>
         </w:rPr>
-        <w:t>2.</w:t>
+        <w:t>3.</w:t>
       </w:r>
       <w:r>
         <w:rPr>
@@ -18385,7 +18337,7 @@
           <w:sz w:val="24"/>
           <w:szCs w:val="24"/>
         </w:rPr>
-        <w:t>2.</w:t>
+        <w:t>3.</w:t>
       </w:r>
       <w:r>
         <w:rPr>
@@ -21682,8 +21634,6 @@
           <w:szCs w:val="24"/>
         </w:rPr>
       </w:pPr>
-      <w:bookmarkStart w:id="0" w:name="_GoBack"/>
-      <w:bookmarkEnd w:id="0"/>
     </w:p>
     <w:p>
       <w:pPr>
@@ -22966,7 +22916,7 @@
 </file>
 
 <file path=customXml/itemProps1.xml><?xml version="1.0" encoding="utf-8"?>
-<ds:datastoreItem xmlns:ds="http://schemas.openxmlformats.org/officeDocument/2006/customXml" ds:itemID="{24883955-C785-4B85-913F-8A1044D59DBE}">
+<ds:datastoreItem xmlns:ds="http://schemas.openxmlformats.org/officeDocument/2006/customXml" ds:itemID="{13569967-933E-4785-8BA3-12A99768E8AC}">
   <ds:schemaRefs>
     <ds:schemaRef ds:uri="http://schemas.openxmlformats.org/officeDocument/2006/bibliography"/>
   </ds:schemaRefs>

</xml_diff>

<commit_message>
Book chapter update: initiating NumPy
</commit_message>
<xml_diff>
--- a/matplotlib/matplotlib.docx
+++ b/matplotlib/matplotlib.docx
@@ -278,17 +278,7 @@
           <w:sz w:val="24"/>
           <w:szCs w:val="24"/>
         </w:rPr>
-        <w:t>以</w:t>
-      </w:r>
-      <w:bookmarkStart w:id="0" w:name="_GoBack"/>
-      <w:bookmarkEnd w:id="0"/>
-      <w:r>
-        <w:rPr>
-          <w:rFonts w:hint="eastAsia"/>
-          <w:sz w:val="24"/>
-          <w:szCs w:val="24"/>
-        </w:rPr>
-        <w:t>便记录诸如当前图表</w:t>
+        <w:t>以便记录诸如当前图表</w:t>
       </w:r>
       <w:r>
         <w:rPr>
@@ -843,12 +833,154 @@
         </w:rPr>
         <w:t>。</w:t>
       </w:r>
+      <w:bookmarkStart w:id="0" w:name="_GoBack"/>
+      <w:bookmarkEnd w:id="0"/>
     </w:p>
     <w:p>
       <w:pPr>
         <w:pStyle w:val="a3"/>
         <w:ind w:firstLine="480"/>
         <w:rPr>
+          <w:sz w:val="24"/>
+          <w:szCs w:val="24"/>
+        </w:rPr>
+      </w:pPr>
+      <w:r>
+        <w:rPr>
+          <w:rFonts w:hint="eastAsia"/>
+          <w:sz w:val="24"/>
+          <w:szCs w:val="24"/>
+        </w:rPr>
+        <w:t>安装完成后，可以打开一个命令行窗口进入</w:t>
+      </w:r>
+      <w:r>
+        <w:rPr>
+          <w:rFonts w:hint="eastAsia"/>
+          <w:sz w:val="24"/>
+          <w:szCs w:val="24"/>
+        </w:rPr>
+        <w:t>Python</w:t>
+      </w:r>
+      <w:r>
+        <w:rPr>
+          <w:rFonts w:hint="eastAsia"/>
+          <w:sz w:val="24"/>
+          <w:szCs w:val="24"/>
+        </w:rPr>
+        <w:t>终端会话</w:t>
+      </w:r>
+      <w:r>
+        <w:rPr>
+          <w:rFonts w:hint="eastAsia"/>
+          <w:sz w:val="24"/>
+          <w:szCs w:val="24"/>
+        </w:rPr>
+        <w:t>，</w:t>
+      </w:r>
+      <w:proofErr w:type="gramStart"/>
+      <w:r>
+        <w:rPr>
+          <w:rFonts w:hint="eastAsia"/>
+          <w:sz w:val="24"/>
+          <w:szCs w:val="24"/>
+        </w:rPr>
+        <w:t>对</w:t>
+      </w:r>
+      <w:r>
+        <w:rPr>
+          <w:rFonts w:hint="eastAsia"/>
+          <w:sz w:val="24"/>
+          <w:szCs w:val="24"/>
+        </w:rPr>
+        <w:t>之前</w:t>
+      </w:r>
+      <w:proofErr w:type="gramEnd"/>
+      <w:r>
+        <w:rPr>
+          <w:rFonts w:hint="eastAsia"/>
+          <w:sz w:val="24"/>
+          <w:szCs w:val="24"/>
+        </w:rPr>
+        <w:t>的</w:t>
+      </w:r>
+      <w:r>
+        <w:rPr>
+          <w:rFonts w:hint="eastAsia"/>
+          <w:sz w:val="24"/>
+          <w:szCs w:val="24"/>
+        </w:rPr>
+        <w:t>安装进行测试。</w:t>
+      </w:r>
+      <w:r>
+        <w:rPr>
+          <w:rFonts w:hint="eastAsia"/>
+          <w:sz w:val="24"/>
+          <w:szCs w:val="24"/>
+        </w:rPr>
+        <w:t>输入</w:t>
+      </w:r>
+      <w:r>
+        <w:rPr>
+          <w:rFonts w:hint="eastAsia"/>
+          <w:sz w:val="24"/>
+          <w:szCs w:val="24"/>
+        </w:rPr>
+        <w:t>import</w:t>
+      </w:r>
+      <w:r>
+        <w:rPr>
+          <w:sz w:val="24"/>
+          <w:szCs w:val="24"/>
+        </w:rPr>
+        <w:t xml:space="preserve"> matplotlib</w:t>
+      </w:r>
+      <w:r>
+        <w:rPr>
+          <w:rFonts w:hint="eastAsia"/>
+          <w:sz w:val="24"/>
+          <w:szCs w:val="24"/>
+        </w:rPr>
+        <w:t>命令，尝试导入</w:t>
+      </w:r>
+      <w:r>
+        <w:rPr>
+          <w:rFonts w:hint="eastAsia"/>
+          <w:sz w:val="24"/>
+          <w:szCs w:val="24"/>
+        </w:rPr>
+        <w:t>matplotlib</w:t>
+      </w:r>
+      <w:r>
+        <w:rPr>
+          <w:rFonts w:hint="eastAsia"/>
+          <w:sz w:val="24"/>
+          <w:szCs w:val="24"/>
+        </w:rPr>
+        <w:t>，如果没有出现任何错误信息提示，说明说明</w:t>
+      </w:r>
+      <w:r>
+        <w:rPr>
+          <w:rFonts w:hint="eastAsia"/>
+          <w:sz w:val="24"/>
+          <w:szCs w:val="24"/>
+        </w:rPr>
+        <w:t>matplotlib</w:t>
+      </w:r>
+      <w:r>
+        <w:rPr>
+          <w:rFonts w:hint="eastAsia"/>
+          <w:sz w:val="24"/>
+          <w:szCs w:val="24"/>
+        </w:rPr>
+        <w:t>已经成功安装，可以使用。</w:t>
+      </w:r>
+    </w:p>
+    <w:p>
+      <w:pPr>
+        <w:pStyle w:val="a3"/>
+        <w:ind w:firstLine="480"/>
+        <w:rPr>
+          <w:rFonts w:hint="eastAsia"/>
           <w:sz w:val="32"/>
           <w:szCs w:val="32"/>
         </w:rPr>
@@ -859,96 +991,39 @@
           <w:sz w:val="24"/>
           <w:szCs w:val="24"/>
         </w:rPr>
-        <w:t>安装完成后，可以打开一个命令行窗口进入</w:t>
-      </w:r>
-      <w:r>
-        <w:rPr>
-          <w:rFonts w:hint="eastAsia"/>
-          <w:sz w:val="24"/>
-          <w:szCs w:val="24"/>
-        </w:rPr>
-        <w:t>Python</w:t>
-      </w:r>
-      <w:r>
-        <w:rPr>
-          <w:rFonts w:hint="eastAsia"/>
-          <w:sz w:val="24"/>
-          <w:szCs w:val="24"/>
-        </w:rPr>
-        <w:t>终端会话</w:t>
-      </w:r>
-      <w:r>
-        <w:rPr>
-          <w:rFonts w:hint="eastAsia"/>
-          <w:sz w:val="24"/>
-          <w:szCs w:val="24"/>
-        </w:rPr>
-        <w:t>，</w:t>
-      </w:r>
-      <w:proofErr w:type="gramStart"/>
-      <w:r>
-        <w:rPr>
-          <w:rFonts w:hint="eastAsia"/>
-          <w:sz w:val="24"/>
-          <w:szCs w:val="24"/>
-        </w:rPr>
-        <w:t>对</w:t>
-      </w:r>
-      <w:r>
-        <w:rPr>
-          <w:rFonts w:hint="eastAsia"/>
-          <w:sz w:val="24"/>
-          <w:szCs w:val="24"/>
-        </w:rPr>
-        <w:t>之前</w:t>
-      </w:r>
-      <w:proofErr w:type="gramEnd"/>
-      <w:r>
-        <w:rPr>
-          <w:rFonts w:hint="eastAsia"/>
-          <w:sz w:val="24"/>
-          <w:szCs w:val="24"/>
-        </w:rPr>
-        <w:t>的</w:t>
-      </w:r>
-      <w:r>
-        <w:rPr>
-          <w:rFonts w:hint="eastAsia"/>
-          <w:sz w:val="24"/>
-          <w:szCs w:val="24"/>
-        </w:rPr>
-        <w:t>安装进行测试。</w:t>
-      </w:r>
-      <w:r>
-        <w:rPr>
-          <w:rFonts w:hint="eastAsia"/>
-          <w:sz w:val="24"/>
-          <w:szCs w:val="24"/>
-        </w:rPr>
-        <w:t>输入</w:t>
-      </w:r>
-      <w:r>
-        <w:rPr>
-          <w:rFonts w:hint="eastAsia"/>
-          <w:sz w:val="24"/>
-          <w:szCs w:val="24"/>
-        </w:rPr>
-        <w:t>import</w:t>
-      </w:r>
-      <w:r>
-        <w:rPr>
-          <w:sz w:val="24"/>
-          <w:szCs w:val="24"/>
-        </w:rPr>
-        <w:t xml:space="preserve"> matplotlib</w:t>
-      </w:r>
-      <w:r>
-        <w:rPr>
-          <w:rFonts w:hint="eastAsia"/>
-          <w:sz w:val="24"/>
-          <w:szCs w:val="24"/>
-        </w:rPr>
-        <w:t>命令，尝试导入</w:t>
+        <w:t>如果你已经安装了</w:t>
+      </w:r>
+      <w:r>
+        <w:rPr>
+          <w:rFonts w:hint="eastAsia"/>
+          <w:sz w:val="24"/>
+          <w:szCs w:val="24"/>
+        </w:rPr>
+        <w:t>Anaconda</w:t>
+      </w:r>
+      <w:r>
+        <w:rPr>
+          <w:rFonts w:hint="eastAsia"/>
+          <w:sz w:val="24"/>
+          <w:szCs w:val="24"/>
+        </w:rPr>
+        <w:t>，则</w:t>
+      </w:r>
+      <w:r>
+        <w:rPr>
+          <w:rFonts w:hint="eastAsia"/>
+          <w:sz w:val="24"/>
+          <w:szCs w:val="24"/>
+        </w:rPr>
+        <w:t>Anaconda</w:t>
+      </w:r>
+      <w:r>
+        <w:rPr>
+          <w:rFonts w:hint="eastAsia"/>
+          <w:sz w:val="24"/>
+          <w:szCs w:val="24"/>
+        </w:rPr>
+        <w:t>中已经集成了</w:t>
       </w:r>
       <w:r>
         <w:rPr>
@@ -964,23 +1039,7 @@
           <w:sz w:val="24"/>
           <w:szCs w:val="24"/>
         </w:rPr>
-        <w:t>，如果没有出现任何错误信息提示，说明说明</w:t>
-      </w:r>
-      <w:r>
-        <w:rPr>
-          <w:rFonts w:hint="eastAsia"/>
-          <w:sz w:val="24"/>
-          <w:szCs w:val="24"/>
-        </w:rPr>
-        <w:t>matplotlib</w:t>
-      </w:r>
-      <w:r>
-        <w:rPr>
-          <w:rFonts w:hint="eastAsia"/>
-          <w:sz w:val="24"/>
-          <w:szCs w:val="24"/>
-        </w:rPr>
-        <w:t>已经成功安装，可以使用。</w:t>
+        <w:t>，无需重复安装。</w:t>
       </w:r>
     </w:p>
     <w:p>
@@ -22916,7 +22975,7 @@
 </file>
 
 <file path=customXml/itemProps1.xml><?xml version="1.0" encoding="utf-8"?>
-<ds:datastoreItem xmlns:ds="http://schemas.openxmlformats.org/officeDocument/2006/customXml" ds:itemID="{13569967-933E-4785-8BA3-12A99768E8AC}">
+<ds:datastoreItem xmlns:ds="http://schemas.openxmlformats.org/officeDocument/2006/customXml" ds:itemID="{9D7CB67E-90E0-4C0B-B19C-3DCBD0134AA7}">
   <ds:schemaRefs>
     <ds:schemaRef ds:uri="http://schemas.openxmlformats.org/officeDocument/2006/bibliography"/>
   </ds:schemaRefs>

</xml_diff>